<commit_message>
For revert test commit.
</commit_message>
<xml_diff>
--- a/CRS-Documents/HR/CRS/Samuda-CRS-HR-V-0.1.docx
+++ b/CRS-Documents/HR/CRS/Samuda-CRS-HR-V-0.1.docx
@@ -7548,7 +7548,7 @@
           <v:shape id="_x0000_i1025" type="#_x0000_t75" style="width:322.5pt;height:376.5pt" o:ole="">
             <v:imagedata r:id="rId16" o:title=""/>
           </v:shape>
-          <o:OLEObject Type="Embed" ProgID="Visio.Drawing.11" ShapeID="_x0000_i1025" DrawAspect="Content" ObjectID="_1545665199" r:id="rId17"/>
+          <o:OLEObject Type="Embed" ProgID="Visio.Drawing.11" ShapeID="_x0000_i1025" DrawAspect="Content" ObjectID="_1545665609" r:id="rId17"/>
         </w:object>
       </w:r>
     </w:p>
@@ -8550,7 +8550,7 @@
           <v:shape id="_x0000_i1026" type="#_x0000_t75" style="width:481.5pt;height:300.75pt" o:ole="">
             <v:imagedata r:id="rId19" o:title=""/>
           </v:shape>
-          <o:OLEObject Type="Embed" ProgID="Visio.Drawing.11" ShapeID="_x0000_i1026" DrawAspect="Content" ObjectID="_1545665200" r:id="rId20"/>
+          <o:OLEObject Type="Embed" ProgID="Visio.Drawing.11" ShapeID="_x0000_i1026" DrawAspect="Content" ObjectID="_1545665610" r:id="rId20"/>
         </w:object>
       </w:r>
     </w:p>
@@ -9078,7 +9078,7 @@
           <v:shape id="_x0000_i1027" type="#_x0000_t75" style="width:411pt;height:265.5pt" o:ole="">
             <v:imagedata r:id="rId21" o:title=""/>
           </v:shape>
-          <o:OLEObject Type="Embed" ProgID="Visio.Drawing.11" ShapeID="_x0000_i1027" DrawAspect="Content" ObjectID="_1545665201" r:id="rId22"/>
+          <o:OLEObject Type="Embed" ProgID="Visio.Drawing.11" ShapeID="_x0000_i1027" DrawAspect="Content" ObjectID="_1545665611" r:id="rId22"/>
         </w:object>
       </w:r>
     </w:p>
@@ -13900,15 +13900,6 @@
           <w:szCs w:val="24"/>
         </w:rPr>
       </w:pPr>
-      <w:r>
-        <w:rPr>
-          <w:rFonts w:ascii="Times New Roman" w:hAnsi="Times New Roman" w:cs="Times New Roman"/>
-          <w:color w:val="auto"/>
-          <w:sz w:val="24"/>
-          <w:szCs w:val="24"/>
-        </w:rPr>
-        <w:t>For Test Commit</w:t>
-      </w:r>
       <w:bookmarkStart w:id="47" w:name="_GoBack"/>
       <w:bookmarkEnd w:id="47"/>
     </w:p>
@@ -13976,7 +13967,7 @@
       <w:rPr>
         <w:noProof/>
       </w:rPr>
-      <w:t>23</w:t>
+      <w:t>24</w:t>
     </w:r>
     <w:r>
       <w:fldChar w:fldCharType="end"/>
@@ -20331,7 +20322,7 @@
 </file>
 
 <file path=customXml/itemProps1.xml><?xml version="1.0" encoding="utf-8"?>
-<ds:datastoreItem xmlns:ds="http://schemas.openxmlformats.org/officeDocument/2006/customXml" ds:itemID="{2ECBDA73-C70B-43DA-A977-0D6ED8D7DB2D}">
+<ds:datastoreItem xmlns:ds="http://schemas.openxmlformats.org/officeDocument/2006/customXml" ds:itemID="{0C769661-5B92-42FB-95EA-847EBA3EC4E6}">
   <ds:schemaRefs>
     <ds:schemaRef ds:uri="http://schemas.openxmlformats.org/officeDocument/2006/bibliography"/>
   </ds:schemaRefs>

</xml_diff>

<commit_message>
with changes which was reviewd by matiar bhai such as short leave,salary process etc
</commit_message>
<xml_diff>
--- a/CRS-Documents/HR/CRS/Samuda-CRS-HR-V-0.1.docx
+++ b/CRS-Documents/HR/CRS/Samuda-CRS-HR-V-0.1.docx
@@ -513,7 +513,7 @@
         <w:ind w:left="360" w:hanging="180"/>
       </w:pPr>
       <w:bookmarkStart w:id="0" w:name="_Toc314731207"/>
-      <w:bookmarkStart w:id="1" w:name="_Toc471908380"/>
+      <w:bookmarkStart w:id="1" w:name="_Toc472603721"/>
       <w:r>
         <w:lastRenderedPageBreak/>
         <w:t>Document Information</w:t>
@@ -585,7 +585,21 @@
               <w:rPr>
                 <w:rFonts w:ascii="AvantGarde" w:hAnsi="AvantGarde" w:cs="Arial"/>
               </w:rPr>
-              <w:t>HR Module of Samuda Chemical</w:t>
+              <w:t xml:space="preserve">HR Module of </w:t>
+            </w:r>
+            <w:proofErr w:type="spellStart"/>
+            <w:r>
+              <w:rPr>
+                <w:rFonts w:ascii="AvantGarde" w:hAnsi="AvantGarde" w:cs="Arial"/>
+              </w:rPr>
+              <w:t>Samuda</w:t>
+            </w:r>
+            <w:proofErr w:type="spellEnd"/>
+            <w:r>
+              <w:rPr>
+                <w:rFonts w:ascii="AvantGarde" w:hAnsi="AvantGarde" w:cs="Arial"/>
+              </w:rPr>
+              <w:t xml:space="preserve"> Chemical</w:t>
             </w:r>
             <w:r>
               <w:rPr>
@@ -634,157 +648,12 @@
                 <w:rFonts w:ascii="AvantGarde" w:hAnsi="AvantGarde" w:cs="Arial"/>
               </w:rPr>
             </w:pPr>
-            <w:proofErr w:type="spellStart"/>
             <w:r>
               <w:rPr>
                 <w:rFonts w:ascii="AvantGarde" w:hAnsi="AvantGarde" w:cs="Arial"/>
               </w:rPr>
-              <w:t>Kamrun</w:t>
-            </w:r>
-            <w:proofErr w:type="spellEnd"/>
-            <w:r>
-              <w:rPr>
-                <w:rFonts w:ascii="AvantGarde" w:hAnsi="AvantGarde" w:cs="Arial"/>
-              </w:rPr>
-              <w:t xml:space="preserve"> </w:t>
-            </w:r>
-            <w:proofErr w:type="spellStart"/>
-            <w:r>
-              <w:rPr>
-                <w:rFonts w:ascii="AvantGarde" w:hAnsi="AvantGarde" w:cs="Arial"/>
-              </w:rPr>
-              <w:t>Nahar</w:t>
-            </w:r>
-            <w:proofErr w:type="spellEnd"/>
-          </w:p>
-        </w:tc>
-      </w:tr>
-      <w:tr>
-        <w:trPr>
-          <w:trHeight w:val="288"/>
-          <w:del w:id="2" w:author="Matiar Rahman" w:date="2017-01-17T18:10:00Z"/>
-        </w:trPr>
-        <w:tc>
-          <w:tcPr>
-            <w:tcW w:w="2311" w:type="dxa"/>
-            <w:shd w:val="clear" w:color="auto" w:fill="auto"/>
-            <w:vAlign w:val="center"/>
-          </w:tcPr>
-          <w:p>
-            <w:pPr>
-              <w:pStyle w:val="Bodycopybold"/>
-              <w:rPr>
-                <w:del w:id="3" w:author="Matiar Rahman" w:date="2017-01-17T18:10:00Z"/>
-              </w:rPr>
-            </w:pPr>
-            <w:del w:id="4" w:author="Matiar Rahman" w:date="2017-01-17T18:10:00Z">
-              <w:r>
-                <w:delText xml:space="preserve">Document Objective </w:delText>
-              </w:r>
-            </w:del>
-          </w:p>
-        </w:tc>
-        <w:tc>
-          <w:tcPr>
-            <w:tcW w:w="6928" w:type="dxa"/>
-            <w:vAlign w:val="center"/>
-          </w:tcPr>
-          <w:p>
-            <w:pPr>
-              <w:pStyle w:val="Bodycopy"/>
-              <w:spacing w:after="0"/>
-              <w:rPr>
-                <w:del w:id="5" w:author="Matiar Rahman" w:date="2017-01-17T18:10:00Z"/>
-                <w:rFonts w:ascii="AvantGarde" w:hAnsi="AvantGarde" w:cs="Arial"/>
-                <w:color w:val="auto"/>
-              </w:rPr>
-            </w:pPr>
-          </w:p>
-        </w:tc>
-      </w:tr>
-      <w:tr>
-        <w:trPr>
-          <w:trHeight w:val="288"/>
-          <w:del w:id="6" w:author="Matiar Rahman" w:date="2017-01-17T18:10:00Z"/>
-        </w:trPr>
-        <w:tc>
-          <w:tcPr>
-            <w:tcW w:w="2311" w:type="dxa"/>
-            <w:shd w:val="clear" w:color="auto" w:fill="auto"/>
-            <w:vAlign w:val="center"/>
-          </w:tcPr>
-          <w:p>
-            <w:pPr>
-              <w:pStyle w:val="Bodycopybold"/>
-              <w:rPr>
-                <w:del w:id="7" w:author="Matiar Rahman" w:date="2017-01-17T18:10:00Z"/>
-              </w:rPr>
-            </w:pPr>
-            <w:del w:id="8" w:author="Matiar Rahman" w:date="2017-01-17T18:10:00Z">
-              <w:r>
-                <w:delText xml:space="preserve">Document Owner </w:delText>
-              </w:r>
-            </w:del>
-          </w:p>
-        </w:tc>
-        <w:tc>
-          <w:tcPr>
-            <w:tcW w:w="6928" w:type="dxa"/>
-            <w:vAlign w:val="center"/>
-          </w:tcPr>
-          <w:p>
-            <w:pPr>
-              <w:pStyle w:val="Bodycopy"/>
-              <w:spacing w:after="0"/>
-              <w:rPr>
-                <w:del w:id="9" w:author="Matiar Rahman" w:date="2017-01-17T18:10:00Z"/>
-                <w:rFonts w:ascii="AvantGarde" w:hAnsi="AvantGarde" w:cs="Arial"/>
-                <w:color w:val="auto"/>
-              </w:rPr>
-            </w:pPr>
-          </w:p>
-        </w:tc>
-      </w:tr>
-      <w:tr>
-        <w:trPr>
-          <w:trHeight w:val="288"/>
-          <w:del w:id="10" w:author="Matiar Rahman" w:date="2017-01-17T18:10:00Z"/>
-        </w:trPr>
-        <w:tc>
-          <w:tcPr>
-            <w:tcW w:w="2311" w:type="dxa"/>
-            <w:shd w:val="clear" w:color="auto" w:fill="auto"/>
-            <w:vAlign w:val="center"/>
-          </w:tcPr>
-          <w:p>
-            <w:pPr>
-              <w:pStyle w:val="Bodycopybold"/>
-              <w:rPr>
-                <w:del w:id="11" w:author="Matiar Rahman" w:date="2017-01-17T18:10:00Z"/>
-              </w:rPr>
-            </w:pPr>
-            <w:del w:id="12" w:author="Matiar Rahman" w:date="2017-01-17T18:10:00Z">
-              <w:r>
-                <w:delText xml:space="preserve">Document Location </w:delText>
-              </w:r>
-            </w:del>
-          </w:p>
-        </w:tc>
-        <w:tc>
-          <w:tcPr>
-            <w:tcW w:w="6928" w:type="dxa"/>
-            <w:vAlign w:val="center"/>
-          </w:tcPr>
-          <w:p>
-            <w:pPr>
-              <w:pStyle w:val="Bodycopy"/>
-              <w:spacing w:after="0"/>
-              <w:rPr>
-                <w:del w:id="13" w:author="Matiar Rahman" w:date="2017-01-17T18:10:00Z"/>
-                <w:rFonts w:ascii="AvantGarde" w:hAnsi="AvantGarde" w:cs="Arial"/>
-                <w:color w:val="auto"/>
-              </w:rPr>
-            </w:pPr>
+              <w:t>Kamrun Nahar</w:t>
+            </w:r>
           </w:p>
         </w:tc>
       </w:tr>
@@ -819,26 +688,12 @@
               <w:rPr>
                 <w:rFonts w:ascii="AvantGarde" w:hAnsi="AvantGarde" w:cs="Arial"/>
                 <w:color w:val="auto"/>
-                <w:sz w:val="20"/>
-                <w:rPrChange w:id="14" w:author="Matiar Rahman" w:date="2017-01-17T18:11:00Z">
-                  <w:rPr>
-                    <w:rFonts w:ascii="AvantGarde" w:hAnsi="AvantGarde" w:cs="Arial"/>
-                    <w:color w:val="auto"/>
-                  </w:rPr>
-                </w:rPrChange>
               </w:rPr>
             </w:pPr>
             <w:r>
               <w:rPr>
                 <w:rFonts w:ascii="AvantGarde" w:hAnsi="AvantGarde" w:cs="Arial"/>
                 <w:color w:val="auto"/>
-                <w:sz w:val="20"/>
-                <w:rPrChange w:id="15" w:author="Matiar Rahman" w:date="2017-01-17T18:11:00Z">
-                  <w:rPr>
-                    <w:rFonts w:ascii="AvantGarde" w:hAnsi="AvantGarde" w:cs="Arial"/>
-                    <w:color w:val="auto"/>
-                  </w:rPr>
-                </w:rPrChange>
               </w:rPr>
               <w:t>1.0</w:t>
             </w:r>
@@ -958,11 +813,19 @@
                 <w:rFonts w:ascii="AvantGarde" w:hAnsi="AvantGarde" w:cs="Arial"/>
               </w:rPr>
             </w:pPr>
+            <w:proofErr w:type="spellStart"/>
             <w:r>
               <w:rPr>
                 <w:rFonts w:ascii="AvantGarde" w:hAnsi="AvantGarde" w:cs="Arial"/>
               </w:rPr>
-              <w:t>Matiar Rahman</w:t>
+              <w:t>Matiar</w:t>
+            </w:r>
+            <w:proofErr w:type="spellEnd"/>
+            <w:r>
+              <w:rPr>
+                <w:rFonts w:ascii="AvantGarde" w:hAnsi="AvantGarde" w:cs="Arial"/>
+              </w:rPr>
+              <w:t xml:space="preserve"> Rahman</w:t>
             </w:r>
           </w:p>
         </w:tc>
@@ -1131,14 +994,14 @@
         </w:numPr>
         <w:ind w:left="450"/>
       </w:pPr>
-      <w:bookmarkStart w:id="16" w:name="_Toc314731208"/>
-      <w:bookmarkStart w:id="17" w:name="_Toc471908381"/>
+      <w:bookmarkStart w:id="2" w:name="_Toc314731208"/>
+      <w:bookmarkStart w:id="3" w:name="_Toc472603722"/>
       <w:r>
         <w:lastRenderedPageBreak/>
         <w:t>Document History</w:t>
       </w:r>
-      <w:bookmarkEnd w:id="16"/>
-      <w:bookmarkEnd w:id="17"/>
+      <w:bookmarkEnd w:id="2"/>
+      <w:bookmarkEnd w:id="3"/>
       <w:r>
         <w:t xml:space="preserve"> </w:t>
       </w:r>
@@ -1468,34 +1331,14 @@
                 <w:szCs w:val="18"/>
               </w:rPr>
             </w:pPr>
-            <w:proofErr w:type="spellStart"/>
             <w:r>
               <w:rPr>
                 <w:rFonts w:ascii="AvantGarde" w:hAnsi="AvantGarde"/>
                 <w:sz w:val="18"/>
                 <w:szCs w:val="18"/>
               </w:rPr>
-              <w:t>Kamrun</w:t>
-            </w:r>
-            <w:proofErr w:type="spellEnd"/>
-            <w:r>
-              <w:rPr>
-                <w:rFonts w:ascii="AvantGarde" w:hAnsi="AvantGarde"/>
-                <w:sz w:val="18"/>
-                <w:szCs w:val="18"/>
-              </w:rPr>
-              <w:t xml:space="preserve"> </w:t>
-            </w:r>
-            <w:proofErr w:type="spellStart"/>
-            <w:r>
-              <w:rPr>
-                <w:rFonts w:ascii="AvantGarde" w:hAnsi="AvantGarde"/>
-                <w:sz w:val="18"/>
-                <w:szCs w:val="18"/>
-              </w:rPr>
-              <w:t>Nahar</w:t>
-            </w:r>
-            <w:proofErr w:type="spellEnd"/>
+              <w:t>Kamrun Nahar</w:t>
+            </w:r>
           </w:p>
         </w:tc>
       </w:tr>
@@ -1848,7 +1691,7 @@
           <w:r>
             <w:fldChar w:fldCharType="separate"/>
           </w:r>
-          <w:hyperlink w:anchor="_Toc471908380" w:history="1">
+          <w:hyperlink w:anchor="_Toc472603721" w:history="1">
             <w:r>
               <w:rPr>
                 <w:rStyle w:val="Hyperlink"/>
@@ -1890,7 +1733,7 @@
                 <w:noProof/>
                 <w:webHidden/>
               </w:rPr>
-              <w:instrText xml:space="preserve"> PAGEREF _Toc471908380 \h </w:instrText>
+              <w:instrText xml:space="preserve"> PAGEREF _Toc472603721 \h </w:instrText>
             </w:r>
             <w:r>
               <w:rPr>
@@ -1934,7 +1777,7 @@
               <w:color w:val="auto"/>
             </w:rPr>
           </w:pPr>
-          <w:hyperlink w:anchor="_Toc471908381" w:history="1">
+          <w:hyperlink w:anchor="_Toc472603722" w:history="1">
             <w:r>
               <w:rPr>
                 <w:rStyle w:val="Hyperlink"/>
@@ -1976,7 +1819,7 @@
                 <w:noProof/>
                 <w:webHidden/>
               </w:rPr>
-              <w:instrText xml:space="preserve"> PAGEREF _Toc471908381 \h </w:instrText>
+              <w:instrText xml:space="preserve"> PAGEREF _Toc472603722 \h </w:instrText>
             </w:r>
             <w:r>
               <w:rPr>
@@ -2020,7 +1863,7 @@
               <w:color w:val="auto"/>
             </w:rPr>
           </w:pPr>
-          <w:hyperlink w:anchor="_Toc471908382" w:history="1">
+          <w:hyperlink w:anchor="_Toc472603723" w:history="1">
             <w:r>
               <w:rPr>
                 <w:rStyle w:val="Hyperlink"/>
@@ -2064,7 +1907,7 @@
                 <w:noProof/>
                 <w:webHidden/>
               </w:rPr>
-              <w:instrText xml:space="preserve"> PAGEREF _Toc471908382 \h </w:instrText>
+              <w:instrText xml:space="preserve"> PAGEREF _Toc472603723 \h </w:instrText>
             </w:r>
             <w:r>
               <w:rPr>
@@ -2107,7 +1950,7 @@
               <w:color w:val="auto"/>
             </w:rPr>
           </w:pPr>
-          <w:hyperlink w:anchor="_Toc471908383" w:history="1">
+          <w:hyperlink w:anchor="_Toc472603724" w:history="1">
             <w:r>
               <w:rPr>
                 <w:rStyle w:val="Hyperlink"/>
@@ -2135,7 +1978,7 @@
                 <w:noProof/>
                 <w:webHidden/>
               </w:rPr>
-              <w:instrText xml:space="preserve"> PAGEREF _Toc471908383 \h </w:instrText>
+              <w:instrText xml:space="preserve"> PAGEREF _Toc472603724 \h </w:instrText>
             </w:r>
             <w:r>
               <w:rPr>
@@ -2179,7 +2022,7 @@
               <w:color w:val="auto"/>
             </w:rPr>
           </w:pPr>
-          <w:hyperlink w:anchor="_Toc471908384" w:history="1">
+          <w:hyperlink w:anchor="_Toc472603725" w:history="1">
             <w:r>
               <w:rPr>
                 <w:rStyle w:val="Hyperlink"/>
@@ -2223,7 +2066,7 @@
                 <w:noProof/>
                 <w:webHidden/>
               </w:rPr>
-              <w:instrText xml:space="preserve"> PAGEREF _Toc471908384 \h </w:instrText>
+              <w:instrText xml:space="preserve"> PAGEREF _Toc472603725 \h </w:instrText>
             </w:r>
             <w:r>
               <w:rPr>
@@ -2266,7 +2109,7 @@
               <w:color w:val="auto"/>
             </w:rPr>
           </w:pPr>
-          <w:hyperlink w:anchor="_Toc471908385" w:history="1">
+          <w:hyperlink w:anchor="_Toc472603726" w:history="1">
             <w:r>
               <w:rPr>
                 <w:rStyle w:val="Hyperlink"/>
@@ -2294,7 +2137,7 @@
                 <w:noProof/>
                 <w:webHidden/>
               </w:rPr>
-              <w:instrText xml:space="preserve"> PAGEREF _Toc471908385 \h </w:instrText>
+              <w:instrText xml:space="preserve"> PAGEREF _Toc472603726 \h </w:instrText>
             </w:r>
             <w:r>
               <w:rPr>
@@ -2337,7 +2180,7 @@
               <w:color w:val="auto"/>
             </w:rPr>
           </w:pPr>
-          <w:hyperlink w:anchor="_Toc471908386" w:history="1">
+          <w:hyperlink w:anchor="_Toc472603727" w:history="1">
             <w:r>
               <w:rPr>
                 <w:rStyle w:val="Hyperlink"/>
@@ -2365,7 +2208,7 @@
                 <w:noProof/>
                 <w:webHidden/>
               </w:rPr>
-              <w:instrText xml:space="preserve"> PAGEREF _Toc471908386 \h </w:instrText>
+              <w:instrText xml:space="preserve"> PAGEREF _Toc472603727 \h </w:instrText>
             </w:r>
             <w:r>
               <w:rPr>
@@ -2408,7 +2251,7 @@
               <w:color w:val="auto"/>
             </w:rPr>
           </w:pPr>
-          <w:hyperlink w:anchor="_Toc471908387" w:history="1">
+          <w:hyperlink w:anchor="_Toc472603728" w:history="1">
             <w:r>
               <w:rPr>
                 <w:rStyle w:val="Hyperlink"/>
@@ -2436,7 +2279,7 @@
                 <w:noProof/>
                 <w:webHidden/>
               </w:rPr>
-              <w:instrText xml:space="preserve"> PAGEREF _Toc471908387 \h </w:instrText>
+              <w:instrText xml:space="preserve"> PAGEREF _Toc472603728 \h </w:instrText>
             </w:r>
             <w:r>
               <w:rPr>
@@ -2479,7 +2322,7 @@
               <w:color w:val="auto"/>
             </w:rPr>
           </w:pPr>
-          <w:hyperlink w:anchor="_Toc471908388" w:history="1">
+          <w:hyperlink w:anchor="_Toc472603729" w:history="1">
             <w:r>
               <w:rPr>
                 <w:rStyle w:val="Hyperlink"/>
@@ -2507,7 +2350,7 @@
                 <w:noProof/>
                 <w:webHidden/>
               </w:rPr>
-              <w:instrText xml:space="preserve"> PAGEREF _Toc471908388 \h </w:instrText>
+              <w:instrText xml:space="preserve"> PAGEREF _Toc472603729 \h </w:instrText>
             </w:r>
             <w:r>
               <w:rPr>
@@ -2550,7 +2393,7 @@
               <w:color w:val="auto"/>
             </w:rPr>
           </w:pPr>
-          <w:hyperlink w:anchor="_Toc471908389" w:history="1">
+          <w:hyperlink w:anchor="_Toc472603730" w:history="1">
             <w:r>
               <w:rPr>
                 <w:rStyle w:val="Hyperlink"/>
@@ -2578,7 +2421,7 @@
                 <w:noProof/>
                 <w:webHidden/>
               </w:rPr>
-              <w:instrText xml:space="preserve"> PAGEREF _Toc471908389 \h </w:instrText>
+              <w:instrText xml:space="preserve"> PAGEREF _Toc472603730 \h </w:instrText>
             </w:r>
             <w:r>
               <w:rPr>
@@ -2621,7 +2464,7 @@
               <w:color w:val="auto"/>
             </w:rPr>
           </w:pPr>
-          <w:hyperlink w:anchor="_Toc471908390" w:history="1">
+          <w:hyperlink w:anchor="_Toc472603731" w:history="1">
             <w:r>
               <w:rPr>
                 <w:rStyle w:val="Hyperlink"/>
@@ -2649,7 +2492,7 @@
                 <w:noProof/>
                 <w:webHidden/>
               </w:rPr>
-              <w:instrText xml:space="preserve"> PAGEREF _Toc471908390 \h </w:instrText>
+              <w:instrText xml:space="preserve"> PAGEREF _Toc472603731 \h </w:instrText>
             </w:r>
             <w:r>
               <w:rPr>
@@ -2692,7 +2535,7 @@
               <w:color w:val="auto"/>
             </w:rPr>
           </w:pPr>
-          <w:hyperlink w:anchor="_Toc471908391" w:history="1">
+          <w:hyperlink w:anchor="_Toc472603732" w:history="1">
             <w:r>
               <w:rPr>
                 <w:rStyle w:val="Hyperlink"/>
@@ -2720,7 +2563,7 @@
                 <w:noProof/>
                 <w:webHidden/>
               </w:rPr>
-              <w:instrText xml:space="preserve"> PAGEREF _Toc471908391 \h </w:instrText>
+              <w:instrText xml:space="preserve"> PAGEREF _Toc472603732 \h </w:instrText>
             </w:r>
             <w:r>
               <w:rPr>
@@ -2763,7 +2606,7 @@
               <w:color w:val="auto"/>
             </w:rPr>
           </w:pPr>
-          <w:hyperlink w:anchor="_Toc471908392" w:history="1">
+          <w:hyperlink w:anchor="_Toc472603733" w:history="1">
             <w:r>
               <w:rPr>
                 <w:rStyle w:val="Hyperlink"/>
@@ -2791,7 +2634,7 @@
                 <w:noProof/>
                 <w:webHidden/>
               </w:rPr>
-              <w:instrText xml:space="preserve"> PAGEREF _Toc471908392 \h </w:instrText>
+              <w:instrText xml:space="preserve"> PAGEREF _Toc472603733 \h </w:instrText>
             </w:r>
             <w:r>
               <w:rPr>
@@ -2834,7 +2677,7 @@
               <w:color w:val="auto"/>
             </w:rPr>
           </w:pPr>
-          <w:hyperlink w:anchor="_Toc471908393" w:history="1">
+          <w:hyperlink w:anchor="_Toc472603734" w:history="1">
             <w:r>
               <w:rPr>
                 <w:rStyle w:val="Hyperlink"/>
@@ -2862,7 +2705,7 @@
                 <w:noProof/>
                 <w:webHidden/>
               </w:rPr>
-              <w:instrText xml:space="preserve"> PAGEREF _Toc471908393 \h </w:instrText>
+              <w:instrText xml:space="preserve"> PAGEREF _Toc472603734 \h </w:instrText>
             </w:r>
             <w:r>
               <w:rPr>
@@ -2905,7 +2748,7 @@
               <w:color w:val="auto"/>
             </w:rPr>
           </w:pPr>
-          <w:hyperlink w:anchor="_Toc471908394" w:history="1">
+          <w:hyperlink w:anchor="_Toc472603735" w:history="1">
             <w:r>
               <w:rPr>
                 <w:rStyle w:val="Hyperlink"/>
@@ -2933,7 +2776,7 @@
                 <w:noProof/>
                 <w:webHidden/>
               </w:rPr>
-              <w:instrText xml:space="preserve"> PAGEREF _Toc471908394 \h </w:instrText>
+              <w:instrText xml:space="preserve"> PAGEREF _Toc472603735 \h </w:instrText>
             </w:r>
             <w:r>
               <w:rPr>
@@ -2976,7 +2819,7 @@
               <w:color w:val="auto"/>
             </w:rPr>
           </w:pPr>
-          <w:hyperlink w:anchor="_Toc471908395" w:history="1">
+          <w:hyperlink w:anchor="_Toc472603736" w:history="1">
             <w:r>
               <w:rPr>
                 <w:rStyle w:val="Hyperlink"/>
@@ -3004,7 +2847,7 @@
                 <w:noProof/>
                 <w:webHidden/>
               </w:rPr>
-              <w:instrText xml:space="preserve"> PAGEREF _Toc471908395 \h </w:instrText>
+              <w:instrText xml:space="preserve"> PAGEREF _Toc472603736 \h </w:instrText>
             </w:r>
             <w:r>
               <w:rPr>
@@ -3047,7 +2890,7 @@
               <w:color w:val="auto"/>
             </w:rPr>
           </w:pPr>
-          <w:hyperlink w:anchor="_Toc471908396" w:history="1">
+          <w:hyperlink w:anchor="_Toc472603737" w:history="1">
             <w:r>
               <w:rPr>
                 <w:rStyle w:val="Hyperlink"/>
@@ -3075,7 +2918,7 @@
                 <w:noProof/>
                 <w:webHidden/>
               </w:rPr>
-              <w:instrText xml:space="preserve"> PAGEREF _Toc471908396 \h </w:instrText>
+              <w:instrText xml:space="preserve"> PAGEREF _Toc472603737 \h </w:instrText>
             </w:r>
             <w:r>
               <w:rPr>
@@ -3118,7 +2961,7 @@
               <w:color w:val="auto"/>
             </w:rPr>
           </w:pPr>
-          <w:hyperlink w:anchor="_Toc471908397" w:history="1">
+          <w:hyperlink w:anchor="_Toc472603738" w:history="1">
             <w:r>
               <w:rPr>
                 <w:rStyle w:val="Hyperlink"/>
@@ -3146,7 +2989,7 @@
                 <w:noProof/>
                 <w:webHidden/>
               </w:rPr>
-              <w:instrText xml:space="preserve"> PAGEREF _Toc471908397 \h </w:instrText>
+              <w:instrText xml:space="preserve"> PAGEREF _Toc472603738 \h </w:instrText>
             </w:r>
             <w:r>
               <w:rPr>
@@ -3189,7 +3032,7 @@
               <w:color w:val="auto"/>
             </w:rPr>
           </w:pPr>
-          <w:hyperlink w:anchor="_Toc471908398" w:history="1">
+          <w:hyperlink w:anchor="_Toc472603739" w:history="1">
             <w:r>
               <w:rPr>
                 <w:rStyle w:val="Hyperlink"/>
@@ -3217,7 +3060,7 @@
                 <w:noProof/>
                 <w:webHidden/>
               </w:rPr>
-              <w:instrText xml:space="preserve"> PAGEREF _Toc471908398 \h </w:instrText>
+              <w:instrText xml:space="preserve"> PAGEREF _Toc472603739 \h </w:instrText>
             </w:r>
             <w:r>
               <w:rPr>
@@ -3261,7 +3104,7 @@
               <w:color w:val="auto"/>
             </w:rPr>
           </w:pPr>
-          <w:hyperlink w:anchor="_Toc471908399" w:history="1">
+          <w:hyperlink w:anchor="_Toc472603740" w:history="1">
             <w:r>
               <w:rPr>
                 <w:rStyle w:val="Hyperlink"/>
@@ -3305,7 +3148,7 @@
                 <w:noProof/>
                 <w:webHidden/>
               </w:rPr>
-              <w:instrText xml:space="preserve"> PAGEREF _Toc471908399 \h </w:instrText>
+              <w:instrText xml:space="preserve"> PAGEREF _Toc472603740 \h </w:instrText>
             </w:r>
             <w:r>
               <w:rPr>
@@ -3325,7 +3168,7 @@
                 <w:noProof/>
                 <w:webHidden/>
               </w:rPr>
-              <w:t>13</w:t>
+              <w:t>14</w:t>
             </w:r>
             <w:r>
               <w:rPr>
@@ -3348,7 +3191,7 @@
               <w:color w:val="auto"/>
             </w:rPr>
           </w:pPr>
-          <w:hyperlink w:anchor="_Toc471908400" w:history="1">
+          <w:hyperlink w:anchor="_Toc472603741" w:history="1">
             <w:r>
               <w:rPr>
                 <w:rStyle w:val="Hyperlink"/>
@@ -3376,7 +3219,7 @@
                 <w:noProof/>
                 <w:webHidden/>
               </w:rPr>
-              <w:instrText xml:space="preserve"> PAGEREF _Toc471908400 \h </w:instrText>
+              <w:instrText xml:space="preserve"> PAGEREF _Toc472603741 \h </w:instrText>
             </w:r>
             <w:r>
               <w:rPr>
@@ -3396,7 +3239,7 @@
                 <w:noProof/>
                 <w:webHidden/>
               </w:rPr>
-              <w:t>13</w:t>
+              <w:t>14</w:t>
             </w:r>
             <w:r>
               <w:rPr>
@@ -3419,7 +3262,7 @@
               <w:color w:val="auto"/>
             </w:rPr>
           </w:pPr>
-          <w:hyperlink w:anchor="_Toc471908401" w:history="1">
+          <w:hyperlink w:anchor="_Toc472603742" w:history="1">
             <w:r>
               <w:rPr>
                 <w:rStyle w:val="Hyperlink"/>
@@ -3447,7 +3290,7 @@
                 <w:noProof/>
                 <w:webHidden/>
               </w:rPr>
-              <w:instrText xml:space="preserve"> PAGEREF _Toc471908401 \h </w:instrText>
+              <w:instrText xml:space="preserve"> PAGEREF _Toc472603742 \h </w:instrText>
             </w:r>
             <w:r>
               <w:rPr>
@@ -3490,7 +3333,7 @@
               <w:color w:val="auto"/>
             </w:rPr>
           </w:pPr>
-          <w:hyperlink w:anchor="_Toc471908402" w:history="1">
+          <w:hyperlink w:anchor="_Toc472603743" w:history="1">
             <w:r>
               <w:rPr>
                 <w:rStyle w:val="Hyperlink"/>
@@ -3518,7 +3361,7 @@
                 <w:noProof/>
                 <w:webHidden/>
               </w:rPr>
-              <w:instrText xml:space="preserve"> PAGEREF _Toc471908402 \h </w:instrText>
+              <w:instrText xml:space="preserve"> PAGEREF _Toc472603743 \h </w:instrText>
             </w:r>
             <w:r>
               <w:rPr>
@@ -3561,7 +3404,7 @@
               <w:color w:val="auto"/>
             </w:rPr>
           </w:pPr>
-          <w:hyperlink w:anchor="_Toc471908403" w:history="1">
+          <w:hyperlink w:anchor="_Toc472603744" w:history="1">
             <w:r>
               <w:rPr>
                 <w:rStyle w:val="Hyperlink"/>
@@ -3589,7 +3432,7 @@
                 <w:noProof/>
                 <w:webHidden/>
               </w:rPr>
-              <w:instrText xml:space="preserve"> PAGEREF _Toc471908403 \h </w:instrText>
+              <w:instrText xml:space="preserve"> PAGEREF _Toc472603744 \h </w:instrText>
             </w:r>
             <w:r>
               <w:rPr>
@@ -3632,7 +3475,7 @@
               <w:color w:val="auto"/>
             </w:rPr>
           </w:pPr>
-          <w:hyperlink w:anchor="_Toc471908404" w:history="1">
+          <w:hyperlink w:anchor="_Toc472603745" w:history="1">
             <w:r>
               <w:rPr>
                 <w:rStyle w:val="Hyperlink"/>
@@ -3660,7 +3503,7 @@
                 <w:noProof/>
                 <w:webHidden/>
               </w:rPr>
-              <w:instrText xml:space="preserve"> PAGEREF _Toc471908404 \h </w:instrText>
+              <w:instrText xml:space="preserve"> PAGEREF _Toc472603745 \h </w:instrText>
             </w:r>
             <w:r>
               <w:rPr>
@@ -3703,7 +3546,7 @@
               <w:color w:val="auto"/>
             </w:rPr>
           </w:pPr>
-          <w:hyperlink w:anchor="_Toc471908405" w:history="1">
+          <w:hyperlink w:anchor="_Toc472603746" w:history="1">
             <w:r>
               <w:rPr>
                 <w:rStyle w:val="Hyperlink"/>
@@ -3731,7 +3574,7 @@
                 <w:noProof/>
                 <w:webHidden/>
               </w:rPr>
-              <w:instrText xml:space="preserve"> PAGEREF _Toc471908405 \h </w:instrText>
+              <w:instrText xml:space="preserve"> PAGEREF _Toc472603746 \h </w:instrText>
             </w:r>
             <w:r>
               <w:rPr>
@@ -3774,7 +3617,7 @@
               <w:color w:val="auto"/>
             </w:rPr>
           </w:pPr>
-          <w:hyperlink w:anchor="_Toc471908406" w:history="1">
+          <w:hyperlink w:anchor="_Toc472603747" w:history="1">
             <w:r>
               <w:rPr>
                 <w:rStyle w:val="Hyperlink"/>
@@ -3802,7 +3645,7 @@
                 <w:noProof/>
                 <w:webHidden/>
               </w:rPr>
-              <w:instrText xml:space="preserve"> PAGEREF _Toc471908406 \h </w:instrText>
+              <w:instrText xml:space="preserve"> PAGEREF _Toc472603747 \h </w:instrText>
             </w:r>
             <w:r>
               <w:rPr>
@@ -3845,7 +3688,7 @@
               <w:color w:val="auto"/>
             </w:rPr>
           </w:pPr>
-          <w:hyperlink w:anchor="_Toc471908407" w:history="1">
+          <w:hyperlink w:anchor="_Toc472603748" w:history="1">
             <w:r>
               <w:rPr>
                 <w:rStyle w:val="Hyperlink"/>
@@ -3873,7 +3716,7 @@
                 <w:noProof/>
                 <w:webHidden/>
               </w:rPr>
-              <w:instrText xml:space="preserve"> PAGEREF _Toc471908407 \h </w:instrText>
+              <w:instrText xml:space="preserve"> PAGEREF _Toc472603748 \h </w:instrText>
             </w:r>
             <w:r>
               <w:rPr>
@@ -3916,7 +3759,7 @@
               <w:color w:val="auto"/>
             </w:rPr>
           </w:pPr>
-          <w:hyperlink w:anchor="_Toc471908408" w:history="1">
+          <w:hyperlink w:anchor="_Toc472603749" w:history="1">
             <w:r>
               <w:rPr>
                 <w:rStyle w:val="Hyperlink"/>
@@ -3944,7 +3787,7 @@
                 <w:noProof/>
                 <w:webHidden/>
               </w:rPr>
-              <w:instrText xml:space="preserve"> PAGEREF _Toc471908408 \h </w:instrText>
+              <w:instrText xml:space="preserve"> PAGEREF _Toc472603749 \h </w:instrText>
             </w:r>
             <w:r>
               <w:rPr>
@@ -3964,7 +3807,7 @@
                 <w:noProof/>
                 <w:webHidden/>
               </w:rPr>
-              <w:t>19</w:t>
+              <w:t>20</w:t>
             </w:r>
             <w:r>
               <w:rPr>
@@ -3987,7 +3830,7 @@
               <w:color w:val="auto"/>
             </w:rPr>
           </w:pPr>
-          <w:hyperlink w:anchor="_Toc471908409" w:history="1">
+          <w:hyperlink w:anchor="_Toc472603750" w:history="1">
             <w:r>
               <w:rPr>
                 <w:rStyle w:val="Hyperlink"/>
@@ -4015,7 +3858,7 @@
                 <w:noProof/>
                 <w:webHidden/>
               </w:rPr>
-              <w:instrText xml:space="preserve"> PAGEREF _Toc471908409 \h </w:instrText>
+              <w:instrText xml:space="preserve"> PAGEREF _Toc472603750 \h </w:instrText>
             </w:r>
             <w:r>
               <w:rPr>
@@ -4035,7 +3878,7 @@
                 <w:noProof/>
                 <w:webHidden/>
               </w:rPr>
-              <w:t>19</w:t>
+              <w:t>20</w:t>
             </w:r>
             <w:r>
               <w:rPr>
@@ -4058,7 +3901,7 @@
               <w:color w:val="auto"/>
             </w:rPr>
           </w:pPr>
-          <w:hyperlink w:anchor="_Toc471908410" w:history="1">
+          <w:hyperlink w:anchor="_Toc472603751" w:history="1">
             <w:r>
               <w:rPr>
                 <w:rStyle w:val="Hyperlink"/>
@@ -4086,7 +3929,7 @@
                 <w:noProof/>
                 <w:webHidden/>
               </w:rPr>
-              <w:instrText xml:space="preserve"> PAGEREF _Toc471908410 \h </w:instrText>
+              <w:instrText xml:space="preserve"> PAGEREF _Toc472603751 \h </w:instrText>
             </w:r>
             <w:r>
               <w:rPr>
@@ -4106,7 +3949,7 @@
                 <w:noProof/>
                 <w:webHidden/>
               </w:rPr>
-              <w:t>19</w:t>
+              <w:t>20</w:t>
             </w:r>
             <w:r>
               <w:rPr>
@@ -4129,7 +3972,7 @@
               <w:color w:val="auto"/>
             </w:rPr>
           </w:pPr>
-          <w:hyperlink w:anchor="_Toc471908411" w:history="1">
+          <w:hyperlink w:anchor="_Toc472603752" w:history="1">
             <w:r>
               <w:rPr>
                 <w:rStyle w:val="Hyperlink"/>
@@ -4157,7 +4000,7 @@
                 <w:noProof/>
                 <w:webHidden/>
               </w:rPr>
-              <w:instrText xml:space="preserve"> PAGEREF _Toc471908411 \h </w:instrText>
+              <w:instrText xml:space="preserve"> PAGEREF _Toc472603752 \h </w:instrText>
             </w:r>
             <w:r>
               <w:rPr>
@@ -4177,7 +4020,7 @@
                 <w:noProof/>
                 <w:webHidden/>
               </w:rPr>
-              <w:t>20</w:t>
+              <w:t>21</w:t>
             </w:r>
             <w:r>
               <w:rPr>
@@ -4200,7 +4043,7 @@
               <w:color w:val="auto"/>
             </w:rPr>
           </w:pPr>
-          <w:hyperlink w:anchor="_Toc471908412" w:history="1">
+          <w:hyperlink w:anchor="_Toc472603753" w:history="1">
             <w:r>
               <w:rPr>
                 <w:rStyle w:val="Hyperlink"/>
@@ -4228,7 +4071,7 @@
                 <w:noProof/>
                 <w:webHidden/>
               </w:rPr>
-              <w:instrText xml:space="preserve"> PAGEREF _Toc471908412 \h </w:instrText>
+              <w:instrText xml:space="preserve"> PAGEREF _Toc472603753 \h </w:instrText>
             </w:r>
             <w:r>
               <w:rPr>
@@ -4248,7 +4091,7 @@
                 <w:noProof/>
                 <w:webHidden/>
               </w:rPr>
-              <w:t>20</w:t>
+              <w:t>21</w:t>
             </w:r>
             <w:r>
               <w:rPr>
@@ -4271,7 +4114,7 @@
               <w:color w:val="auto"/>
             </w:rPr>
           </w:pPr>
-          <w:hyperlink w:anchor="_Toc471908413" w:history="1">
+          <w:hyperlink w:anchor="_Toc472603754" w:history="1">
             <w:r>
               <w:rPr>
                 <w:rStyle w:val="Hyperlink"/>
@@ -4299,7 +4142,7 @@
                 <w:noProof/>
                 <w:webHidden/>
               </w:rPr>
-              <w:instrText xml:space="preserve"> PAGEREF _Toc471908413 \h </w:instrText>
+              <w:instrText xml:space="preserve"> PAGEREF _Toc472603754 \h </w:instrText>
             </w:r>
             <w:r>
               <w:rPr>
@@ -4319,7 +4162,7 @@
                 <w:noProof/>
                 <w:webHidden/>
               </w:rPr>
-              <w:t>20</w:t>
+              <w:t>22</w:t>
             </w:r>
             <w:r>
               <w:rPr>
@@ -4342,7 +4185,7 @@
               <w:color w:val="auto"/>
             </w:rPr>
           </w:pPr>
-          <w:hyperlink w:anchor="_Toc471908414" w:history="1">
+          <w:hyperlink w:anchor="_Toc472603755" w:history="1">
             <w:r>
               <w:rPr>
                 <w:rStyle w:val="Hyperlink"/>
@@ -4370,7 +4213,7 @@
                 <w:noProof/>
                 <w:webHidden/>
               </w:rPr>
-              <w:instrText xml:space="preserve"> PAGEREF _Toc471908414 \h </w:instrText>
+              <w:instrText xml:space="preserve"> PAGEREF _Toc472603755 \h </w:instrText>
             </w:r>
             <w:r>
               <w:rPr>
@@ -4390,7 +4233,7 @@
                 <w:noProof/>
                 <w:webHidden/>
               </w:rPr>
-              <w:t>22</w:t>
+              <w:t>23</w:t>
             </w:r>
             <w:r>
               <w:rPr>
@@ -4413,7 +4256,7 @@
               <w:color w:val="auto"/>
             </w:rPr>
           </w:pPr>
-          <w:hyperlink w:anchor="_Toc471908415" w:history="1">
+          <w:hyperlink w:anchor="_Toc472603756" w:history="1">
             <w:r>
               <w:rPr>
                 <w:rStyle w:val="Hyperlink"/>
@@ -4441,7 +4284,7 @@
                 <w:noProof/>
                 <w:webHidden/>
               </w:rPr>
-              <w:instrText xml:space="preserve"> PAGEREF _Toc471908415 \h </w:instrText>
+              <w:instrText xml:space="preserve"> PAGEREF _Toc472603756 \h </w:instrText>
             </w:r>
             <w:r>
               <w:rPr>
@@ -4461,7 +4304,7 @@
                 <w:noProof/>
                 <w:webHidden/>
               </w:rPr>
-              <w:t>22</w:t>
+              <w:t>23</w:t>
             </w:r>
             <w:r>
               <w:rPr>
@@ -4484,7 +4327,7 @@
               <w:color w:val="auto"/>
             </w:rPr>
           </w:pPr>
-          <w:hyperlink w:anchor="_Toc471908416" w:history="1">
+          <w:hyperlink w:anchor="_Toc472603757" w:history="1">
             <w:r>
               <w:rPr>
                 <w:rStyle w:val="Hyperlink"/>
@@ -4512,7 +4355,7 @@
                 <w:noProof/>
                 <w:webHidden/>
               </w:rPr>
-              <w:instrText xml:space="preserve"> PAGEREF _Toc471908416 \h </w:instrText>
+              <w:instrText xml:space="preserve"> PAGEREF _Toc472603757 \h </w:instrText>
             </w:r>
             <w:r>
               <w:rPr>
@@ -4532,7 +4375,7 @@
                 <w:noProof/>
                 <w:webHidden/>
               </w:rPr>
-              <w:t>23</w:t>
+              <w:t>24</w:t>
             </w:r>
             <w:r>
               <w:rPr>
@@ -4555,7 +4398,7 @@
               <w:color w:val="auto"/>
             </w:rPr>
           </w:pPr>
-          <w:hyperlink w:anchor="_Toc471908417" w:history="1">
+          <w:hyperlink w:anchor="_Toc472603758" w:history="1">
             <w:r>
               <w:rPr>
                 <w:rStyle w:val="Hyperlink"/>
@@ -4583,7 +4426,7 @@
                 <w:noProof/>
                 <w:webHidden/>
               </w:rPr>
-              <w:instrText xml:space="preserve"> PAGEREF _Toc471908417 \h </w:instrText>
+              <w:instrText xml:space="preserve"> PAGEREF _Toc472603758 \h </w:instrText>
             </w:r>
             <w:r>
               <w:rPr>
@@ -4603,7 +4446,7 @@
                 <w:noProof/>
                 <w:webHidden/>
               </w:rPr>
-              <w:t>24</w:t>
+              <w:t>25</w:t>
             </w:r>
             <w:r>
               <w:rPr>
@@ -4626,7 +4469,7 @@
               <w:color w:val="auto"/>
             </w:rPr>
           </w:pPr>
-          <w:hyperlink w:anchor="_Toc471908418" w:history="1">
+          <w:hyperlink w:anchor="_Toc472603759" w:history="1">
             <w:r>
               <w:rPr>
                 <w:rStyle w:val="Hyperlink"/>
@@ -4654,7 +4497,7 @@
                 <w:noProof/>
                 <w:webHidden/>
               </w:rPr>
-              <w:instrText xml:space="preserve"> PAGEREF _Toc471908418 \h </w:instrText>
+              <w:instrText xml:space="preserve"> PAGEREF _Toc472603759 \h </w:instrText>
             </w:r>
             <w:r>
               <w:rPr>
@@ -4674,7 +4517,7 @@
                 <w:noProof/>
                 <w:webHidden/>
               </w:rPr>
-              <w:t>24</w:t>
+              <w:t>25</w:t>
             </w:r>
             <w:r>
               <w:rPr>
@@ -4697,7 +4540,7 @@
               <w:color w:val="auto"/>
             </w:rPr>
           </w:pPr>
-          <w:hyperlink w:anchor="_Toc471908419" w:history="1">
+          <w:hyperlink w:anchor="_Toc472603760" w:history="1">
             <w:r>
               <w:rPr>
                 <w:rStyle w:val="Hyperlink"/>
@@ -4725,7 +4568,7 @@
                 <w:noProof/>
                 <w:webHidden/>
               </w:rPr>
-              <w:instrText xml:space="preserve"> PAGEREF _Toc471908419 \h </w:instrText>
+              <w:instrText xml:space="preserve"> PAGEREF _Toc472603760 \h </w:instrText>
             </w:r>
             <w:r>
               <w:rPr>
@@ -4745,7 +4588,7 @@
                 <w:noProof/>
                 <w:webHidden/>
               </w:rPr>
-              <w:t>24</w:t>
+              <w:t>25</w:t>
             </w:r>
             <w:r>
               <w:rPr>
@@ -4815,7 +4658,7 @@
           <w:b/>
         </w:rPr>
       </w:pPr>
-      <w:bookmarkStart w:id="18" w:name="_Toc471908382"/>
+      <w:bookmarkStart w:id="4" w:name="_Toc472603723"/>
       <w:r>
         <w:rPr>
           <w:b/>
@@ -4829,7 +4672,7 @@
         </w:rPr>
         <w:t>duction</w:t>
       </w:r>
-      <w:bookmarkEnd w:id="18"/>
+      <w:bookmarkEnd w:id="4"/>
     </w:p>
     <w:p>
       <w:pPr>
@@ -4838,7 +4681,7 @@
           <w:b/>
         </w:rPr>
       </w:pPr>
-      <w:bookmarkStart w:id="19" w:name="_Toc471908383"/>
+      <w:bookmarkStart w:id="5" w:name="_Toc472603724"/>
       <w:r>
         <w:rPr>
           <w:b/>
@@ -4857,7 +4700,7 @@
         </w:rPr>
         <w:t>Purpose of CRS</w:t>
       </w:r>
-      <w:bookmarkEnd w:id="19"/>
+      <w:bookmarkEnd w:id="5"/>
       <w:r>
         <w:rPr>
           <w:b/>
@@ -4967,14 +4810,14 @@
           <w:b/>
         </w:rPr>
       </w:pPr>
-      <w:bookmarkStart w:id="20" w:name="_Toc471908384"/>
+      <w:bookmarkStart w:id="6" w:name="_Toc472603725"/>
       <w:r>
         <w:rPr>
           <w:b/>
         </w:rPr>
         <w:t>HR Module Overview</w:t>
       </w:r>
-      <w:bookmarkEnd w:id="20"/>
+      <w:bookmarkEnd w:id="6"/>
     </w:p>
     <w:p>
       <w:pPr>
@@ -5834,14 +5677,14 @@
           <w:b/>
         </w:rPr>
       </w:pPr>
-      <w:bookmarkStart w:id="21" w:name="_Toc471908385"/>
+      <w:bookmarkStart w:id="7" w:name="_Toc472603726"/>
       <w:r>
         <w:rPr>
           <w:b/>
         </w:rPr>
         <w:t>3. Sub Module and Its feature Description</w:t>
       </w:r>
-      <w:bookmarkEnd w:id="21"/>
+      <w:bookmarkEnd w:id="7"/>
     </w:p>
     <w:p>
       <w:pPr>
@@ -5850,14 +5693,14 @@
           <w:b/>
         </w:rPr>
       </w:pPr>
-      <w:bookmarkStart w:id="22" w:name="_Toc471908386"/>
+      <w:bookmarkStart w:id="8" w:name="_Toc472603727"/>
       <w:r>
         <w:rPr>
           <w:b/>
         </w:rPr>
         <w:t>3.1 Employee Personal Information</w:t>
       </w:r>
-      <w:bookmarkEnd w:id="22"/>
+      <w:bookmarkEnd w:id="8"/>
     </w:p>
     <w:p>
       <w:pPr>
@@ -5961,14 +5804,14 @@
           <w:b/>
         </w:rPr>
       </w:pPr>
-      <w:bookmarkStart w:id="23" w:name="_Toc471908387"/>
+      <w:bookmarkStart w:id="9" w:name="_Toc472603728"/>
       <w:r>
         <w:rPr>
           <w:b/>
         </w:rPr>
         <w:t>3.2 Define Organization Calendar</w:t>
       </w:r>
-      <w:bookmarkEnd w:id="23"/>
+      <w:bookmarkEnd w:id="9"/>
     </w:p>
     <w:p>
       <w:pPr>
@@ -5977,14 +5820,14 @@
           <w:b/>
         </w:rPr>
       </w:pPr>
-      <w:bookmarkStart w:id="24" w:name="_Toc471908388"/>
+      <w:bookmarkStart w:id="10" w:name="_Toc472603729"/>
       <w:r>
         <w:rPr>
           <w:b/>
         </w:rPr>
         <w:t>3.2.1 Module Overview</w:t>
       </w:r>
-      <w:bookmarkEnd w:id="24"/>
+      <w:bookmarkEnd w:id="10"/>
     </w:p>
     <w:p>
       <w:pPr>
@@ -6068,7 +5911,7 @@
           <w:b/>
         </w:rPr>
       </w:pPr>
-      <w:bookmarkStart w:id="25" w:name="_Toc471908389"/>
+      <w:bookmarkStart w:id="11" w:name="_Toc472603730"/>
       <w:r>
         <w:rPr>
           <w:b/>
@@ -6089,7 +5932,7 @@
         </w:rPr>
         <w:t xml:space="preserve"> be System</w:t>
       </w:r>
-      <w:bookmarkEnd w:id="25"/>
+      <w:bookmarkEnd w:id="11"/>
     </w:p>
     <w:p>
       <w:r>
@@ -6378,22 +6221,22 @@
           <w:b/>
         </w:rPr>
       </w:pPr>
-      <w:bookmarkStart w:id="26" w:name="_Toc471908390"/>
+      <w:bookmarkStart w:id="12" w:name="_Toc472603731"/>
       <w:r>
         <w:rPr>
           <w:b/>
         </w:rPr>
         <w:t>3.3 Leave management</w:t>
       </w:r>
-      <w:bookmarkEnd w:id="26"/>
+      <w:bookmarkEnd w:id="12"/>
       <w:r>
         <w:rPr>
           <w:b/>
         </w:rPr>
         <w:t xml:space="preserve"> </w:t>
       </w:r>
-      <w:bookmarkStart w:id="27" w:name="_3znysh7" w:colFirst="0" w:colLast="0"/>
-      <w:bookmarkEnd w:id="27"/>
+      <w:bookmarkStart w:id="13" w:name="_3znysh7" w:colFirst="0" w:colLast="0"/>
+      <w:bookmarkEnd w:id="13"/>
     </w:p>
     <w:p>
       <w:pPr>
@@ -6402,7 +6245,7 @@
           <w:b/>
         </w:rPr>
       </w:pPr>
-      <w:bookmarkStart w:id="28" w:name="_Toc471908391"/>
+      <w:bookmarkStart w:id="14" w:name="_Toc472603732"/>
       <w:r>
         <w:rPr>
           <w:b/>
@@ -6415,7 +6258,7 @@
         </w:rPr>
         <w:t>Module Overview</w:t>
       </w:r>
-      <w:bookmarkEnd w:id="28"/>
+      <w:bookmarkEnd w:id="14"/>
       <w:r>
         <w:rPr>
           <w:b/>
@@ -6530,9 +6373,9 @@
           <w:szCs w:val="24"/>
         </w:rPr>
         <w:drawing>
-          <wp:inline distT="0" distB="0" distL="0" distR="0" wp14:anchorId="440F85A8" wp14:editId="22874703">
-            <wp:extent cx="5400675" cy="4143375"/>
-            <wp:effectExtent l="19050" t="19050" r="28575" b="28575"/>
+          <wp:inline distT="0" distB="0" distL="0" distR="0" wp14:anchorId="440F85A8" wp14:editId="07D3C1BB">
+            <wp:extent cx="5400675" cy="4274289"/>
+            <wp:effectExtent l="19050" t="19050" r="9525" b="12065"/>
             <wp:docPr id="2" name="Picture 2" descr="C:\Users\nahar.kamrun\AppData\Roaming\Skype\rita.chowdhury3\media_messaging\media_cache_v3\^03177F09154328C861B07AD0875EF319495856ADAEDFED3FA4^pimgpsh_fullsize_distr.png"/>
             <wp:cNvGraphicFramePr>
               <a:graphicFrameLocks xmlns:a="http://schemas.openxmlformats.org/drawingml/2006/main" noChangeAspect="1"/>
@@ -6562,7 +6405,7 @@
                   <pic:spPr bwMode="auto">
                     <a:xfrm>
                       <a:off x="0" y="0"/>
-                      <a:ext cx="5400675" cy="4143375"/>
+                      <a:ext cx="5402223" cy="4275514"/>
                     </a:xfrm>
                     <a:prstGeom prst="rect">
                       <a:avLst/>
@@ -6585,30 +6428,29 @@
     </w:p>
     <w:p>
       <w:pPr>
-        <w:ind w:left="1440"/>
-        <w:rPr>
-          <w:rFonts w:ascii="Times New Roman" w:hAnsi="Times New Roman" w:cs="Times New Roman"/>
-          <w:sz w:val="24"/>
-          <w:szCs w:val="24"/>
-        </w:rPr>
-      </w:pPr>
-      <w:r>
-        <w:rPr>
-          <w:rFonts w:ascii="Times New Roman" w:hAnsi="Times New Roman" w:cs="Times New Roman"/>
-          <w:b/>
-          <w:sz w:val="24"/>
-          <w:szCs w:val="24"/>
-        </w:rPr>
-        <w:t xml:space="preserve">       </w:t>
-      </w:r>
-      <w:r>
-        <w:rPr>
-          <w:rFonts w:ascii="Times New Roman" w:hAnsi="Times New Roman" w:cs="Times New Roman"/>
-          <w:b/>
-          <w:sz w:val="24"/>
-          <w:szCs w:val="24"/>
-        </w:rPr>
-        <w:t xml:space="preserve">                        </w:t>
+        <w:rPr>
+          <w:rFonts w:ascii="Times New Roman" w:hAnsi="Times New Roman" w:cs="Times New Roman"/>
+          <w:sz w:val="24"/>
+          <w:szCs w:val="24"/>
+        </w:rPr>
+      </w:pPr>
+      <w:r>
+        <w:rPr>
+          <w:rFonts w:ascii="Times New Roman" w:hAnsi="Times New Roman" w:cs="Times New Roman"/>
+          <w:b/>
+          <w:sz w:val="24"/>
+          <w:szCs w:val="24"/>
+        </w:rPr>
+        <w:t xml:space="preserve">                                                    </w:t>
+      </w:r>
+      <w:r>
+        <w:rPr>
+          <w:rFonts w:ascii="Times New Roman" w:hAnsi="Times New Roman" w:cs="Times New Roman"/>
+          <w:b/>
+          <w:sz w:val="24"/>
+          <w:szCs w:val="24"/>
+        </w:rPr>
+        <w:t xml:space="preserve"> </w:t>
       </w:r>
       <w:r>
         <w:rPr>
@@ -6644,16 +6486,24 @@
           <w:b/>
         </w:rPr>
       </w:pPr>
-      <w:bookmarkStart w:id="29" w:name="_2et92p0" w:colFirst="0" w:colLast="0"/>
-      <w:bookmarkStart w:id="30" w:name="_Toc471908392"/>
-      <w:bookmarkEnd w:id="29"/>
+      <w:bookmarkStart w:id="15" w:name="_2et92p0" w:colFirst="0" w:colLast="0"/>
+      <w:bookmarkStart w:id="16" w:name="_Toc472603733"/>
+      <w:bookmarkEnd w:id="15"/>
+    </w:p>
+    <w:p>
+      <w:pPr>
+        <w:pStyle w:val="Heading3"/>
+        <w:rPr>
+          <w:b/>
+        </w:rPr>
+      </w:pPr>
       <w:r>
         <w:rPr>
           <w:b/>
         </w:rPr>
         <w:t>3.3.2 Leave Type Declaration</w:t>
       </w:r>
-      <w:bookmarkEnd w:id="30"/>
+      <w:bookmarkEnd w:id="16"/>
     </w:p>
     <w:p>
       <w:pPr>
@@ -6694,16 +6544,7 @@
           <w:sz w:val="24"/>
           <w:szCs w:val="24"/>
         </w:rPr>
-        <w:t xml:space="preserve"> of leave depends on the industry, employer. Three types </w:t>
-      </w:r>
-      <w:r>
-        <w:rPr>
-          <w:rFonts w:ascii="Times New Roman" w:hAnsi="Times New Roman" w:cs="Times New Roman"/>
-          <w:sz w:val="24"/>
-          <w:szCs w:val="24"/>
-        </w:rPr>
-        <w:lastRenderedPageBreak/>
-        <w:t>of leav</w:t>
+        <w:t xml:space="preserve"> of leave depends on the industry, employer. Three types of leav</w:t>
       </w:r>
       <w:r>
         <w:rPr>
@@ -7042,26 +6883,14 @@
           <w:szCs w:val="24"/>
         </w:rPr>
       </w:pPr>
-      <w:del w:id="31" w:author="Matiar Rahman" w:date="2017-01-16T12:43:00Z">
-        <w:r>
-          <w:rPr>
-            <w:rFonts w:ascii="Times New Roman" w:hAnsi="Times New Roman" w:cs="Times New Roman"/>
-            <w:sz w:val="24"/>
-            <w:szCs w:val="24"/>
-          </w:rPr>
-          <w:delText>First w</w:delText>
-        </w:r>
-      </w:del>
-      <w:ins w:id="32" w:author="Matiar Rahman" w:date="2017-01-16T12:43:00Z">
-        <w:r>
-          <w:rPr>
-            <w:rFonts w:ascii="Times New Roman" w:hAnsi="Times New Roman" w:cs="Times New Roman"/>
-            <w:sz w:val="24"/>
-            <w:szCs w:val="24"/>
-          </w:rPr>
-          <w:t>W</w:t>
-        </w:r>
-      </w:ins>
+      <w:r>
+        <w:rPr>
+          <w:rFonts w:ascii="Times New Roman" w:hAnsi="Times New Roman" w:cs="Times New Roman"/>
+          <w:sz w:val="24"/>
+          <w:szCs w:val="24"/>
+        </w:rPr>
+        <w:t>W</w:t>
+      </w:r>
       <w:r>
         <w:rPr>
           <w:rFonts w:ascii="Times New Roman" w:hAnsi="Times New Roman" w:cs="Times New Roman"/>
@@ -7078,34 +6907,22 @@
         </w:rPr>
         <w:t xml:space="preserve"> need to </w:t>
       </w:r>
-      <w:del w:id="33" w:author="Matiar Rahman" w:date="2017-01-16T12:43:00Z">
-        <w:r>
-          <w:rPr>
-            <w:rFonts w:ascii="Times New Roman" w:hAnsi="Times New Roman" w:cs="Times New Roman"/>
-            <w:sz w:val="24"/>
-            <w:szCs w:val="24"/>
-          </w:rPr>
-          <w:delText xml:space="preserve">declare </w:delText>
-        </w:r>
-      </w:del>
-      <w:ins w:id="34" w:author="Matiar Rahman" w:date="2017-01-16T12:43:00Z">
-        <w:r>
-          <w:rPr>
-            <w:rFonts w:ascii="Times New Roman" w:hAnsi="Times New Roman" w:cs="Times New Roman"/>
-            <w:sz w:val="24"/>
-            <w:szCs w:val="24"/>
-          </w:rPr>
-          <w:t>allocate</w:t>
-        </w:r>
-        <w:r>
-          <w:rPr>
-            <w:rFonts w:ascii="Times New Roman" w:hAnsi="Times New Roman" w:cs="Times New Roman"/>
-            <w:sz w:val="24"/>
-            <w:szCs w:val="24"/>
-          </w:rPr>
-          <w:t xml:space="preserve"> </w:t>
-        </w:r>
-      </w:ins>
+      <w:r>
+        <w:rPr>
+          <w:rFonts w:ascii="Times New Roman" w:hAnsi="Times New Roman" w:cs="Times New Roman"/>
+          <w:sz w:val="24"/>
+          <w:szCs w:val="24"/>
+        </w:rPr>
+        <w:t>allocate</w:t>
+      </w:r>
+      <w:r>
+        <w:rPr>
+          <w:rFonts w:ascii="Times New Roman" w:hAnsi="Times New Roman" w:cs="Times New Roman"/>
+          <w:sz w:val="24"/>
+          <w:szCs w:val="24"/>
+        </w:rPr>
+        <w:t xml:space="preserve"> </w:t>
+      </w:r>
       <w:r>
         <w:rPr>
           <w:rFonts w:ascii="Times New Roman" w:hAnsi="Times New Roman" w:cs="Times New Roman"/>
@@ -7114,80 +6931,70 @@
         </w:rPr>
         <w:t>the leave</w:t>
       </w:r>
-      <w:ins w:id="35" w:author="Matiar Rahman" w:date="2017-01-16T12:43:00Z">
-        <w:r>
-          <w:rPr>
-            <w:rFonts w:ascii="Times New Roman" w:hAnsi="Times New Roman" w:cs="Times New Roman"/>
-            <w:sz w:val="24"/>
-            <w:szCs w:val="24"/>
-          </w:rPr>
-          <w:t xml:space="preserve"> based on </w:t>
-        </w:r>
-      </w:ins>
-      <w:del w:id="36" w:author="Matiar Rahman" w:date="2017-01-16T12:43:00Z">
-        <w:r>
-          <w:rPr>
-            <w:rFonts w:ascii="Times New Roman" w:hAnsi="Times New Roman" w:cs="Times New Roman"/>
-            <w:sz w:val="24"/>
-            <w:szCs w:val="24"/>
-          </w:rPr>
-          <w:delText xml:space="preserve"> </w:delText>
-        </w:r>
-      </w:del>
-      <w:r>
-        <w:rPr>
-          <w:rFonts w:ascii="Times New Roman" w:hAnsi="Times New Roman" w:cs="Times New Roman"/>
-          <w:sz w:val="24"/>
-          <w:szCs w:val="24"/>
-        </w:rPr>
-        <w:t xml:space="preserve">type; casual leave and sick leave within the system. No need to </w:t>
-      </w:r>
-      <w:del w:id="37" w:author="Matiar Rahman" w:date="2017-01-16T12:43:00Z">
-        <w:r>
-          <w:rPr>
-            <w:rFonts w:ascii="Times New Roman" w:hAnsi="Times New Roman" w:cs="Times New Roman"/>
-            <w:sz w:val="24"/>
-            <w:szCs w:val="24"/>
-          </w:rPr>
-          <w:delText xml:space="preserve">declare </w:delText>
-        </w:r>
-      </w:del>
-      <w:ins w:id="38" w:author="Matiar Rahman" w:date="2017-01-16T12:43:00Z">
-        <w:r>
-          <w:rPr>
-            <w:rFonts w:ascii="Times New Roman" w:hAnsi="Times New Roman" w:cs="Times New Roman"/>
-            <w:sz w:val="24"/>
-            <w:szCs w:val="24"/>
-          </w:rPr>
-          <w:t>allocate</w:t>
-        </w:r>
-        <w:r>
-          <w:rPr>
-            <w:rFonts w:ascii="Times New Roman" w:hAnsi="Times New Roman" w:cs="Times New Roman"/>
-            <w:sz w:val="24"/>
-            <w:szCs w:val="24"/>
-          </w:rPr>
-          <w:t xml:space="preserve"> </w:t>
-        </w:r>
-      </w:ins>
-      <w:r>
-        <w:rPr>
-          <w:rFonts w:ascii="Times New Roman" w:hAnsi="Times New Roman" w:cs="Times New Roman"/>
-          <w:sz w:val="24"/>
-          <w:szCs w:val="24"/>
-        </w:rPr>
-        <w:t xml:space="preserve">earned leave. </w:t>
-      </w:r>
-      <w:del w:id="39" w:author="Matiar Rahman" w:date="2017-01-16T12:44:00Z">
-        <w:r>
-          <w:rPr>
-            <w:rFonts w:ascii="Times New Roman" w:hAnsi="Times New Roman" w:cs="Times New Roman"/>
-            <w:sz w:val="24"/>
-            <w:szCs w:val="24"/>
-          </w:rPr>
-          <w:delText xml:space="preserve">After declaration of the leave types system needs to tag it with each employees. </w:delText>
-        </w:r>
-      </w:del>
+      <w:r>
+        <w:rPr>
+          <w:rFonts w:ascii="Times New Roman" w:hAnsi="Times New Roman" w:cs="Times New Roman"/>
+          <w:sz w:val="24"/>
+          <w:szCs w:val="24"/>
+        </w:rPr>
+        <w:t xml:space="preserve"> based on </w:t>
+      </w:r>
+      <w:r>
+        <w:rPr>
+          <w:rFonts w:ascii="Times New Roman" w:hAnsi="Times New Roman" w:cs="Times New Roman"/>
+          <w:sz w:val="24"/>
+          <w:szCs w:val="24"/>
+        </w:rPr>
+        <w:t xml:space="preserve">type; casual leave and sick leave within the system. </w:t>
+      </w:r>
+      <w:r>
+        <w:rPr>
+          <w:rFonts w:ascii="Times New Roman" w:hAnsi="Times New Roman" w:cs="Times New Roman"/>
+          <w:sz w:val="24"/>
+          <w:szCs w:val="24"/>
+        </w:rPr>
+        <w:t>We</w:t>
+      </w:r>
+      <w:r>
+        <w:rPr>
+          <w:rFonts w:ascii="Times New Roman" w:hAnsi="Times New Roman" w:cs="Times New Roman"/>
+          <w:sz w:val="24"/>
+          <w:szCs w:val="24"/>
+        </w:rPr>
+        <w:t xml:space="preserve"> don’t </w:t>
+      </w:r>
+      <w:r>
+        <w:rPr>
+          <w:rFonts w:ascii="Times New Roman" w:hAnsi="Times New Roman" w:cs="Times New Roman"/>
+          <w:sz w:val="24"/>
+          <w:szCs w:val="24"/>
+        </w:rPr>
+        <w:t xml:space="preserve">need to </w:t>
+      </w:r>
+      <w:r>
+        <w:rPr>
+          <w:rFonts w:ascii="Times New Roman" w:hAnsi="Times New Roman" w:cs="Times New Roman"/>
+          <w:sz w:val="24"/>
+          <w:szCs w:val="24"/>
+        </w:rPr>
+        <w:t>allocate</w:t>
+      </w:r>
+      <w:r>
+        <w:rPr>
+          <w:rFonts w:ascii="Times New Roman" w:hAnsi="Times New Roman" w:cs="Times New Roman"/>
+          <w:sz w:val="24"/>
+          <w:szCs w:val="24"/>
+        </w:rPr>
+        <w:t xml:space="preserve"> </w:t>
+      </w:r>
+      <w:r>
+        <w:rPr>
+          <w:rFonts w:ascii="Times New Roman" w:hAnsi="Times New Roman" w:cs="Times New Roman"/>
+          <w:sz w:val="24"/>
+          <w:szCs w:val="24"/>
+        </w:rPr>
+        <w:t>earned leave separately and it will be system generated.</w:t>
+      </w:r>
     </w:p>
     <w:p>
       <w:pPr>
@@ -7201,9 +7008,9 @@
           <w:b/>
         </w:rPr>
       </w:pPr>
-      <w:bookmarkStart w:id="40" w:name="_tyjcwt" w:colFirst="0" w:colLast="0"/>
-      <w:bookmarkStart w:id="41" w:name="_Toc471908393"/>
-      <w:bookmarkEnd w:id="40"/>
+      <w:bookmarkStart w:id="17" w:name="_tyjcwt" w:colFirst="0" w:colLast="0"/>
+      <w:bookmarkStart w:id="18" w:name="_Toc472603734"/>
+      <w:bookmarkEnd w:id="17"/>
       <w:r>
         <w:rPr>
           <w:b/>
@@ -7216,7 +7023,7 @@
         </w:rPr>
         <w:t xml:space="preserve"> Declare Leave Year:</w:t>
       </w:r>
-      <w:bookmarkEnd w:id="41"/>
+      <w:bookmarkEnd w:id="18"/>
     </w:p>
     <w:p>
       <w:pPr>
@@ -7332,7 +7139,15 @@
           <w:sz w:val="24"/>
           <w:szCs w:val="24"/>
         </w:rPr>
-        <w:t xml:space="preserve"> Samuda leave year is January to December. </w:t>
+        <w:t xml:space="preserve"> Samuda leave year starts from</w:t>
+      </w:r>
+      <w:r>
+        <w:rPr>
+          <w:rFonts w:ascii="Times New Roman" w:hAnsi="Times New Roman" w:cs="Times New Roman"/>
+          <w:sz w:val="24"/>
+          <w:szCs w:val="24"/>
+        </w:rPr>
+        <w:t xml:space="preserve"> January to December. </w:t>
       </w:r>
     </w:p>
     <w:p>
@@ -7352,14 +7167,14 @@
           <w:b/>
         </w:rPr>
       </w:pPr>
-      <w:bookmarkStart w:id="42" w:name="_Toc471908394"/>
+      <w:bookmarkStart w:id="19" w:name="_Toc472603735"/>
       <w:r>
         <w:rPr>
           <w:b/>
         </w:rPr>
         <w:t>3.3.4 Leave Allocation Process</w:t>
       </w:r>
-      <w:bookmarkEnd w:id="42"/>
+      <w:bookmarkEnd w:id="19"/>
       <w:r>
         <w:rPr>
           <w:b/>
@@ -7393,26 +7208,14 @@
         </w:rPr>
         <w:t xml:space="preserve"> Earn leave will be allocated end of year and employee will avail that next year</w:t>
       </w:r>
-      <w:ins w:id="43" w:author="Matiar Rahman" w:date="2017-01-16T12:44:00Z">
-        <w:r>
-          <w:rPr>
-            <w:rFonts w:ascii="Times New Roman" w:hAnsi="Times New Roman" w:cs="Times New Roman"/>
-            <w:sz w:val="24"/>
-            <w:szCs w:val="24"/>
-          </w:rPr>
-          <w:t xml:space="preserve"> and</w:t>
-        </w:r>
-      </w:ins>
-      <w:del w:id="44" w:author="Matiar Rahman" w:date="2017-01-16T12:44:00Z">
-        <w:r>
-          <w:rPr>
-            <w:rFonts w:ascii="Times New Roman" w:hAnsi="Times New Roman" w:cs="Times New Roman"/>
-            <w:sz w:val="24"/>
-            <w:szCs w:val="24"/>
-          </w:rPr>
-          <w:delText>.</w:delText>
-        </w:r>
-      </w:del>
+      <w:r>
+        <w:rPr>
+          <w:rFonts w:ascii="Times New Roman" w:hAnsi="Times New Roman" w:cs="Times New Roman"/>
+          <w:sz w:val="24"/>
+          <w:szCs w:val="24"/>
+        </w:rPr>
+        <w:t xml:space="preserve"> and</w:t>
+      </w:r>
       <w:r>
         <w:rPr>
           <w:rFonts w:ascii="Times New Roman" w:hAnsi="Times New Roman" w:cs="Times New Roman"/>
@@ -7421,26 +7224,14 @@
         </w:rPr>
         <w:t xml:space="preserve"> </w:t>
       </w:r>
-      <w:del w:id="45" w:author="Matiar Rahman" w:date="2017-01-16T12:44:00Z">
-        <w:r>
-          <w:rPr>
-            <w:rFonts w:ascii="Times New Roman" w:hAnsi="Times New Roman" w:cs="Times New Roman"/>
-            <w:sz w:val="24"/>
-            <w:szCs w:val="24"/>
-          </w:rPr>
-          <w:delText>I</w:delText>
-        </w:r>
-      </w:del>
-      <w:ins w:id="46" w:author="Matiar Rahman" w:date="2017-01-16T12:44:00Z">
-        <w:r>
-          <w:rPr>
-            <w:rFonts w:ascii="Times New Roman" w:hAnsi="Times New Roman" w:cs="Times New Roman"/>
-            <w:sz w:val="24"/>
-            <w:szCs w:val="24"/>
-          </w:rPr>
-          <w:t>i</w:t>
-        </w:r>
-      </w:ins>
+      <w:r>
+        <w:rPr>
+          <w:rFonts w:ascii="Times New Roman" w:hAnsi="Times New Roman" w:cs="Times New Roman"/>
+          <w:sz w:val="24"/>
+          <w:szCs w:val="24"/>
+        </w:rPr>
+        <w:t>i</w:t>
+      </w:r>
       <w:r>
         <w:rPr>
           <w:rFonts w:ascii="Times New Roman" w:hAnsi="Times New Roman" w:cs="Times New Roman"/>
@@ -7499,9 +7290,9 @@
           <w:b/>
         </w:rPr>
       </w:pPr>
-      <w:bookmarkStart w:id="47" w:name="_3dy6vkm" w:colFirst="0" w:colLast="0"/>
-      <w:bookmarkStart w:id="48" w:name="_Toc471908395"/>
-      <w:bookmarkEnd w:id="47"/>
+      <w:bookmarkStart w:id="20" w:name="_3dy6vkm" w:colFirst="0" w:colLast="0"/>
+      <w:bookmarkStart w:id="21" w:name="_Toc472603736"/>
+      <w:bookmarkEnd w:id="20"/>
       <w:r>
         <w:rPr>
           <w:b/>
@@ -7526,7 +7317,7 @@
         </w:rPr>
         <w:t>l Process</w:t>
       </w:r>
-      <w:bookmarkEnd w:id="48"/>
+      <w:bookmarkEnd w:id="21"/>
     </w:p>
     <w:p>
       <w:pPr>
@@ -7616,63 +7407,15 @@
           <w:sz w:val="24"/>
           <w:szCs w:val="24"/>
         </w:rPr>
-        <w:t xml:space="preserve">proval of </w:t>
-      </w:r>
-      <w:commentRangeStart w:id="49"/>
-      <w:r>
-        <w:rPr>
-          <w:rFonts w:ascii="Times New Roman" w:hAnsi="Times New Roman" w:cs="Times New Roman"/>
-          <w:sz w:val="24"/>
-          <w:szCs w:val="24"/>
-        </w:rPr>
-        <w:t xml:space="preserve">line manager </w:t>
-      </w:r>
-      <w:commentRangeEnd w:id="49"/>
-      <w:r>
-        <w:rPr>
-          <w:rStyle w:val="CommentReference"/>
-        </w:rPr>
-        <w:commentReference w:id="49"/>
-      </w:r>
-      <w:r>
-        <w:rPr>
-          <w:rFonts w:ascii="Times New Roman" w:hAnsi="Times New Roman" w:cs="Times New Roman"/>
-          <w:sz w:val="24"/>
-          <w:szCs w:val="24"/>
-        </w:rPr>
-        <w:t xml:space="preserve">and </w:t>
-      </w:r>
-      <w:commentRangeStart w:id="50"/>
-      <w:r>
-        <w:rPr>
-          <w:rFonts w:ascii="Times New Roman" w:hAnsi="Times New Roman" w:cs="Times New Roman"/>
-          <w:sz w:val="24"/>
-          <w:szCs w:val="24"/>
-        </w:rPr>
-        <w:t>department</w:t>
-      </w:r>
-      <w:r>
-        <w:rPr>
-          <w:rFonts w:ascii="Times New Roman" w:hAnsi="Times New Roman" w:cs="Times New Roman"/>
-          <w:sz w:val="24"/>
-          <w:szCs w:val="24"/>
-        </w:rPr>
-        <w:t xml:space="preserve"> head</w:t>
-      </w:r>
-      <w:commentRangeEnd w:id="50"/>
-      <w:r>
-        <w:rPr>
-          <w:rStyle w:val="CommentReference"/>
-        </w:rPr>
-        <w:commentReference w:id="50"/>
-      </w:r>
-      <w:r>
-        <w:rPr>
-          <w:rFonts w:ascii="Times New Roman" w:hAnsi="Times New Roman" w:cs="Times New Roman"/>
-          <w:sz w:val="24"/>
-          <w:szCs w:val="24"/>
-        </w:rPr>
-        <w:t xml:space="preserve">.  </w:t>
+        <w:t>proval of line manager and department</w:t>
+      </w:r>
+      <w:r>
+        <w:rPr>
+          <w:rFonts w:ascii="Times New Roman" w:hAnsi="Times New Roman" w:cs="Times New Roman"/>
+          <w:sz w:val="24"/>
+          <w:szCs w:val="24"/>
+        </w:rPr>
+        <w:t xml:space="preserve"> head.  </w:t>
       </w:r>
     </w:p>
     <w:p>
@@ -7707,7 +7450,7 @@
                     <pic:cNvPicPr preferRelativeResize="0"/>
                   </pic:nvPicPr>
                   <pic:blipFill>
-                    <a:blip r:embed="rId17"/>
+                    <a:blip r:embed="rId15"/>
                     <a:srcRect/>
                     <a:stretch>
                       <a:fillRect/>
@@ -7742,6 +7485,11 @@
     <w:p>
       <w:pPr>
         <w:spacing w:after="0"/>
+        <w:rPr>
+          <w:rFonts w:ascii="Times New Roman" w:hAnsi="Times New Roman" w:cs="Times New Roman"/>
+          <w:sz w:val="24"/>
+          <w:szCs w:val="24"/>
+        </w:rPr>
       </w:pPr>
       <w:r>
         <w:tab/>
@@ -7757,11 +7505,19 @@
       </w:r>
       <w:r>
         <w:rPr>
-          <w:b/>
+          <w:rFonts w:ascii="Times New Roman" w:hAnsi="Times New Roman" w:cs="Times New Roman"/>
+          <w:b/>
+          <w:sz w:val="24"/>
+          <w:szCs w:val="24"/>
         </w:rPr>
         <w:t>Fig:</w:t>
       </w:r>
       <w:r>
+        <w:rPr>
+          <w:rFonts w:ascii="Times New Roman" w:hAnsi="Times New Roman" w:cs="Times New Roman"/>
+          <w:sz w:val="24"/>
+          <w:szCs w:val="24"/>
+        </w:rPr>
         <w:t xml:space="preserve"> Leave Approval Process</w:t>
       </w:r>
     </w:p>
@@ -7772,7 +7528,7 @@
           <w:b/>
         </w:rPr>
       </w:pPr>
-      <w:bookmarkStart w:id="51" w:name="_Toc471908396"/>
+      <w:bookmarkStart w:id="22" w:name="_Toc472603737"/>
       <w:r>
         <w:rPr>
           <w:b/>
@@ -7791,7 +7547,7 @@
         </w:rPr>
         <w:t>Leave Carry Forward</w:t>
       </w:r>
-      <w:bookmarkEnd w:id="51"/>
+      <w:bookmarkEnd w:id="22"/>
     </w:p>
     <w:p>
       <w:pPr>
@@ -7852,31 +7608,7 @@
           <w:sz w:val="24"/>
           <w:szCs w:val="24"/>
         </w:rPr>
-        <w:t xml:space="preserve">First we need to check if user is eligible to carry forward his leave or not. For example, available leave has to be minimum of 5 days to be forwarded and user will be eligible. Then we check if user wants to carry forward his leave or not along with the carry forward </w:t>
-      </w:r>
-      <w:commentRangeStart w:id="52"/>
-      <w:r>
-        <w:rPr>
-          <w:rFonts w:ascii="Times New Roman" w:hAnsi="Times New Roman" w:cs="Times New Roman"/>
-          <w:sz w:val="24"/>
-          <w:szCs w:val="24"/>
-        </w:rPr>
-        <w:t>leave</w:t>
-      </w:r>
-      <w:commentRangeEnd w:id="52"/>
-      <w:r>
-        <w:rPr>
-          <w:rStyle w:val="CommentReference"/>
-        </w:rPr>
-        <w:commentReference w:id="52"/>
-      </w:r>
-      <w:r>
-        <w:rPr>
-          <w:rFonts w:ascii="Times New Roman" w:hAnsi="Times New Roman" w:cs="Times New Roman"/>
-          <w:sz w:val="24"/>
-          <w:szCs w:val="24"/>
-        </w:rPr>
-        <w:t xml:space="preserve"> type checking </w:t>
+        <w:t xml:space="preserve">First we need to check if user is eligible to carry forward his leave or not. For example, available leave has to be minimum of 5 days to be forwarded and user will be eligible. Then we check if user wants to carry forward his leave or not along with the carry forward leave type checking </w:t>
       </w:r>
       <w:r>
         <w:rPr>
@@ -7947,10 +7679,10 @@
             <v:path o:extrusionok="f" gradientshapeok="t" o:connecttype="rect"/>
             <o:lock v:ext="edit" aspectratio="t"/>
           </v:shapetype>
-          <v:shape id="_x0000_i1025" type="#_x0000_t75" style="width:322.5pt;height:376.5pt" o:ole="">
-            <v:imagedata r:id="rId18" o:title=""/>
+          <v:shape id="_x0000_i1025" type="#_x0000_t75" style="width:322.75pt;height:376.15pt" o:ole="">
+            <v:imagedata r:id="rId16" o:title=""/>
           </v:shape>
-          <o:OLEObject Type="Embed" ProgID="Visio.Drawing.11" ShapeID="_x0000_i1025" DrawAspect="Content" ObjectID="_1546189227" r:id="rId19"/>
+          <o:OLEObject Type="Embed" ProgID="Visio.Drawing.11" ShapeID="_x0000_i1025" DrawAspect="Content" ObjectID="_1546345862" r:id="rId17"/>
         </w:object>
       </w:r>
     </w:p>
@@ -7998,104 +7730,42 @@
       <w:r>
         <w:rPr>
           <w:b/>
-          <w:rPrChange w:id="53" w:author="Matiar Rahman" w:date="2017-01-16T13:10:00Z">
-            <w:rPr/>
-          </w:rPrChange>
         </w:rPr>
         <w:t xml:space="preserve">Leave </w:t>
       </w:r>
-      <w:ins w:id="54" w:author="Matiar Rahman" w:date="2017-01-16T13:09:00Z">
-        <w:r>
-          <w:rPr>
-            <w:b/>
-            <w:rPrChange w:id="55" w:author="Matiar Rahman" w:date="2017-01-16T13:10:00Z">
-              <w:rPr/>
-            </w:rPrChange>
-          </w:rPr>
-          <w:t>C</w:t>
-        </w:r>
-      </w:ins>
-      <w:del w:id="56" w:author="Matiar Rahman" w:date="2017-01-16T13:09:00Z">
-        <w:r>
-          <w:rPr>
-            <w:b/>
-            <w:rPrChange w:id="57" w:author="Matiar Rahman" w:date="2017-01-16T13:10:00Z">
-              <w:rPr/>
-            </w:rPrChange>
-          </w:rPr>
-          <w:delText>c</w:delText>
-        </w:r>
-      </w:del>
-      <w:r>
-        <w:rPr>
-          <w:b/>
-          <w:rPrChange w:id="58" w:author="Matiar Rahman" w:date="2017-01-16T13:10:00Z">
-            <w:rPr/>
-          </w:rPrChange>
+      <w:r>
+        <w:rPr>
+          <w:b/>
+        </w:rPr>
+        <w:t>C</w:t>
+      </w:r>
+      <w:r>
+        <w:rPr>
+          <w:b/>
         </w:rPr>
         <w:t xml:space="preserve">arry </w:t>
       </w:r>
-      <w:del w:id="59" w:author="Matiar Rahman" w:date="2017-01-16T13:09:00Z">
-        <w:r>
-          <w:rPr>
-            <w:b/>
-            <w:rPrChange w:id="60" w:author="Matiar Rahman" w:date="2017-01-16T13:10:00Z">
-              <w:rPr/>
-            </w:rPrChange>
-          </w:rPr>
-          <w:delText>forward</w:delText>
-        </w:r>
-      </w:del>
-      <w:proofErr w:type="gramStart"/>
-      <w:ins w:id="61" w:author="Matiar Rahman" w:date="2017-01-16T13:09:00Z">
-        <w:r>
-          <w:rPr>
-            <w:b/>
-            <w:rPrChange w:id="62" w:author="Matiar Rahman" w:date="2017-01-16T13:10:00Z">
-              <w:rPr/>
-            </w:rPrChange>
-          </w:rPr>
-          <w:t>Forward</w:t>
-        </w:r>
-      </w:ins>
-      <w:proofErr w:type="gramEnd"/>
-      <w:r>
-        <w:rPr>
-          <w:b/>
-          <w:rPrChange w:id="63" w:author="Matiar Rahman" w:date="2017-01-16T13:10:00Z">
-            <w:rPr/>
-          </w:rPrChange>
+      <w:r>
+        <w:rPr>
+          <w:b/>
+        </w:rPr>
+        <w:t>Forward</w:t>
+      </w:r>
+      <w:r>
+        <w:rPr>
+          <w:b/>
         </w:rPr>
         <w:t xml:space="preserve"> and </w:t>
       </w:r>
-      <w:del w:id="64" w:author="Matiar Rahman" w:date="2017-01-16T13:10:00Z">
-        <w:r>
-          <w:rPr>
-            <w:b/>
-            <w:rPrChange w:id="65" w:author="Matiar Rahman" w:date="2017-01-16T13:10:00Z">
-              <w:rPr/>
-            </w:rPrChange>
-          </w:rPr>
-          <w:delText>e</w:delText>
-        </w:r>
-      </w:del>
-      <w:ins w:id="66" w:author="Matiar Rahman" w:date="2017-01-16T13:10:00Z">
-        <w:r>
-          <w:rPr>
-            <w:b/>
-            <w:rPrChange w:id="67" w:author="Matiar Rahman" w:date="2017-01-16T13:10:00Z">
-              <w:rPr/>
-            </w:rPrChange>
-          </w:rPr>
-          <w:t>E</w:t>
-        </w:r>
-      </w:ins>
-      <w:r>
-        <w:rPr>
-          <w:b/>
-          <w:rPrChange w:id="68" w:author="Matiar Rahman" w:date="2017-01-16T13:10:00Z">
-            <w:rPr/>
-          </w:rPrChange>
+      <w:r>
+        <w:rPr>
+          <w:b/>
+        </w:rPr>
+        <w:t>E</w:t>
+      </w:r>
+      <w:r>
+        <w:rPr>
+          <w:b/>
         </w:rPr>
         <w:t>ncashment Process</w:t>
       </w:r>
@@ -8122,15 +7792,15 @@
           <w:b/>
         </w:rPr>
       </w:pPr>
-      <w:bookmarkStart w:id="69" w:name="_4d34og8" w:colFirst="0" w:colLast="0"/>
-      <w:bookmarkEnd w:id="69"/>
+      <w:bookmarkStart w:id="23" w:name="_4d34og8" w:colFirst="0" w:colLast="0"/>
+      <w:bookmarkEnd w:id="23"/>
       <w:r>
         <w:rPr>
           <w:b/>
         </w:rPr>
         <w:t xml:space="preserve"> </w:t>
       </w:r>
-      <w:bookmarkStart w:id="70" w:name="_Toc471908397"/>
+      <w:bookmarkStart w:id="24" w:name="_Toc472603738"/>
       <w:r>
         <w:rPr>
           <w:b/>
@@ -8149,7 +7819,7 @@
         </w:rPr>
         <w:t>Leave Encashment Process</w:t>
       </w:r>
-      <w:bookmarkEnd w:id="70"/>
+      <w:bookmarkEnd w:id="24"/>
     </w:p>
     <w:p>
       <w:pPr>
@@ -8167,25 +7837,7 @@
           <w:sz w:val="24"/>
           <w:szCs w:val="24"/>
         </w:rPr>
-        <w:t xml:space="preserve">In case an employee does not avail earned leaves which were allowed to him, he may also </w:t>
-      </w:r>
-      <w:proofErr w:type="spellStart"/>
-      <w:r>
-        <w:rPr>
-          <w:rFonts w:ascii="Times New Roman" w:hAnsi="Times New Roman" w:cs="Times New Roman"/>
-          <w:sz w:val="24"/>
-          <w:szCs w:val="24"/>
-        </w:rPr>
-        <w:t>encash</w:t>
-      </w:r>
-      <w:proofErr w:type="spellEnd"/>
-      <w:r>
-        <w:rPr>
-          <w:rFonts w:ascii="Times New Roman" w:hAnsi="Times New Roman" w:cs="Times New Roman"/>
-          <w:sz w:val="24"/>
-          <w:szCs w:val="24"/>
-        </w:rPr>
-        <w:t xml:space="preserve"> these leaves and earns salary for the number of days which were allowed to be taken as leave but were not availed as leave. The policy of leave encashment depends on the employer for whom you are working and different employers have different policies for leave encashment. </w:t>
+        <w:t xml:space="preserve">In case an employee does not avail earned leaves which were allowed to him, he may also encash these leaves and earns salary for the number of days which were allowed to be taken as leave but were not availed as leave. The policy of leave encashment depends on the employer for whom you are working and different employers have different policies for leave encashment. </w:t>
       </w:r>
     </w:p>
     <w:p>
@@ -8259,7 +7911,7 @@
           <w:b/>
         </w:rPr>
       </w:pPr>
-      <w:bookmarkStart w:id="71" w:name="_Toc471908398"/>
+      <w:bookmarkStart w:id="25" w:name="_Toc472603739"/>
       <w:r>
         <w:rPr>
           <w:b/>
@@ -8273,7 +7925,7 @@
         </w:rPr>
         <w:t xml:space="preserve"> Short Leave Process</w:t>
       </w:r>
-      <w:bookmarkEnd w:id="71"/>
+      <w:bookmarkEnd w:id="25"/>
     </w:p>
     <w:p>
       <w:pPr>
@@ -8284,14 +7936,6 @@
           <w:sz w:val="24"/>
           <w:szCs w:val="24"/>
           <w:lang w:val="en-AU"/>
-          <w:rPrChange w:id="72" w:author="Matiar Rahman" w:date="2017-01-16T13:11:00Z">
-            <w:rPr>
-              <w:rFonts w:ascii="Times New Roman" w:hAnsi="Times New Roman" w:cs="Times New Roman"/>
-              <w:sz w:val="24"/>
-              <w:szCs w:val="24"/>
-              <w:lang w:val="en-AU"/>
-            </w:rPr>
-          </w:rPrChange>
         </w:rPr>
       </w:pPr>
       <w:r>
@@ -8357,49 +8001,38 @@
         </w:rPr>
         <w:t xml:space="preserve"> needs to apply this for leave and the approval process is given below:</w:t>
       </w:r>
-      <w:ins w:id="73" w:author="Matiar Rahman" w:date="2017-01-16T13:10:00Z">
-        <w:r>
-          <w:rPr>
-            <w:rFonts w:ascii="Times New Roman" w:hAnsi="Times New Roman" w:cs="Times New Roman"/>
-            <w:sz w:val="24"/>
-            <w:szCs w:val="24"/>
-            <w:lang w:val="en-AU"/>
-          </w:rPr>
-          <w:t xml:space="preserve"> </w:t>
-        </w:r>
-        <w:r>
-          <w:rPr>
-            <w:rFonts w:ascii="Times New Roman" w:hAnsi="Times New Roman" w:cs="Times New Roman"/>
-            <w:sz w:val="24"/>
-            <w:szCs w:val="24"/>
-            <w:highlight w:val="yellow"/>
-            <w:lang w:val="en-AU"/>
-            <w:rPrChange w:id="74" w:author="Matiar Rahman" w:date="2017-01-16T13:11:00Z">
-              <w:rPr>
-                <w:rFonts w:ascii="Times New Roman" w:hAnsi="Times New Roman" w:cs="Times New Roman"/>
-                <w:sz w:val="24"/>
-                <w:szCs w:val="24"/>
-                <w:lang w:val="en-AU"/>
-              </w:rPr>
-            </w:rPrChange>
-          </w:rPr>
-          <w:t>Who will approve the short leave?</w:t>
-        </w:r>
-      </w:ins>
-    </w:p>
-    <w:p>
-      <w:pPr>
-        <w:jc w:val="center"/>
+      <w:r>
+        <w:rPr>
+          <w:rFonts w:ascii="Times New Roman" w:hAnsi="Times New Roman" w:cs="Times New Roman"/>
+          <w:sz w:val="24"/>
+          <w:szCs w:val="24"/>
+          <w:lang w:val="en-AU"/>
+        </w:rPr>
+        <w:t xml:space="preserve"> </w:t>
+      </w:r>
+      <w:r>
+        <w:rPr>
+          <w:rFonts w:ascii="Times New Roman" w:hAnsi="Times New Roman" w:cs="Times New Roman"/>
+          <w:sz w:val="24"/>
+          <w:szCs w:val="24"/>
+          <w:lang w:val="en-AU"/>
+        </w:rPr>
+        <w:t xml:space="preserve"> Department/Line manager will approve this.</w:t>
+      </w:r>
+    </w:p>
+    <w:p>
+      <w:pPr>
+        <w:ind w:left="720"/>
       </w:pPr>
       <w:r>
         <w:rPr>
           <w:noProof/>
         </w:rPr>
         <w:drawing>
-          <wp:inline distT="0" distB="0" distL="0" distR="0" wp14:anchorId="45307ABB" wp14:editId="6FE14481">
-            <wp:extent cx="6071616" cy="4126992"/>
-            <wp:effectExtent l="0" t="0" r="5715" b="6985"/>
-            <wp:docPr id="8" name="Picture 8"/>
+          <wp:inline distT="0" distB="0" distL="0" distR="0" wp14:anchorId="7B3FF5B0" wp14:editId="5150E7F7">
+            <wp:extent cx="4714875" cy="4306186"/>
+            <wp:effectExtent l="0" t="0" r="0" b="0"/>
+            <wp:docPr id="9" name="Picture 9" descr="C:\Users\nahar.kamrun\Desktop\uu.jpg"/>
             <wp:cNvGraphicFramePr>
               <a:graphicFrameLocks xmlns:a="http://schemas.openxmlformats.org/drawingml/2006/main" noChangeAspect="1"/>
             </wp:cNvGraphicFramePr>
@@ -8407,29 +8040,36 @@
               <a:graphicData uri="http://schemas.openxmlformats.org/drawingml/2006/picture">
                 <pic:pic xmlns:pic="http://schemas.openxmlformats.org/drawingml/2006/picture">
                   <pic:nvPicPr>
-                    <pic:cNvPr id="8" name="Samuda-ERP_Process_Flow.jpg"/>
-                    <pic:cNvPicPr/>
+                    <pic:cNvPr id="0" name="Picture 173" descr="C:\Users\nahar.kamrun\Desktop\uu.jpg"/>
+                    <pic:cNvPicPr>
+                      <a:picLocks noChangeAspect="1" noChangeArrowheads="1"/>
+                    </pic:cNvPicPr>
                   </pic:nvPicPr>
                   <pic:blipFill>
-                    <a:blip r:embed="rId20" cstate="print">
+                    <a:blip r:embed="rId18">
                       <a:extLst>
                         <a:ext uri="{28A0092B-C50C-407E-A947-70E740481C1C}">
                           <a14:useLocalDpi xmlns:a14="http://schemas.microsoft.com/office/drawing/2010/main" val="0"/>
                         </a:ext>
                       </a:extLst>
                     </a:blip>
+                    <a:srcRect/>
                     <a:stretch>
                       <a:fillRect/>
                     </a:stretch>
                   </pic:blipFill>
-                  <pic:spPr>
+                  <pic:spPr bwMode="auto">
                     <a:xfrm>
                       <a:off x="0" y="0"/>
-                      <a:ext cx="6071616" cy="4126992"/>
+                      <a:ext cx="4717435" cy="4308524"/>
                     </a:xfrm>
                     <a:prstGeom prst="rect">
                       <a:avLst/>
                     </a:prstGeom>
+                    <a:noFill/>
+                    <a:ln>
+                      <a:noFill/>
+                    </a:ln>
                   </pic:spPr>
                 </pic:pic>
               </a:graphicData>
@@ -8460,35 +8100,10 @@
       <w:r>
         <w:t xml:space="preserve"> </w:t>
       </w:r>
-      <w:del w:id="75" w:author="Matiar Rahman" w:date="2017-01-16T13:02:00Z">
-        <w:r>
-          <w:rPr>
-            <w:b/>
-            <w:rPrChange w:id="76" w:author="Matiar Rahman" w:date="2017-01-16T13:02:00Z">
-              <w:rPr/>
-            </w:rPrChange>
-          </w:rPr>
-          <w:delText xml:space="preserve">short </w:delText>
-        </w:r>
-      </w:del>
-      <w:ins w:id="77" w:author="Matiar Rahman" w:date="2017-01-16T13:02:00Z">
-        <w:r>
-          <w:rPr>
-            <w:b/>
-            <w:rPrChange w:id="78" w:author="Matiar Rahman" w:date="2017-01-16T13:02:00Z">
-              <w:rPr/>
-            </w:rPrChange>
-          </w:rPr>
-          <w:t xml:space="preserve">Short </w:t>
-        </w:r>
-      </w:ins>
-      <w:r>
-        <w:rPr>
-          <w:b/>
-          <w:rPrChange w:id="79" w:author="Matiar Rahman" w:date="2017-01-16T13:02:00Z">
-            <w:rPr/>
-          </w:rPrChange>
-        </w:rPr>
+      <w:r>
+        <w:t xml:space="preserve">Short </w:t>
+      </w:r>
+      <w:r>
         <w:t>Leave Approval Process</w:t>
       </w:r>
       <w:r>
@@ -8498,6 +8113,13 @@
         <w:br/>
       </w:r>
     </w:p>
+    <w:p/>
+    <w:p/>
+    <w:p/>
+    <w:p/>
+    <w:p/>
+    <w:p/>
+    <w:p/>
     <w:p>
       <w:pPr>
         <w:pStyle w:val="Heading2"/>
@@ -8515,20 +8137,19 @@
         </w:rPr>
         <w:t xml:space="preserve"> </w:t>
       </w:r>
-      <w:bookmarkStart w:id="80" w:name="_Toc471908399"/>
+      <w:bookmarkStart w:id="26" w:name="_Toc472603740"/>
       <w:r>
         <w:rPr>
           <w:b/>
         </w:rPr>
         <w:t>Attendance Management</w:t>
       </w:r>
-      <w:bookmarkEnd w:id="80"/>
+      <w:bookmarkEnd w:id="26"/>
     </w:p>
     <w:p>
       <w:pPr>
         <w:pStyle w:val="Heading3"/>
         <w:rPr>
-          <w:del w:id="81" w:author="Matiar Rahman" w:date="2017-01-17T18:18:00Z"/>
           <w:rStyle w:val="SubtleEmphasis"/>
           <w:b/>
           <w:i w:val="0"/>
@@ -8546,7 +8167,7 @@
         </w:rPr>
         <w:t xml:space="preserve"> </w:t>
       </w:r>
-      <w:bookmarkStart w:id="82" w:name="_Toc471908400"/>
+      <w:bookmarkStart w:id="27" w:name="_Toc472603741"/>
       <w:r>
         <w:rPr>
           <w:rStyle w:val="Heading8Char"/>
@@ -8567,20 +8188,7 @@
         </w:rPr>
         <w:t>Module Overview</w:t>
       </w:r>
-      <w:bookmarkEnd w:id="82"/>
-    </w:p>
-    <w:p>
-      <w:pPr>
-        <w:pStyle w:val="Heading3"/>
-        <w:rPr>
-          <w:ins w:id="83" w:author="Matiar Rahman" w:date="2017-01-17T18:18:00Z"/>
-        </w:rPr>
-        <w:pPrChange w:id="84" w:author="Matiar Rahman" w:date="2017-01-17T18:18:00Z">
-          <w:pPr>
-            <w:jc w:val="both"/>
-          </w:pPr>
-        </w:pPrChange>
-      </w:pPr>
+      <w:bookmarkEnd w:id="27"/>
     </w:p>
     <w:p>
       <w:pPr>
@@ -8769,10 +8377,9 @@
           <w:rStyle w:val="Heading3Char"/>
           <w:b/>
         </w:rPr>
-        <w:lastRenderedPageBreak/>
         <w:t xml:space="preserve">   </w:t>
       </w:r>
-      <w:bookmarkStart w:id="85" w:name="_Toc471908401"/>
+      <w:bookmarkStart w:id="28" w:name="_Toc472603742"/>
       <w:r>
         <w:rPr>
           <w:rStyle w:val="Heading3Char"/>
@@ -8787,7 +8394,7 @@
         </w:rPr>
         <w:t xml:space="preserve"> To be system</w:t>
       </w:r>
-      <w:bookmarkEnd w:id="85"/>
+      <w:bookmarkEnd w:id="28"/>
       <w:r>
         <w:rPr>
           <w:rFonts w:asciiTheme="majorHAnsi" w:hAnsiTheme="majorHAnsi"/>
@@ -9125,19 +8732,10 @@
           <w:numId w:val="10"/>
         </w:numPr>
         <w:rPr>
-          <w:ins w:id="86" w:author="Matiar Rahman" w:date="2017-01-17T18:18:00Z"/>
-          <w:rFonts w:ascii="Times New Roman" w:hAnsi="Times New Roman" w:cs="Times New Roman"/>
-          <w:b/>
-          <w:sz w:val="24"/>
-          <w:szCs w:val="24"/>
-          <w:rPrChange w:id="87" w:author="Matiar Rahman" w:date="2017-01-17T18:18:00Z">
-            <w:rPr>
-              <w:ins w:id="88" w:author="Matiar Rahman" w:date="2017-01-17T18:18:00Z"/>
-              <w:rFonts w:ascii="Times New Roman" w:hAnsi="Times New Roman" w:cs="Times New Roman"/>
-              <w:sz w:val="24"/>
-              <w:szCs w:val="24"/>
-            </w:rPr>
-          </w:rPrChange>
+          <w:rFonts w:ascii="Times New Roman" w:hAnsi="Times New Roman" w:cs="Times New Roman"/>
+          <w:b/>
+          <w:sz w:val="24"/>
+          <w:szCs w:val="24"/>
         </w:rPr>
       </w:pPr>
       <w:r>
@@ -9151,85 +8749,49 @@
     </w:p>
     <w:p>
       <w:pPr>
-        <w:rPr>
-          <w:rFonts w:ascii="Times New Roman" w:hAnsi="Times New Roman" w:cs="Times New Roman"/>
-          <w:b/>
-          <w:sz w:val="24"/>
-          <w:szCs w:val="24"/>
-          <w:rPrChange w:id="89" w:author="Matiar Rahman" w:date="2017-01-17T18:18:00Z">
-            <w:rPr/>
-          </w:rPrChange>
-        </w:rPr>
-        <w:pPrChange w:id="90" w:author="Matiar Rahman" w:date="2017-01-17T18:18:00Z">
-          <w:pPr>
-            <w:pStyle w:val="ListParagraph"/>
-            <w:numPr>
-              <w:numId w:val="10"/>
-            </w:numPr>
-            <w:ind w:left="2220" w:hanging="360"/>
-          </w:pPr>
-        </w:pPrChange>
-      </w:pPr>
-      <w:ins w:id="91" w:author="Matiar Rahman" w:date="2017-01-17T18:18:00Z">
-        <w:r>
-          <w:rPr>
-            <w:rFonts w:ascii="Times New Roman" w:hAnsi="Times New Roman" w:cs="Times New Roman"/>
-            <w:b/>
-            <w:sz w:val="24"/>
-            <w:szCs w:val="24"/>
-            <w:highlight w:val="yellow"/>
-            <w:rPrChange w:id="92" w:author="Matiar Rahman" w:date="2017-01-17T18:20:00Z">
-              <w:rPr>
-                <w:rFonts w:ascii="Times New Roman" w:hAnsi="Times New Roman" w:cs="Times New Roman"/>
-                <w:b/>
-                <w:sz w:val="24"/>
-                <w:szCs w:val="24"/>
-              </w:rPr>
-            </w:rPrChange>
-          </w:rPr>
-          <w:t xml:space="preserve">There is </w:t>
-        </w:r>
-        <w:proofErr w:type="spellStart"/>
-        <w:proofErr w:type="gramStart"/>
-        <w:r>
-          <w:rPr>
-            <w:rFonts w:ascii="Times New Roman" w:hAnsi="Times New Roman" w:cs="Times New Roman"/>
-            <w:b/>
-            <w:sz w:val="24"/>
-            <w:szCs w:val="24"/>
-            <w:highlight w:val="yellow"/>
-            <w:rPrChange w:id="93" w:author="Matiar Rahman" w:date="2017-01-17T18:20:00Z">
-              <w:rPr>
-                <w:rFonts w:ascii="Times New Roman" w:hAnsi="Times New Roman" w:cs="Times New Roman"/>
-                <w:b/>
-                <w:sz w:val="24"/>
-                <w:szCs w:val="24"/>
-              </w:rPr>
-            </w:rPrChange>
-          </w:rPr>
-          <w:t>a</w:t>
-        </w:r>
-        <w:proofErr w:type="spellEnd"/>
-        <w:proofErr w:type="gramEnd"/>
-        <w:r>
-          <w:rPr>
-            <w:rFonts w:ascii="Times New Roman" w:hAnsi="Times New Roman" w:cs="Times New Roman"/>
-            <w:b/>
-            <w:sz w:val="24"/>
-            <w:szCs w:val="24"/>
-            <w:highlight w:val="yellow"/>
-            <w:rPrChange w:id="94" w:author="Matiar Rahman" w:date="2017-01-17T18:20:00Z">
-              <w:rPr>
-                <w:rFonts w:ascii="Times New Roman" w:hAnsi="Times New Roman" w:cs="Times New Roman"/>
-                <w:b/>
-                <w:sz w:val="24"/>
-                <w:szCs w:val="24"/>
-              </w:rPr>
-            </w:rPrChange>
-          </w:rPr>
-          <w:t xml:space="preserve"> attendance policy that if anyone will be delay for 3 times in a payroll month, as a punishment one day basic salary will be deducted.</w:t>
-        </w:r>
-      </w:ins>
+        <w:pStyle w:val="ListParagraph"/>
+        <w:numPr>
+          <w:ilvl w:val="0"/>
+          <w:numId w:val="10"/>
+        </w:numPr>
+        <w:rPr>
+          <w:rFonts w:ascii="Times New Roman" w:hAnsi="Times New Roman" w:cs="Times New Roman"/>
+          <w:sz w:val="24"/>
+          <w:szCs w:val="24"/>
+        </w:rPr>
+      </w:pPr>
+      <w:r>
+        <w:rPr>
+          <w:rFonts w:ascii="Times New Roman" w:hAnsi="Times New Roman" w:cs="Times New Roman"/>
+          <w:sz w:val="24"/>
+          <w:szCs w:val="24"/>
+        </w:rPr>
+        <w:t>In this module there will be record that</w:t>
+      </w:r>
+      <w:r>
+        <w:rPr>
+          <w:rFonts w:ascii="Times New Roman" w:hAnsi="Times New Roman" w:cs="Times New Roman"/>
+          <w:sz w:val="24"/>
+          <w:szCs w:val="24"/>
+        </w:rPr>
+        <w:t xml:space="preserve"> if anyone will be delay for 3 times in a payroll month, as a punishment one day basic salary will be deducted.</w:t>
+      </w:r>
+      <w:r>
+        <w:rPr>
+          <w:rFonts w:ascii="Times New Roman" w:hAnsi="Times New Roman" w:cs="Times New Roman"/>
+          <w:sz w:val="24"/>
+          <w:szCs w:val="24"/>
+        </w:rPr>
+        <w:t xml:space="preserve"> It will have to be integrated with </w:t>
+      </w:r>
+      <w:r>
+        <w:rPr>
+          <w:rFonts w:ascii="Times New Roman" w:hAnsi="Times New Roman" w:cs="Times New Roman"/>
+          <w:sz w:val="24"/>
+          <w:szCs w:val="24"/>
+        </w:rPr>
+        <w:t>payroll module.</w:t>
+      </w:r>
     </w:p>
     <w:p>
       <w:r>
@@ -9241,24 +8803,23 @@
         <w:lastRenderedPageBreak/>
         <w:t xml:space="preserve">          </w:t>
       </w:r>
-      <w:commentRangeStart w:id="95"/>
-      <w:r>
-        <w:object w:dxaOrig="9625" w:dyaOrig="6926" w14:anchorId="300DEA45">
-          <v:shape id="_x0000_i1026" type="#_x0000_t75" style="width:481.5pt;height:300.75pt" o:ole="">
-            <v:imagedata r:id="rId21" o:title=""/>
+      <w:r>
+        <w:object w:dxaOrig="9138" w:dyaOrig="6385" w14:anchorId="1779AA6D">
+          <v:shape id="_x0000_i1026" type="#_x0000_t75" style="width:435.7pt;height:319.05pt" o:ole="">
+            <v:imagedata r:id="rId19" o:title=""/>
           </v:shape>
-          <o:OLEObject Type="Embed" ProgID="Visio.Drawing.11" ShapeID="_x0000_i1026" DrawAspect="Content" ObjectID="_1546189228" r:id="rId22"/>
+          <o:OLEObject Type="Embed" ProgID="Visio.Drawing.11" ShapeID="_x0000_i1026" DrawAspect="Content" ObjectID="_1546345863" r:id="rId20"/>
         </w:object>
       </w:r>
-      <w:commentRangeEnd w:id="95"/>
-      <w:r>
-        <w:rPr>
-          <w:rStyle w:val="CommentReference"/>
-        </w:rPr>
-        <w:commentReference w:id="95"/>
-      </w:r>
-    </w:p>
-    <w:p>
+    </w:p>
+    <w:p>
+      <w:pPr>
+        <w:rPr>
+          <w:rFonts w:ascii="Times New Roman" w:hAnsi="Times New Roman" w:cs="Times New Roman"/>
+          <w:sz w:val="24"/>
+          <w:szCs w:val="24"/>
+        </w:rPr>
+      </w:pPr>
       <w:r>
         <w:rPr>
           <w:b/>
@@ -9278,7 +8839,23 @@
         <w:t xml:space="preserve"> Fig:</w:t>
       </w:r>
       <w:r>
-        <w:t xml:space="preserve"> Pending Attendance Approval Process</w:t>
+        <w:t xml:space="preserve"> </w:t>
+      </w:r>
+      <w:r>
+        <w:rPr>
+          <w:rFonts w:ascii="Times New Roman" w:hAnsi="Times New Roman" w:cs="Times New Roman"/>
+          <w:sz w:val="24"/>
+          <w:szCs w:val="24"/>
+        </w:rPr>
+        <w:t>Manual</w:t>
+      </w:r>
+      <w:r>
+        <w:rPr>
+          <w:rFonts w:ascii="Times New Roman" w:hAnsi="Times New Roman" w:cs="Times New Roman"/>
+          <w:sz w:val="24"/>
+          <w:szCs w:val="24"/>
+        </w:rPr>
+        <w:t xml:space="preserve"> Attendance Approval Process</w:t>
       </w:r>
     </w:p>
     <w:p>
@@ -9295,14 +8872,14 @@
         </w:rPr>
         <w:t xml:space="preserve">  </w:t>
       </w:r>
-      <w:bookmarkStart w:id="96" w:name="_Toc471908402"/>
+      <w:bookmarkStart w:id="29" w:name="_Toc472603743"/>
       <w:r>
         <w:rPr>
           <w:b/>
         </w:rPr>
         <w:t>3.5 Shift / Roster Management</w:t>
       </w:r>
-      <w:bookmarkEnd w:id="96"/>
+      <w:bookmarkEnd w:id="29"/>
       <w:r>
         <w:rPr>
           <w:b/>
@@ -9323,14 +8900,14 @@
         </w:rPr>
         <w:t xml:space="preserve">  </w:t>
       </w:r>
-      <w:bookmarkStart w:id="97" w:name="_Toc471908403"/>
+      <w:bookmarkStart w:id="30" w:name="_Toc472603744"/>
       <w:r>
         <w:rPr>
           <w:b/>
         </w:rPr>
         <w:t>3.5.1 Module Overview</w:t>
       </w:r>
-      <w:bookmarkEnd w:id="97"/>
+      <w:bookmarkEnd w:id="30"/>
     </w:p>
     <w:p>
       <w:pPr>
@@ -9393,14 +8970,13 @@
           <w:b/>
         </w:rPr>
       </w:pPr>
-      <w:bookmarkStart w:id="98" w:name="_Toc471908404"/>
+      <w:bookmarkStart w:id="31" w:name="_Toc472603745"/>
       <w:r>
         <w:rPr>
           <w:b/>
         </w:rPr>
         <w:t xml:space="preserve">3.5.2 </w:t>
       </w:r>
-      <w:proofErr w:type="gramStart"/>
       <w:r>
         <w:rPr>
           <w:b/>
@@ -9411,16 +8987,9 @@
         <w:rPr>
           <w:b/>
         </w:rPr>
-        <w:t>o</w:t>
-      </w:r>
-      <w:proofErr w:type="gramEnd"/>
-      <w:r>
-        <w:rPr>
-          <w:b/>
-        </w:rPr>
-        <w:t xml:space="preserve"> be System</w:t>
-      </w:r>
-      <w:bookmarkEnd w:id="98"/>
+        <w:t>o be System</w:t>
+      </w:r>
+      <w:bookmarkEnd w:id="31"/>
     </w:p>
     <w:p>
       <w:pPr>
@@ -9446,31 +9015,39 @@
           <w:sz w:val="24"/>
           <w:szCs w:val="24"/>
         </w:rPr>
-        <w:t xml:space="preserve">Samuda intends to develop automated </w:t>
-      </w:r>
-      <w:r>
-        <w:rPr>
-          <w:rFonts w:ascii="Times New Roman" w:hAnsi="Times New Roman" w:cs="Times New Roman"/>
-          <w:sz w:val="24"/>
-          <w:szCs w:val="24"/>
-          <w:highlight w:val="yellow"/>
-          <w:rPrChange w:id="99" w:author="Matiar Rahman" w:date="2017-01-17T19:59:00Z">
-            <w:rPr>
-              <w:rFonts w:ascii="Times New Roman" w:hAnsi="Times New Roman" w:cs="Times New Roman"/>
-              <w:sz w:val="24"/>
-              <w:szCs w:val="24"/>
-            </w:rPr>
-          </w:rPrChange>
-        </w:rPr>
-        <w:t>attendance system</w:t>
-      </w:r>
-      <w:r>
-        <w:rPr>
-          <w:rFonts w:ascii="Times New Roman" w:hAnsi="Times New Roman" w:cs="Times New Roman"/>
-          <w:sz w:val="24"/>
-          <w:szCs w:val="24"/>
-        </w:rPr>
-        <w:t xml:space="preserve"> in order to track employees’ attendance and regularity. Some of the features are as following</w:t>
+        <w:t xml:space="preserve">Samuda intends </w:t>
+      </w:r>
+      <w:r>
+        <w:rPr>
+          <w:rFonts w:ascii="Times New Roman" w:hAnsi="Times New Roman" w:cs="Times New Roman"/>
+          <w:sz w:val="24"/>
+          <w:szCs w:val="24"/>
+        </w:rPr>
+        <w:t xml:space="preserve">to develop automated shift/ Roster management </w:t>
+      </w:r>
+      <w:r>
+        <w:rPr>
+          <w:rFonts w:ascii="Times New Roman" w:hAnsi="Times New Roman" w:cs="Times New Roman"/>
+          <w:sz w:val="24"/>
+          <w:szCs w:val="24"/>
+        </w:rPr>
+        <w:t>system in order to track empl</w:t>
+      </w:r>
+      <w:r>
+        <w:rPr>
+          <w:rFonts w:ascii="Times New Roman" w:hAnsi="Times New Roman" w:cs="Times New Roman"/>
+          <w:sz w:val="24"/>
+          <w:szCs w:val="24"/>
+        </w:rPr>
+        <w:t>oyees’ shifting duty in a most efficient manner</w:t>
+      </w:r>
+      <w:r>
+        <w:rPr>
+          <w:rFonts w:ascii="Times New Roman" w:hAnsi="Times New Roman" w:cs="Times New Roman"/>
+          <w:sz w:val="24"/>
+          <w:szCs w:val="24"/>
+        </w:rPr>
+        <w:t>. Some of the features are as following</w:t>
       </w:r>
       <w:r>
         <w:rPr>
@@ -9597,14 +9174,6 @@
           <w:rFonts w:ascii="Times New Roman" w:hAnsi="Times New Roman" w:cs="Times New Roman"/>
           <w:sz w:val="24"/>
           <w:szCs w:val="24"/>
-          <w:highlight w:val="yellow"/>
-          <w:rPrChange w:id="100" w:author="Matiar Rahman" w:date="2017-01-17T19:59:00Z">
-            <w:rPr>
-              <w:rFonts w:ascii="Times New Roman" w:hAnsi="Times New Roman" w:cs="Times New Roman"/>
-              <w:sz w:val="24"/>
-              <w:szCs w:val="24"/>
-            </w:rPr>
-          </w:rPrChange>
         </w:rPr>
         <w:t>Roster will be generated monthly. It can be generated at any time but it will always count the period from (26</w:t>
       </w:r>
@@ -9613,16 +9182,7 @@
           <w:rFonts w:ascii="Times New Roman" w:hAnsi="Times New Roman" w:cs="Times New Roman"/>
           <w:sz w:val="24"/>
           <w:szCs w:val="24"/>
-          <w:highlight w:val="yellow"/>
           <w:vertAlign w:val="superscript"/>
-          <w:rPrChange w:id="101" w:author="Matiar Rahman" w:date="2017-01-17T19:59:00Z">
-            <w:rPr>
-              <w:rFonts w:ascii="Times New Roman" w:hAnsi="Times New Roman" w:cs="Times New Roman"/>
-              <w:sz w:val="24"/>
-              <w:szCs w:val="24"/>
-              <w:vertAlign w:val="superscript"/>
-            </w:rPr>
-          </w:rPrChange>
         </w:rPr>
         <w:t>th</w:t>
       </w:r>
@@ -9631,14 +9191,6 @@
           <w:rFonts w:ascii="Times New Roman" w:hAnsi="Times New Roman" w:cs="Times New Roman"/>
           <w:sz w:val="24"/>
           <w:szCs w:val="24"/>
-          <w:highlight w:val="yellow"/>
-          <w:rPrChange w:id="102" w:author="Matiar Rahman" w:date="2017-01-17T19:59:00Z">
-            <w:rPr>
-              <w:rFonts w:ascii="Times New Roman" w:hAnsi="Times New Roman" w:cs="Times New Roman"/>
-              <w:sz w:val="24"/>
-              <w:szCs w:val="24"/>
-            </w:rPr>
-          </w:rPrChange>
         </w:rPr>
         <w:t xml:space="preserve"> to 25</w:t>
       </w:r>
@@ -9647,16 +9199,7 @@
           <w:rFonts w:ascii="Times New Roman" w:hAnsi="Times New Roman" w:cs="Times New Roman"/>
           <w:sz w:val="24"/>
           <w:szCs w:val="24"/>
-          <w:highlight w:val="yellow"/>
           <w:vertAlign w:val="superscript"/>
-          <w:rPrChange w:id="103" w:author="Matiar Rahman" w:date="2017-01-17T19:59:00Z">
-            <w:rPr>
-              <w:rFonts w:ascii="Times New Roman" w:hAnsi="Times New Roman" w:cs="Times New Roman"/>
-              <w:sz w:val="24"/>
-              <w:szCs w:val="24"/>
-              <w:vertAlign w:val="superscript"/>
-            </w:rPr>
-          </w:rPrChange>
         </w:rPr>
         <w:t>th</w:t>
       </w:r>
@@ -9665,14 +9208,6 @@
           <w:rFonts w:ascii="Times New Roman" w:hAnsi="Times New Roman" w:cs="Times New Roman"/>
           <w:sz w:val="24"/>
           <w:szCs w:val="24"/>
-          <w:highlight w:val="yellow"/>
-          <w:rPrChange w:id="104" w:author="Matiar Rahman" w:date="2017-01-17T19:59:00Z">
-            <w:rPr>
-              <w:rFonts w:ascii="Times New Roman" w:hAnsi="Times New Roman" w:cs="Times New Roman"/>
-              <w:sz w:val="24"/>
-              <w:szCs w:val="24"/>
-            </w:rPr>
-          </w:rPrChange>
         </w:rPr>
         <w:t xml:space="preserve"> of any month).</w:t>
       </w:r>
@@ -9681,14 +9216,6 @@
           <w:rFonts w:ascii="Times New Roman" w:hAnsi="Times New Roman" w:cs="Times New Roman"/>
           <w:sz w:val="24"/>
           <w:szCs w:val="24"/>
-          <w:highlight w:val="yellow"/>
-          <w:rPrChange w:id="105" w:author="Matiar Rahman" w:date="2017-01-17T19:59:00Z">
-            <w:rPr>
-              <w:rFonts w:ascii="Times New Roman" w:hAnsi="Times New Roman" w:cs="Times New Roman"/>
-              <w:sz w:val="24"/>
-              <w:szCs w:val="24"/>
-            </w:rPr>
-          </w:rPrChange>
         </w:rPr>
         <w:t xml:space="preserve"> It can </w:t>
       </w:r>
@@ -9697,14 +9224,6 @@
           <w:rFonts w:ascii="Times New Roman" w:hAnsi="Times New Roman" w:cs="Times New Roman"/>
           <w:sz w:val="24"/>
           <w:szCs w:val="24"/>
-          <w:highlight w:val="yellow"/>
-          <w:rPrChange w:id="106" w:author="Matiar Rahman" w:date="2017-01-17T19:59:00Z">
-            <w:rPr>
-              <w:rFonts w:ascii="Times New Roman" w:hAnsi="Times New Roman" w:cs="Times New Roman"/>
-              <w:sz w:val="24"/>
-              <w:szCs w:val="24"/>
-            </w:rPr>
-          </w:rPrChange>
         </w:rPr>
         <w:t xml:space="preserve">be </w:t>
       </w:r>
@@ -9713,14 +9232,6 @@
           <w:rFonts w:ascii="Times New Roman" w:hAnsi="Times New Roman" w:cs="Times New Roman"/>
           <w:sz w:val="24"/>
           <w:szCs w:val="24"/>
-          <w:highlight w:val="yellow"/>
-          <w:rPrChange w:id="107" w:author="Matiar Rahman" w:date="2017-01-17T19:59:00Z">
-            <w:rPr>
-              <w:rFonts w:ascii="Times New Roman" w:hAnsi="Times New Roman" w:cs="Times New Roman"/>
-              <w:sz w:val="24"/>
-              <w:szCs w:val="24"/>
-            </w:rPr>
-          </w:rPrChange>
         </w:rPr>
         <w:t>configure</w:t>
       </w:r>
@@ -9729,14 +9240,6 @@
           <w:rFonts w:ascii="Times New Roman" w:hAnsi="Times New Roman" w:cs="Times New Roman"/>
           <w:sz w:val="24"/>
           <w:szCs w:val="24"/>
-          <w:highlight w:val="yellow"/>
-          <w:rPrChange w:id="108" w:author="Matiar Rahman" w:date="2017-01-17T19:59:00Z">
-            <w:rPr>
-              <w:rFonts w:ascii="Times New Roman" w:hAnsi="Times New Roman" w:cs="Times New Roman"/>
-              <w:sz w:val="24"/>
-              <w:szCs w:val="24"/>
-            </w:rPr>
-          </w:rPrChange>
         </w:rPr>
         <w:t>d</w:t>
       </w:r>
@@ -9745,14 +9248,6 @@
           <w:rFonts w:ascii="Times New Roman" w:hAnsi="Times New Roman" w:cs="Times New Roman"/>
           <w:sz w:val="24"/>
           <w:szCs w:val="24"/>
-          <w:highlight w:val="yellow"/>
-          <w:rPrChange w:id="109" w:author="Matiar Rahman" w:date="2017-01-17T19:59:00Z">
-            <w:rPr>
-              <w:rFonts w:ascii="Times New Roman" w:hAnsi="Times New Roman" w:cs="Times New Roman"/>
-              <w:sz w:val="24"/>
-              <w:szCs w:val="24"/>
-            </w:rPr>
-          </w:rPrChange>
         </w:rPr>
         <w:t xml:space="preserve"> dynamically.</w:t>
       </w:r>
@@ -9815,6 +9310,7 @@
           <w:sz w:val="24"/>
           <w:szCs w:val="24"/>
         </w:rPr>
+        <w:lastRenderedPageBreak/>
         <w:t>Configure OT hours</w:t>
       </w:r>
     </w:p>
@@ -9832,7 +9328,6 @@
           <w:sz w:val="24"/>
           <w:szCs w:val="24"/>
         </w:rPr>
-        <w:lastRenderedPageBreak/>
         <w:t xml:space="preserve">Shift change </w:t>
       </w:r>
       <w:r>
@@ -9893,10 +9388,10 @@
       </w:pPr>
       <w:r>
         <w:object w:dxaOrig="5694" w:dyaOrig="8483" w14:anchorId="20E13801">
-          <v:shape id="_x0000_i1027" type="#_x0000_t75" style="width:411pt;height:265.5pt" o:ole="">
-            <v:imagedata r:id="rId23" o:title=""/>
+          <v:shape id="_x0000_i1027" type="#_x0000_t75" style="width:410.9pt;height:265.65pt" o:ole="">
+            <v:imagedata r:id="rId21" o:title=""/>
           </v:shape>
-          <o:OLEObject Type="Embed" ProgID="Visio.Drawing.11" ShapeID="_x0000_i1027" DrawAspect="Content" ObjectID="_1546189229" r:id="rId24"/>
+          <o:OLEObject Type="Embed" ProgID="Visio.Drawing.11" ShapeID="_x0000_i1027" DrawAspect="Content" ObjectID="_1546345864" r:id="rId22"/>
         </w:object>
       </w:r>
     </w:p>
@@ -9921,14 +9416,14 @@
           <w:b/>
         </w:rPr>
       </w:pPr>
-      <w:bookmarkStart w:id="110" w:name="_Toc471908405"/>
+      <w:bookmarkStart w:id="32" w:name="_Toc472603746"/>
       <w:r>
         <w:rPr>
           <w:b/>
         </w:rPr>
         <w:t>3.6 Payroll Management</w:t>
       </w:r>
-      <w:bookmarkEnd w:id="110"/>
+      <w:bookmarkEnd w:id="32"/>
     </w:p>
     <w:p>
       <w:pPr>
@@ -9937,14 +9432,14 @@
           <w:b/>
         </w:rPr>
       </w:pPr>
-      <w:bookmarkStart w:id="111" w:name="_Toc471908406"/>
+      <w:bookmarkStart w:id="33" w:name="_Toc472603747"/>
       <w:r>
         <w:rPr>
           <w:b/>
         </w:rPr>
         <w:t>3.6.1 Module Overview</w:t>
       </w:r>
-      <w:bookmarkEnd w:id="111"/>
+      <w:bookmarkEnd w:id="33"/>
     </w:p>
     <w:p>
       <w:pPr>
@@ -9963,100 +9458,24 @@
           <w:sz w:val="24"/>
           <w:szCs w:val="24"/>
         </w:rPr>
-        <w:t xml:space="preserve">Payroll system is </w:t>
-      </w:r>
-      <w:ins w:id="112" w:author="Matiar Rahman" w:date="2017-01-17T20:00:00Z">
-        <w:r>
-          <w:rPr>
-            <w:rFonts w:ascii="Times New Roman" w:hAnsi="Times New Roman" w:cs="Times New Roman"/>
-            <w:color w:val="auto"/>
-            <w:sz w:val="24"/>
-            <w:szCs w:val="24"/>
-          </w:rPr>
-          <w:t xml:space="preserve">the core part of </w:t>
-        </w:r>
-      </w:ins>
-      <w:del w:id="113" w:author="Matiar Rahman" w:date="2017-01-17T20:00:00Z">
-        <w:r>
-          <w:rPr>
-            <w:rFonts w:ascii="Times New Roman" w:hAnsi="Times New Roman" w:cs="Times New Roman"/>
-            <w:color w:val="auto"/>
-            <w:sz w:val="24"/>
-            <w:szCs w:val="24"/>
-          </w:rPr>
-          <w:delText xml:space="preserve">slightly different from </w:delText>
-        </w:r>
-      </w:del>
-      <w:r>
-        <w:rPr>
-          <w:rFonts w:ascii="Times New Roman" w:hAnsi="Times New Roman" w:cs="Times New Roman"/>
+        <w:t>Payroll system is slightly different from HR System. Payroll is a process by which the employee of organization receives their salaries. For this system deals with the functions that involves balancing and integration of payroll data. It also includes depositing &amp; reporting of payroll system information. Payroll system also takes care of wages generation, deductions and employee record keeping processes.</w:t>
+      </w:r>
+    </w:p>
+    <w:p>
+      <w:pPr>
+        <w:jc w:val="both"/>
+        <w:rPr>
           <w:color w:val="auto"/>
-          <w:sz w:val="24"/>
-          <w:szCs w:val="24"/>
-        </w:rPr>
-        <w:t>HR System. Payroll is a process by which the employee of organization receives their salaries. For this system deals with the functions that involves balancing and integration of payroll data. It also includes depositing &amp; reporting of payroll system information. Payroll system also takes care of wages generation, deductions and employee record keeping processes.</w:t>
-      </w:r>
-    </w:p>
-    <w:p>
-      <w:pPr>
-        <w:jc w:val="both"/>
-        <w:rPr>
+        </w:rPr>
+      </w:pPr>
+      <w:r>
+        <w:rPr>
+          <w:rFonts w:ascii="Times New Roman" w:hAnsi="Times New Roman" w:cs="Times New Roman"/>
           <w:color w:val="auto"/>
-        </w:rPr>
-      </w:pPr>
-      <w:r>
-        <w:rPr>
-          <w:rFonts w:ascii="Times New Roman" w:hAnsi="Times New Roman" w:cs="Times New Roman"/>
-          <w:color w:val="auto"/>
-          <w:sz w:val="24"/>
-          <w:szCs w:val="24"/>
-          <w:highlight w:val="yellow"/>
-          <w:rPrChange w:id="114" w:author="Matiar Rahman" w:date="2017-01-17T20:01:00Z">
-            <w:rPr>
-              <w:rFonts w:ascii="Times New Roman" w:hAnsi="Times New Roman" w:cs="Times New Roman"/>
-              <w:color w:val="auto"/>
-              <w:sz w:val="24"/>
-              <w:szCs w:val="24"/>
-            </w:rPr>
-          </w:rPrChange>
-        </w:rPr>
-        <w:t>HR Payroll system alone &amp; its ERP System software is an assist for HR professionals’ to identify, evaluate &amp; select employees.</w:t>
-      </w:r>
-      <w:r>
-        <w:rPr>
-          <w:rFonts w:ascii="Times New Roman" w:hAnsi="Times New Roman" w:cs="Times New Roman"/>
-          <w:color w:val="auto"/>
-          <w:sz w:val="24"/>
-          <w:szCs w:val="24"/>
-        </w:rPr>
-        <w:t xml:space="preserve"> </w:t>
-      </w:r>
-      <w:r>
-        <w:rPr>
-          <w:rFonts w:ascii="Times New Roman" w:hAnsi="Times New Roman" w:cs="Times New Roman"/>
-          <w:color w:val="auto"/>
-          <w:sz w:val="24"/>
-          <w:szCs w:val="24"/>
-          <w:highlight w:val="yellow"/>
-          <w:rPrChange w:id="115" w:author="Matiar Rahman" w:date="2017-01-17T20:05:00Z">
-            <w:rPr>
-              <w:rFonts w:ascii="Times New Roman" w:hAnsi="Times New Roman" w:cs="Times New Roman"/>
-              <w:color w:val="auto"/>
-              <w:sz w:val="24"/>
-              <w:szCs w:val="24"/>
-            </w:rPr>
-          </w:rPrChange>
-        </w:rPr>
-        <w:t>This system is basically designed &amp; developed in a way to help HR experts after a deep feedback about system’s requirement document</w:t>
-      </w:r>
-      <w:r>
-        <w:rPr>
-          <w:rFonts w:ascii="Times New Roman" w:hAnsi="Times New Roman" w:cs="Times New Roman"/>
-          <w:color w:val="auto"/>
-          <w:sz w:val="24"/>
-          <w:szCs w:val="24"/>
-        </w:rPr>
-        <w:t>. Their requirements &amp; instructions have made it extraordinary from rest of software’s list. It is integrated Sub Modules are below:</w:t>
+          <w:sz w:val="24"/>
+          <w:szCs w:val="24"/>
+        </w:rPr>
+        <w:t>HR Payroll system alone &amp; its ERP System software is an assist for HR professionals’ to identify, evaluate &amp; select employees. This system is basically designed &amp; developed in a way to help HR experts after a deep feedback about system’s requirement document. Their requirements &amp; instructions have made it extraordinary from rest of software’s list. It is integrated Sub Modules are below:</w:t>
       </w:r>
     </w:p>
     <w:p>
@@ -10089,7 +9508,7 @@
                     </pic:cNvPicPr>
                   </pic:nvPicPr>
                   <pic:blipFill>
-                    <a:blip r:embed="rId25">
+                    <a:blip r:embed="rId23">
                       <a:extLst>
                         <a:ext uri="{28A0092B-C50C-407E-A947-70E740481C1C}">
                           <a14:useLocalDpi xmlns:a14="http://schemas.microsoft.com/office/drawing/2010/main" val="0"/>
@@ -10165,19 +9584,8 @@
           <w:sz w:val="24"/>
           <w:szCs w:val="24"/>
         </w:rPr>
-        <w:t>The proposed payroll sub module includes a generic payroll engine that handles everything required to compute HR salary slips, the taxes to pay</w:t>
-      </w:r>
-      <w:del w:id="116" w:author="Matiar Rahman" w:date="2017-01-17T20:06:00Z">
-        <w:r>
-          <w:rPr>
-            <w:rFonts w:ascii="Times New Roman" w:hAnsi="Times New Roman" w:cs="Times New Roman"/>
-            <w:color w:val="auto"/>
-            <w:sz w:val="24"/>
-            <w:szCs w:val="24"/>
-          </w:rPr>
-          <w:delText>,</w:delText>
-        </w:r>
-      </w:del>
+        <w:t xml:space="preserve">The proposed payroll sub module includes a generic payroll engine that handles everything required to compute HR salary slips, the taxes to pay, etc. </w:t>
+      </w:r>
       <w:r>
         <w:rPr>
           <w:rFonts w:ascii="Times New Roman" w:hAnsi="Times New Roman" w:cs="Times New Roman"/>
@@ -10185,7 +9593,7 @@
           <w:sz w:val="24"/>
           <w:szCs w:val="24"/>
         </w:rPr>
-        <w:t xml:space="preserve"> etc. </w:t>
+        <w:t xml:space="preserve">We </w:t>
       </w:r>
       <w:r>
         <w:rPr>
@@ -10194,7 +9602,7 @@
           <w:sz w:val="24"/>
           <w:szCs w:val="24"/>
         </w:rPr>
-        <w:t xml:space="preserve">We </w:t>
+        <w:t>can manage company's payroll by using this sub module. Proposed payroll can differ from one pay period to</w:t>
       </w:r>
       <w:r>
         <w:rPr>
@@ -10203,7 +9611,7 @@
           <w:sz w:val="24"/>
           <w:szCs w:val="24"/>
         </w:rPr>
-        <w:t xml:space="preserve">can manage company's payroll by using this sub module. </w:t>
+        <w:t xml:space="preserve"> another due to overtime </w:t>
       </w:r>
       <w:r>
         <w:rPr>
@@ -10211,166 +9619,24 @@
           <w:color w:val="auto"/>
           <w:sz w:val="24"/>
           <w:szCs w:val="24"/>
-          <w:highlight w:val="yellow"/>
-          <w:rPrChange w:id="117" w:author="Matiar Rahman" w:date="2017-01-17T20:07:00Z">
-            <w:rPr>
-              <w:rFonts w:ascii="Times New Roman" w:hAnsi="Times New Roman" w:cs="Times New Roman"/>
-              <w:color w:val="auto"/>
-              <w:sz w:val="24"/>
-              <w:szCs w:val="24"/>
-            </w:rPr>
-          </w:rPrChange>
-        </w:rPr>
-        <w:t xml:space="preserve">Proposed payroll </w:t>
-      </w:r>
-      <w:ins w:id="118" w:author="Matiar Rahman" w:date="2017-01-17T20:13:00Z">
-        <w:r>
-          <w:rPr>
-            <w:rFonts w:ascii="Times New Roman" w:hAnsi="Times New Roman" w:cs="Times New Roman"/>
-            <w:color w:val="auto"/>
-            <w:sz w:val="24"/>
-            <w:szCs w:val="24"/>
-            <w:highlight w:val="yellow"/>
-          </w:rPr>
-          <w:t xml:space="preserve">period </w:t>
-        </w:r>
-      </w:ins>
+        </w:rPr>
+        <w:t>and other variables. Each month</w:t>
+      </w:r>
       <w:r>
         <w:rPr>
           <w:rFonts w:ascii="Times New Roman" w:hAnsi="Times New Roman" w:cs="Times New Roman"/>
           <w:color w:val="auto"/>
           <w:sz w:val="24"/>
           <w:szCs w:val="24"/>
-          <w:highlight w:val="yellow"/>
-          <w:rPrChange w:id="119" w:author="Matiar Rahman" w:date="2017-01-17T20:07:00Z">
-            <w:rPr>
-              <w:rFonts w:ascii="Times New Roman" w:hAnsi="Times New Roman" w:cs="Times New Roman"/>
-              <w:color w:val="auto"/>
-              <w:sz w:val="24"/>
-              <w:szCs w:val="24"/>
-            </w:rPr>
-          </w:rPrChange>
-        </w:rPr>
-        <w:t xml:space="preserve">can differ from one </w:t>
-      </w:r>
-      <w:del w:id="120" w:author="Matiar Rahman" w:date="2017-01-17T20:13:00Z">
-        <w:r>
-          <w:rPr>
-            <w:rFonts w:ascii="Times New Roman" w:hAnsi="Times New Roman" w:cs="Times New Roman"/>
-            <w:color w:val="auto"/>
-            <w:sz w:val="24"/>
-            <w:szCs w:val="24"/>
-            <w:highlight w:val="yellow"/>
-            <w:rPrChange w:id="121" w:author="Matiar Rahman" w:date="2017-01-17T20:07:00Z">
-              <w:rPr>
-                <w:rFonts w:ascii="Times New Roman" w:hAnsi="Times New Roman" w:cs="Times New Roman"/>
-                <w:color w:val="auto"/>
-                <w:sz w:val="24"/>
-                <w:szCs w:val="24"/>
-              </w:rPr>
-            </w:rPrChange>
-          </w:rPr>
-          <w:delText xml:space="preserve">pay </w:delText>
-        </w:r>
-      </w:del>
+        </w:rPr>
+        <w:t>’s</w:t>
+      </w:r>
       <w:r>
         <w:rPr>
           <w:rFonts w:ascii="Times New Roman" w:hAnsi="Times New Roman" w:cs="Times New Roman"/>
           <w:color w:val="auto"/>
           <w:sz w:val="24"/>
           <w:szCs w:val="24"/>
-          <w:highlight w:val="yellow"/>
-          <w:rPrChange w:id="122" w:author="Matiar Rahman" w:date="2017-01-17T20:07:00Z">
-            <w:rPr>
-              <w:rFonts w:ascii="Times New Roman" w:hAnsi="Times New Roman" w:cs="Times New Roman"/>
-              <w:color w:val="auto"/>
-              <w:sz w:val="24"/>
-              <w:szCs w:val="24"/>
-            </w:rPr>
-          </w:rPrChange>
-        </w:rPr>
-        <w:t>period to</w:t>
-      </w:r>
-      <w:r>
-        <w:rPr>
-          <w:rFonts w:ascii="Times New Roman" w:hAnsi="Times New Roman" w:cs="Times New Roman"/>
-          <w:color w:val="auto"/>
-          <w:sz w:val="24"/>
-          <w:szCs w:val="24"/>
-          <w:highlight w:val="yellow"/>
-          <w:rPrChange w:id="123" w:author="Matiar Rahman" w:date="2017-01-17T20:07:00Z">
-            <w:rPr>
-              <w:rFonts w:ascii="Times New Roman" w:hAnsi="Times New Roman" w:cs="Times New Roman"/>
-              <w:color w:val="auto"/>
-              <w:sz w:val="24"/>
-              <w:szCs w:val="24"/>
-            </w:rPr>
-          </w:rPrChange>
-        </w:rPr>
-        <w:t xml:space="preserve"> another </w:t>
-      </w:r>
-      <w:bookmarkStart w:id="124" w:name="_GoBack"/>
-      <w:bookmarkEnd w:id="124"/>
-      <w:r>
-        <w:rPr>
-          <w:rFonts w:ascii="Times New Roman" w:hAnsi="Times New Roman" w:cs="Times New Roman"/>
-          <w:color w:val="auto"/>
-          <w:sz w:val="24"/>
-          <w:szCs w:val="24"/>
-          <w:highlight w:val="yellow"/>
-          <w:rPrChange w:id="125" w:author="Matiar Rahman" w:date="2017-01-17T20:07:00Z">
-            <w:rPr>
-              <w:rFonts w:ascii="Times New Roman" w:hAnsi="Times New Roman" w:cs="Times New Roman"/>
-              <w:color w:val="auto"/>
-              <w:sz w:val="24"/>
-              <w:szCs w:val="24"/>
-            </w:rPr>
-          </w:rPrChange>
-        </w:rPr>
-        <w:t xml:space="preserve">due to overtime </w:t>
-      </w:r>
-      <w:r>
-        <w:rPr>
-          <w:rFonts w:ascii="Times New Roman" w:hAnsi="Times New Roman" w:cs="Times New Roman"/>
-          <w:color w:val="auto"/>
-          <w:sz w:val="24"/>
-          <w:szCs w:val="24"/>
-          <w:highlight w:val="yellow"/>
-          <w:rPrChange w:id="126" w:author="Matiar Rahman" w:date="2017-01-17T20:07:00Z">
-            <w:rPr>
-              <w:rFonts w:ascii="Times New Roman" w:hAnsi="Times New Roman" w:cs="Times New Roman"/>
-              <w:color w:val="auto"/>
-              <w:sz w:val="24"/>
-              <w:szCs w:val="24"/>
-            </w:rPr>
-          </w:rPrChange>
-        </w:rPr>
-        <w:t>and other variables</w:t>
-      </w:r>
-      <w:r>
-        <w:rPr>
-          <w:rFonts w:ascii="Times New Roman" w:hAnsi="Times New Roman" w:cs="Times New Roman"/>
-          <w:color w:val="auto"/>
-          <w:sz w:val="24"/>
-          <w:szCs w:val="24"/>
-        </w:rPr>
-        <w:t>. Each month</w:t>
-      </w:r>
-      <w:r>
-        <w:rPr>
-          <w:rFonts w:ascii="Times New Roman" w:hAnsi="Times New Roman" w:cs="Times New Roman"/>
-          <w:color w:val="auto"/>
-          <w:sz w:val="24"/>
-          <w:szCs w:val="24"/>
-        </w:rPr>
-        <w:t>’s</w:t>
-      </w:r>
-      <w:r>
-        <w:rPr>
-          <w:rFonts w:ascii="Times New Roman" w:hAnsi="Times New Roman" w:cs="Times New Roman"/>
-          <w:color w:val="auto"/>
-          <w:sz w:val="24"/>
-          <w:szCs w:val="24"/>
         </w:rPr>
         <w:t xml:space="preserve"> 26 date to next month 25 date becomes payroll period in this organization, which are dynamically configurable.</w:t>
       </w:r>
@@ -10382,14 +9648,14 @@
           <w:b/>
         </w:rPr>
       </w:pPr>
-      <w:bookmarkStart w:id="127" w:name="_Toc471908407"/>
+      <w:bookmarkStart w:id="34" w:name="_Toc472603748"/>
       <w:r>
         <w:rPr>
           <w:b/>
         </w:rPr>
         <w:t>3.6.2 To Be System:</w:t>
       </w:r>
-      <w:bookmarkEnd w:id="127"/>
+      <w:bookmarkEnd w:id="34"/>
     </w:p>
     <w:p>
       <w:pPr>
@@ -10615,16 +9881,14 @@
         </w:rPr>
         <w:t xml:space="preserve">Salary Rule Categories are your Basic, Allowance, Deduction, Gross, Net, Company Contribution, </w:t>
       </w:r>
-      <w:proofErr w:type="spellStart"/>
-      <w:r>
-        <w:rPr>
-          <w:rFonts w:ascii="Times New Roman" w:hAnsi="Times New Roman" w:cs="Times New Roman"/>
-          <w:sz w:val="24"/>
-          <w:szCs w:val="24"/>
-        </w:rPr>
-        <w:t>etc</w:t>
-      </w:r>
-      <w:proofErr w:type="spellEnd"/>
+      <w:r>
+        <w:rPr>
+          <w:rFonts w:ascii="Times New Roman" w:hAnsi="Times New Roman" w:cs="Times New Roman"/>
+          <w:sz w:val="24"/>
+          <w:szCs w:val="24"/>
+        </w:rPr>
+        <w:t>etc.</w:t>
+      </w:r>
       <w:r>
         <w:rPr>
           <w:rFonts w:ascii="Times New Roman" w:hAnsi="Times New Roman" w:cs="Times New Roman"/>
@@ -10807,14 +10071,16 @@
           <w:b/>
           <w:sz w:val="24"/>
           <w:szCs w:val="24"/>
-        </w:rPr>
-      </w:pPr>
-      <w:r>
-        <w:rPr>
-          <w:rFonts w:ascii="Times New Roman" w:hAnsi="Times New Roman" w:cs="Times New Roman"/>
-          <w:b/>
-          <w:sz w:val="24"/>
-          <w:szCs w:val="24"/>
+          <w:u w:val="single"/>
+        </w:rPr>
+      </w:pPr>
+      <w:r>
+        <w:rPr>
+          <w:rFonts w:ascii="Times New Roman" w:hAnsi="Times New Roman" w:cs="Times New Roman"/>
+          <w:b/>
+          <w:sz w:val="24"/>
+          <w:szCs w:val="24"/>
+          <w:u w:val="single"/>
         </w:rPr>
         <w:t>House Rent Allowance defined as Salary Rule</w:t>
       </w:r>
@@ -11201,25 +10467,7 @@
           <w:sz w:val="24"/>
           <w:szCs w:val="24"/>
         </w:rPr>
-        <w:t xml:space="preserve">, Percentage, </w:t>
-      </w:r>
-      <w:proofErr w:type="gramStart"/>
-      <w:r>
-        <w:rPr>
-          <w:rFonts w:ascii="Times New Roman" w:hAnsi="Times New Roman" w:cs="Times New Roman"/>
-          <w:sz w:val="24"/>
-          <w:szCs w:val="24"/>
-        </w:rPr>
-        <w:t>Python</w:t>
-      </w:r>
-      <w:proofErr w:type="gramEnd"/>
-      <w:r>
-        <w:rPr>
-          <w:rFonts w:ascii="Times New Roman" w:hAnsi="Times New Roman" w:cs="Times New Roman"/>
-          <w:sz w:val="24"/>
-          <w:szCs w:val="24"/>
-        </w:rPr>
-        <w:t xml:space="preserve"> Code.</w:t>
+        <w:t>, Percentage, Python Code.</w:t>
       </w:r>
     </w:p>
     <w:p>
@@ -11640,19 +10888,135 @@
     </w:p>
     <w:p>
       <w:pPr>
-        <w:rPr>
-          <w:rFonts w:ascii="Times New Roman" w:hAnsi="Times New Roman" w:cs="Times New Roman"/>
-          <w:b/>
-          <w:sz w:val="24"/>
-          <w:szCs w:val="24"/>
-        </w:rPr>
-      </w:pPr>
-      <w:r>
-        <w:rPr>
-          <w:rFonts w:ascii="Times New Roman" w:hAnsi="Times New Roman" w:cs="Times New Roman"/>
-          <w:b/>
-          <w:sz w:val="24"/>
-          <w:szCs w:val="24"/>
+        <w:jc w:val="both"/>
+        <w:rPr>
+          <w:rFonts w:ascii="Times New Roman" w:hAnsi="Times New Roman" w:cs="Times New Roman"/>
+          <w:b/>
+          <w:sz w:val="24"/>
+          <w:szCs w:val="24"/>
+          <w:u w:val="single"/>
+        </w:rPr>
+      </w:pPr>
+      <w:r>
+        <w:rPr>
+          <w:rFonts w:ascii="Times New Roman" w:hAnsi="Times New Roman" w:cs="Times New Roman"/>
+          <w:b/>
+          <w:sz w:val="24"/>
+          <w:szCs w:val="24"/>
+          <w:u w:val="single"/>
+        </w:rPr>
+        <w:t>Salary Process</w:t>
+      </w:r>
+    </w:p>
+    <w:p>
+      <w:pPr>
+        <w:jc w:val="both"/>
+        <w:rPr>
+          <w:rFonts w:ascii="Times New Roman" w:hAnsi="Times New Roman" w:cs="Times New Roman"/>
+          <w:sz w:val="24"/>
+          <w:szCs w:val="24"/>
+        </w:rPr>
+      </w:pPr>
+      <w:r>
+        <w:rPr>
+          <w:rFonts w:ascii="Times New Roman" w:hAnsi="Times New Roman" w:cs="Times New Roman"/>
+          <w:sz w:val="24"/>
+          <w:szCs w:val="24"/>
+        </w:rPr>
+        <w:t>This salary Process will be done automatically with the help of some other modules (</w:t>
+      </w:r>
+      <w:r>
+        <w:rPr>
+          <w:rFonts w:ascii="Times New Roman" w:hAnsi="Times New Roman" w:cs="Times New Roman"/>
+          <w:sz w:val="24"/>
+          <w:szCs w:val="24"/>
+        </w:rPr>
+        <w:t>Attendance, leave, account etc.)</w:t>
+      </w:r>
+      <w:r>
+        <w:rPr>
+          <w:rFonts w:ascii="Times New Roman" w:hAnsi="Times New Roman" w:cs="Times New Roman"/>
+          <w:sz w:val="24"/>
+          <w:szCs w:val="24"/>
+        </w:rPr>
+        <w:t xml:space="preserve"> along</w:t>
+      </w:r>
+      <w:r>
+        <w:rPr>
+          <w:rFonts w:ascii="Times New Roman" w:hAnsi="Times New Roman" w:cs="Times New Roman"/>
+          <w:sz w:val="24"/>
+          <w:szCs w:val="24"/>
+        </w:rPr>
+        <w:t xml:space="preserve"> with required information. After generating the pay slip it will be confirmed by authorized user and later on this will </w:t>
+      </w:r>
+      <w:r>
+        <w:rPr>
+          <w:rFonts w:ascii="Times New Roman" w:hAnsi="Times New Roman" w:cs="Times New Roman"/>
+          <w:sz w:val="24"/>
+          <w:szCs w:val="24"/>
+        </w:rPr>
+        <w:t>help account department to disburse employees’ system generated salary.</w:t>
+      </w:r>
+    </w:p>
+    <w:p>
+      <w:pPr>
+        <w:jc w:val="center"/>
+      </w:pPr>
+      <w:r>
+        <w:object w:dxaOrig="7038" w:dyaOrig="10154" w14:anchorId="15552430">
+          <v:shape id="_x0000_i1028" type="#_x0000_t75" style="width:351.3pt;height:328.95pt" o:ole="">
+            <v:imagedata r:id="rId24" o:title=""/>
+          </v:shape>
+          <o:OLEObject Type="Embed" ProgID="Visio.Drawing.11" ShapeID="_x0000_i1028" DrawAspect="Content" ObjectID="_1546345865" r:id="rId25"/>
+        </w:object>
+      </w:r>
+    </w:p>
+    <w:p>
+      <w:pPr>
+        <w:jc w:val="center"/>
+      </w:pPr>
+      <w:r>
+        <w:rPr>
+          <w:b/>
+        </w:rPr>
+        <w:t>Fig:</w:t>
+      </w:r>
+      <w:r>
+        <w:t xml:space="preserve"> Salary Process</w:t>
+      </w:r>
+    </w:p>
+    <w:p>
+      <w:pPr>
+        <w:jc w:val="both"/>
+        <w:rPr>
+          <w:rFonts w:ascii="Times New Roman" w:hAnsi="Times New Roman" w:cs="Times New Roman"/>
+          <w:b/>
+          <w:sz w:val="24"/>
+          <w:szCs w:val="24"/>
+        </w:rPr>
+      </w:pPr>
+      <w:r>
+        <w:lastRenderedPageBreak/>
+        <w:t xml:space="preserve">      </w:t>
+      </w:r>
+    </w:p>
+    <w:p>
+      <w:pPr>
+        <w:rPr>
+          <w:rFonts w:ascii="Times New Roman" w:hAnsi="Times New Roman" w:cs="Times New Roman"/>
+          <w:b/>
+          <w:sz w:val="24"/>
+          <w:szCs w:val="24"/>
+          <w:u w:val="single"/>
+        </w:rPr>
+      </w:pPr>
+      <w:r>
+        <w:rPr>
+          <w:rFonts w:ascii="Times New Roman" w:hAnsi="Times New Roman" w:cs="Times New Roman"/>
+          <w:b/>
+          <w:sz w:val="24"/>
+          <w:szCs w:val="24"/>
+          <w:u w:val="single"/>
         </w:rPr>
         <w:t xml:space="preserve">Employee </w:t>
       </w:r>
@@ -11662,17 +11026,9 @@
           <w:b/>
           <w:sz w:val="24"/>
           <w:szCs w:val="24"/>
-        </w:rPr>
-        <w:t>P</w:t>
-      </w:r>
-      <w:r>
-        <w:rPr>
-          <w:rFonts w:ascii="Times New Roman" w:hAnsi="Times New Roman" w:cs="Times New Roman"/>
-          <w:b/>
-          <w:sz w:val="24"/>
-          <w:szCs w:val="24"/>
-        </w:rPr>
-        <w:t>ay slip</w:t>
+          <w:u w:val="single"/>
+        </w:rPr>
+        <w:t>Pay slip</w:t>
       </w:r>
     </w:p>
     <w:p>
@@ -11835,6 +11191,44 @@
     </w:p>
     <w:p>
       <w:pPr>
+        <w:pStyle w:val="Heading2"/>
+        <w:rPr>
+          <w:b/>
+        </w:rPr>
+      </w:pPr>
+      <w:bookmarkStart w:id="35" w:name="_Toc472603749"/>
+      <w:r>
+        <w:rPr>
+          <w:b/>
+        </w:rPr>
+        <w:t xml:space="preserve">3.7 </w:t>
+      </w:r>
+      <w:r>
+        <w:rPr>
+          <w:b/>
+        </w:rPr>
+        <w:t>Employee Advance Salary Process</w:t>
+      </w:r>
+      <w:bookmarkEnd w:id="35"/>
+    </w:p>
+    <w:p>
+      <w:pPr>
+        <w:pStyle w:val="Heading3"/>
+        <w:rPr>
+          <w:b/>
+        </w:rPr>
+      </w:pPr>
+      <w:bookmarkStart w:id="36" w:name="_Toc472603750"/>
+      <w:r>
+        <w:rPr>
+          <w:b/>
+        </w:rPr>
+        <w:t>3.7.1 Module Overview</w:t>
+      </w:r>
+      <w:bookmarkEnd w:id="36"/>
+    </w:p>
+    <w:p>
+      <w:pPr>
         <w:jc w:val="both"/>
         <w:rPr>
           <w:rFonts w:ascii="Times New Roman" w:hAnsi="Times New Roman" w:cs="Times New Roman"/>
@@ -11842,48 +11236,86 @@
           <w:szCs w:val="24"/>
         </w:rPr>
       </w:pPr>
-    </w:p>
-    <w:p>
-      <w:pPr>
-        <w:jc w:val="both"/>
-        <w:rPr>
-          <w:rFonts w:ascii="Times New Roman" w:hAnsi="Times New Roman" w:cs="Times New Roman"/>
-          <w:sz w:val="24"/>
-          <w:szCs w:val="24"/>
-        </w:rPr>
-      </w:pPr>
-    </w:p>
-    <w:p>
-      <w:pPr>
-        <w:jc w:val="both"/>
-        <w:rPr>
-          <w:rFonts w:ascii="Times New Roman" w:hAnsi="Times New Roman" w:cs="Times New Roman"/>
-          <w:sz w:val="24"/>
-          <w:szCs w:val="24"/>
-        </w:rPr>
-      </w:pPr>
-    </w:p>
-    <w:p>
-      <w:pPr>
-        <w:pStyle w:val="Heading2"/>
-        <w:rPr>
-          <w:b/>
-        </w:rPr>
-      </w:pPr>
-      <w:bookmarkStart w:id="128" w:name="_Toc471908408"/>
-      <w:r>
-        <w:rPr>
-          <w:b/>
-        </w:rPr>
-        <w:t xml:space="preserve">3.7 </w:t>
-      </w:r>
-      <w:r>
-        <w:rPr>
-          <w:b/>
-        </w:rPr>
-        <w:t>Employee Advance Salary Process</w:t>
-      </w:r>
-      <w:bookmarkEnd w:id="128"/>
+      <w:r>
+        <w:rPr>
+          <w:rFonts w:ascii="Times New Roman" w:hAnsi="Times New Roman" w:cs="Times New Roman"/>
+          <w:sz w:val="24"/>
+          <w:szCs w:val="24"/>
+        </w:rPr>
+        <w:t> </w:t>
+      </w:r>
+      <w:r>
+        <w:rPr>
+          <w:rFonts w:ascii="Times New Roman" w:hAnsi="Times New Roman" w:cs="Times New Roman"/>
+          <w:sz w:val="24"/>
+          <w:szCs w:val="24"/>
+        </w:rPr>
+        <w:t xml:space="preserve">If </w:t>
+      </w:r>
+      <w:r>
+        <w:rPr>
+          <w:rFonts w:ascii="Times New Roman" w:hAnsi="Times New Roman" w:cs="Times New Roman"/>
+          <w:sz w:val="24"/>
+          <w:szCs w:val="24"/>
+        </w:rPr>
+        <w:t>an employee is facing financial hardship they may have the opportunity to request a salary advance. To request a salary advance an employee will complete a Salary Advance Request and P</w:t>
+      </w:r>
+      <w:r>
+        <w:rPr>
+          <w:rFonts w:ascii="Times New Roman" w:hAnsi="Times New Roman" w:cs="Times New Roman"/>
+          <w:sz w:val="24"/>
+          <w:szCs w:val="24"/>
+        </w:rPr>
+        <w:t xml:space="preserve">ayroll Deduction Form. Once the authorized user </w:t>
+      </w:r>
+      <w:r>
+        <w:rPr>
+          <w:rFonts w:ascii="Times New Roman" w:hAnsi="Times New Roman" w:cs="Times New Roman"/>
+          <w:sz w:val="24"/>
+          <w:szCs w:val="24"/>
+        </w:rPr>
+        <w:t>receive</w:t>
+      </w:r>
+      <w:r>
+        <w:rPr>
+          <w:rFonts w:ascii="Times New Roman" w:hAnsi="Times New Roman" w:cs="Times New Roman"/>
+          <w:sz w:val="24"/>
+          <w:szCs w:val="24"/>
+        </w:rPr>
+        <w:t>s the form from applicant, he/she has</w:t>
+      </w:r>
+      <w:r>
+        <w:rPr>
+          <w:rFonts w:ascii="Times New Roman" w:hAnsi="Times New Roman" w:cs="Times New Roman"/>
+          <w:sz w:val="24"/>
+          <w:szCs w:val="24"/>
+        </w:rPr>
+        <w:t xml:space="preserve"> the ability to approve or deny the request according to the requirements. If the request is approved</w:t>
+      </w:r>
+      <w:r>
+        <w:rPr>
+          <w:rFonts w:ascii="Times New Roman" w:hAnsi="Times New Roman" w:cs="Times New Roman"/>
+          <w:sz w:val="24"/>
+          <w:szCs w:val="24"/>
+        </w:rPr>
+        <w:t>,</w:t>
+      </w:r>
+      <w:r>
+        <w:rPr>
+          <w:rFonts w:ascii="Times New Roman" w:hAnsi="Times New Roman" w:cs="Times New Roman"/>
+          <w:sz w:val="24"/>
+          <w:szCs w:val="24"/>
+        </w:rPr>
+        <w:t xml:space="preserve"> the next step is to calculate the amount the employee will be advanced. Normal taxes will</w:t>
+      </w:r>
+      <w:r>
+        <w:rPr>
+          <w:rFonts w:ascii="Times New Roman" w:hAnsi="Times New Roman" w:cs="Times New Roman"/>
+          <w:sz w:val="24"/>
+          <w:szCs w:val="24"/>
+        </w:rPr>
+        <w:t xml:space="preserve"> be deducted from this payment.</w:t>
+      </w:r>
     </w:p>
     <w:p>
       <w:pPr>
@@ -11892,135 +11324,14 @@
           <w:b/>
         </w:rPr>
       </w:pPr>
-      <w:bookmarkStart w:id="129" w:name="_Toc471908409"/>
-      <w:r>
-        <w:rPr>
-          <w:b/>
-        </w:rPr>
-        <w:t>3.7.1 Module Overview</w:t>
-      </w:r>
-      <w:bookmarkEnd w:id="129"/>
-    </w:p>
-    <w:p>
-      <w:pPr>
-        <w:jc w:val="both"/>
-        <w:rPr>
-          <w:rFonts w:ascii="Times New Roman" w:hAnsi="Times New Roman" w:cs="Times New Roman"/>
-          <w:sz w:val="24"/>
-          <w:szCs w:val="24"/>
-        </w:rPr>
-      </w:pPr>
-      <w:r>
-        <w:rPr>
-          <w:rFonts w:ascii="Times New Roman" w:hAnsi="Times New Roman" w:cs="Times New Roman"/>
-          <w:sz w:val="24"/>
-          <w:szCs w:val="24"/>
-        </w:rPr>
-        <w:t> </w:t>
-      </w:r>
-      <w:bookmarkStart w:id="130" w:name="_Toc471908410"/>
-      <w:r>
-        <w:rPr>
-          <w:rFonts w:ascii="Times New Roman" w:hAnsi="Times New Roman" w:cs="Times New Roman"/>
-          <w:sz w:val="24"/>
-          <w:szCs w:val="24"/>
-        </w:rPr>
-        <w:t xml:space="preserve">If </w:t>
-      </w:r>
-      <w:r>
-        <w:rPr>
-          <w:rFonts w:ascii="Times New Roman" w:hAnsi="Times New Roman" w:cs="Times New Roman"/>
-          <w:sz w:val="24"/>
-          <w:szCs w:val="24"/>
-        </w:rPr>
-        <w:t>an employee is facing financial hardship they may have the opportunity to request a salary advance. To request a salary advance an employee will complete a Salary Advance Request and P</w:t>
-      </w:r>
-      <w:r>
-        <w:rPr>
-          <w:rFonts w:ascii="Times New Roman" w:hAnsi="Times New Roman" w:cs="Times New Roman"/>
-          <w:sz w:val="24"/>
-          <w:szCs w:val="24"/>
-        </w:rPr>
-        <w:t xml:space="preserve">ayroll Deduction Form. Once the authorized user </w:t>
-      </w:r>
-      <w:r>
-        <w:rPr>
-          <w:rFonts w:ascii="Times New Roman" w:hAnsi="Times New Roman" w:cs="Times New Roman"/>
-          <w:sz w:val="24"/>
-          <w:szCs w:val="24"/>
-        </w:rPr>
-        <w:t>receive</w:t>
-      </w:r>
-      <w:r>
-        <w:rPr>
-          <w:rFonts w:ascii="Times New Roman" w:hAnsi="Times New Roman" w:cs="Times New Roman"/>
-          <w:sz w:val="24"/>
-          <w:szCs w:val="24"/>
-        </w:rPr>
-        <w:t>s the form from applicant, he/she has</w:t>
-      </w:r>
-      <w:r>
-        <w:rPr>
-          <w:rFonts w:ascii="Times New Roman" w:hAnsi="Times New Roman" w:cs="Times New Roman"/>
-          <w:sz w:val="24"/>
-          <w:szCs w:val="24"/>
-        </w:rPr>
-        <w:t xml:space="preserve"> the ability to approve or deny the request according to the requirements. If the request is approved</w:t>
-      </w:r>
-      <w:r>
-        <w:rPr>
-          <w:rFonts w:ascii="Times New Roman" w:hAnsi="Times New Roman" w:cs="Times New Roman"/>
-          <w:sz w:val="24"/>
-          <w:szCs w:val="24"/>
-        </w:rPr>
-        <w:t>,</w:t>
-      </w:r>
-      <w:r>
-        <w:rPr>
-          <w:rFonts w:ascii="Times New Roman" w:hAnsi="Times New Roman" w:cs="Times New Roman"/>
-          <w:sz w:val="24"/>
-          <w:szCs w:val="24"/>
-        </w:rPr>
-        <w:t xml:space="preserve"> the next step is to calculate the amount the employee will be advanced. Normal taxes will</w:t>
-      </w:r>
-      <w:r>
-        <w:rPr>
-          <w:rFonts w:ascii="Times New Roman" w:hAnsi="Times New Roman" w:cs="Times New Roman"/>
-          <w:sz w:val="24"/>
-          <w:szCs w:val="24"/>
-        </w:rPr>
-        <w:t xml:space="preserve"> be deducted from this payment.</w:t>
-      </w:r>
-    </w:p>
-    <w:p>
-      <w:pPr>
-        <w:pStyle w:val="Heading3"/>
-        <w:rPr>
-          <w:b/>
-        </w:rPr>
-      </w:pPr>
-      <w:r>
-        <w:rPr>
-          <w:b/>
-        </w:rPr>
-        <w:lastRenderedPageBreak/>
-        <w:t xml:space="preserve">3.7.2 </w:t>
-      </w:r>
-      <w:proofErr w:type="gramStart"/>
-      <w:r>
-        <w:rPr>
-          <w:b/>
-        </w:rPr>
-        <w:t>To</w:t>
-      </w:r>
-      <w:proofErr w:type="gramEnd"/>
-      <w:r>
-        <w:rPr>
-          <w:b/>
-        </w:rPr>
-        <w:t xml:space="preserve"> Be System</w:t>
-      </w:r>
-      <w:bookmarkEnd w:id="130"/>
+      <w:bookmarkStart w:id="37" w:name="_Toc472603751"/>
+      <w:r>
+        <w:rPr>
+          <w:b/>
+        </w:rPr>
+        <w:t>3.7.2 To Be System</w:t>
+      </w:r>
+      <w:bookmarkEnd w:id="37"/>
     </w:p>
     <w:p>
       <w:pPr>
@@ -12324,6 +11635,7 @@
         <w:rPr>
           <w:noProof/>
         </w:rPr>
+        <w:lastRenderedPageBreak/>
         <w:drawing>
           <wp:inline distT="0" distB="0" distL="0" distR="0" wp14:anchorId="1FD5C7FF" wp14:editId="67664B10">
             <wp:extent cx="5457825" cy="4333875"/>
@@ -12400,19 +11712,15 @@
         <w:t xml:space="preserve"> </w:t>
       </w:r>
       <w:r>
+        <w:rPr>
+          <w:rFonts w:ascii="Times New Roman" w:hAnsi="Times New Roman" w:cs="Times New Roman"/>
+          <w:sz w:val="24"/>
+          <w:szCs w:val="24"/>
+        </w:rPr>
         <w:t>Employee Advance Salary Process</w:t>
       </w:r>
     </w:p>
-    <w:p>
-      <w:pPr>
-        <w:ind w:left="1440"/>
-      </w:pPr>
-    </w:p>
-    <w:p>
-      <w:pPr>
-        <w:ind w:left="1440"/>
-      </w:pPr>
-    </w:p>
+    <w:p/>
     <w:p>
       <w:pPr>
         <w:pStyle w:val="Heading2"/>
@@ -12420,7 +11728,7 @@
           <w:b/>
         </w:rPr>
       </w:pPr>
-      <w:bookmarkStart w:id="131" w:name="_Toc471908411"/>
+      <w:bookmarkStart w:id="38" w:name="_Toc472603752"/>
       <w:r>
         <w:rPr>
           <w:b/>
@@ -12463,7 +11771,7 @@
         </w:rPr>
         <w:t xml:space="preserve"> Management</w:t>
       </w:r>
-      <w:bookmarkEnd w:id="131"/>
+      <w:bookmarkEnd w:id="38"/>
     </w:p>
     <w:p>
       <w:pPr>
@@ -12478,7 +11786,7 @@
         </w:rPr>
         <w:t xml:space="preserve"> </w:t>
       </w:r>
-      <w:bookmarkStart w:id="132" w:name="_Toc471908412"/>
+      <w:bookmarkStart w:id="39" w:name="_Toc472603753"/>
       <w:r>
         <w:rPr>
           <w:b/>
@@ -12491,7 +11799,7 @@
         </w:rPr>
         <w:t>.1 Module Overview</w:t>
       </w:r>
-      <w:bookmarkEnd w:id="132"/>
+      <w:bookmarkEnd w:id="39"/>
     </w:p>
     <w:p>
       <w:pPr>
@@ -12592,7 +11900,7 @@
           <w:b/>
         </w:rPr>
       </w:pPr>
-      <w:bookmarkStart w:id="133" w:name="_Toc471908413"/>
+      <w:bookmarkStart w:id="40" w:name="_Toc472603754"/>
       <w:r>
         <w:rPr>
           <w:b/>
@@ -12605,7 +11913,7 @@
         </w:rPr>
         <w:t>.2 To Be system</w:t>
       </w:r>
-      <w:bookmarkEnd w:id="133"/>
+      <w:bookmarkEnd w:id="40"/>
     </w:p>
     <w:p>
       <w:pPr>
@@ -12712,6 +12020,7 @@
           <w:sz w:val="24"/>
           <w:szCs w:val="24"/>
         </w:rPr>
+        <w:lastRenderedPageBreak/>
         <w:t>Define stages to track the progress in the recruitment process</w:t>
       </w:r>
     </w:p>
@@ -13070,7 +12379,6 @@
           <w:szCs w:val="24"/>
           <w:shd w:val="clear" w:color="auto" w:fill="FFFFFF"/>
         </w:rPr>
-        <w:lastRenderedPageBreak/>
         <w:t xml:space="preserve">In fact a string of stages </w:t>
       </w:r>
       <w:r>
@@ -13488,6 +12796,7 @@
           <w:szCs w:val="24"/>
           <w:shd w:val="clear" w:color="auto" w:fill="FFFFFF"/>
         </w:rPr>
+        <w:lastRenderedPageBreak/>
         <w:t>Print Employee Exit PDF Report.</w:t>
       </w:r>
     </w:p>
@@ -13954,41 +13263,121 @@
           <w:sz w:val="24"/>
           <w:szCs w:val="24"/>
         </w:rPr>
+        <w:t xml:space="preserve">This will allow to print the </w:t>
+      </w:r>
+      <w:r>
+        <w:rPr>
+          <w:rFonts w:ascii="Times New Roman" w:hAnsi="Times New Roman" w:cs="Times New Roman"/>
+          <w:color w:val="000000" w:themeColor="text1"/>
+          <w:sz w:val="24"/>
+          <w:szCs w:val="24"/>
+        </w:rPr>
+        <w:t>employee exit request when it is approved by General Manager.</w:t>
+      </w:r>
+    </w:p>
+    <w:p>
+      <w:pPr>
+        <w:rPr>
+          <w:rFonts w:ascii="Times New Roman" w:hAnsi="Times New Roman" w:cs="Times New Roman"/>
+          <w:color w:val="000000" w:themeColor="text1"/>
+          <w:sz w:val="24"/>
+          <w:szCs w:val="24"/>
+        </w:rPr>
+      </w:pPr>
+    </w:p>
+    <w:p>
+      <w:pPr>
+        <w:rPr>
+          <w:rFonts w:ascii="Times New Roman" w:hAnsi="Times New Roman" w:cs="Times New Roman"/>
+          <w:color w:val="000000" w:themeColor="text1"/>
+          <w:sz w:val="24"/>
+          <w:szCs w:val="24"/>
+        </w:rPr>
+      </w:pPr>
+    </w:p>
+    <w:p>
+      <w:pPr>
+        <w:rPr>
+          <w:rFonts w:ascii="Times New Roman" w:hAnsi="Times New Roman" w:cs="Times New Roman"/>
+          <w:color w:val="000000" w:themeColor="text1"/>
+          <w:sz w:val="24"/>
+          <w:szCs w:val="24"/>
+        </w:rPr>
+      </w:pPr>
+    </w:p>
+    <w:p>
+      <w:pPr>
+        <w:rPr>
+          <w:rFonts w:ascii="Times New Roman" w:hAnsi="Times New Roman" w:cs="Times New Roman"/>
+          <w:color w:val="000000" w:themeColor="text1"/>
+          <w:sz w:val="24"/>
+          <w:szCs w:val="24"/>
+        </w:rPr>
+      </w:pPr>
+    </w:p>
+    <w:p>
+      <w:pPr>
+        <w:rPr>
+          <w:rFonts w:ascii="Times New Roman" w:hAnsi="Times New Roman" w:cs="Times New Roman"/>
+          <w:color w:val="000000" w:themeColor="text1"/>
+          <w:sz w:val="24"/>
+          <w:szCs w:val="24"/>
+        </w:rPr>
+      </w:pPr>
+    </w:p>
+    <w:p>
+      <w:pPr>
+        <w:rPr>
+          <w:rFonts w:ascii="Times New Roman" w:hAnsi="Times New Roman" w:cs="Times New Roman"/>
+          <w:color w:val="000000" w:themeColor="text1"/>
+          <w:sz w:val="24"/>
+          <w:szCs w:val="24"/>
+        </w:rPr>
+      </w:pPr>
+    </w:p>
+    <w:p>
+      <w:pPr>
+        <w:rPr>
+          <w:rFonts w:ascii="Times New Roman" w:hAnsi="Times New Roman" w:cs="Times New Roman"/>
+          <w:color w:val="000000" w:themeColor="text1"/>
+          <w:sz w:val="24"/>
+          <w:szCs w:val="24"/>
+        </w:rPr>
+      </w:pPr>
+    </w:p>
+    <w:p>
+      <w:pPr>
+        <w:rPr>
+          <w:rFonts w:ascii="Times New Roman" w:hAnsi="Times New Roman" w:cs="Times New Roman"/>
+          <w:color w:val="000000" w:themeColor="text1"/>
+          <w:sz w:val="24"/>
+          <w:szCs w:val="24"/>
+        </w:rPr>
+      </w:pPr>
+    </w:p>
+    <w:p>
+      <w:pPr>
+        <w:rPr>
+          <w:rFonts w:ascii="Times New Roman" w:hAnsi="Times New Roman" w:cs="Times New Roman"/>
+          <w:color w:val="000000" w:themeColor="text1"/>
+          <w:sz w:val="24"/>
+          <w:szCs w:val="24"/>
+        </w:rPr>
+      </w:pPr>
+    </w:p>
+    <w:p>
+      <w:pPr>
+        <w:pStyle w:val="Heading2"/>
+        <w:rPr>
+          <w:b/>
+        </w:rPr>
+      </w:pPr>
+      <w:bookmarkStart w:id="41" w:name="_Toc472603755"/>
+      <w:r>
+        <w:rPr>
+          <w:b/>
+        </w:rPr>
         <w:lastRenderedPageBreak/>
-        <w:t xml:space="preserve">This will allow to print the </w:t>
-      </w:r>
-      <w:r>
-        <w:rPr>
-          <w:rFonts w:ascii="Times New Roman" w:hAnsi="Times New Roman" w:cs="Times New Roman"/>
-          <w:color w:val="000000" w:themeColor="text1"/>
-          <w:sz w:val="24"/>
-          <w:szCs w:val="24"/>
-        </w:rPr>
-        <w:t>employee exit request when it is approved by General Manager.</w:t>
-      </w:r>
-    </w:p>
-    <w:p>
-      <w:pPr>
-        <w:rPr>
-          <w:rFonts w:ascii="Times New Roman" w:hAnsi="Times New Roman" w:cs="Times New Roman"/>
-          <w:color w:val="000000" w:themeColor="text1"/>
-          <w:sz w:val="24"/>
-          <w:szCs w:val="24"/>
-        </w:rPr>
-      </w:pPr>
-    </w:p>
-    <w:p>
-      <w:pPr>
-        <w:pStyle w:val="Heading2"/>
-        <w:rPr>
-          <w:b/>
-        </w:rPr>
-      </w:pPr>
-      <w:bookmarkStart w:id="134" w:name="_Toc471908414"/>
-      <w:r>
-        <w:rPr>
-          <w:b/>
-        </w:rPr>
         <w:t>3.9</w:t>
       </w:r>
       <w:r>
@@ -14015,7 +13404,7 @@
         </w:rPr>
         <w:t>ment</w:t>
       </w:r>
-      <w:bookmarkEnd w:id="134"/>
+      <w:bookmarkEnd w:id="41"/>
     </w:p>
     <w:p>
       <w:pPr>
@@ -14024,7 +13413,7 @@
           <w:b/>
         </w:rPr>
       </w:pPr>
-      <w:bookmarkStart w:id="135" w:name="_Toc471908415"/>
+      <w:bookmarkStart w:id="42" w:name="_Toc472603756"/>
       <w:r>
         <w:rPr>
           <w:b/>
@@ -14037,7 +13426,7 @@
         </w:rPr>
         <w:t>.1 Module overview</w:t>
       </w:r>
-      <w:bookmarkEnd w:id="135"/>
+      <w:bookmarkEnd w:id="42"/>
     </w:p>
     <w:p>
       <w:pPr>
@@ -14171,7 +13560,7 @@
           <w:b/>
         </w:rPr>
       </w:pPr>
-      <w:bookmarkStart w:id="136" w:name="_Toc471908416"/>
+      <w:bookmarkStart w:id="43" w:name="_Toc472603757"/>
       <w:r>
         <w:rPr>
           <w:b/>
@@ -14182,23 +13571,9 @@
         <w:rPr>
           <w:b/>
         </w:rPr>
-        <w:t xml:space="preserve">.2 </w:t>
-      </w:r>
-      <w:proofErr w:type="gramStart"/>
-      <w:r>
-        <w:rPr>
-          <w:b/>
-        </w:rPr>
-        <w:t>To</w:t>
-      </w:r>
-      <w:proofErr w:type="gramEnd"/>
-      <w:r>
-        <w:rPr>
-          <w:b/>
-        </w:rPr>
-        <w:t xml:space="preserve"> Be System</w:t>
-      </w:r>
-      <w:bookmarkEnd w:id="136"/>
+        <w:t>.2 To Be System</w:t>
+      </w:r>
+      <w:bookmarkEnd w:id="43"/>
     </w:p>
     <w:p>
       <w:pPr>
@@ -14457,7 +13832,6 @@
           <w:sz w:val="24"/>
           <w:szCs w:val="24"/>
         </w:rPr>
-        <w:lastRenderedPageBreak/>
         <w:t>Loan repayment process will start when there is disbursement of the specific loan</w:t>
       </w:r>
     </w:p>
@@ -14574,6 +13948,7 @@
           <w:sz w:val="24"/>
           <w:szCs w:val="24"/>
         </w:rPr>
+        <w:lastRenderedPageBreak/>
         <w:t xml:space="preserve">Note: </w:t>
       </w:r>
       <w:r>
@@ -14614,7 +13989,7 @@
           <w:b/>
         </w:rPr>
       </w:pPr>
-      <w:bookmarkStart w:id="137" w:name="_Toc471908417"/>
+      <w:bookmarkStart w:id="44" w:name="_Toc472603758"/>
       <w:r>
         <w:rPr>
           <w:b/>
@@ -14627,7 +14002,7 @@
         </w:rPr>
         <w:t xml:space="preserve"> Employee Benefits Management</w:t>
       </w:r>
-      <w:bookmarkEnd w:id="137"/>
+      <w:bookmarkEnd w:id="44"/>
     </w:p>
     <w:p>
       <w:pPr>
@@ -14637,7 +14012,7 @@
           <w:b/>
         </w:rPr>
       </w:pPr>
-      <w:bookmarkStart w:id="138" w:name="_Toc471908418"/>
+      <w:bookmarkStart w:id="45" w:name="_Toc472603759"/>
       <w:r>
         <w:rPr>
           <w:b/>
@@ -14650,7 +14025,7 @@
         </w:rPr>
         <w:t>.1 Module overview</w:t>
       </w:r>
-      <w:bookmarkEnd w:id="138"/>
+      <w:bookmarkEnd w:id="45"/>
     </w:p>
     <w:p>
       <w:pPr>
@@ -14681,7 +14056,7 @@
           <w:b/>
         </w:rPr>
       </w:pPr>
-      <w:bookmarkStart w:id="139" w:name="_Toc471908419"/>
+      <w:bookmarkStart w:id="46" w:name="_Toc472603760"/>
       <w:r>
         <w:rPr>
           <w:b/>
@@ -14694,7 +14069,7 @@
         </w:rPr>
         <w:t>.2 To Be system</w:t>
       </w:r>
-      <w:bookmarkEnd w:id="139"/>
+      <w:bookmarkEnd w:id="46"/>
     </w:p>
     <w:p>
       <w:pPr>
@@ -15009,6 +14384,8 @@
           <w:szCs w:val="24"/>
         </w:rPr>
       </w:pPr>
+      <w:bookmarkStart w:id="47" w:name="_GoBack"/>
+      <w:bookmarkEnd w:id="47"/>
     </w:p>
     <w:sectPr>
       <w:headerReference w:type="default" r:id="rId28"/>
@@ -15021,81 +14398,6 @@
     </w:sectPr>
   </w:body>
 </w:document>
-</file>
-
-<file path=word/comments.xml><?xml version="1.0" encoding="utf-8"?>
-<w:comments xmlns:wpc="http://schemas.microsoft.com/office/word/2010/wordprocessingCanvas" xmlns:mc="http://schemas.openxmlformats.org/markup-compatibility/2006" xmlns:o="urn:schemas-microsoft-com:office:office" xmlns:r="http://schemas.openxmlformats.org/officeDocument/2006/relationships" xmlns:m="http://schemas.openxmlformats.org/officeDocument/2006/math" xmlns:v="urn:schemas-microsoft-com:vml" xmlns:wp14="http://schemas.microsoft.com/office/word/2010/wordprocessingDrawing" xmlns:wp="http://schemas.openxmlformats.org/drawingml/2006/wordprocessingDrawing" xmlns:w10="urn:schemas-microsoft-com:office:word" xmlns:w="http://schemas.openxmlformats.org/wordprocessingml/2006/main" xmlns:w14="http://schemas.microsoft.com/office/word/2010/wordml" xmlns:w15="http://schemas.microsoft.com/office/word/2012/wordml" xmlns:wpg="http://schemas.microsoft.com/office/word/2010/wordprocessingGroup" xmlns:wpi="http://schemas.microsoft.com/office/word/2010/wordprocessingInk" xmlns:wne="http://schemas.microsoft.com/office/word/2006/wordml" xmlns:wps="http://schemas.microsoft.com/office/word/2010/wordprocessingShape" mc:Ignorable="w14 w15 wp14">
-  <w:comment w:id="49" w:author="Matiar Rahman" w:date="2017-01-16T12:58:00Z" w:initials="MR">
-    <w:p>
-      <w:pPr>
-        <w:pStyle w:val="CommentText"/>
-      </w:pPr>
-      <w:r>
-        <w:rPr>
-          <w:rStyle w:val="CommentReference"/>
-        </w:rPr>
-        <w:annotationRef/>
-      </w:r>
-      <w:r>
-        <w:t>Add line manager in process flow</w:t>
-      </w:r>
-    </w:p>
-  </w:comment>
-  <w:comment w:id="50" w:author="Matiar Rahman" w:date="2017-01-16T12:58:00Z" w:initials="MR">
-    <w:p>
-      <w:pPr>
-        <w:pStyle w:val="CommentText"/>
-      </w:pPr>
-      <w:r>
-        <w:rPr>
-          <w:rStyle w:val="CommentReference"/>
-        </w:rPr>
-        <w:annotationRef/>
-      </w:r>
-      <w:r>
-        <w:t>Add department head in process flow</w:t>
-      </w:r>
-    </w:p>
-  </w:comment>
-  <w:comment w:id="52" w:author="Matiar Rahman" w:date="2017-01-16T12:58:00Z" w:initials="MR">
-    <w:p>
-      <w:pPr>
-        <w:pStyle w:val="CommentText"/>
-      </w:pPr>
-      <w:r>
-        <w:rPr>
-          <w:rStyle w:val="CommentReference"/>
-        </w:rPr>
-        <w:annotationRef/>
-      </w:r>
-    </w:p>
-  </w:comment>
-  <w:comment w:id="95" w:author="Matiar Rahman" w:date="2017-01-17T18:14:00Z" w:initials="MR">
-    <w:p>
-      <w:pPr>
-        <w:pStyle w:val="CommentText"/>
-      </w:pPr>
-      <w:r>
-        <w:rPr>
-          <w:rStyle w:val="CommentReference"/>
-        </w:rPr>
-        <w:annotationRef/>
-      </w:r>
-      <w:r>
-        <w:t>The process should be called Manual Attendance Approval Process and the attendance will be approved by department manager and some cases by line manager.</w:t>
-      </w:r>
-    </w:p>
-  </w:comment>
-</w:comments>
-</file>
-
-<file path=word/commentsExtended.xml><?xml version="1.0" encoding="utf-8"?>
-<w15:commentsEx xmlns:wpc="http://schemas.microsoft.com/office/word/2010/wordprocessingCanvas" xmlns:mc="http://schemas.openxmlformats.org/markup-compatibility/2006" xmlns:o="urn:schemas-microsoft-com:office:office" xmlns:r="http://schemas.openxmlformats.org/officeDocument/2006/relationships" xmlns:m="http://schemas.openxmlformats.org/officeDocument/2006/math" xmlns:v="urn:schemas-microsoft-com:vml" xmlns:wp14="http://schemas.microsoft.com/office/word/2010/wordprocessingDrawing" xmlns:wp="http://schemas.openxmlformats.org/drawingml/2006/wordprocessingDrawing" xmlns:w10="urn:schemas-microsoft-com:office:word" xmlns:w="http://schemas.openxmlformats.org/wordprocessingml/2006/main" xmlns:w14="http://schemas.microsoft.com/office/word/2010/wordml" xmlns:w15="http://schemas.microsoft.com/office/word/2012/wordml" xmlns:wpg="http://schemas.microsoft.com/office/word/2010/wordprocessingGroup" xmlns:wpi="http://schemas.microsoft.com/office/word/2010/wordprocessingInk" xmlns:wne="http://schemas.microsoft.com/office/word/2006/wordml" xmlns:wps="http://schemas.microsoft.com/office/word/2010/wordprocessingShape" mc:Ignorable="w14 w15 wp14">
-  <w15:commentEx w15:paraId="12376FB5" w15:done="0"/>
-  <w15:commentEx w15:paraId="73C53909" w15:done="0"/>
-  <w15:commentEx w15:paraId="7029F6A4" w15:done="0"/>
-  <w15:commentEx w15:paraId="537457F8" w15:done="0"/>
-</w15:commentsEx>
 </file>
 
 <file path=word/endnotes.xml><?xml version="1.0" encoding="utf-8"?>
@@ -15134,13 +14436,7 @@
       <w:spacing w:after="288"/>
     </w:pPr>
     <w:r>
-      <w:t>GW2/ERP/CRS</w:t>
-    </w:r>
-    <w:r>
-      <w:t>/HR</w:t>
-    </w:r>
-    <w:r>
-      <w:t xml:space="preserve">                                               Version 1.0                                                         Page </w:t>
+      <w:t xml:space="preserve">GW2/ERP/CRS/HR                                               Version 1.0                                                         Page </w:t>
     </w:r>
     <w:r>
       <w:fldChar w:fldCharType="begin"/>
@@ -15155,7 +14451,7 @@
       <w:rPr>
         <w:noProof/>
       </w:rPr>
-      <w:t>17</w:t>
+      <w:t>25</w:t>
     </w:r>
     <w:r>
       <w:fldChar w:fldCharType="end"/>
@@ -15176,7 +14472,7 @@
       <w:rPr>
         <w:noProof/>
       </w:rPr>
-      <w:t>24</w:t>
+      <w:t>25</w:t>
     </w:r>
     <w:r>
       <w:fldChar w:fldCharType="end"/>
@@ -15242,44 +14538,15 @@
       </w:rPr>
       <w:t xml:space="preserve"> </w:t>
     </w:r>
-    <w:ins w:id="140" w:author="Matiar Rahman" w:date="2017-01-16T12:41:00Z">
-      <w:r>
-        <w:rPr>
-          <w:rFonts w:ascii="Arial" w:eastAsia="Arial" w:hAnsi="Arial" w:cs="Arial"/>
-          <w:b/>
-          <w:sz w:val="18"/>
-          <w:szCs w:val="18"/>
-          <w:rPrChange w:id="141" w:author="Matiar Rahman" w:date="2017-01-16T12:46:00Z">
-            <w:rPr>
-              <w:rFonts w:ascii="Arial" w:eastAsia="Arial" w:hAnsi="Arial" w:cs="Arial"/>
-              <w:sz w:val="18"/>
-              <w:szCs w:val="18"/>
-            </w:rPr>
-          </w:rPrChange>
-        </w:rPr>
-        <w:t>Limited</w:t>
-      </w:r>
-    </w:ins>
-    <w:del w:id="142" w:author="Matiar Rahman" w:date="2017-01-16T12:41:00Z">
-      <w:r>
-        <w:rPr>
-          <w:rFonts w:ascii="Arial" w:eastAsia="Arial" w:hAnsi="Arial" w:cs="Arial"/>
-          <w:sz w:val="18"/>
-          <w:szCs w:val="18"/>
-        </w:rPr>
-        <w:delText xml:space="preserve">        </w:delText>
-      </w:r>
-    </w:del>
-    <w:del w:id="143" w:author="Matiar Rahman" w:date="2017-01-16T12:46:00Z">
-      <w:r>
-        <w:rPr>
-          <w:rFonts w:ascii="Arial" w:eastAsia="Arial" w:hAnsi="Arial" w:cs="Arial"/>
-          <w:sz w:val="18"/>
-          <w:szCs w:val="18"/>
-        </w:rPr>
-        <w:delText xml:space="preserve"> </w:delText>
-      </w:r>
-    </w:del>
+    <w:r>
+      <w:rPr>
+        <w:rFonts w:ascii="Arial" w:eastAsia="Arial" w:hAnsi="Arial" w:cs="Arial"/>
+        <w:b/>
+        <w:sz w:val="18"/>
+        <w:szCs w:val="18"/>
+      </w:rPr>
+      <w:t>Limited</w:t>
+    </w:r>
     <w:r>
       <w:rPr>
         <w:rFonts w:ascii="Arial" w:eastAsia="Arial" w:hAnsi="Arial" w:cs="Arial"/>
@@ -20277,14 +19544,6 @@
     <w:abstractNumId w:val="15"/>
   </w:num>
 </w:numbering>
-</file>
-
-<file path=word/people.xml><?xml version="1.0" encoding="utf-8"?>
-<w15:people xmlns:wpc="http://schemas.microsoft.com/office/word/2010/wordprocessingCanvas" xmlns:mc="http://schemas.openxmlformats.org/markup-compatibility/2006" xmlns:o="urn:schemas-microsoft-com:office:office" xmlns:r="http://schemas.openxmlformats.org/officeDocument/2006/relationships" xmlns:m="http://schemas.openxmlformats.org/officeDocument/2006/math" xmlns:v="urn:schemas-microsoft-com:vml" xmlns:wp14="http://schemas.microsoft.com/office/word/2010/wordprocessingDrawing" xmlns:wp="http://schemas.openxmlformats.org/drawingml/2006/wordprocessingDrawing" xmlns:w10="urn:schemas-microsoft-com:office:word" xmlns:w="http://schemas.openxmlformats.org/wordprocessingml/2006/main" xmlns:w14="http://schemas.microsoft.com/office/word/2010/wordml" xmlns:w15="http://schemas.microsoft.com/office/word/2012/wordml" xmlns:wpg="http://schemas.microsoft.com/office/word/2010/wordprocessingGroup" xmlns:wpi="http://schemas.microsoft.com/office/word/2010/wordprocessingInk" xmlns:wne="http://schemas.microsoft.com/office/word/2006/wordml" xmlns:wps="http://schemas.microsoft.com/office/word/2010/wordprocessingShape" mc:Ignorable="w14 w15 wp14">
-  <w15:person w15:author="Matiar Rahman">
-    <w15:presenceInfo w15:providerId="AD" w15:userId="S-1-5-21-1729325873-3850458785-3750908223-1147"/>
-  </w15:person>
-</w15:people>
 </file>
 
 <file path=word/styles.xml><?xml version="1.0" encoding="utf-8"?>
@@ -21664,7 +20923,7 @@
 </file>
 
 <file path=customXml/itemProps1.xml><?xml version="1.0" encoding="utf-8"?>
-<ds:datastoreItem xmlns:ds="http://schemas.openxmlformats.org/officeDocument/2006/customXml" ds:itemID="{722E17FD-56C9-4DF4-AD0C-E18A576E68D8}">
+<ds:datastoreItem xmlns:ds="http://schemas.openxmlformats.org/officeDocument/2006/customXml" ds:itemID="{079BF98F-7023-4CC1-BB65-78C0461640B8}">
   <ds:schemaRefs>
     <ds:schemaRef ds:uri="http://schemas.openxmlformats.org/officeDocument/2006/bibliography"/>
   </ds:schemaRefs>

</xml_diff>

<commit_message>
[Update] change was made after second review
</commit_message>
<xml_diff>
--- a/CRS-Documents/HR/CRS/Samuda-CRS-HR-V-0.1.docx
+++ b/CRS-Documents/HR/CRS/Samuda-CRS-HR-V-0.1.docx
@@ -7437,37 +7437,46 @@
         </w:rPr>
         <w:lastRenderedPageBreak/>
         <w:drawing>
-          <wp:inline distT="0" distB="0" distL="114300" distR="114300" wp14:anchorId="3ABC14C8" wp14:editId="5C761C90">
-            <wp:extent cx="5055235" cy="3122930"/>
-            <wp:effectExtent l="19050" t="19050" r="12065" b="20320"/>
-            <wp:docPr id="3" name="image05.jpg"/>
-            <wp:cNvGraphicFramePr/>
+          <wp:inline distT="0" distB="0" distL="0" distR="0" wp14:anchorId="674DBD6F" wp14:editId="2A40AE09">
+            <wp:extent cx="5524500" cy="2867025"/>
+            <wp:effectExtent l="0" t="0" r="0" b="9525"/>
+            <wp:docPr id="12" name="Picture 12" descr="C:\Users\nahar.kamrun\Desktop\leave .jpg"/>
+            <wp:cNvGraphicFramePr>
+              <a:graphicFrameLocks xmlns:a="http://schemas.openxmlformats.org/drawingml/2006/main" noChangeAspect="1"/>
+            </wp:cNvGraphicFramePr>
             <a:graphic xmlns:a="http://schemas.openxmlformats.org/drawingml/2006/main">
               <a:graphicData uri="http://schemas.openxmlformats.org/drawingml/2006/picture">
                 <pic:pic xmlns:pic="http://schemas.openxmlformats.org/drawingml/2006/picture">
                   <pic:nvPicPr>
-                    <pic:cNvPr id="0" name="image05.jpg"/>
-                    <pic:cNvPicPr preferRelativeResize="0"/>
+                    <pic:cNvPr id="0" name="Picture 6" descr="C:\Users\nahar.kamrun\Desktop\leave .jpg"/>
+                    <pic:cNvPicPr>
+                      <a:picLocks noChangeAspect="1" noChangeArrowheads="1"/>
+                    </pic:cNvPicPr>
                   </pic:nvPicPr>
                   <pic:blipFill>
-                    <a:blip r:embed="rId15"/>
+                    <a:blip r:embed="rId15" cstate="print">
+                      <a:extLst>
+                        <a:ext uri="{28A0092B-C50C-407E-A947-70E740481C1C}">
+                          <a14:useLocalDpi xmlns:a14="http://schemas.microsoft.com/office/drawing/2010/main" val="0"/>
+                        </a:ext>
+                      </a:extLst>
+                    </a:blip>
                     <a:srcRect/>
                     <a:stretch>
                       <a:fillRect/>
                     </a:stretch>
                   </pic:blipFill>
-                  <pic:spPr>
+                  <pic:spPr bwMode="auto">
                     <a:xfrm>
                       <a:off x="0" y="0"/>
-                      <a:ext cx="5055235" cy="3122930"/>
+                      <a:ext cx="5524500" cy="2867025"/>
                     </a:xfrm>
                     <a:prstGeom prst="rect">
                       <a:avLst/>
                     </a:prstGeom>
+                    <a:noFill/>
                     <a:ln>
-                      <a:solidFill>
-                        <a:schemeClr val="bg1"/>
-                      </a:solidFill>
+                      <a:noFill/>
                     </a:ln>
                   </pic:spPr>
                 </pic:pic>
@@ -7529,6 +7538,14 @@
         </w:rPr>
       </w:pPr>
       <w:bookmarkStart w:id="22" w:name="_Toc472603737"/>
+    </w:p>
+    <w:p>
+      <w:pPr>
+        <w:pStyle w:val="Heading3"/>
+        <w:rPr>
+          <w:b/>
+        </w:rPr>
+      </w:pPr>
       <w:r>
         <w:rPr>
           <w:b/>
@@ -7679,10 +7696,10 @@
             <v:path o:extrusionok="f" gradientshapeok="t" o:connecttype="rect"/>
             <o:lock v:ext="edit" aspectratio="t"/>
           </v:shapetype>
-          <v:shape id="_x0000_i1025" type="#_x0000_t75" style="width:322.75pt;height:376.15pt" o:ole="">
+          <v:shape id="_x0000_i1025" type="#_x0000_t75" style="width:322.45pt;height:376.3pt" o:ole="">
             <v:imagedata r:id="rId16" o:title=""/>
           </v:shape>
-          <o:OLEObject Type="Embed" ProgID="Visio.Drawing.11" ShapeID="_x0000_i1025" DrawAspect="Content" ObjectID="_1546345862" r:id="rId17"/>
+          <o:OLEObject Type="Embed" ProgID="Visio.Drawing.11" ShapeID="_x0000_i1025" DrawAspect="Content" ObjectID="_1546877514" r:id="rId17"/>
         </w:object>
       </w:r>
     </w:p>
@@ -8794,6 +8811,36 @@
       </w:r>
     </w:p>
     <w:p>
+      <w:pPr>
+        <w:pStyle w:val="ListParagraph"/>
+        <w:numPr>
+          <w:ilvl w:val="0"/>
+          <w:numId w:val="10"/>
+        </w:numPr>
+        <w:rPr>
+          <w:rFonts w:ascii="Times New Roman" w:hAnsi="Times New Roman" w:cs="Times New Roman"/>
+          <w:sz w:val="24"/>
+          <w:szCs w:val="24"/>
+        </w:rPr>
+      </w:pPr>
+      <w:r>
+        <w:rPr>
+          <w:rFonts w:ascii="Times New Roman" w:hAnsi="Times New Roman" w:cs="Times New Roman"/>
+          <w:sz w:val="24"/>
+          <w:szCs w:val="24"/>
+        </w:rPr>
+        <w:t>When applicant will apply, the approver will be department manager/line manager.</w:t>
+      </w:r>
+      <w:r>
+        <w:rPr>
+          <w:rFonts w:ascii="Times New Roman" w:hAnsi="Times New Roman" w:cs="Times New Roman"/>
+          <w:sz w:val="24"/>
+          <w:szCs w:val="24"/>
+        </w:rPr>
+        <w:t xml:space="preserve"> If the application approved by department/line manager, notification will be sent to applicant and authorized HR user. If the approver rejects the application, the process ends there.</w:t>
+      </w:r>
+    </w:p>
+    <w:p>
       <w:r>
         <w:rPr>
           <w:rFonts w:ascii="Times New Roman" w:hAnsi="Times New Roman" w:cs="Times New Roman"/>
@@ -8805,10 +8852,10 @@
       </w:r>
       <w:r>
         <w:object w:dxaOrig="9138" w:dyaOrig="6385" w14:anchorId="1779AA6D">
-          <v:shape id="_x0000_i1026" type="#_x0000_t75" style="width:435.7pt;height:319.05pt" o:ole="">
+          <v:shape id="_x0000_i1026" type="#_x0000_t75" style="width:457.65pt;height:318.7pt" o:ole="">
             <v:imagedata r:id="rId19" o:title=""/>
           </v:shape>
-          <o:OLEObject Type="Embed" ProgID="Visio.Drawing.11" ShapeID="_x0000_i1026" DrawAspect="Content" ObjectID="_1546345863" r:id="rId20"/>
+          <o:OLEObject Type="Embed" ProgID="Visio.Drawing.11" ShapeID="_x0000_i1026" DrawAspect="Content" ObjectID="_1546877515" r:id="rId20"/>
         </w:object>
       </w:r>
     </w:p>
@@ -8866,20 +8913,22 @@
           <w:color w:val="auto"/>
         </w:rPr>
       </w:pPr>
+      <w:bookmarkStart w:id="29" w:name="_GoBack"/>
+      <w:bookmarkEnd w:id="29"/>
       <w:r>
         <w:rPr>
           <w:b/>
         </w:rPr>
         <w:t xml:space="preserve">  </w:t>
       </w:r>
-      <w:bookmarkStart w:id="29" w:name="_Toc472603743"/>
+      <w:bookmarkStart w:id="30" w:name="_Toc472603743"/>
       <w:r>
         <w:rPr>
           <w:b/>
         </w:rPr>
         <w:t>3.5 Shift / Roster Management</w:t>
       </w:r>
-      <w:bookmarkEnd w:id="29"/>
+      <w:bookmarkEnd w:id="30"/>
       <w:r>
         <w:rPr>
           <w:b/>
@@ -8900,14 +8949,14 @@
         </w:rPr>
         <w:t xml:space="preserve">  </w:t>
       </w:r>
-      <w:bookmarkStart w:id="30" w:name="_Toc472603744"/>
+      <w:bookmarkStart w:id="31" w:name="_Toc472603744"/>
       <w:r>
         <w:rPr>
           <w:b/>
         </w:rPr>
         <w:t>3.5.1 Module Overview</w:t>
       </w:r>
-      <w:bookmarkEnd w:id="30"/>
+      <w:bookmarkEnd w:id="31"/>
     </w:p>
     <w:p>
       <w:pPr>
@@ -8970,7 +9019,7 @@
           <w:b/>
         </w:rPr>
       </w:pPr>
-      <w:bookmarkStart w:id="31" w:name="_Toc472603745"/>
+      <w:bookmarkStart w:id="32" w:name="_Toc472603745"/>
       <w:r>
         <w:rPr>
           <w:b/>
@@ -8989,7 +9038,7 @@
         </w:rPr>
         <w:t>o be System</w:t>
       </w:r>
-      <w:bookmarkEnd w:id="31"/>
+      <w:bookmarkEnd w:id="32"/>
     </w:p>
     <w:p>
       <w:pPr>
@@ -9175,7 +9224,15 @@
           <w:sz w:val="24"/>
           <w:szCs w:val="24"/>
         </w:rPr>
-        <w:t>Roster will be generated monthly. It can be generated at any time but it will always count the period from (26</w:t>
+        <w:t>Roster will be generated monthly. It can be generated at any time but it will always count the period from (</w:t>
+      </w:r>
+      <w:r>
+        <w:rPr>
+          <w:rFonts w:ascii="Times New Roman" w:hAnsi="Times New Roman" w:cs="Times New Roman"/>
+          <w:sz w:val="24"/>
+          <w:szCs w:val="24"/>
+        </w:rPr>
+        <w:t>1</w:t>
       </w:r>
       <w:r>
         <w:rPr>
@@ -9184,32 +9241,23 @@
           <w:szCs w:val="24"/>
           <w:vertAlign w:val="superscript"/>
         </w:rPr>
-        <w:t>th</w:t>
-      </w:r>
-      <w:r>
-        <w:rPr>
-          <w:rFonts w:ascii="Times New Roman" w:hAnsi="Times New Roman" w:cs="Times New Roman"/>
-          <w:sz w:val="24"/>
-          <w:szCs w:val="24"/>
-        </w:rPr>
-        <w:t xml:space="preserve"> to 25</w:t>
-      </w:r>
-      <w:r>
-        <w:rPr>
-          <w:rFonts w:ascii="Times New Roman" w:hAnsi="Times New Roman" w:cs="Times New Roman"/>
-          <w:sz w:val="24"/>
-          <w:szCs w:val="24"/>
-          <w:vertAlign w:val="superscript"/>
-        </w:rPr>
-        <w:t>th</w:t>
-      </w:r>
-      <w:r>
-        <w:rPr>
-          <w:rFonts w:ascii="Times New Roman" w:hAnsi="Times New Roman" w:cs="Times New Roman"/>
-          <w:sz w:val="24"/>
-          <w:szCs w:val="24"/>
-        </w:rPr>
-        <w:t xml:space="preserve"> of any month).</w:t>
+        <w:t>st</w:t>
+      </w:r>
+      <w:r>
+        <w:rPr>
+          <w:rFonts w:ascii="Times New Roman" w:hAnsi="Times New Roman" w:cs="Times New Roman"/>
+          <w:sz w:val="24"/>
+          <w:szCs w:val="24"/>
+        </w:rPr>
+        <w:t xml:space="preserve"> to end of month</w:t>
+      </w:r>
+      <w:r>
+        <w:rPr>
+          <w:rFonts w:ascii="Times New Roman" w:hAnsi="Times New Roman" w:cs="Times New Roman"/>
+          <w:sz w:val="24"/>
+          <w:szCs w:val="24"/>
+        </w:rPr>
+        <w:t>).</w:t>
       </w:r>
       <w:r>
         <w:rPr>
@@ -9387,28 +9435,80 @@
         <w:ind w:left="720"/>
       </w:pPr>
       <w:r>
-        <w:object w:dxaOrig="5694" w:dyaOrig="8483" w14:anchorId="20E13801">
-          <v:shape id="_x0000_i1027" type="#_x0000_t75" style="width:410.9pt;height:265.65pt" o:ole="">
-            <v:imagedata r:id="rId21" o:title=""/>
-          </v:shape>
-          <o:OLEObject Type="Embed" ProgID="Visio.Drawing.11" ShapeID="_x0000_i1027" DrawAspect="Content" ObjectID="_1546345864" r:id="rId22"/>
-        </w:object>
-      </w:r>
-    </w:p>
-    <w:p>
-      <w:pPr>
-        <w:ind w:left="720"/>
-      </w:pPr>
-      <w:r>
-        <w:rPr>
-          <w:b/>
-        </w:rPr>
-        <w:t xml:space="preserve">                                                  Fig:</w:t>
+        <w:rPr>
+          <w:noProof/>
+        </w:rPr>
+        <w:drawing>
+          <wp:inline distT="0" distB="0" distL="0" distR="0" wp14:anchorId="6C9C3E0A" wp14:editId="2B1BB5AA">
+            <wp:extent cx="4629150" cy="5343525"/>
+            <wp:effectExtent l="0" t="0" r="0" b="9525"/>
+            <wp:docPr id="15" name="Picture 15" descr="C:\Users\nahar.kamrun\Desktop\shift.jpg"/>
+            <wp:cNvGraphicFramePr>
+              <a:graphicFrameLocks xmlns:a="http://schemas.openxmlformats.org/drawingml/2006/main" noChangeAspect="1"/>
+            </wp:cNvGraphicFramePr>
+            <a:graphic xmlns:a="http://schemas.openxmlformats.org/drawingml/2006/main">
+              <a:graphicData uri="http://schemas.openxmlformats.org/drawingml/2006/picture">
+                <pic:pic xmlns:pic="http://schemas.openxmlformats.org/drawingml/2006/picture">
+                  <pic:nvPicPr>
+                    <pic:cNvPr id="0" name="Picture 9" descr="C:\Users\nahar.kamrun\Desktop\shift.jpg"/>
+                    <pic:cNvPicPr>
+                      <a:picLocks noChangeAspect="1" noChangeArrowheads="1"/>
+                    </pic:cNvPicPr>
+                  </pic:nvPicPr>
+                  <pic:blipFill>
+                    <a:blip r:embed="rId21" cstate="print">
+                      <a:extLst>
+                        <a:ext uri="{28A0092B-C50C-407E-A947-70E740481C1C}">
+                          <a14:useLocalDpi xmlns:a14="http://schemas.microsoft.com/office/drawing/2010/main" val="0"/>
+                        </a:ext>
+                      </a:extLst>
+                    </a:blip>
+                    <a:srcRect/>
+                    <a:stretch>
+                      <a:fillRect/>
+                    </a:stretch>
+                  </pic:blipFill>
+                  <pic:spPr bwMode="auto">
+                    <a:xfrm>
+                      <a:off x="0" y="0"/>
+                      <a:ext cx="4629150" cy="5343525"/>
+                    </a:xfrm>
+                    <a:prstGeom prst="rect">
+                      <a:avLst/>
+                    </a:prstGeom>
+                    <a:noFill/>
+                    <a:ln>
+                      <a:noFill/>
+                    </a:ln>
+                  </pic:spPr>
+                </pic:pic>
+              </a:graphicData>
+            </a:graphic>
+          </wp:inline>
+        </w:drawing>
+      </w:r>
+    </w:p>
+    <w:p>
+      <w:r>
+        <w:rPr>
+          <w:b/>
+        </w:rPr>
+        <w:t xml:space="preserve">                                                   </w:t>
+      </w:r>
+      <w:r>
+        <w:rPr>
+          <w:b/>
+        </w:rPr>
+        <w:t xml:space="preserve">  Fig:</w:t>
       </w:r>
       <w:r>
         <w:t xml:space="preserve"> Shift Change Request Process</w:t>
       </w:r>
     </w:p>
+    <w:p/>
+    <w:p/>
+    <w:p/>
+    <w:p/>
     <w:p>
       <w:pPr>
         <w:pStyle w:val="Heading2"/>
@@ -9416,14 +9516,15 @@
           <w:b/>
         </w:rPr>
       </w:pPr>
-      <w:bookmarkStart w:id="32" w:name="_Toc472603746"/>
-      <w:r>
-        <w:rPr>
-          <w:b/>
-        </w:rPr>
+      <w:bookmarkStart w:id="33" w:name="_Toc472603746"/>
+      <w:r>
+        <w:rPr>
+          <w:b/>
+        </w:rPr>
+        <w:lastRenderedPageBreak/>
         <w:t>3.6 Payroll Management</w:t>
       </w:r>
-      <w:bookmarkEnd w:id="32"/>
+      <w:bookmarkEnd w:id="33"/>
     </w:p>
     <w:p>
       <w:pPr>
@@ -9432,14 +9533,14 @@
           <w:b/>
         </w:rPr>
       </w:pPr>
-      <w:bookmarkStart w:id="33" w:name="_Toc472603747"/>
+      <w:bookmarkStart w:id="34" w:name="_Toc472603747"/>
       <w:r>
         <w:rPr>
           <w:b/>
         </w:rPr>
         <w:t>3.6.1 Module Overview</w:t>
       </w:r>
-      <w:bookmarkEnd w:id="33"/>
+      <w:bookmarkEnd w:id="34"/>
     </w:p>
     <w:p>
       <w:pPr>
@@ -9489,7 +9590,6 @@
         <w:rPr>
           <w:noProof/>
         </w:rPr>
-        <w:lastRenderedPageBreak/>
         <w:drawing>
           <wp:inline distT="0" distB="0" distL="0" distR="0" wp14:anchorId="7B2E3728" wp14:editId="3706ED99">
             <wp:extent cx="6281420" cy="4324350"/>
@@ -9508,7 +9608,7 @@
                     </pic:cNvPicPr>
                   </pic:nvPicPr>
                   <pic:blipFill>
-                    <a:blip r:embed="rId23">
+                    <a:blip r:embed="rId22">
                       <a:extLst>
                         <a:ext uri="{28A0092B-C50C-407E-A947-70E740481C1C}">
                           <a14:useLocalDpi xmlns:a14="http://schemas.microsoft.com/office/drawing/2010/main" val="0"/>
@@ -9648,14 +9748,15 @@
           <w:b/>
         </w:rPr>
       </w:pPr>
-      <w:bookmarkStart w:id="34" w:name="_Toc472603748"/>
-      <w:r>
-        <w:rPr>
-          <w:b/>
-        </w:rPr>
+      <w:bookmarkStart w:id="35" w:name="_Toc472603748"/>
+      <w:r>
+        <w:rPr>
+          <w:b/>
+        </w:rPr>
+        <w:lastRenderedPageBreak/>
         <w:t>3.6.2 To Be System:</w:t>
       </w:r>
-      <w:bookmarkEnd w:id="34"/>
+      <w:bookmarkEnd w:id="35"/>
     </w:p>
     <w:p>
       <w:pPr>
@@ -9844,7 +9945,6 @@
           <w:sz w:val="24"/>
           <w:szCs w:val="24"/>
         </w:rPr>
-        <w:lastRenderedPageBreak/>
         <w:t>Pay slip will be generated by HR executive and approval will be done by HR Manager.</w:t>
       </w:r>
     </w:p>
@@ -10419,6 +10519,7 @@
           <w:sz w:val="24"/>
           <w:szCs w:val="24"/>
         </w:rPr>
+        <w:lastRenderedPageBreak/>
         <w:t>Amount Type: The computation type for the rule amount. There are three types available to compute the amount.</w:t>
       </w:r>
       <w:r>
@@ -10686,7 +10787,6 @@
           <w:sz w:val="24"/>
           <w:szCs w:val="24"/>
         </w:rPr>
-        <w:lastRenderedPageBreak/>
         <w:t>Salary Rules: Add the salary rules which you want to provide under your structure.</w:t>
       </w:r>
     </w:p>
@@ -10947,7 +11047,55 @@
           <w:sz w:val="24"/>
           <w:szCs w:val="24"/>
         </w:rPr>
-        <w:t xml:space="preserve"> with required information. After generating the pay slip it will be confirmed by authorized user and later on this will </w:t>
+        <w:t xml:space="preserve"> with required information. </w:t>
+      </w:r>
+      <w:r>
+        <w:rPr>
+          <w:rFonts w:ascii="Times New Roman" w:hAnsi="Times New Roman" w:cs="Times New Roman"/>
+          <w:sz w:val="24"/>
+          <w:szCs w:val="24"/>
+        </w:rPr>
+        <w:t xml:space="preserve"> Attendance module will provide information about employees’ late attendance summary which might be deducted due to policy. Leave module will be giving information about is employee availing lea</w:t>
+      </w:r>
+      <w:r>
+        <w:rPr>
+          <w:rFonts w:ascii="Times New Roman" w:hAnsi="Times New Roman" w:cs="Times New Roman"/>
+          <w:sz w:val="24"/>
+          <w:szCs w:val="24"/>
+        </w:rPr>
+        <w:t>ve more than allocation or not. E</w:t>
+      </w:r>
+      <w:r>
+        <w:rPr>
+          <w:rFonts w:ascii="Times New Roman" w:hAnsi="Times New Roman" w:cs="Times New Roman"/>
+          <w:sz w:val="24"/>
+          <w:szCs w:val="24"/>
+        </w:rPr>
+        <w:t>mployee</w:t>
+      </w:r>
+      <w:r>
+        <w:rPr>
+          <w:rFonts w:ascii="Times New Roman" w:hAnsi="Times New Roman" w:cs="Times New Roman"/>
+          <w:sz w:val="24"/>
+          <w:szCs w:val="24"/>
+        </w:rPr>
+        <w:t>s’ basic salary, loan, incentive etc. information will be collected from account module. Department will</w:t>
+      </w:r>
+      <w:r>
+        <w:rPr>
+          <w:rFonts w:ascii="Times New Roman" w:hAnsi="Times New Roman" w:cs="Times New Roman"/>
+          <w:sz w:val="24"/>
+          <w:szCs w:val="24"/>
+        </w:rPr>
+        <w:t xml:space="preserve"> provide information about employee (if there is any negative feedback).</w:t>
+      </w:r>
+      <w:r>
+        <w:rPr>
+          <w:rFonts w:ascii="Times New Roman" w:hAnsi="Times New Roman" w:cs="Times New Roman"/>
+          <w:sz w:val="24"/>
+          <w:szCs w:val="24"/>
+        </w:rPr>
+        <w:t xml:space="preserve">After generating the pay slip it will be confirmed by authorized user and later on this will </w:t>
       </w:r>
       <w:r>
         <w:rPr>
@@ -10963,12 +11111,58 @@
         <w:jc w:val="center"/>
       </w:pPr>
       <w:r>
-        <w:object w:dxaOrig="7038" w:dyaOrig="10154" w14:anchorId="15552430">
-          <v:shape id="_x0000_i1028" type="#_x0000_t75" style="width:351.3pt;height:328.95pt" o:ole="">
-            <v:imagedata r:id="rId24" o:title=""/>
-          </v:shape>
-          <o:OLEObject Type="Embed" ProgID="Visio.Drawing.11" ShapeID="_x0000_i1028" DrawAspect="Content" ObjectID="_1546345865" r:id="rId25"/>
-        </w:object>
+        <w:rPr>
+          <w:noProof/>
+        </w:rPr>
+        <w:lastRenderedPageBreak/>
+        <w:drawing>
+          <wp:inline distT="0" distB="0" distL="0" distR="0" wp14:anchorId="56B3B0A3" wp14:editId="0D6BF750">
+            <wp:extent cx="6228080" cy="3533775"/>
+            <wp:effectExtent l="0" t="0" r="1270" b="9525"/>
+            <wp:docPr id="13" name="Picture 13" descr="C:\Users\nahar.kamrun\Desktop\salary.jpg"/>
+            <wp:cNvGraphicFramePr>
+              <a:graphicFrameLocks xmlns:a="http://schemas.openxmlformats.org/drawingml/2006/main" noChangeAspect="1"/>
+            </wp:cNvGraphicFramePr>
+            <a:graphic xmlns:a="http://schemas.openxmlformats.org/drawingml/2006/main">
+              <a:graphicData uri="http://schemas.openxmlformats.org/drawingml/2006/picture">
+                <pic:pic xmlns:pic="http://schemas.openxmlformats.org/drawingml/2006/picture">
+                  <pic:nvPicPr>
+                    <pic:cNvPr id="0" name="Picture 7" descr="C:\Users\nahar.kamrun\Desktop\salary.jpg"/>
+                    <pic:cNvPicPr>
+                      <a:picLocks noChangeAspect="1" noChangeArrowheads="1"/>
+                    </pic:cNvPicPr>
+                  </pic:nvPicPr>
+                  <pic:blipFill>
+                    <a:blip r:embed="rId23" cstate="print">
+                      <a:extLst>
+                        <a:ext uri="{28A0092B-C50C-407E-A947-70E740481C1C}">
+                          <a14:useLocalDpi xmlns:a14="http://schemas.microsoft.com/office/drawing/2010/main" val="0"/>
+                        </a:ext>
+                      </a:extLst>
+                    </a:blip>
+                    <a:srcRect/>
+                    <a:stretch>
+                      <a:fillRect/>
+                    </a:stretch>
+                  </pic:blipFill>
+                  <pic:spPr bwMode="auto">
+                    <a:xfrm>
+                      <a:off x="0" y="0"/>
+                      <a:ext cx="6231304" cy="3535604"/>
+                    </a:xfrm>
+                    <a:prstGeom prst="rect">
+                      <a:avLst/>
+                    </a:prstGeom>
+                    <a:noFill/>
+                    <a:ln>
+                      <a:noFill/>
+                    </a:ln>
+                  </pic:spPr>
+                </pic:pic>
+              </a:graphicData>
+            </a:graphic>
+          </wp:inline>
+        </w:drawing>
       </w:r>
     </w:p>
     <w:p>
@@ -10996,220 +11190,334 @@
         </w:rPr>
       </w:pPr>
       <w:r>
+        <w:t xml:space="preserve">      </w:t>
+      </w:r>
+    </w:p>
+    <w:p>
+      <w:pPr>
+        <w:rPr>
+          <w:rFonts w:ascii="Times New Roman" w:hAnsi="Times New Roman" w:cs="Times New Roman"/>
+          <w:b/>
+          <w:sz w:val="24"/>
+          <w:szCs w:val="24"/>
+          <w:u w:val="single"/>
+        </w:rPr>
+      </w:pPr>
+      <w:r>
+        <w:rPr>
+          <w:rFonts w:ascii="Times New Roman" w:hAnsi="Times New Roman" w:cs="Times New Roman"/>
+          <w:b/>
+          <w:sz w:val="24"/>
+          <w:szCs w:val="24"/>
+          <w:u w:val="single"/>
+        </w:rPr>
+        <w:t xml:space="preserve">Employee </w:t>
+      </w:r>
+      <w:r>
+        <w:rPr>
+          <w:rFonts w:ascii="Times New Roman" w:hAnsi="Times New Roman" w:cs="Times New Roman"/>
+          <w:b/>
+          <w:sz w:val="24"/>
+          <w:szCs w:val="24"/>
+          <w:u w:val="single"/>
+        </w:rPr>
+        <w:t>Pay slip</w:t>
+      </w:r>
+    </w:p>
+    <w:p>
+      <w:pPr>
+        <w:jc w:val="both"/>
+        <w:rPr>
+          <w:rFonts w:ascii="Times New Roman" w:hAnsi="Times New Roman" w:cs="Times New Roman"/>
+          <w:sz w:val="24"/>
+          <w:szCs w:val="24"/>
+        </w:rPr>
+      </w:pPr>
+      <w:r>
+        <w:rPr>
+          <w:rFonts w:ascii="Times New Roman" w:hAnsi="Times New Roman" w:cs="Times New Roman"/>
+          <w:sz w:val="24"/>
+          <w:szCs w:val="24"/>
+        </w:rPr>
+        <w:t xml:space="preserve">On the selection of an employee the Reference, Contract, Structure, Description, Worked Days and Input data </w:t>
+      </w:r>
+      <w:r>
+        <w:rPr>
+          <w:rFonts w:ascii="Times New Roman" w:hAnsi="Times New Roman" w:cs="Times New Roman"/>
+          <w:sz w:val="24"/>
+          <w:szCs w:val="24"/>
+        </w:rPr>
+        <w:t>(if</w:t>
+      </w:r>
+      <w:r>
+        <w:rPr>
+          <w:rFonts w:ascii="Times New Roman" w:hAnsi="Times New Roman" w:cs="Times New Roman"/>
+          <w:sz w:val="24"/>
+          <w:szCs w:val="24"/>
+        </w:rPr>
+        <w:t xml:space="preserve"> we have a rule that has an input data) fields will be automatically filled. Allowances and Deductions will be shown in positive and negative values respectively. It will be computed on employee </w:t>
+      </w:r>
+      <w:r>
+        <w:rPr>
+          <w:rFonts w:ascii="Times New Roman" w:hAnsi="Times New Roman" w:cs="Times New Roman"/>
+          <w:sz w:val="24"/>
+          <w:szCs w:val="24"/>
+        </w:rPr>
+        <w:t>on change</w:t>
+      </w:r>
+      <w:r>
+        <w:rPr>
+          <w:rFonts w:ascii="Times New Roman" w:hAnsi="Times New Roman" w:cs="Times New Roman"/>
+          <w:sz w:val="24"/>
+          <w:szCs w:val="24"/>
+        </w:rPr>
+        <w:t>. It calculates the number of working days and hours on the basis of Working Schedule provided on contract. It also calculates the leaves. It is used when you want to provide some incentives, commissions, etc. Input Data comes from the rules having Inputs.</w:t>
+      </w:r>
+    </w:p>
+    <w:p>
+      <w:pPr>
+        <w:pStyle w:val="Bodycopy"/>
+        <w:rPr>
+          <w:b/>
+          <w:u w:val="single"/>
+        </w:rPr>
+      </w:pPr>
+      <w:r>
+        <w:rPr>
+          <w:b/>
+          <w:u w:val="single"/>
+        </w:rPr>
+        <w:t>Contribution Registers</w:t>
+      </w:r>
+    </w:p>
+    <w:p>
+      <w:pPr>
+        <w:jc w:val="both"/>
+        <w:rPr>
+          <w:rFonts w:ascii="Times New Roman" w:hAnsi="Times New Roman" w:cs="Times New Roman"/>
+          <w:sz w:val="24"/>
+          <w:szCs w:val="24"/>
+        </w:rPr>
+      </w:pPr>
+      <w:r>
+        <w:rPr>
+          <w:rFonts w:ascii="Times New Roman" w:hAnsi="Times New Roman" w:cs="Times New Roman"/>
+          <w:sz w:val="24"/>
+          <w:szCs w:val="24"/>
+        </w:rPr>
+        <w:t xml:space="preserve">After creating a register you can assign it on Salary rule. When </w:t>
+      </w:r>
+      <w:r>
+        <w:rPr>
+          <w:rFonts w:ascii="Times New Roman" w:hAnsi="Times New Roman" w:cs="Times New Roman"/>
+          <w:sz w:val="24"/>
+          <w:szCs w:val="24"/>
+        </w:rPr>
+        <w:t>pay slip</w:t>
+      </w:r>
+      <w:r>
+        <w:rPr>
+          <w:rFonts w:ascii="Times New Roman" w:hAnsi="Times New Roman" w:cs="Times New Roman"/>
+          <w:sz w:val="24"/>
+          <w:szCs w:val="24"/>
+        </w:rPr>
+        <w:t xml:space="preserve"> is created, </w:t>
+      </w:r>
+      <w:r>
+        <w:rPr>
+          <w:rFonts w:ascii="Times New Roman" w:hAnsi="Times New Roman" w:cs="Times New Roman"/>
+          <w:sz w:val="24"/>
+          <w:szCs w:val="24"/>
+        </w:rPr>
+        <w:t>pay slip</w:t>
+      </w:r>
+      <w:r>
+        <w:rPr>
+          <w:rFonts w:ascii="Times New Roman" w:hAnsi="Times New Roman" w:cs="Times New Roman"/>
+          <w:sz w:val="24"/>
+          <w:szCs w:val="24"/>
+        </w:rPr>
+        <w:t xml:space="preserve"> lines generated through salary rules having a contribution register will be linked with that register. To see the </w:t>
+      </w:r>
+      <w:r>
+        <w:rPr>
+          <w:rFonts w:ascii="Times New Roman" w:hAnsi="Times New Roman" w:cs="Times New Roman"/>
+          <w:sz w:val="24"/>
+          <w:szCs w:val="24"/>
+        </w:rPr>
+        <w:t>pay slip</w:t>
+      </w:r>
+      <w:r>
+        <w:rPr>
+          <w:rFonts w:ascii="Times New Roman" w:hAnsi="Times New Roman" w:cs="Times New Roman"/>
+          <w:sz w:val="24"/>
+          <w:szCs w:val="24"/>
+        </w:rPr>
+        <w:t xml:space="preserve"> lines related to a contribution register go to that particular register and print the </w:t>
+      </w:r>
+      <w:r>
+        <w:rPr>
+          <w:rFonts w:ascii="Times New Roman" w:hAnsi="Times New Roman" w:cs="Times New Roman"/>
+          <w:sz w:val="24"/>
+          <w:szCs w:val="24"/>
+        </w:rPr>
+        <w:t>Pay slip</w:t>
+      </w:r>
+      <w:r>
+        <w:rPr>
+          <w:rFonts w:ascii="Times New Roman" w:hAnsi="Times New Roman" w:cs="Times New Roman"/>
+          <w:sz w:val="24"/>
+          <w:szCs w:val="24"/>
+        </w:rPr>
+        <w:t xml:space="preserve"> Lines report.</w:t>
+      </w:r>
+    </w:p>
+    <w:p>
+      <w:pPr>
+        <w:jc w:val="both"/>
+        <w:rPr>
+          <w:rFonts w:ascii="Times New Roman" w:hAnsi="Times New Roman" w:cs="Times New Roman"/>
+          <w:sz w:val="24"/>
+          <w:szCs w:val="24"/>
+        </w:rPr>
+      </w:pPr>
+    </w:p>
+    <w:p>
+      <w:pPr>
+        <w:pStyle w:val="Heading2"/>
+        <w:rPr>
+          <w:b/>
+        </w:rPr>
+      </w:pPr>
+      <w:bookmarkStart w:id="36" w:name="_Toc472603749"/>
+      <w:r>
+        <w:rPr>
+          <w:b/>
+        </w:rPr>
+        <w:t xml:space="preserve">3.7 </w:t>
+      </w:r>
+      <w:r>
+        <w:rPr>
+          <w:b/>
+        </w:rPr>
+        <w:t>Employee Advance Salary Process</w:t>
+      </w:r>
+      <w:bookmarkEnd w:id="36"/>
+    </w:p>
+    <w:p>
+      <w:pPr>
+        <w:pStyle w:val="Heading3"/>
+        <w:rPr>
+          <w:b/>
+        </w:rPr>
+      </w:pPr>
+      <w:bookmarkStart w:id="37" w:name="_Toc472603750"/>
+      <w:r>
+        <w:rPr>
+          <w:b/>
+        </w:rPr>
+        <w:t>3.7.1 Module Overview</w:t>
+      </w:r>
+      <w:bookmarkEnd w:id="37"/>
+    </w:p>
+    <w:p>
+      <w:pPr>
+        <w:jc w:val="both"/>
+        <w:rPr>
+          <w:rFonts w:ascii="Times New Roman" w:hAnsi="Times New Roman" w:cs="Times New Roman"/>
+          <w:sz w:val="24"/>
+          <w:szCs w:val="24"/>
+        </w:rPr>
+      </w:pPr>
+      <w:r>
+        <w:rPr>
+          <w:rFonts w:ascii="Times New Roman" w:hAnsi="Times New Roman" w:cs="Times New Roman"/>
+          <w:sz w:val="24"/>
+          <w:szCs w:val="24"/>
+        </w:rPr>
+        <w:t> </w:t>
+      </w:r>
+      <w:r>
+        <w:rPr>
+          <w:rFonts w:ascii="Times New Roman" w:hAnsi="Times New Roman" w:cs="Times New Roman"/>
+          <w:sz w:val="24"/>
+          <w:szCs w:val="24"/>
+        </w:rPr>
+        <w:t xml:space="preserve">If </w:t>
+      </w:r>
+      <w:r>
+        <w:rPr>
+          <w:rFonts w:ascii="Times New Roman" w:hAnsi="Times New Roman" w:cs="Times New Roman"/>
+          <w:sz w:val="24"/>
+          <w:szCs w:val="24"/>
+        </w:rPr>
+        <w:t>an employee is facing financial hardship they may have the opportunity to request a salary advance. To request a salary advance an employee will complete a Salary Advance Request and P</w:t>
+      </w:r>
+      <w:r>
+        <w:rPr>
+          <w:rFonts w:ascii="Times New Roman" w:hAnsi="Times New Roman" w:cs="Times New Roman"/>
+          <w:sz w:val="24"/>
+          <w:szCs w:val="24"/>
+        </w:rPr>
+        <w:t xml:space="preserve">ayroll </w:t>
+      </w:r>
+      <w:r>
+        <w:rPr>
+          <w:rFonts w:ascii="Times New Roman" w:hAnsi="Times New Roman" w:cs="Times New Roman"/>
+          <w:sz w:val="24"/>
+          <w:szCs w:val="24"/>
+        </w:rPr>
         <w:lastRenderedPageBreak/>
-        <w:t xml:space="preserve">      </w:t>
-      </w:r>
-    </w:p>
-    <w:p>
-      <w:pPr>
-        <w:rPr>
-          <w:rFonts w:ascii="Times New Roman" w:hAnsi="Times New Roman" w:cs="Times New Roman"/>
-          <w:b/>
-          <w:sz w:val="24"/>
-          <w:szCs w:val="24"/>
-          <w:u w:val="single"/>
-        </w:rPr>
-      </w:pPr>
-      <w:r>
-        <w:rPr>
-          <w:rFonts w:ascii="Times New Roman" w:hAnsi="Times New Roman" w:cs="Times New Roman"/>
-          <w:b/>
-          <w:sz w:val="24"/>
-          <w:szCs w:val="24"/>
-          <w:u w:val="single"/>
-        </w:rPr>
-        <w:t xml:space="preserve">Employee </w:t>
-      </w:r>
-      <w:r>
-        <w:rPr>
-          <w:rFonts w:ascii="Times New Roman" w:hAnsi="Times New Roman" w:cs="Times New Roman"/>
-          <w:b/>
-          <w:sz w:val="24"/>
-          <w:szCs w:val="24"/>
-          <w:u w:val="single"/>
-        </w:rPr>
-        <w:t>Pay slip</w:t>
-      </w:r>
-    </w:p>
-    <w:p>
-      <w:pPr>
-        <w:jc w:val="both"/>
-        <w:rPr>
-          <w:rFonts w:ascii="Times New Roman" w:hAnsi="Times New Roman" w:cs="Times New Roman"/>
-          <w:sz w:val="24"/>
-          <w:szCs w:val="24"/>
-        </w:rPr>
-      </w:pPr>
-      <w:r>
-        <w:rPr>
-          <w:rFonts w:ascii="Times New Roman" w:hAnsi="Times New Roman" w:cs="Times New Roman"/>
-          <w:sz w:val="24"/>
-          <w:szCs w:val="24"/>
-        </w:rPr>
-        <w:t xml:space="preserve">On the selection of an employee the Reference, Contract, Structure, Description, Worked Days and Input data </w:t>
-      </w:r>
-      <w:r>
-        <w:rPr>
-          <w:rFonts w:ascii="Times New Roman" w:hAnsi="Times New Roman" w:cs="Times New Roman"/>
-          <w:sz w:val="24"/>
-          <w:szCs w:val="24"/>
-        </w:rPr>
-        <w:t>(if</w:t>
-      </w:r>
-      <w:r>
-        <w:rPr>
-          <w:rFonts w:ascii="Times New Roman" w:hAnsi="Times New Roman" w:cs="Times New Roman"/>
-          <w:sz w:val="24"/>
-          <w:szCs w:val="24"/>
-        </w:rPr>
-        <w:t xml:space="preserve"> we have a rule that has an input data) fields will be automatically filled. Allowances and Deductions will be shown in positive and negative values respectively. It will be computed on employee </w:t>
-      </w:r>
-      <w:r>
-        <w:rPr>
-          <w:rFonts w:ascii="Times New Roman" w:hAnsi="Times New Roman" w:cs="Times New Roman"/>
-          <w:sz w:val="24"/>
-          <w:szCs w:val="24"/>
-        </w:rPr>
-        <w:t>on change</w:t>
-      </w:r>
-      <w:r>
-        <w:rPr>
-          <w:rFonts w:ascii="Times New Roman" w:hAnsi="Times New Roman" w:cs="Times New Roman"/>
-          <w:sz w:val="24"/>
-          <w:szCs w:val="24"/>
-        </w:rPr>
-        <w:t>. It calculates the number of working days and hours on the basis of Working Schedule provided on contract. It also calculates the leaves. It is used when you want to provide some incentives, commissions, etc. Input Data comes from the rules having Inputs.</w:t>
-      </w:r>
-    </w:p>
-    <w:p>
-      <w:pPr>
-        <w:pStyle w:val="Bodycopy"/>
-        <w:rPr>
-          <w:b/>
-          <w:u w:val="single"/>
-        </w:rPr>
-      </w:pPr>
-      <w:r>
-        <w:rPr>
-          <w:b/>
-          <w:u w:val="single"/>
-        </w:rPr>
-        <w:t>Contribution Registers</w:t>
-      </w:r>
-    </w:p>
-    <w:p>
-      <w:pPr>
-        <w:jc w:val="both"/>
-        <w:rPr>
-          <w:rFonts w:ascii="Times New Roman" w:hAnsi="Times New Roman" w:cs="Times New Roman"/>
-          <w:sz w:val="24"/>
-          <w:szCs w:val="24"/>
-        </w:rPr>
-      </w:pPr>
-      <w:r>
-        <w:rPr>
-          <w:rFonts w:ascii="Times New Roman" w:hAnsi="Times New Roman" w:cs="Times New Roman"/>
-          <w:sz w:val="24"/>
-          <w:szCs w:val="24"/>
-        </w:rPr>
-        <w:t xml:space="preserve">After creating a register you can assign it on Salary rule. When </w:t>
-      </w:r>
-      <w:r>
-        <w:rPr>
-          <w:rFonts w:ascii="Times New Roman" w:hAnsi="Times New Roman" w:cs="Times New Roman"/>
-          <w:sz w:val="24"/>
-          <w:szCs w:val="24"/>
-        </w:rPr>
-        <w:t>pay slip</w:t>
-      </w:r>
-      <w:r>
-        <w:rPr>
-          <w:rFonts w:ascii="Times New Roman" w:hAnsi="Times New Roman" w:cs="Times New Roman"/>
-          <w:sz w:val="24"/>
-          <w:szCs w:val="24"/>
-        </w:rPr>
-        <w:t xml:space="preserve"> is created, </w:t>
-      </w:r>
-      <w:r>
-        <w:rPr>
-          <w:rFonts w:ascii="Times New Roman" w:hAnsi="Times New Roman" w:cs="Times New Roman"/>
-          <w:sz w:val="24"/>
-          <w:szCs w:val="24"/>
-        </w:rPr>
-        <w:t>pay slip</w:t>
-      </w:r>
-      <w:r>
-        <w:rPr>
-          <w:rFonts w:ascii="Times New Roman" w:hAnsi="Times New Roman" w:cs="Times New Roman"/>
-          <w:sz w:val="24"/>
-          <w:szCs w:val="24"/>
-        </w:rPr>
-        <w:t xml:space="preserve"> lines generated through salary rules having a contribution register will be linked with that register. To see the </w:t>
-      </w:r>
-      <w:r>
-        <w:rPr>
-          <w:rFonts w:ascii="Times New Roman" w:hAnsi="Times New Roman" w:cs="Times New Roman"/>
-          <w:sz w:val="24"/>
-          <w:szCs w:val="24"/>
-        </w:rPr>
-        <w:t>pay slip</w:t>
-      </w:r>
-      <w:r>
-        <w:rPr>
-          <w:rFonts w:ascii="Times New Roman" w:hAnsi="Times New Roman" w:cs="Times New Roman"/>
-          <w:sz w:val="24"/>
-          <w:szCs w:val="24"/>
-        </w:rPr>
-        <w:t xml:space="preserve"> lines related to a contribution register go to that particular register and print the </w:t>
-      </w:r>
-      <w:r>
-        <w:rPr>
-          <w:rFonts w:ascii="Times New Roman" w:hAnsi="Times New Roman" w:cs="Times New Roman"/>
-          <w:sz w:val="24"/>
-          <w:szCs w:val="24"/>
-        </w:rPr>
-        <w:t>Pay slip</w:t>
-      </w:r>
-      <w:r>
-        <w:rPr>
-          <w:rFonts w:ascii="Times New Roman" w:hAnsi="Times New Roman" w:cs="Times New Roman"/>
-          <w:sz w:val="24"/>
-          <w:szCs w:val="24"/>
-        </w:rPr>
-        <w:t xml:space="preserve"> Lines report.</w:t>
-      </w:r>
-    </w:p>
-    <w:p>
-      <w:pPr>
-        <w:jc w:val="both"/>
-        <w:rPr>
-          <w:rFonts w:ascii="Times New Roman" w:hAnsi="Times New Roman" w:cs="Times New Roman"/>
-          <w:sz w:val="24"/>
-          <w:szCs w:val="24"/>
-        </w:rPr>
-      </w:pPr>
-    </w:p>
-    <w:p>
-      <w:pPr>
-        <w:pStyle w:val="Heading2"/>
-        <w:rPr>
-          <w:b/>
-        </w:rPr>
-      </w:pPr>
-      <w:bookmarkStart w:id="35" w:name="_Toc472603749"/>
-      <w:r>
-        <w:rPr>
-          <w:b/>
-        </w:rPr>
-        <w:t xml:space="preserve">3.7 </w:t>
-      </w:r>
-      <w:r>
-        <w:rPr>
-          <w:b/>
-        </w:rPr>
-        <w:t>Employee Advance Salary Process</w:t>
-      </w:r>
-      <w:bookmarkEnd w:id="35"/>
+        <w:t xml:space="preserve">Deduction Form. Once the authorized user </w:t>
+      </w:r>
+      <w:r>
+        <w:rPr>
+          <w:rFonts w:ascii="Times New Roman" w:hAnsi="Times New Roman" w:cs="Times New Roman"/>
+          <w:sz w:val="24"/>
+          <w:szCs w:val="24"/>
+        </w:rPr>
+        <w:t>receive</w:t>
+      </w:r>
+      <w:r>
+        <w:rPr>
+          <w:rFonts w:ascii="Times New Roman" w:hAnsi="Times New Roman" w:cs="Times New Roman"/>
+          <w:sz w:val="24"/>
+          <w:szCs w:val="24"/>
+        </w:rPr>
+        <w:t>s the form from applicant, he/she has</w:t>
+      </w:r>
+      <w:r>
+        <w:rPr>
+          <w:rFonts w:ascii="Times New Roman" w:hAnsi="Times New Roman" w:cs="Times New Roman"/>
+          <w:sz w:val="24"/>
+          <w:szCs w:val="24"/>
+        </w:rPr>
+        <w:t xml:space="preserve"> the ability to approve or deny the request according to the requirements. If the request is approved</w:t>
+      </w:r>
+      <w:r>
+        <w:rPr>
+          <w:rFonts w:ascii="Times New Roman" w:hAnsi="Times New Roman" w:cs="Times New Roman"/>
+          <w:sz w:val="24"/>
+          <w:szCs w:val="24"/>
+        </w:rPr>
+        <w:t>,</w:t>
+      </w:r>
+      <w:r>
+        <w:rPr>
+          <w:rFonts w:ascii="Times New Roman" w:hAnsi="Times New Roman" w:cs="Times New Roman"/>
+          <w:sz w:val="24"/>
+          <w:szCs w:val="24"/>
+        </w:rPr>
+        <w:t xml:space="preserve"> the next step is to calculate the amount the employee will be advanced. Normal taxes will</w:t>
+      </w:r>
+      <w:r>
+        <w:rPr>
+          <w:rFonts w:ascii="Times New Roman" w:hAnsi="Times New Roman" w:cs="Times New Roman"/>
+          <w:sz w:val="24"/>
+          <w:szCs w:val="24"/>
+        </w:rPr>
+        <w:t xml:space="preserve"> be deducted from this payment.</w:t>
+      </w:r>
     </w:p>
     <w:p>
       <w:pPr>
@@ -11218,120 +11526,14 @@
           <w:b/>
         </w:rPr>
       </w:pPr>
-      <w:bookmarkStart w:id="36" w:name="_Toc472603750"/>
-      <w:r>
-        <w:rPr>
-          <w:b/>
-        </w:rPr>
-        <w:t>3.7.1 Module Overview</w:t>
-      </w:r>
-      <w:bookmarkEnd w:id="36"/>
-    </w:p>
-    <w:p>
-      <w:pPr>
-        <w:jc w:val="both"/>
-        <w:rPr>
-          <w:rFonts w:ascii="Times New Roman" w:hAnsi="Times New Roman" w:cs="Times New Roman"/>
-          <w:sz w:val="24"/>
-          <w:szCs w:val="24"/>
-        </w:rPr>
-      </w:pPr>
-      <w:r>
-        <w:rPr>
-          <w:rFonts w:ascii="Times New Roman" w:hAnsi="Times New Roman" w:cs="Times New Roman"/>
-          <w:sz w:val="24"/>
-          <w:szCs w:val="24"/>
-        </w:rPr>
-        <w:t> </w:t>
-      </w:r>
-      <w:r>
-        <w:rPr>
-          <w:rFonts w:ascii="Times New Roman" w:hAnsi="Times New Roman" w:cs="Times New Roman"/>
-          <w:sz w:val="24"/>
-          <w:szCs w:val="24"/>
-        </w:rPr>
-        <w:t xml:space="preserve">If </w:t>
-      </w:r>
-      <w:r>
-        <w:rPr>
-          <w:rFonts w:ascii="Times New Roman" w:hAnsi="Times New Roman" w:cs="Times New Roman"/>
-          <w:sz w:val="24"/>
-          <w:szCs w:val="24"/>
-        </w:rPr>
-        <w:t>an employee is facing financial hardship they may have the opportunity to request a salary advance. To request a salary advance an employee will complete a Salary Advance Request and P</w:t>
-      </w:r>
-      <w:r>
-        <w:rPr>
-          <w:rFonts w:ascii="Times New Roman" w:hAnsi="Times New Roman" w:cs="Times New Roman"/>
-          <w:sz w:val="24"/>
-          <w:szCs w:val="24"/>
-        </w:rPr>
-        <w:t xml:space="preserve">ayroll Deduction Form. Once the authorized user </w:t>
-      </w:r>
-      <w:r>
-        <w:rPr>
-          <w:rFonts w:ascii="Times New Roman" w:hAnsi="Times New Roman" w:cs="Times New Roman"/>
-          <w:sz w:val="24"/>
-          <w:szCs w:val="24"/>
-        </w:rPr>
-        <w:t>receive</w:t>
-      </w:r>
-      <w:r>
-        <w:rPr>
-          <w:rFonts w:ascii="Times New Roman" w:hAnsi="Times New Roman" w:cs="Times New Roman"/>
-          <w:sz w:val="24"/>
-          <w:szCs w:val="24"/>
-        </w:rPr>
-        <w:t>s the form from applicant, he/she has</w:t>
-      </w:r>
-      <w:r>
-        <w:rPr>
-          <w:rFonts w:ascii="Times New Roman" w:hAnsi="Times New Roman" w:cs="Times New Roman"/>
-          <w:sz w:val="24"/>
-          <w:szCs w:val="24"/>
-        </w:rPr>
-        <w:t xml:space="preserve"> the ability to approve or deny the request according to the requirements. If the request is approved</w:t>
-      </w:r>
-      <w:r>
-        <w:rPr>
-          <w:rFonts w:ascii="Times New Roman" w:hAnsi="Times New Roman" w:cs="Times New Roman"/>
-          <w:sz w:val="24"/>
-          <w:szCs w:val="24"/>
-        </w:rPr>
-        <w:t>,</w:t>
-      </w:r>
-      <w:r>
-        <w:rPr>
-          <w:rFonts w:ascii="Times New Roman" w:hAnsi="Times New Roman" w:cs="Times New Roman"/>
-          <w:sz w:val="24"/>
-          <w:szCs w:val="24"/>
-        </w:rPr>
-        <w:t xml:space="preserve"> the next step is to calculate the amount the employee will be advanced. Normal taxes will</w:t>
-      </w:r>
-      <w:r>
-        <w:rPr>
-          <w:rFonts w:ascii="Times New Roman" w:hAnsi="Times New Roman" w:cs="Times New Roman"/>
-          <w:sz w:val="24"/>
-          <w:szCs w:val="24"/>
-        </w:rPr>
-        <w:t xml:space="preserve"> be deducted from this payment.</w:t>
-      </w:r>
-    </w:p>
-    <w:p>
-      <w:pPr>
-        <w:pStyle w:val="Heading3"/>
-        <w:rPr>
-          <w:b/>
-        </w:rPr>
-      </w:pPr>
-      <w:bookmarkStart w:id="37" w:name="_Toc472603751"/>
+      <w:bookmarkStart w:id="38" w:name="_Toc472603751"/>
       <w:r>
         <w:rPr>
           <w:b/>
         </w:rPr>
         <w:t>3.7.2 To Be System</w:t>
       </w:r>
-      <w:bookmarkEnd w:id="37"/>
+      <w:bookmarkEnd w:id="38"/>
     </w:p>
     <w:p>
       <w:pPr>
@@ -11654,7 +11856,7 @@
                     </pic:cNvPicPr>
                   </pic:nvPicPr>
                   <pic:blipFill>
-                    <a:blip r:embed="rId26" cstate="print">
+                    <a:blip r:embed="rId24" cstate="print">
                       <a:extLst>
                         <a:ext uri="{28A0092B-C50C-407E-A947-70E740481C1C}">
                           <a14:useLocalDpi xmlns:a14="http://schemas.microsoft.com/office/drawing/2010/main" val="0"/>
@@ -11728,7 +11930,7 @@
           <w:b/>
         </w:rPr>
       </w:pPr>
-      <w:bookmarkStart w:id="38" w:name="_Toc472603752"/>
+      <w:bookmarkStart w:id="39" w:name="_Toc472603752"/>
       <w:r>
         <w:rPr>
           <w:b/>
@@ -11771,7 +11973,7 @@
         </w:rPr>
         <w:t xml:space="preserve"> Management</w:t>
       </w:r>
-      <w:bookmarkEnd w:id="38"/>
+      <w:bookmarkEnd w:id="39"/>
     </w:p>
     <w:p>
       <w:pPr>
@@ -11786,7 +11988,7 @@
         </w:rPr>
         <w:t xml:space="preserve"> </w:t>
       </w:r>
-      <w:bookmarkStart w:id="39" w:name="_Toc472603753"/>
+      <w:bookmarkStart w:id="40" w:name="_Toc472603753"/>
       <w:r>
         <w:rPr>
           <w:b/>
@@ -11799,7 +12001,7 @@
         </w:rPr>
         <w:t>.1 Module Overview</w:t>
       </w:r>
-      <w:bookmarkEnd w:id="39"/>
+      <w:bookmarkEnd w:id="40"/>
     </w:p>
     <w:p>
       <w:pPr>
@@ -11900,7 +12102,7 @@
           <w:b/>
         </w:rPr>
       </w:pPr>
-      <w:bookmarkStart w:id="40" w:name="_Toc472603754"/>
+      <w:bookmarkStart w:id="41" w:name="_Toc472603754"/>
       <w:r>
         <w:rPr>
           <w:b/>
@@ -11913,7 +12115,7 @@
         </w:rPr>
         <w:t>.2 To Be system</w:t>
       </w:r>
-      <w:bookmarkEnd w:id="40"/>
+      <w:bookmarkEnd w:id="41"/>
     </w:p>
     <w:p>
       <w:pPr>
@@ -13372,7 +13574,7 @@
           <w:b/>
         </w:rPr>
       </w:pPr>
-      <w:bookmarkStart w:id="41" w:name="_Toc472603755"/>
+      <w:bookmarkStart w:id="42" w:name="_Toc472603755"/>
       <w:r>
         <w:rPr>
           <w:b/>
@@ -13404,7 +13606,7 @@
         </w:rPr>
         <w:t>ment</w:t>
       </w:r>
-      <w:bookmarkEnd w:id="41"/>
+      <w:bookmarkEnd w:id="42"/>
     </w:p>
     <w:p>
       <w:pPr>
@@ -13413,7 +13615,7 @@
           <w:b/>
         </w:rPr>
       </w:pPr>
-      <w:bookmarkStart w:id="42" w:name="_Toc472603756"/>
+      <w:bookmarkStart w:id="43" w:name="_Toc472603756"/>
       <w:r>
         <w:rPr>
           <w:b/>
@@ -13426,7 +13628,7 @@
         </w:rPr>
         <w:t>.1 Module overview</w:t>
       </w:r>
-      <w:bookmarkEnd w:id="42"/>
+      <w:bookmarkEnd w:id="43"/>
     </w:p>
     <w:p>
       <w:pPr>
@@ -13481,7 +13683,7 @@
                     </pic:cNvPicPr>
                   </pic:nvPicPr>
                   <pic:blipFill>
-                    <a:blip r:embed="rId27" cstate="print">
+                    <a:blip r:embed="rId25" cstate="print">
                       <a:extLst>
                         <a:ext uri="{28A0092B-C50C-407E-A947-70E740481C1C}">
                           <a14:useLocalDpi xmlns:a14="http://schemas.microsoft.com/office/drawing/2010/main" val="0"/>
@@ -13560,7 +13762,7 @@
           <w:b/>
         </w:rPr>
       </w:pPr>
-      <w:bookmarkStart w:id="43" w:name="_Toc472603757"/>
+      <w:bookmarkStart w:id="44" w:name="_Toc472603757"/>
       <w:r>
         <w:rPr>
           <w:b/>
@@ -13573,7 +13775,7 @@
         </w:rPr>
         <w:t>.2 To Be System</w:t>
       </w:r>
-      <w:bookmarkEnd w:id="43"/>
+      <w:bookmarkEnd w:id="44"/>
     </w:p>
     <w:p>
       <w:pPr>
@@ -13989,7 +14191,7 @@
           <w:b/>
         </w:rPr>
       </w:pPr>
-      <w:bookmarkStart w:id="44" w:name="_Toc472603758"/>
+      <w:bookmarkStart w:id="45" w:name="_Toc472603758"/>
       <w:r>
         <w:rPr>
           <w:b/>
@@ -14002,7 +14204,7 @@
         </w:rPr>
         <w:t xml:space="preserve"> Employee Benefits Management</w:t>
       </w:r>
-      <w:bookmarkEnd w:id="44"/>
+      <w:bookmarkEnd w:id="45"/>
     </w:p>
     <w:p>
       <w:pPr>
@@ -14012,7 +14214,7 @@
           <w:b/>
         </w:rPr>
       </w:pPr>
-      <w:bookmarkStart w:id="45" w:name="_Toc472603759"/>
+      <w:bookmarkStart w:id="46" w:name="_Toc472603759"/>
       <w:r>
         <w:rPr>
           <w:b/>
@@ -14025,7 +14227,7 @@
         </w:rPr>
         <w:t>.1 Module overview</w:t>
       </w:r>
-      <w:bookmarkEnd w:id="45"/>
+      <w:bookmarkEnd w:id="46"/>
     </w:p>
     <w:p>
       <w:pPr>
@@ -14056,7 +14258,7 @@
           <w:b/>
         </w:rPr>
       </w:pPr>
-      <w:bookmarkStart w:id="46" w:name="_Toc472603760"/>
+      <w:bookmarkStart w:id="47" w:name="_Toc472603760"/>
       <w:r>
         <w:rPr>
           <w:b/>
@@ -14069,7 +14271,7 @@
         </w:rPr>
         <w:t>.2 To Be system</w:t>
       </w:r>
-      <w:bookmarkEnd w:id="46"/>
+      <w:bookmarkEnd w:id="47"/>
     </w:p>
     <w:p>
       <w:pPr>
@@ -14384,12 +14586,10 @@
           <w:szCs w:val="24"/>
         </w:rPr>
       </w:pPr>
-      <w:bookmarkStart w:id="47" w:name="_GoBack"/>
-      <w:bookmarkEnd w:id="47"/>
     </w:p>
     <w:sectPr>
-      <w:headerReference w:type="default" r:id="rId28"/>
-      <w:footerReference w:type="default" r:id="rId29"/>
+      <w:headerReference w:type="default" r:id="rId26"/>
+      <w:footerReference w:type="default" r:id="rId27"/>
       <w:pgSz w:w="12240" w:h="15840"/>
       <w:pgMar w:top="1440" w:right="1440" w:bottom="1440" w:left="990" w:header="0" w:footer="720" w:gutter="0"/>
       <w:cols w:space="720"/>
@@ -14451,7 +14651,7 @@
       <w:rPr>
         <w:noProof/>
       </w:rPr>
-      <w:t>25</w:t>
+      <w:t>17</w:t>
     </w:r>
     <w:r>
       <w:fldChar w:fldCharType="end"/>
@@ -14472,7 +14672,7 @@
       <w:rPr>
         <w:noProof/>
       </w:rPr>
-      <w:t>25</w:t>
+      <w:t>26</w:t>
     </w:r>
     <w:r>
       <w:fldChar w:fldCharType="end"/>
@@ -20923,7 +21123,7 @@
 </file>
 
 <file path=customXml/itemProps1.xml><?xml version="1.0" encoding="utf-8"?>
-<ds:datastoreItem xmlns:ds="http://schemas.openxmlformats.org/officeDocument/2006/customXml" ds:itemID="{079BF98F-7023-4CC1-BB65-78C0461640B8}">
+<ds:datastoreItem xmlns:ds="http://schemas.openxmlformats.org/officeDocument/2006/customXml" ds:itemID="{E34D79DE-5090-495F-86C1-B54207EC86FB}">
   <ds:schemaRefs>
     <ds:schemaRef ds:uri="http://schemas.openxmlformats.org/officeDocument/2006/bibliography"/>
   </ds:schemaRefs>

</xml_diff>

<commit_message>
[Update] change was made after second review by Bappi Bhai
</commit_message>
<xml_diff>
--- a/CRS-Documents/HR/CRS/Samuda-CRS-HR-V-0.1.docx
+++ b/CRS-Documents/HR/CRS/Samuda-CRS-HR-V-0.1.docx
@@ -7513,6 +7513,9 @@
         <w:tab/>
       </w:r>
       <w:r>
+        <w:t xml:space="preserve">           </w:t>
+      </w:r>
+      <w:r>
         <w:rPr>
           <w:rFonts w:ascii="Times New Roman" w:hAnsi="Times New Roman" w:cs="Times New Roman"/>
           <w:b/>
@@ -7539,6 +7542,11 @@
       </w:pPr>
       <w:bookmarkStart w:id="22" w:name="_Toc472603737"/>
     </w:p>
+    <w:p/>
+    <w:p/>
+    <w:p/>
+    <w:p/>
+    <w:p/>
     <w:p>
       <w:pPr>
         <w:pStyle w:val="Heading3"/>
@@ -7699,7 +7707,7 @@
           <v:shape id="_x0000_i1025" type="#_x0000_t75" style="width:322.45pt;height:376.3pt" o:ole="">
             <v:imagedata r:id="rId16" o:title=""/>
           </v:shape>
-          <o:OLEObject Type="Embed" ProgID="Visio.Drawing.11" ShapeID="_x0000_i1025" DrawAspect="Content" ObjectID="_1546877514" r:id="rId17"/>
+          <o:OLEObject Type="Embed" ProgID="Visio.Drawing.11" ShapeID="_x0000_i1025" DrawAspect="Content" ObjectID="_1546882249" r:id="rId17"/>
         </w:object>
       </w:r>
     </w:p>
@@ -8855,7 +8863,7 @@
           <v:shape id="_x0000_i1026" type="#_x0000_t75" style="width:457.65pt;height:318.7pt" o:ole="">
             <v:imagedata r:id="rId19" o:title=""/>
           </v:shape>
-          <o:OLEObject Type="Embed" ProgID="Visio.Drawing.11" ShapeID="_x0000_i1026" DrawAspect="Content" ObjectID="_1546877515" r:id="rId20"/>
+          <o:OLEObject Type="Embed" ProgID="Visio.Drawing.11" ShapeID="_x0000_i1026" DrawAspect="Content" ObjectID="_1546882250" r:id="rId20"/>
         </w:object>
       </w:r>
     </w:p>
@@ -8913,50 +8921,48 @@
           <w:color w:val="auto"/>
         </w:rPr>
       </w:pPr>
-      <w:bookmarkStart w:id="29" w:name="_GoBack"/>
+      <w:r>
+        <w:rPr>
+          <w:b/>
+        </w:rPr>
+        <w:t xml:space="preserve">  </w:t>
+      </w:r>
+      <w:bookmarkStart w:id="29" w:name="_Toc472603743"/>
+      <w:r>
+        <w:rPr>
+          <w:b/>
+        </w:rPr>
+        <w:t>3.5 Shift / Roster Management</w:t>
+      </w:r>
       <w:bookmarkEnd w:id="29"/>
       <w:r>
         <w:rPr>
           <w:b/>
         </w:rPr>
+        <w:t xml:space="preserve"> </w:t>
+      </w:r>
+    </w:p>
+    <w:p>
+      <w:pPr>
+        <w:pStyle w:val="Heading3"/>
+        <w:rPr>
+          <w:b/>
+        </w:rPr>
+      </w:pPr>
+      <w:r>
+        <w:rPr>
+          <w:b/>
+        </w:rPr>
         <w:t xml:space="preserve">  </w:t>
       </w:r>
-      <w:bookmarkStart w:id="30" w:name="_Toc472603743"/>
-      <w:r>
-        <w:rPr>
-          <w:b/>
-        </w:rPr>
-        <w:t>3.5 Shift / Roster Management</w:t>
+      <w:bookmarkStart w:id="30" w:name="_Toc472603744"/>
+      <w:r>
+        <w:rPr>
+          <w:b/>
+        </w:rPr>
+        <w:t>3.5.1 Module Overview</w:t>
       </w:r>
       <w:bookmarkEnd w:id="30"/>
-      <w:r>
-        <w:rPr>
-          <w:b/>
-        </w:rPr>
-        <w:t xml:space="preserve"> </w:t>
-      </w:r>
-    </w:p>
-    <w:p>
-      <w:pPr>
-        <w:pStyle w:val="Heading3"/>
-        <w:rPr>
-          <w:b/>
-        </w:rPr>
-      </w:pPr>
-      <w:r>
-        <w:rPr>
-          <w:b/>
-        </w:rPr>
-        <w:t xml:space="preserve">  </w:t>
-      </w:r>
-      <w:bookmarkStart w:id="31" w:name="_Toc472603744"/>
-      <w:r>
-        <w:rPr>
-          <w:b/>
-        </w:rPr>
-        <w:t>3.5.1 Module Overview</w:t>
-      </w:r>
-      <w:bookmarkEnd w:id="31"/>
     </w:p>
     <w:p>
       <w:pPr>
@@ -9019,7 +9025,7 @@
           <w:b/>
         </w:rPr>
       </w:pPr>
-      <w:bookmarkStart w:id="32" w:name="_Toc472603745"/>
+      <w:bookmarkStart w:id="31" w:name="_Toc472603745"/>
       <w:r>
         <w:rPr>
           <w:b/>
@@ -9038,7 +9044,7 @@
         </w:rPr>
         <w:t>o be System</w:t>
       </w:r>
-      <w:bookmarkEnd w:id="32"/>
+      <w:bookmarkEnd w:id="31"/>
     </w:p>
     <w:p>
       <w:pPr>
@@ -9319,6 +9325,7 @@
           <w:sz w:val="24"/>
           <w:szCs w:val="24"/>
         </w:rPr>
+        <w:lastRenderedPageBreak/>
         <w:t>This will have integration with attendance management. E.g. if any worker log in 10 p. m. on 9</w:t>
       </w:r>
       <w:r>
@@ -9336,7 +9343,56 @@
           <w:sz w:val="24"/>
           <w:szCs w:val="24"/>
         </w:rPr>
-        <w:t xml:space="preserve"> January, 2017 in that case his attendance will be count on log in date.</w:t>
+        <w:t xml:space="preserve"> January, 2017</w:t>
+      </w:r>
+      <w:r>
+        <w:rPr>
+          <w:rFonts w:ascii="Times New Roman" w:hAnsi="Times New Roman" w:cs="Times New Roman"/>
+          <w:sz w:val="24"/>
+          <w:szCs w:val="24"/>
+        </w:rPr>
+        <w:t xml:space="preserve"> and he log out at 7 a.m. on 10</w:t>
+      </w:r>
+      <w:r>
+        <w:rPr>
+          <w:rFonts w:ascii="Times New Roman" w:hAnsi="Times New Roman" w:cs="Times New Roman"/>
+          <w:sz w:val="24"/>
+          <w:szCs w:val="24"/>
+          <w:vertAlign w:val="superscript"/>
+        </w:rPr>
+        <w:t>th</w:t>
+      </w:r>
+      <w:r>
+        <w:rPr>
+          <w:rFonts w:ascii="Times New Roman" w:hAnsi="Times New Roman" w:cs="Times New Roman"/>
+          <w:sz w:val="24"/>
+          <w:szCs w:val="24"/>
+        </w:rPr>
+        <w:t xml:space="preserve"> January, 2017</w:t>
+      </w:r>
+      <w:r>
+        <w:rPr>
+          <w:rFonts w:ascii="Times New Roman" w:hAnsi="Times New Roman" w:cs="Times New Roman"/>
+          <w:sz w:val="24"/>
+          <w:szCs w:val="24"/>
+        </w:rPr>
+        <w:t xml:space="preserve"> in that case his attendance will be count on log in date</w:t>
+      </w:r>
+      <w:r>
+        <w:rPr>
+          <w:rFonts w:ascii="Times New Roman" w:hAnsi="Times New Roman" w:cs="Times New Roman"/>
+          <w:sz w:val="24"/>
+          <w:szCs w:val="24"/>
+        </w:rPr>
+        <w:t xml:space="preserve"> </w:t>
+      </w:r>
+      <w:r>
+        <w:rPr>
+          <w:rFonts w:ascii="Times New Roman" w:hAnsi="Times New Roman" w:cs="Times New Roman"/>
+          <w:sz w:val="24"/>
+          <w:szCs w:val="24"/>
+        </w:rPr>
+        <w:t>.</w:t>
       </w:r>
     </w:p>
     <w:p>
@@ -9358,7 +9414,6 @@
           <w:sz w:val="24"/>
           <w:szCs w:val="24"/>
         </w:rPr>
-        <w:lastRenderedPageBreak/>
         <w:t>Configure OT hours</w:t>
       </w:r>
     </w:p>
@@ -9499,7 +9554,19 @@
         <w:rPr>
           <w:b/>
         </w:rPr>
-        <w:t xml:space="preserve">  Fig:</w:t>
+        <w:t xml:space="preserve">  </w:t>
+      </w:r>
+      <w:r>
+        <w:rPr>
+          <w:b/>
+        </w:rPr>
+        <w:t xml:space="preserve">        </w:t>
+      </w:r>
+      <w:r>
+        <w:rPr>
+          <w:b/>
+        </w:rPr>
+        <w:t>Fig:</w:t>
       </w:r>
       <w:r>
         <w:t xml:space="preserve"> Shift Change Request Process</w:t>
@@ -9516,31 +9583,30 @@
           <w:b/>
         </w:rPr>
       </w:pPr>
-      <w:bookmarkStart w:id="33" w:name="_Toc472603746"/>
-      <w:r>
-        <w:rPr>
-          <w:b/>
-        </w:rPr>
-        <w:lastRenderedPageBreak/>
+      <w:bookmarkStart w:id="32" w:name="_Toc472603746"/>
+      <w:r>
+        <w:rPr>
+          <w:b/>
+        </w:rPr>
         <w:t>3.6 Payroll Management</w:t>
       </w:r>
+      <w:bookmarkEnd w:id="32"/>
+    </w:p>
+    <w:p>
+      <w:pPr>
+        <w:pStyle w:val="Heading3"/>
+        <w:rPr>
+          <w:b/>
+        </w:rPr>
+      </w:pPr>
+      <w:bookmarkStart w:id="33" w:name="_Toc472603747"/>
+      <w:r>
+        <w:rPr>
+          <w:b/>
+        </w:rPr>
+        <w:t>3.6.1 Module Overview</w:t>
+      </w:r>
       <w:bookmarkEnd w:id="33"/>
-    </w:p>
-    <w:p>
-      <w:pPr>
-        <w:pStyle w:val="Heading3"/>
-        <w:rPr>
-          <w:b/>
-        </w:rPr>
-      </w:pPr>
-      <w:bookmarkStart w:id="34" w:name="_Toc472603747"/>
-      <w:r>
-        <w:rPr>
-          <w:b/>
-        </w:rPr>
-        <w:t>3.6.1 Module Overview</w:t>
-      </w:r>
-      <w:bookmarkEnd w:id="34"/>
     </w:p>
     <w:p>
       <w:pPr>
@@ -9720,7 +9786,7 @@
           <w:sz w:val="24"/>
           <w:szCs w:val="24"/>
         </w:rPr>
-        <w:t>and other variables. Each month</w:t>
+        <w:t xml:space="preserve">and other variables. </w:t>
       </w:r>
       <w:r>
         <w:rPr>
@@ -9729,6 +9795,16 @@
           <w:sz w:val="24"/>
           <w:szCs w:val="24"/>
         </w:rPr>
+        <w:lastRenderedPageBreak/>
+        <w:t>Each month</w:t>
+      </w:r>
+      <w:r>
+        <w:rPr>
+          <w:rFonts w:ascii="Times New Roman" w:hAnsi="Times New Roman" w:cs="Times New Roman"/>
+          <w:color w:val="auto"/>
+          <w:sz w:val="24"/>
+          <w:szCs w:val="24"/>
+        </w:rPr>
         <w:t>’s</w:t>
       </w:r>
       <w:r>
@@ -9748,15 +9824,14 @@
           <w:b/>
         </w:rPr>
       </w:pPr>
-      <w:bookmarkStart w:id="35" w:name="_Toc472603748"/>
-      <w:r>
-        <w:rPr>
-          <w:b/>
-        </w:rPr>
-        <w:lastRenderedPageBreak/>
+      <w:bookmarkStart w:id="34" w:name="_Toc472603748"/>
+      <w:r>
+        <w:rPr>
+          <w:b/>
+        </w:rPr>
         <w:t>3.6.2 To Be System:</w:t>
       </w:r>
-      <w:bookmarkEnd w:id="35"/>
+      <w:bookmarkEnd w:id="34"/>
     </w:p>
     <w:p>
       <w:pPr>
@@ -10433,6 +10508,7 @@
           <w:sz w:val="24"/>
           <w:szCs w:val="24"/>
         </w:rPr>
+        <w:lastRenderedPageBreak/>
         <w:t xml:space="preserve">Condition </w:t>
       </w:r>
       <w:r>
@@ -10519,7 +10595,6 @@
           <w:sz w:val="24"/>
           <w:szCs w:val="24"/>
         </w:rPr>
-        <w:lastRenderedPageBreak/>
         <w:t>Amount Type: The computation type for the rule amount. There are three types available to compute the amount.</w:t>
       </w:r>
       <w:r>
@@ -10985,26 +11060,229 @@
         </w:rPr>
         <w:t>etc.</w:t>
       </w:r>
+      <w:r>
+        <w:t xml:space="preserve">      </w:t>
+      </w:r>
+    </w:p>
+    <w:p>
+      <w:pPr>
+        <w:rPr>
+          <w:rFonts w:ascii="Times New Roman" w:hAnsi="Times New Roman" w:cs="Times New Roman"/>
+          <w:b/>
+          <w:sz w:val="24"/>
+          <w:szCs w:val="24"/>
+          <w:u w:val="single"/>
+        </w:rPr>
+      </w:pPr>
+      <w:r>
+        <w:rPr>
+          <w:rFonts w:ascii="Times New Roman" w:hAnsi="Times New Roman" w:cs="Times New Roman"/>
+          <w:b/>
+          <w:sz w:val="24"/>
+          <w:szCs w:val="24"/>
+          <w:u w:val="single"/>
+        </w:rPr>
+        <w:t xml:space="preserve">Employee </w:t>
+      </w:r>
+      <w:r>
+        <w:rPr>
+          <w:rFonts w:ascii="Times New Roman" w:hAnsi="Times New Roman" w:cs="Times New Roman"/>
+          <w:b/>
+          <w:sz w:val="24"/>
+          <w:szCs w:val="24"/>
+          <w:u w:val="single"/>
+        </w:rPr>
+        <w:t>Pay slip</w:t>
+      </w:r>
     </w:p>
     <w:p>
       <w:pPr>
         <w:jc w:val="both"/>
         <w:rPr>
           <w:rFonts w:ascii="Times New Roman" w:hAnsi="Times New Roman" w:cs="Times New Roman"/>
-          <w:b/>
-          <w:sz w:val="24"/>
-          <w:szCs w:val="24"/>
+          <w:sz w:val="24"/>
+          <w:szCs w:val="24"/>
+        </w:rPr>
+      </w:pPr>
+      <w:r>
+        <w:rPr>
+          <w:rFonts w:ascii="Times New Roman" w:hAnsi="Times New Roman" w:cs="Times New Roman"/>
+          <w:sz w:val="24"/>
+          <w:szCs w:val="24"/>
+        </w:rPr>
+        <w:t xml:space="preserve">On the selection of an employee the Reference, Contract, Structure, Description, Worked Days and Input data </w:t>
+      </w:r>
+      <w:r>
+        <w:rPr>
+          <w:rFonts w:ascii="Times New Roman" w:hAnsi="Times New Roman" w:cs="Times New Roman"/>
+          <w:sz w:val="24"/>
+          <w:szCs w:val="24"/>
+        </w:rPr>
+        <w:t>(if</w:t>
+      </w:r>
+      <w:r>
+        <w:rPr>
+          <w:rFonts w:ascii="Times New Roman" w:hAnsi="Times New Roman" w:cs="Times New Roman"/>
+          <w:sz w:val="24"/>
+          <w:szCs w:val="24"/>
+        </w:rPr>
+        <w:t xml:space="preserve"> we have a rule that has an input data) fields will be automatically filled. Allowances and Deductions will be shown in positive and negative values respectively. It will be computed on employee </w:t>
+      </w:r>
+      <w:r>
+        <w:rPr>
+          <w:rFonts w:ascii="Times New Roman" w:hAnsi="Times New Roman" w:cs="Times New Roman"/>
+          <w:sz w:val="24"/>
+          <w:szCs w:val="24"/>
+        </w:rPr>
+        <w:t>on change</w:t>
+      </w:r>
+      <w:r>
+        <w:rPr>
+          <w:rFonts w:ascii="Times New Roman" w:hAnsi="Times New Roman" w:cs="Times New Roman"/>
+          <w:sz w:val="24"/>
+          <w:szCs w:val="24"/>
+        </w:rPr>
+        <w:t>. It calculates the number of working days and hours on the basis of Working Schedule provided on contract. It also calculates the leaves. It is used when you want to provide some incentives, commissions, etc. Input Data comes from the rules having Inputs.</w:t>
+      </w:r>
+    </w:p>
+    <w:p>
+      <w:pPr>
+        <w:pStyle w:val="Bodycopy"/>
+        <w:rPr>
+          <w:b/>
           <w:u w:val="single"/>
         </w:rPr>
       </w:pPr>
       <w:r>
         <w:rPr>
-          <w:rFonts w:ascii="Times New Roman" w:hAnsi="Times New Roman" w:cs="Times New Roman"/>
-          <w:b/>
-          <w:sz w:val="24"/>
-          <w:szCs w:val="24"/>
+          <w:b/>
           <w:u w:val="single"/>
         </w:rPr>
+        <w:t>Contribution Registers</w:t>
+      </w:r>
+    </w:p>
+    <w:p>
+      <w:pPr>
+        <w:jc w:val="both"/>
+        <w:rPr>
+          <w:rFonts w:ascii="Times New Roman" w:hAnsi="Times New Roman" w:cs="Times New Roman"/>
+          <w:sz w:val="24"/>
+          <w:szCs w:val="24"/>
+        </w:rPr>
+      </w:pPr>
+      <w:r>
+        <w:rPr>
+          <w:rFonts w:ascii="Times New Roman" w:hAnsi="Times New Roman" w:cs="Times New Roman"/>
+          <w:sz w:val="24"/>
+          <w:szCs w:val="24"/>
+        </w:rPr>
+        <w:t xml:space="preserve">After creating a register you can assign it on Salary rule. When </w:t>
+      </w:r>
+      <w:r>
+        <w:rPr>
+          <w:rFonts w:ascii="Times New Roman" w:hAnsi="Times New Roman" w:cs="Times New Roman"/>
+          <w:sz w:val="24"/>
+          <w:szCs w:val="24"/>
+        </w:rPr>
+        <w:t>pay slip</w:t>
+      </w:r>
+      <w:r>
+        <w:rPr>
+          <w:rFonts w:ascii="Times New Roman" w:hAnsi="Times New Roman" w:cs="Times New Roman"/>
+          <w:sz w:val="24"/>
+          <w:szCs w:val="24"/>
+        </w:rPr>
+        <w:t xml:space="preserve"> is created, </w:t>
+      </w:r>
+      <w:r>
+        <w:rPr>
+          <w:rFonts w:ascii="Times New Roman" w:hAnsi="Times New Roman" w:cs="Times New Roman"/>
+          <w:sz w:val="24"/>
+          <w:szCs w:val="24"/>
+        </w:rPr>
+        <w:t>pay slip</w:t>
+      </w:r>
+      <w:r>
+        <w:rPr>
+          <w:rFonts w:ascii="Times New Roman" w:hAnsi="Times New Roman" w:cs="Times New Roman"/>
+          <w:sz w:val="24"/>
+          <w:szCs w:val="24"/>
+        </w:rPr>
+        <w:t xml:space="preserve"> lines generated through salary rules having a contribution register will be linked with that register. To see the </w:t>
+      </w:r>
+      <w:r>
+        <w:rPr>
+          <w:rFonts w:ascii="Times New Roman" w:hAnsi="Times New Roman" w:cs="Times New Roman"/>
+          <w:sz w:val="24"/>
+          <w:szCs w:val="24"/>
+        </w:rPr>
+        <w:t>pay slip</w:t>
+      </w:r>
+      <w:r>
+        <w:rPr>
+          <w:rFonts w:ascii="Times New Roman" w:hAnsi="Times New Roman" w:cs="Times New Roman"/>
+          <w:sz w:val="24"/>
+          <w:szCs w:val="24"/>
+        </w:rPr>
+        <w:t xml:space="preserve"> lines related to a contribution register go to that particular register and print the </w:t>
+      </w:r>
+      <w:r>
+        <w:rPr>
+          <w:rFonts w:ascii="Times New Roman" w:hAnsi="Times New Roman" w:cs="Times New Roman"/>
+          <w:sz w:val="24"/>
+          <w:szCs w:val="24"/>
+        </w:rPr>
+        <w:t>Pay slip</w:t>
+      </w:r>
+      <w:r>
+        <w:rPr>
+          <w:rFonts w:ascii="Times New Roman" w:hAnsi="Times New Roman" w:cs="Times New Roman"/>
+          <w:sz w:val="24"/>
+          <w:szCs w:val="24"/>
+        </w:rPr>
+        <w:t xml:space="preserve"> Lines report.</w:t>
+      </w:r>
+    </w:p>
+    <w:p>
+      <w:pPr>
+        <w:jc w:val="both"/>
+        <w:rPr>
+          <w:rFonts w:ascii="Times New Roman" w:hAnsi="Times New Roman" w:cs="Times New Roman"/>
+          <w:sz w:val="24"/>
+          <w:szCs w:val="24"/>
+        </w:rPr>
+      </w:pPr>
+    </w:p>
+    <w:p>
+      <w:pPr>
+        <w:jc w:val="both"/>
+        <w:rPr>
+          <w:rFonts w:ascii="Times New Roman" w:hAnsi="Times New Roman" w:cs="Times New Roman"/>
+          <w:sz w:val="24"/>
+          <w:szCs w:val="24"/>
+        </w:rPr>
+      </w:pPr>
+    </w:p>
+    <w:p>
+      <w:pPr>
+        <w:jc w:val="both"/>
+        <w:rPr>
+          <w:rFonts w:ascii="Times New Roman" w:hAnsi="Times New Roman" w:cs="Times New Roman"/>
+          <w:b/>
+          <w:sz w:val="24"/>
+          <w:szCs w:val="24"/>
+          <w:u w:val="single"/>
+        </w:rPr>
+      </w:pPr>
+      <w:r>
+        <w:rPr>
+          <w:rFonts w:ascii="Times New Roman" w:hAnsi="Times New Roman" w:cs="Times New Roman"/>
+          <w:b/>
+          <w:sz w:val="24"/>
+          <w:szCs w:val="24"/>
+          <w:u w:val="single"/>
+        </w:rPr>
+        <w:lastRenderedPageBreak/>
         <w:t>Salary Process</w:t>
       </w:r>
     </w:p>
@@ -11023,87 +11301,23 @@
           <w:sz w:val="24"/>
           <w:szCs w:val="24"/>
         </w:rPr>
-        <w:t>This salary Process will be done automatically with the help of some other modules (</w:t>
-      </w:r>
-      <w:r>
-        <w:rPr>
-          <w:rFonts w:ascii="Times New Roman" w:hAnsi="Times New Roman" w:cs="Times New Roman"/>
-          <w:sz w:val="24"/>
-          <w:szCs w:val="24"/>
-        </w:rPr>
-        <w:t>Attendance, leave, account etc.)</w:t>
-      </w:r>
-      <w:r>
-        <w:rPr>
-          <w:rFonts w:ascii="Times New Roman" w:hAnsi="Times New Roman" w:cs="Times New Roman"/>
-          <w:sz w:val="24"/>
-          <w:szCs w:val="24"/>
-        </w:rPr>
-        <w:t xml:space="preserve"> along</w:t>
-      </w:r>
-      <w:r>
-        <w:rPr>
-          <w:rFonts w:ascii="Times New Roman" w:hAnsi="Times New Roman" w:cs="Times New Roman"/>
-          <w:sz w:val="24"/>
-          <w:szCs w:val="24"/>
-        </w:rPr>
-        <w:t xml:space="preserve"> with required information. </w:t>
-      </w:r>
-      <w:r>
-        <w:rPr>
-          <w:rFonts w:ascii="Times New Roman" w:hAnsi="Times New Roman" w:cs="Times New Roman"/>
-          <w:sz w:val="24"/>
-          <w:szCs w:val="24"/>
-        </w:rPr>
-        <w:t xml:space="preserve"> Attendance module will provide information about employees’ late attendance summary which might be deducted due to policy. Leave module will be giving information about is employee availing lea</w:t>
-      </w:r>
-      <w:r>
-        <w:rPr>
-          <w:rFonts w:ascii="Times New Roman" w:hAnsi="Times New Roman" w:cs="Times New Roman"/>
-          <w:sz w:val="24"/>
-          <w:szCs w:val="24"/>
-        </w:rPr>
-        <w:t>ve more than allocation or not. E</w:t>
-      </w:r>
-      <w:r>
-        <w:rPr>
-          <w:rFonts w:ascii="Times New Roman" w:hAnsi="Times New Roman" w:cs="Times New Roman"/>
-          <w:sz w:val="24"/>
-          <w:szCs w:val="24"/>
-        </w:rPr>
-        <w:t>mployee</w:t>
-      </w:r>
-      <w:r>
-        <w:rPr>
-          <w:rFonts w:ascii="Times New Roman" w:hAnsi="Times New Roman" w:cs="Times New Roman"/>
-          <w:sz w:val="24"/>
-          <w:szCs w:val="24"/>
-        </w:rPr>
-        <w:t>s’ basic salary, loan, incentive etc. information will be collected from account module. Department will</w:t>
-      </w:r>
-      <w:r>
-        <w:rPr>
-          <w:rFonts w:ascii="Times New Roman" w:hAnsi="Times New Roman" w:cs="Times New Roman"/>
-          <w:sz w:val="24"/>
-          <w:szCs w:val="24"/>
-        </w:rPr>
-        <w:t xml:space="preserve"> provide information about employee (if there is any negative feedback).</w:t>
-      </w:r>
-      <w:r>
-        <w:rPr>
-          <w:rFonts w:ascii="Times New Roman" w:hAnsi="Times New Roman" w:cs="Times New Roman"/>
-          <w:sz w:val="24"/>
-          <w:szCs w:val="24"/>
-        </w:rPr>
-        <w:t xml:space="preserve">After generating the pay slip it will be confirmed by authorized user and later on this will </w:t>
-      </w:r>
-      <w:r>
-        <w:rPr>
-          <w:rFonts w:ascii="Times New Roman" w:hAnsi="Times New Roman" w:cs="Times New Roman"/>
-          <w:sz w:val="24"/>
-          <w:szCs w:val="24"/>
-        </w:rPr>
-        <w:t>help account department to disburse employees’ system generated salary.</w:t>
+        <w:t>This salary Process will be done automatically with the help of some other modules (Attendance, leave, account etc.) along with required information.  Attendance module will provide information about employees’ late attendance summary which might be deducted due to policy. Leave module will be giving information about is employee availing leave more than allocation or not. Employees’ loan, incentive etc. information will be collected from account module. Department will provide information about employee (if there is any feedback).</w:t>
+      </w:r>
+      <w:r>
+        <w:rPr>
+          <w:rFonts w:ascii="Times New Roman" w:hAnsi="Times New Roman" w:cs="Times New Roman"/>
+          <w:sz w:val="24"/>
+          <w:szCs w:val="24"/>
+        </w:rPr>
+        <w:t xml:space="preserve"> </w:t>
+      </w:r>
+      <w:r>
+        <w:rPr>
+          <w:rFonts w:ascii="Times New Roman" w:hAnsi="Times New Roman" w:cs="Times New Roman"/>
+          <w:sz w:val="24"/>
+          <w:szCs w:val="24"/>
+        </w:rPr>
+        <w:t>After generating the pay slip it will be confirmed by authorized user and later on this will help account department to disburse employees’ system generated salary.</w:t>
       </w:r>
     </w:p>
     <w:p>
@@ -11114,9 +11328,8 @@
         <w:rPr>
           <w:noProof/>
         </w:rPr>
-        <w:lastRenderedPageBreak/>
         <w:drawing>
-          <wp:inline distT="0" distB="0" distL="0" distR="0" wp14:anchorId="56B3B0A3" wp14:editId="0D6BF750">
+          <wp:inline distT="0" distB="0" distL="0" distR="0" wp14:anchorId="0EA61C14" wp14:editId="158FDB39">
             <wp:extent cx="6228080" cy="3533775"/>
             <wp:effectExtent l="0" t="0" r="1270" b="9525"/>
             <wp:docPr id="13" name="Picture 13" descr="C:\Users\nahar.kamrun\Desktop\salary.jpg"/>
@@ -11184,45 +11397,10 @@
         <w:jc w:val="both"/>
         <w:rPr>
           <w:rFonts w:ascii="Times New Roman" w:hAnsi="Times New Roman" w:cs="Times New Roman"/>
-          <w:b/>
-          <w:sz w:val="24"/>
-          <w:szCs w:val="24"/>
-        </w:rPr>
-      </w:pPr>
-      <w:r>
-        <w:t xml:space="preserve">      </w:t>
-      </w:r>
-    </w:p>
-    <w:p>
-      <w:pPr>
-        <w:rPr>
-          <w:rFonts w:ascii="Times New Roman" w:hAnsi="Times New Roman" w:cs="Times New Roman"/>
-          <w:b/>
-          <w:sz w:val="24"/>
-          <w:szCs w:val="24"/>
-          <w:u w:val="single"/>
-        </w:rPr>
-      </w:pPr>
-      <w:r>
-        <w:rPr>
-          <w:rFonts w:ascii="Times New Roman" w:hAnsi="Times New Roman" w:cs="Times New Roman"/>
-          <w:b/>
-          <w:sz w:val="24"/>
-          <w:szCs w:val="24"/>
-          <w:u w:val="single"/>
-        </w:rPr>
-        <w:t xml:space="preserve">Employee </w:t>
-      </w:r>
-      <w:r>
-        <w:rPr>
-          <w:rFonts w:ascii="Times New Roman" w:hAnsi="Times New Roman" w:cs="Times New Roman"/>
-          <w:b/>
-          <w:sz w:val="24"/>
-          <w:szCs w:val="24"/>
-          <w:u w:val="single"/>
-        </w:rPr>
-        <w:t>Pay slip</w:t>
-      </w:r>
+          <w:sz w:val="24"/>
+          <w:szCs w:val="24"/>
+        </w:rPr>
+      </w:pPr>
     </w:p>
     <w:p>
       <w:pPr>
@@ -11233,62 +11411,44 @@
           <w:szCs w:val="24"/>
         </w:rPr>
       </w:pPr>
-      <w:r>
-        <w:rPr>
-          <w:rFonts w:ascii="Times New Roman" w:hAnsi="Times New Roman" w:cs="Times New Roman"/>
-          <w:sz w:val="24"/>
-          <w:szCs w:val="24"/>
-        </w:rPr>
-        <w:t xml:space="preserve">On the selection of an employee the Reference, Contract, Structure, Description, Worked Days and Input data </w:t>
-      </w:r>
-      <w:r>
-        <w:rPr>
-          <w:rFonts w:ascii="Times New Roman" w:hAnsi="Times New Roman" w:cs="Times New Roman"/>
-          <w:sz w:val="24"/>
-          <w:szCs w:val="24"/>
-        </w:rPr>
-        <w:t>(if</w:t>
-      </w:r>
-      <w:r>
-        <w:rPr>
-          <w:rFonts w:ascii="Times New Roman" w:hAnsi="Times New Roman" w:cs="Times New Roman"/>
-          <w:sz w:val="24"/>
-          <w:szCs w:val="24"/>
-        </w:rPr>
-        <w:t xml:space="preserve"> we have a rule that has an input data) fields will be automatically filled. Allowances and Deductions will be shown in positive and negative values respectively. It will be computed on employee </w:t>
-      </w:r>
-      <w:r>
-        <w:rPr>
-          <w:rFonts w:ascii="Times New Roman" w:hAnsi="Times New Roman" w:cs="Times New Roman"/>
-          <w:sz w:val="24"/>
-          <w:szCs w:val="24"/>
-        </w:rPr>
-        <w:t>on change</w:t>
-      </w:r>
-      <w:r>
-        <w:rPr>
-          <w:rFonts w:ascii="Times New Roman" w:hAnsi="Times New Roman" w:cs="Times New Roman"/>
-          <w:sz w:val="24"/>
-          <w:szCs w:val="24"/>
-        </w:rPr>
-        <w:t>. It calculates the number of working days and hours on the basis of Working Schedule provided on contract. It also calculates the leaves. It is used when you want to provide some incentives, commissions, etc. Input Data comes from the rules having Inputs.</w:t>
-      </w:r>
-    </w:p>
-    <w:p>
-      <w:pPr>
-        <w:pStyle w:val="Bodycopy"/>
-        <w:rPr>
-          <w:b/>
-          <w:u w:val="single"/>
-        </w:rPr>
-      </w:pPr>
-      <w:r>
-        <w:rPr>
-          <w:b/>
-          <w:u w:val="single"/>
-        </w:rPr>
-        <w:t>Contribution Registers</w:t>
-      </w:r>
+    </w:p>
+    <w:p>
+      <w:pPr>
+        <w:pStyle w:val="Heading2"/>
+        <w:rPr>
+          <w:b/>
+        </w:rPr>
+      </w:pPr>
+      <w:bookmarkStart w:id="35" w:name="_Toc472603749"/>
+      <w:r>
+        <w:rPr>
+          <w:b/>
+        </w:rPr>
+        <w:t xml:space="preserve">3.7 </w:t>
+      </w:r>
+      <w:r>
+        <w:rPr>
+          <w:b/>
+        </w:rPr>
+        <w:t>Employee Advance Salary Process</w:t>
+      </w:r>
+      <w:bookmarkEnd w:id="35"/>
+    </w:p>
+    <w:p>
+      <w:pPr>
+        <w:pStyle w:val="Heading3"/>
+        <w:rPr>
+          <w:b/>
+        </w:rPr>
+      </w:pPr>
+      <w:bookmarkStart w:id="36" w:name="_Toc472603750"/>
+      <w:r>
+        <w:rPr>
+          <w:b/>
+        </w:rPr>
+        <w:t>3.7.1 Module Overview</w:t>
+      </w:r>
+      <w:bookmarkEnd w:id="36"/>
     </w:p>
     <w:p>
       <w:pPr>
@@ -11305,104 +11465,80 @@
           <w:sz w:val="24"/>
           <w:szCs w:val="24"/>
         </w:rPr>
-        <w:t xml:space="preserve">After creating a register you can assign it on Salary rule. When </w:t>
-      </w:r>
-      <w:r>
-        <w:rPr>
-          <w:rFonts w:ascii="Times New Roman" w:hAnsi="Times New Roman" w:cs="Times New Roman"/>
-          <w:sz w:val="24"/>
-          <w:szCs w:val="24"/>
-        </w:rPr>
-        <w:t>pay slip</w:t>
-      </w:r>
-      <w:r>
-        <w:rPr>
-          <w:rFonts w:ascii="Times New Roman" w:hAnsi="Times New Roman" w:cs="Times New Roman"/>
-          <w:sz w:val="24"/>
-          <w:szCs w:val="24"/>
-        </w:rPr>
-        <w:t xml:space="preserve"> is created, </w:t>
-      </w:r>
-      <w:r>
-        <w:rPr>
-          <w:rFonts w:ascii="Times New Roman" w:hAnsi="Times New Roman" w:cs="Times New Roman"/>
-          <w:sz w:val="24"/>
-          <w:szCs w:val="24"/>
-        </w:rPr>
-        <w:t>pay slip</w:t>
-      </w:r>
-      <w:r>
-        <w:rPr>
-          <w:rFonts w:ascii="Times New Roman" w:hAnsi="Times New Roman" w:cs="Times New Roman"/>
-          <w:sz w:val="24"/>
-          <w:szCs w:val="24"/>
-        </w:rPr>
-        <w:t xml:space="preserve"> lines generated through salary rules having a contribution register will be linked with that register. To see the </w:t>
-      </w:r>
-      <w:r>
-        <w:rPr>
-          <w:rFonts w:ascii="Times New Roman" w:hAnsi="Times New Roman" w:cs="Times New Roman"/>
-          <w:sz w:val="24"/>
-          <w:szCs w:val="24"/>
-        </w:rPr>
-        <w:t>pay slip</w:t>
-      </w:r>
-      <w:r>
-        <w:rPr>
-          <w:rFonts w:ascii="Times New Roman" w:hAnsi="Times New Roman" w:cs="Times New Roman"/>
-          <w:sz w:val="24"/>
-          <w:szCs w:val="24"/>
-        </w:rPr>
-        <w:t xml:space="preserve"> lines related to a contribution register go to that particular register and print the </w:t>
-      </w:r>
-      <w:r>
-        <w:rPr>
-          <w:rFonts w:ascii="Times New Roman" w:hAnsi="Times New Roman" w:cs="Times New Roman"/>
-          <w:sz w:val="24"/>
-          <w:szCs w:val="24"/>
-        </w:rPr>
-        <w:t>Pay slip</w:t>
-      </w:r>
-      <w:r>
-        <w:rPr>
-          <w:rFonts w:ascii="Times New Roman" w:hAnsi="Times New Roman" w:cs="Times New Roman"/>
-          <w:sz w:val="24"/>
-          <w:szCs w:val="24"/>
-        </w:rPr>
-        <w:t xml:space="preserve"> Lines report.</w:t>
-      </w:r>
-    </w:p>
-    <w:p>
-      <w:pPr>
-        <w:jc w:val="both"/>
-        <w:rPr>
-          <w:rFonts w:ascii="Times New Roman" w:hAnsi="Times New Roman" w:cs="Times New Roman"/>
-          <w:sz w:val="24"/>
-          <w:szCs w:val="24"/>
-        </w:rPr>
-      </w:pPr>
-    </w:p>
-    <w:p>
-      <w:pPr>
-        <w:pStyle w:val="Heading2"/>
-        <w:rPr>
-          <w:b/>
-        </w:rPr>
-      </w:pPr>
-      <w:bookmarkStart w:id="36" w:name="_Toc472603749"/>
-      <w:r>
-        <w:rPr>
-          <w:b/>
-        </w:rPr>
-        <w:t xml:space="preserve">3.7 </w:t>
-      </w:r>
-      <w:r>
-        <w:rPr>
-          <w:b/>
-        </w:rPr>
-        <w:t>Employee Advance Salary Process</w:t>
-      </w:r>
-      <w:bookmarkEnd w:id="36"/>
+        <w:t> </w:t>
+      </w:r>
+      <w:r>
+        <w:rPr>
+          <w:rFonts w:ascii="Times New Roman" w:hAnsi="Times New Roman" w:cs="Times New Roman"/>
+          <w:sz w:val="24"/>
+          <w:szCs w:val="24"/>
+        </w:rPr>
+        <w:t xml:space="preserve">If </w:t>
+      </w:r>
+      <w:r>
+        <w:rPr>
+          <w:rFonts w:ascii="Times New Roman" w:hAnsi="Times New Roman" w:cs="Times New Roman"/>
+          <w:sz w:val="24"/>
+          <w:szCs w:val="24"/>
+        </w:rPr>
+        <w:t>an employee is facing financial hardship they may have the opportunity to request a salary advance. To request a salary advance an employee will complete a Salary Advance Request and P</w:t>
+      </w:r>
+      <w:r>
+        <w:rPr>
+          <w:rFonts w:ascii="Times New Roman" w:hAnsi="Times New Roman" w:cs="Times New Roman"/>
+          <w:sz w:val="24"/>
+          <w:szCs w:val="24"/>
+        </w:rPr>
+        <w:t xml:space="preserve">ayroll Deduction Form. Once the authorized user </w:t>
+      </w:r>
+      <w:r>
+        <w:rPr>
+          <w:rFonts w:ascii="Times New Roman" w:hAnsi="Times New Roman" w:cs="Times New Roman"/>
+          <w:sz w:val="24"/>
+          <w:szCs w:val="24"/>
+        </w:rPr>
+        <w:t>receive</w:t>
+      </w:r>
+      <w:r>
+        <w:rPr>
+          <w:rFonts w:ascii="Times New Roman" w:hAnsi="Times New Roman" w:cs="Times New Roman"/>
+          <w:sz w:val="24"/>
+          <w:szCs w:val="24"/>
+        </w:rPr>
+        <w:t>s the form from applicant, he/she has</w:t>
+      </w:r>
+      <w:r>
+        <w:rPr>
+          <w:rFonts w:ascii="Times New Roman" w:hAnsi="Times New Roman" w:cs="Times New Roman"/>
+          <w:sz w:val="24"/>
+          <w:szCs w:val="24"/>
+        </w:rPr>
+        <w:t xml:space="preserve"> the ability to approve or deny the request according to the requirements. If the request is approved</w:t>
+      </w:r>
+      <w:r>
+        <w:rPr>
+          <w:rFonts w:ascii="Times New Roman" w:hAnsi="Times New Roman" w:cs="Times New Roman"/>
+          <w:sz w:val="24"/>
+          <w:szCs w:val="24"/>
+        </w:rPr>
+        <w:t>,</w:t>
+      </w:r>
+      <w:r>
+        <w:rPr>
+          <w:rFonts w:ascii="Times New Roman" w:hAnsi="Times New Roman" w:cs="Times New Roman"/>
+          <w:sz w:val="24"/>
+          <w:szCs w:val="24"/>
+        </w:rPr>
+        <w:t xml:space="preserve"> the next step is to calculate the amount the employee will be advanced. Normal taxes will</w:t>
+      </w:r>
+      <w:r>
+        <w:rPr>
+          <w:rFonts w:ascii="Times New Roman" w:hAnsi="Times New Roman" w:cs="Times New Roman"/>
+          <w:sz w:val="24"/>
+          <w:szCs w:val="24"/>
+        </w:rPr>
+        <w:t xml:space="preserve"> be deducted from this payment.</w:t>
+      </w:r>
     </w:p>
     <w:p>
       <w:pPr>
@@ -11411,129 +11547,15 @@
           <w:b/>
         </w:rPr>
       </w:pPr>
-      <w:bookmarkStart w:id="37" w:name="_Toc472603750"/>
-      <w:r>
-        <w:rPr>
-          <w:b/>
-        </w:rPr>
-        <w:t>3.7.1 Module Overview</w:t>
+      <w:bookmarkStart w:id="37" w:name="_Toc472603751"/>
+      <w:r>
+        <w:rPr>
+          <w:b/>
+        </w:rPr>
+        <w:lastRenderedPageBreak/>
+        <w:t>3.7.2 To Be System</w:t>
       </w:r>
       <w:bookmarkEnd w:id="37"/>
-    </w:p>
-    <w:p>
-      <w:pPr>
-        <w:jc w:val="both"/>
-        <w:rPr>
-          <w:rFonts w:ascii="Times New Roman" w:hAnsi="Times New Roman" w:cs="Times New Roman"/>
-          <w:sz w:val="24"/>
-          <w:szCs w:val="24"/>
-        </w:rPr>
-      </w:pPr>
-      <w:r>
-        <w:rPr>
-          <w:rFonts w:ascii="Times New Roman" w:hAnsi="Times New Roman" w:cs="Times New Roman"/>
-          <w:sz w:val="24"/>
-          <w:szCs w:val="24"/>
-        </w:rPr>
-        <w:t> </w:t>
-      </w:r>
-      <w:r>
-        <w:rPr>
-          <w:rFonts w:ascii="Times New Roman" w:hAnsi="Times New Roman" w:cs="Times New Roman"/>
-          <w:sz w:val="24"/>
-          <w:szCs w:val="24"/>
-        </w:rPr>
-        <w:t xml:space="preserve">If </w:t>
-      </w:r>
-      <w:r>
-        <w:rPr>
-          <w:rFonts w:ascii="Times New Roman" w:hAnsi="Times New Roman" w:cs="Times New Roman"/>
-          <w:sz w:val="24"/>
-          <w:szCs w:val="24"/>
-        </w:rPr>
-        <w:t>an employee is facing financial hardship they may have the opportunity to request a salary advance. To request a salary advance an employee will complete a Salary Advance Request and P</w:t>
-      </w:r>
-      <w:r>
-        <w:rPr>
-          <w:rFonts w:ascii="Times New Roman" w:hAnsi="Times New Roman" w:cs="Times New Roman"/>
-          <w:sz w:val="24"/>
-          <w:szCs w:val="24"/>
-        </w:rPr>
-        <w:t xml:space="preserve">ayroll </w:t>
-      </w:r>
-      <w:r>
-        <w:rPr>
-          <w:rFonts w:ascii="Times New Roman" w:hAnsi="Times New Roman" w:cs="Times New Roman"/>
-          <w:sz w:val="24"/>
-          <w:szCs w:val="24"/>
-        </w:rPr>
-        <w:lastRenderedPageBreak/>
-        <w:t xml:space="preserve">Deduction Form. Once the authorized user </w:t>
-      </w:r>
-      <w:r>
-        <w:rPr>
-          <w:rFonts w:ascii="Times New Roman" w:hAnsi="Times New Roman" w:cs="Times New Roman"/>
-          <w:sz w:val="24"/>
-          <w:szCs w:val="24"/>
-        </w:rPr>
-        <w:t>receive</w:t>
-      </w:r>
-      <w:r>
-        <w:rPr>
-          <w:rFonts w:ascii="Times New Roman" w:hAnsi="Times New Roman" w:cs="Times New Roman"/>
-          <w:sz w:val="24"/>
-          <w:szCs w:val="24"/>
-        </w:rPr>
-        <w:t>s the form from applicant, he/she has</w:t>
-      </w:r>
-      <w:r>
-        <w:rPr>
-          <w:rFonts w:ascii="Times New Roman" w:hAnsi="Times New Roman" w:cs="Times New Roman"/>
-          <w:sz w:val="24"/>
-          <w:szCs w:val="24"/>
-        </w:rPr>
-        <w:t xml:space="preserve"> the ability to approve or deny the request according to the requirements. If the request is approved</w:t>
-      </w:r>
-      <w:r>
-        <w:rPr>
-          <w:rFonts w:ascii="Times New Roman" w:hAnsi="Times New Roman" w:cs="Times New Roman"/>
-          <w:sz w:val="24"/>
-          <w:szCs w:val="24"/>
-        </w:rPr>
-        <w:t>,</w:t>
-      </w:r>
-      <w:r>
-        <w:rPr>
-          <w:rFonts w:ascii="Times New Roman" w:hAnsi="Times New Roman" w:cs="Times New Roman"/>
-          <w:sz w:val="24"/>
-          <w:szCs w:val="24"/>
-        </w:rPr>
-        <w:t xml:space="preserve"> the next step is to calculate the amount the employee will be advanced. Normal taxes will</w:t>
-      </w:r>
-      <w:r>
-        <w:rPr>
-          <w:rFonts w:ascii="Times New Roman" w:hAnsi="Times New Roman" w:cs="Times New Roman"/>
-          <w:sz w:val="24"/>
-          <w:szCs w:val="24"/>
-        </w:rPr>
-        <w:t xml:space="preserve"> be deducted from this payment.</w:t>
-      </w:r>
-    </w:p>
-    <w:p>
-      <w:pPr>
-        <w:pStyle w:val="Heading3"/>
-        <w:rPr>
-          <w:b/>
-        </w:rPr>
-      </w:pPr>
-      <w:bookmarkStart w:id="38" w:name="_Toc472603751"/>
-      <w:r>
-        <w:rPr>
-          <w:b/>
-        </w:rPr>
-        <w:t>3.7.2 To Be System</w:t>
-      </w:r>
-      <w:bookmarkEnd w:id="38"/>
     </w:p>
     <w:p>
       <w:pPr>
@@ -11837,7 +11859,6 @@
         <w:rPr>
           <w:noProof/>
         </w:rPr>
-        <w:lastRenderedPageBreak/>
         <w:drawing>
           <wp:inline distT="0" distB="0" distL="0" distR="0" wp14:anchorId="1FD5C7FF" wp14:editId="67664B10">
             <wp:extent cx="5457825" cy="4333875"/>
@@ -11930,7 +11951,7 @@
           <w:b/>
         </w:rPr>
       </w:pPr>
-      <w:bookmarkStart w:id="39" w:name="_Toc472603752"/>
+      <w:bookmarkStart w:id="38" w:name="_Toc472603752"/>
       <w:r>
         <w:rPr>
           <w:b/>
@@ -11973,22 +11994,136 @@
         </w:rPr>
         <w:t xml:space="preserve"> Management</w:t>
       </w:r>
+      <w:bookmarkEnd w:id="38"/>
+    </w:p>
+    <w:p>
+      <w:pPr>
+        <w:pStyle w:val="Heading3"/>
+        <w:rPr>
+          <w:b/>
+        </w:rPr>
+      </w:pPr>
+      <w:r>
+        <w:rPr>
+          <w:b/>
+        </w:rPr>
+        <w:t xml:space="preserve"> </w:t>
+      </w:r>
+      <w:bookmarkStart w:id="39" w:name="_Toc472603753"/>
+      <w:r>
+        <w:rPr>
+          <w:b/>
+        </w:rPr>
+        <w:t>3.8</w:t>
+      </w:r>
+      <w:r>
+        <w:rPr>
+          <w:b/>
+        </w:rPr>
+        <w:t>.1 Module Overview</w:t>
+      </w:r>
       <w:bookmarkEnd w:id="39"/>
     </w:p>
     <w:p>
       <w:pPr>
+        <w:jc w:val="both"/>
+        <w:rPr>
+          <w:rFonts w:ascii="Times New Roman" w:hAnsi="Times New Roman" w:cs="Times New Roman"/>
+          <w:sz w:val="24"/>
+          <w:szCs w:val="24"/>
+        </w:rPr>
+      </w:pPr>
+      <w:r>
+        <w:rPr>
+          <w:rFonts w:ascii="Times New Roman" w:hAnsi="Times New Roman" w:cs="Times New Roman"/>
+          <w:sz w:val="24"/>
+          <w:szCs w:val="24"/>
+        </w:rPr>
+        <w:t xml:space="preserve">In order to increase efficiency in hiring and retention and to ensure consistency and compliance in the recruitment and selection process, it is recommended </w:t>
+      </w:r>
+      <w:r>
+        <w:rPr>
+          <w:rFonts w:ascii="Times New Roman" w:hAnsi="Times New Roman" w:cs="Times New Roman"/>
+          <w:sz w:val="24"/>
+          <w:szCs w:val="24"/>
+        </w:rPr>
+        <w:t xml:space="preserve">to have this </w:t>
+      </w:r>
+      <w:r>
+        <w:rPr>
+          <w:rFonts w:ascii="Times New Roman" w:hAnsi="Times New Roman" w:cs="Times New Roman"/>
+          <w:sz w:val="24"/>
+          <w:szCs w:val="24"/>
+        </w:rPr>
+        <w:t xml:space="preserve">to </w:t>
+      </w:r>
+      <w:r>
+        <w:rPr>
+          <w:rFonts w:ascii="Times New Roman" w:hAnsi="Times New Roman" w:cs="Times New Roman"/>
+          <w:sz w:val="24"/>
+          <w:szCs w:val="24"/>
+        </w:rPr>
+        <w:t xml:space="preserve">module to </w:t>
+      </w:r>
+      <w:r>
+        <w:rPr>
+          <w:rFonts w:ascii="Times New Roman" w:hAnsi="Times New Roman" w:cs="Times New Roman"/>
+          <w:sz w:val="24"/>
+          <w:szCs w:val="24"/>
+        </w:rPr>
+        <w:t>attract a tale</w:t>
+      </w:r>
+      <w:r>
+        <w:rPr>
+          <w:rFonts w:ascii="Times New Roman" w:hAnsi="Times New Roman" w:cs="Times New Roman"/>
+          <w:sz w:val="24"/>
+          <w:szCs w:val="24"/>
+        </w:rPr>
+        <w:t>nted and diverse applicant pool.</w:t>
+      </w:r>
+    </w:p>
+    <w:p>
+      <w:pPr>
+        <w:jc w:val="both"/>
+        <w:rPr>
+          <w:rFonts w:ascii="Times New Roman" w:hAnsi="Times New Roman" w:cs="Times New Roman"/>
+          <w:sz w:val="24"/>
+          <w:szCs w:val="24"/>
+        </w:rPr>
+      </w:pPr>
+      <w:r>
+        <w:rPr>
+          <w:rFonts w:ascii="Times New Roman" w:hAnsi="Times New Roman" w:cs="Times New Roman"/>
+          <w:sz w:val="24"/>
+          <w:szCs w:val="24"/>
+        </w:rPr>
+        <w:t xml:space="preserve">This </w:t>
+      </w:r>
+      <w:r>
+        <w:rPr>
+          <w:rFonts w:ascii="Times New Roman" w:hAnsi="Times New Roman" w:cs="Times New Roman"/>
+          <w:sz w:val="24"/>
+          <w:szCs w:val="24"/>
+        </w:rPr>
+        <w:t xml:space="preserve">exit process </w:t>
+      </w:r>
+      <w:r>
+        <w:rPr>
+          <w:rFonts w:ascii="Times New Roman" w:hAnsi="Times New Roman" w:cs="Times New Roman"/>
+          <w:sz w:val="24"/>
+          <w:szCs w:val="24"/>
+        </w:rPr>
+        <w:t>module allow organization to handle employee exit process or when employee leaving organization.</w:t>
+      </w:r>
+    </w:p>
+    <w:p>
+      <w:pPr>
         <w:pStyle w:val="Heading3"/>
         <w:rPr>
           <w:b/>
         </w:rPr>
       </w:pPr>
-      <w:r>
-        <w:rPr>
-          <w:b/>
-        </w:rPr>
-        <w:t xml:space="preserve"> </w:t>
-      </w:r>
-      <w:bookmarkStart w:id="40" w:name="_Toc472603753"/>
+      <w:bookmarkStart w:id="40" w:name="_Toc472603754"/>
       <w:r>
         <w:rPr>
           <w:b/>
@@ -11999,123 +12134,9 @@
         <w:rPr>
           <w:b/>
         </w:rPr>
-        <w:t>.1 Module Overview</w:t>
+        <w:t>.2 To Be system</w:t>
       </w:r>
       <w:bookmarkEnd w:id="40"/>
-    </w:p>
-    <w:p>
-      <w:pPr>
-        <w:jc w:val="both"/>
-        <w:rPr>
-          <w:rFonts w:ascii="Times New Roman" w:hAnsi="Times New Roman" w:cs="Times New Roman"/>
-          <w:sz w:val="24"/>
-          <w:szCs w:val="24"/>
-        </w:rPr>
-      </w:pPr>
-      <w:r>
-        <w:rPr>
-          <w:rFonts w:ascii="Times New Roman" w:hAnsi="Times New Roman" w:cs="Times New Roman"/>
-          <w:sz w:val="24"/>
-          <w:szCs w:val="24"/>
-        </w:rPr>
-        <w:t xml:space="preserve">In order to increase efficiency in hiring and retention and to ensure consistency and compliance in the recruitment and selection process, it is recommended </w:t>
-      </w:r>
-      <w:r>
-        <w:rPr>
-          <w:rFonts w:ascii="Times New Roman" w:hAnsi="Times New Roman" w:cs="Times New Roman"/>
-          <w:sz w:val="24"/>
-          <w:szCs w:val="24"/>
-        </w:rPr>
-        <w:t xml:space="preserve">to have this </w:t>
-      </w:r>
-      <w:r>
-        <w:rPr>
-          <w:rFonts w:ascii="Times New Roman" w:hAnsi="Times New Roman" w:cs="Times New Roman"/>
-          <w:sz w:val="24"/>
-          <w:szCs w:val="24"/>
-        </w:rPr>
-        <w:t xml:space="preserve">to </w:t>
-      </w:r>
-      <w:r>
-        <w:rPr>
-          <w:rFonts w:ascii="Times New Roman" w:hAnsi="Times New Roman" w:cs="Times New Roman"/>
-          <w:sz w:val="24"/>
-          <w:szCs w:val="24"/>
-        </w:rPr>
-        <w:t xml:space="preserve">module to </w:t>
-      </w:r>
-      <w:r>
-        <w:rPr>
-          <w:rFonts w:ascii="Times New Roman" w:hAnsi="Times New Roman" w:cs="Times New Roman"/>
-          <w:sz w:val="24"/>
-          <w:szCs w:val="24"/>
-        </w:rPr>
-        <w:t>attract a tale</w:t>
-      </w:r>
-      <w:r>
-        <w:rPr>
-          <w:rFonts w:ascii="Times New Roman" w:hAnsi="Times New Roman" w:cs="Times New Roman"/>
-          <w:sz w:val="24"/>
-          <w:szCs w:val="24"/>
-        </w:rPr>
-        <w:t>nted and diverse applicant pool.</w:t>
-      </w:r>
-    </w:p>
-    <w:p>
-      <w:pPr>
-        <w:jc w:val="both"/>
-        <w:rPr>
-          <w:rFonts w:ascii="Times New Roman" w:hAnsi="Times New Roman" w:cs="Times New Roman"/>
-          <w:sz w:val="24"/>
-          <w:szCs w:val="24"/>
-        </w:rPr>
-      </w:pPr>
-      <w:r>
-        <w:rPr>
-          <w:rFonts w:ascii="Times New Roman" w:hAnsi="Times New Roman" w:cs="Times New Roman"/>
-          <w:sz w:val="24"/>
-          <w:szCs w:val="24"/>
-        </w:rPr>
-        <w:t xml:space="preserve">This </w:t>
-      </w:r>
-      <w:r>
-        <w:rPr>
-          <w:rFonts w:ascii="Times New Roman" w:hAnsi="Times New Roman" w:cs="Times New Roman"/>
-          <w:sz w:val="24"/>
-          <w:szCs w:val="24"/>
-        </w:rPr>
-        <w:t xml:space="preserve">exit process </w:t>
-      </w:r>
-      <w:r>
-        <w:rPr>
-          <w:rFonts w:ascii="Times New Roman" w:hAnsi="Times New Roman" w:cs="Times New Roman"/>
-          <w:sz w:val="24"/>
-          <w:szCs w:val="24"/>
-        </w:rPr>
-        <w:t>module allow organization to handle employee exit process or when employee leaving organization.</w:t>
-      </w:r>
-    </w:p>
-    <w:p>
-      <w:pPr>
-        <w:pStyle w:val="Heading3"/>
-        <w:rPr>
-          <w:b/>
-        </w:rPr>
-      </w:pPr>
-      <w:bookmarkStart w:id="41" w:name="_Toc472603754"/>
-      <w:r>
-        <w:rPr>
-          <w:b/>
-        </w:rPr>
-        <w:t>3.8</w:t>
-      </w:r>
-      <w:r>
-        <w:rPr>
-          <w:b/>
-        </w:rPr>
-        <w:t>.2 To Be system</w:t>
-      </w:r>
-      <w:bookmarkEnd w:id="41"/>
     </w:p>
     <w:p>
       <w:pPr>
@@ -12222,7 +12243,6 @@
           <w:sz w:val="24"/>
           <w:szCs w:val="24"/>
         </w:rPr>
-        <w:lastRenderedPageBreak/>
         <w:t>Define stages to track the progress in the recruitment process</w:t>
       </w:r>
     </w:p>
@@ -12637,6 +12657,7 @@
           <w:bCs/>
           <w:u w:val="single"/>
         </w:rPr>
+        <w:lastRenderedPageBreak/>
         <w:t>Define next action and next action dates</w:t>
       </w:r>
     </w:p>
@@ -12998,7 +13019,6 @@
           <w:szCs w:val="24"/>
           <w:shd w:val="clear" w:color="auto" w:fill="FFFFFF"/>
         </w:rPr>
-        <w:lastRenderedPageBreak/>
         <w:t>Print Employee Exit PDF Report.</w:t>
       </w:r>
     </w:p>
@@ -13479,102 +13499,12 @@
     </w:p>
     <w:p>
       <w:pPr>
-        <w:rPr>
-          <w:rFonts w:ascii="Times New Roman" w:hAnsi="Times New Roman" w:cs="Times New Roman"/>
-          <w:color w:val="000000" w:themeColor="text1"/>
-          <w:sz w:val="24"/>
-          <w:szCs w:val="24"/>
-        </w:rPr>
-      </w:pPr>
-    </w:p>
-    <w:p>
-      <w:pPr>
-        <w:rPr>
-          <w:rFonts w:ascii="Times New Roman" w:hAnsi="Times New Roman" w:cs="Times New Roman"/>
-          <w:color w:val="000000" w:themeColor="text1"/>
-          <w:sz w:val="24"/>
-          <w:szCs w:val="24"/>
-        </w:rPr>
-      </w:pPr>
-    </w:p>
-    <w:p>
-      <w:pPr>
-        <w:rPr>
-          <w:rFonts w:ascii="Times New Roman" w:hAnsi="Times New Roman" w:cs="Times New Roman"/>
-          <w:color w:val="000000" w:themeColor="text1"/>
-          <w:sz w:val="24"/>
-          <w:szCs w:val="24"/>
-        </w:rPr>
-      </w:pPr>
-    </w:p>
-    <w:p>
-      <w:pPr>
-        <w:rPr>
-          <w:rFonts w:ascii="Times New Roman" w:hAnsi="Times New Roman" w:cs="Times New Roman"/>
-          <w:color w:val="000000" w:themeColor="text1"/>
-          <w:sz w:val="24"/>
-          <w:szCs w:val="24"/>
-        </w:rPr>
-      </w:pPr>
-    </w:p>
-    <w:p>
-      <w:pPr>
-        <w:rPr>
-          <w:rFonts w:ascii="Times New Roman" w:hAnsi="Times New Roman" w:cs="Times New Roman"/>
-          <w:color w:val="000000" w:themeColor="text1"/>
-          <w:sz w:val="24"/>
-          <w:szCs w:val="24"/>
-        </w:rPr>
-      </w:pPr>
-    </w:p>
-    <w:p>
-      <w:pPr>
-        <w:rPr>
-          <w:rFonts w:ascii="Times New Roman" w:hAnsi="Times New Roman" w:cs="Times New Roman"/>
-          <w:color w:val="000000" w:themeColor="text1"/>
-          <w:sz w:val="24"/>
-          <w:szCs w:val="24"/>
-        </w:rPr>
-      </w:pPr>
-    </w:p>
-    <w:p>
-      <w:pPr>
-        <w:rPr>
-          <w:rFonts w:ascii="Times New Roman" w:hAnsi="Times New Roman" w:cs="Times New Roman"/>
-          <w:color w:val="000000" w:themeColor="text1"/>
-          <w:sz w:val="24"/>
-          <w:szCs w:val="24"/>
-        </w:rPr>
-      </w:pPr>
-    </w:p>
-    <w:p>
-      <w:pPr>
-        <w:rPr>
-          <w:rFonts w:ascii="Times New Roman" w:hAnsi="Times New Roman" w:cs="Times New Roman"/>
-          <w:color w:val="000000" w:themeColor="text1"/>
-          <w:sz w:val="24"/>
-          <w:szCs w:val="24"/>
-        </w:rPr>
-      </w:pPr>
-    </w:p>
-    <w:p>
-      <w:pPr>
-        <w:rPr>
-          <w:rFonts w:ascii="Times New Roman" w:hAnsi="Times New Roman" w:cs="Times New Roman"/>
-          <w:color w:val="000000" w:themeColor="text1"/>
-          <w:sz w:val="24"/>
-          <w:szCs w:val="24"/>
-        </w:rPr>
-      </w:pPr>
-    </w:p>
-    <w:p>
-      <w:pPr>
         <w:pStyle w:val="Heading2"/>
         <w:rPr>
           <w:b/>
         </w:rPr>
       </w:pPr>
-      <w:bookmarkStart w:id="42" w:name="_Toc472603755"/>
+      <w:bookmarkStart w:id="41" w:name="_Toc472603755"/>
       <w:r>
         <w:rPr>
           <w:b/>
@@ -13606,29 +13536,29 @@
         </w:rPr>
         <w:t>ment</w:t>
       </w:r>
+      <w:bookmarkEnd w:id="41"/>
+    </w:p>
+    <w:p>
+      <w:pPr>
+        <w:pStyle w:val="Heading3"/>
+        <w:rPr>
+          <w:b/>
+        </w:rPr>
+      </w:pPr>
+      <w:bookmarkStart w:id="42" w:name="_Toc472603756"/>
+      <w:r>
+        <w:rPr>
+          <w:b/>
+        </w:rPr>
+        <w:t>3.9</w:t>
+      </w:r>
+      <w:r>
+        <w:rPr>
+          <w:b/>
+        </w:rPr>
+        <w:t>.1 Module overview</w:t>
+      </w:r>
       <w:bookmarkEnd w:id="42"/>
-    </w:p>
-    <w:p>
-      <w:pPr>
-        <w:pStyle w:val="Heading3"/>
-        <w:rPr>
-          <w:b/>
-        </w:rPr>
-      </w:pPr>
-      <w:bookmarkStart w:id="43" w:name="_Toc472603756"/>
-      <w:r>
-        <w:rPr>
-          <w:b/>
-        </w:rPr>
-        <w:t>3.9</w:t>
-      </w:r>
-      <w:r>
-        <w:rPr>
-          <w:b/>
-        </w:rPr>
-        <w:t>.1 Module overview</w:t>
-      </w:r>
-      <w:bookmarkEnd w:id="43"/>
     </w:p>
     <w:p>
       <w:pPr>
@@ -13749,20 +13679,12 @@
     </w:p>
     <w:p>
       <w:pPr>
-        <w:pStyle w:val="NormalWeb"/>
-        <w:shd w:val="clear" w:color="auto" w:fill="FFFFFF"/>
-        <w:spacing w:after="0"/>
-        <w:jc w:val="both"/>
-      </w:pPr>
-    </w:p>
-    <w:p>
-      <w:pPr>
         <w:pStyle w:val="Heading3"/>
         <w:rPr>
           <w:b/>
         </w:rPr>
       </w:pPr>
-      <w:bookmarkStart w:id="44" w:name="_Toc472603757"/>
+      <w:bookmarkStart w:id="43" w:name="_Toc472603757"/>
       <w:r>
         <w:rPr>
           <w:b/>
@@ -13773,9 +13695,23 @@
         <w:rPr>
           <w:b/>
         </w:rPr>
-        <w:t>.2 To Be System</w:t>
-      </w:r>
-      <w:bookmarkEnd w:id="44"/>
+        <w:t xml:space="preserve">.2 </w:t>
+      </w:r>
+      <w:proofErr w:type="gramStart"/>
+      <w:r>
+        <w:rPr>
+          <w:b/>
+        </w:rPr>
+        <w:t>To</w:t>
+      </w:r>
+      <w:proofErr w:type="gramEnd"/>
+      <w:r>
+        <w:rPr>
+          <w:b/>
+        </w:rPr>
+        <w:t xml:space="preserve"> Be System</w:t>
+      </w:r>
+      <w:bookmarkEnd w:id="43"/>
     </w:p>
     <w:p>
       <w:pPr>
@@ -14191,7 +14127,7 @@
           <w:b/>
         </w:rPr>
       </w:pPr>
-      <w:bookmarkStart w:id="45" w:name="_Toc472603758"/>
+      <w:bookmarkStart w:id="44" w:name="_Toc472603758"/>
       <w:r>
         <w:rPr>
           <w:b/>
@@ -14204,7 +14140,7 @@
         </w:rPr>
         <w:t xml:space="preserve"> Employee Benefits Management</w:t>
       </w:r>
-      <w:bookmarkEnd w:id="45"/>
+      <w:bookmarkEnd w:id="44"/>
     </w:p>
     <w:p>
       <w:pPr>
@@ -14214,7 +14150,7 @@
           <w:b/>
         </w:rPr>
       </w:pPr>
-      <w:bookmarkStart w:id="46" w:name="_Toc472603759"/>
+      <w:bookmarkStart w:id="45" w:name="_Toc472603759"/>
       <w:r>
         <w:rPr>
           <w:b/>
@@ -14227,7 +14163,7 @@
         </w:rPr>
         <w:t>.1 Module overview</w:t>
       </w:r>
-      <w:bookmarkEnd w:id="46"/>
+      <w:bookmarkEnd w:id="45"/>
     </w:p>
     <w:p>
       <w:pPr>
@@ -14258,7 +14194,7 @@
           <w:b/>
         </w:rPr>
       </w:pPr>
-      <w:bookmarkStart w:id="47" w:name="_Toc472603760"/>
+      <w:bookmarkStart w:id="46" w:name="_Toc472603760"/>
       <w:r>
         <w:rPr>
           <w:b/>
@@ -14271,7 +14207,7 @@
         </w:rPr>
         <w:t>.2 To Be system</w:t>
       </w:r>
-      <w:bookmarkEnd w:id="47"/>
+      <w:bookmarkEnd w:id="46"/>
     </w:p>
     <w:p>
       <w:pPr>
@@ -14586,6 +14522,8 @@
           <w:szCs w:val="24"/>
         </w:rPr>
       </w:pPr>
+      <w:bookmarkStart w:id="47" w:name="_GoBack"/>
+      <w:bookmarkEnd w:id="47"/>
     </w:p>
     <w:sectPr>
       <w:headerReference w:type="default" r:id="rId26"/>
@@ -14651,7 +14589,7 @@
       <w:rPr>
         <w:noProof/>
       </w:rPr>
-      <w:t>17</w:t>
+      <w:t>25</w:t>
     </w:r>
     <w:r>
       <w:fldChar w:fldCharType="end"/>
@@ -14672,7 +14610,7 @@
       <w:rPr>
         <w:noProof/>
       </w:rPr>
-      <w:t>26</w:t>
+      <w:t>25</w:t>
     </w:r>
     <w:r>
       <w:fldChar w:fldCharType="end"/>
@@ -21123,7 +21061,7 @@
 </file>
 
 <file path=customXml/itemProps1.xml><?xml version="1.0" encoding="utf-8"?>
-<ds:datastoreItem xmlns:ds="http://schemas.openxmlformats.org/officeDocument/2006/customXml" ds:itemID="{E34D79DE-5090-495F-86C1-B54207EC86FB}">
+<ds:datastoreItem xmlns:ds="http://schemas.openxmlformats.org/officeDocument/2006/customXml" ds:itemID="{4429DDCC-8029-4720-803A-38EEBC30C059}">
   <ds:schemaRefs>
     <ds:schemaRef ds:uri="http://schemas.openxmlformats.org/officeDocument/2006/bibliography"/>
   </ds:schemaRefs>

</xml_diff>

<commit_message>
Update on payroll sub modules.
</commit_message>
<xml_diff>
--- a/CRS-Documents/HR/CRS/Samuda-CRS-HR-V-0.1.docx
+++ b/CRS-Documents/HR/CRS/Samuda-CRS-HR-V-0.1.docx
@@ -7544,9 +7544,6 @@
     </w:p>
     <w:p/>
     <w:p/>
-    <w:p/>
-    <w:p/>
-    <w:p/>
     <w:p>
       <w:pPr>
         <w:pStyle w:val="Heading3"/>
@@ -7704,10 +7701,10 @@
             <v:path o:extrusionok="f" gradientshapeok="t" o:connecttype="rect"/>
             <o:lock v:ext="edit" aspectratio="t"/>
           </v:shapetype>
-          <v:shape id="_x0000_i1025" type="#_x0000_t75" style="width:322.45pt;height:376.3pt" o:ole="">
+          <v:shape id="_x0000_i1025" type="#_x0000_t75" style="width:322.5pt;height:376.5pt" o:ole="">
             <v:imagedata r:id="rId16" o:title=""/>
           </v:shape>
-          <o:OLEObject Type="Embed" ProgID="Visio.Drawing.11" ShapeID="_x0000_i1025" DrawAspect="Content" ObjectID="_1546882249" r:id="rId17"/>
+          <o:OLEObject Type="Embed" ProgID="Visio.Drawing.11" ShapeID="_x0000_i1025" DrawAspect="Content" ObjectID="_1546883060" r:id="rId17"/>
         </w:object>
       </w:r>
     </w:p>
@@ -8860,10 +8857,10 @@
       </w:r>
       <w:r>
         <w:object w:dxaOrig="9138" w:dyaOrig="6385" w14:anchorId="1779AA6D">
-          <v:shape id="_x0000_i1026" type="#_x0000_t75" style="width:457.65pt;height:318.7pt" o:ole="">
+          <v:shape id="_x0000_i1026" type="#_x0000_t75" style="width:457.5pt;height:318.75pt" o:ole="">
             <v:imagedata r:id="rId19" o:title=""/>
           </v:shape>
-          <o:OLEObject Type="Embed" ProgID="Visio.Drawing.11" ShapeID="_x0000_i1026" DrawAspect="Content" ObjectID="_1546882250" r:id="rId20"/>
+          <o:OLEObject Type="Embed" ProgID="Visio.Drawing.11" ShapeID="_x0000_i1026" DrawAspect="Content" ObjectID="_1546883061" r:id="rId20"/>
         </w:object>
       </w:r>
     </w:p>
@@ -9575,7 +9572,6 @@
     <w:p/>
     <w:p/>
     <w:p/>
-    <w:p/>
     <w:p>
       <w:pPr>
         <w:pStyle w:val="Heading2"/>
@@ -9588,6 +9584,7 @@
         <w:rPr>
           <w:b/>
         </w:rPr>
+        <w:lastRenderedPageBreak/>
         <w:t>3.6 Payroll Management</w:t>
       </w:r>
       <w:bookmarkEnd w:id="32"/>
@@ -9625,7 +9622,34 @@
           <w:sz w:val="24"/>
           <w:szCs w:val="24"/>
         </w:rPr>
-        <w:t>Payroll system is slightly different from HR System. Payroll is a process by which the employee of organization receives their salaries. For this system deals with the functions that involves balancing and integration of payroll data. It also includes depositing &amp; reporting of payroll system information. Payroll system also takes care of wages generation, deductions and employee record keeping processes.</w:t>
+        <w:t xml:space="preserve">Payroll system </w:t>
+      </w:r>
+      <w:r>
+        <w:rPr>
+          <w:rFonts w:ascii="Times New Roman" w:hAnsi="Times New Roman" w:cs="Times New Roman"/>
+          <w:color w:val="auto"/>
+          <w:sz w:val="24"/>
+          <w:szCs w:val="24"/>
+        </w:rPr>
+        <w:t>is the core part of HR System.</w:t>
+      </w:r>
+      <w:r>
+        <w:rPr>
+          <w:rFonts w:ascii="Times New Roman" w:hAnsi="Times New Roman" w:cs="Times New Roman"/>
+          <w:color w:val="auto"/>
+          <w:sz w:val="24"/>
+          <w:szCs w:val="24"/>
+        </w:rPr>
+        <w:t xml:space="preserve"> </w:t>
+      </w:r>
+      <w:r>
+        <w:rPr>
+          <w:rFonts w:ascii="Times New Roman" w:hAnsi="Times New Roman" w:cs="Times New Roman"/>
+          <w:color w:val="auto"/>
+          <w:sz w:val="24"/>
+          <w:szCs w:val="24"/>
+        </w:rPr>
+        <w:t>Payroll is a process by which the employee of organization receives their salaries. For this system deals with the functions that involves balancing and integration of payroll data. It also includes depositing &amp; reporting of payroll system information. Payroll system also takes care of wages generation, deductions and employee record keeping processes.</w:t>
       </w:r>
     </w:p>
     <w:p>
@@ -9642,7 +9666,7 @@
           <w:sz w:val="24"/>
           <w:szCs w:val="24"/>
         </w:rPr>
-        <w:t>HR Payroll system alone &amp; its ERP System software is an assist for HR professionals’ to identify, evaluate &amp; select employees. This system is basically designed &amp; developed in a way to help HR experts after a deep feedback about system’s requirement document. Their requirements &amp; instructions have made it extraordinary from rest of software’s list. It is integrated Sub Modules are below:</w:t>
+        <w:t>It is integrated Sub Modules are below:</w:t>
       </w:r>
     </w:p>
     <w:p>
@@ -9786,17 +9810,7 @@
           <w:sz w:val="24"/>
           <w:szCs w:val="24"/>
         </w:rPr>
-        <w:t xml:space="preserve">and other variables. </w:t>
-      </w:r>
-      <w:r>
-        <w:rPr>
-          <w:rFonts w:ascii="Times New Roman" w:hAnsi="Times New Roman" w:cs="Times New Roman"/>
-          <w:color w:val="auto"/>
-          <w:sz w:val="24"/>
-          <w:szCs w:val="24"/>
-        </w:rPr>
-        <w:lastRenderedPageBreak/>
-        <w:t>Each month</w:t>
+        <w:t>and other variables. Each month</w:t>
       </w:r>
       <w:r>
         <w:rPr>
@@ -9892,6 +9906,7 @@
           <w:sz w:val="24"/>
           <w:szCs w:val="24"/>
         </w:rPr>
+        <w:lastRenderedPageBreak/>
         <w:t>Salary structure: Define a set of rules usually applied to a category of employees. Salary calculation after considering all the allowances, deductions and incentives (if any) etc.</w:t>
       </w:r>
     </w:p>
@@ -10508,7 +10523,6 @@
           <w:sz w:val="24"/>
           <w:szCs w:val="24"/>
         </w:rPr>
-        <w:lastRenderedPageBreak/>
         <w:t xml:space="preserve">Condition </w:t>
       </w:r>
       <w:r>
@@ -10705,6 +10719,7 @@
           <w:sz w:val="24"/>
           <w:szCs w:val="24"/>
         </w:rPr>
+        <w:lastRenderedPageBreak/>
         <w:t>Description:</w:t>
       </w:r>
       <w:r>
@@ -11282,26 +11297,34 @@
           <w:szCs w:val="24"/>
           <w:u w:val="single"/>
         </w:rPr>
+        <w:t>Salary Process</w:t>
+      </w:r>
+    </w:p>
+    <w:p>
+      <w:pPr>
+        <w:jc w:val="both"/>
+        <w:rPr>
+          <w:rFonts w:ascii="Times New Roman" w:hAnsi="Times New Roman" w:cs="Times New Roman"/>
+          <w:sz w:val="24"/>
+          <w:szCs w:val="24"/>
+        </w:rPr>
+      </w:pPr>
+      <w:r>
+        <w:rPr>
+          <w:rFonts w:ascii="Times New Roman" w:hAnsi="Times New Roman" w:cs="Times New Roman"/>
+          <w:sz w:val="24"/>
+          <w:szCs w:val="24"/>
+        </w:rPr>
+        <w:t xml:space="preserve">This salary Process will be done automatically with the help of some other modules (Attendance, leave, account etc.) along with required information.  Attendance module will provide information about employees’ late attendance summary which might be deducted due to policy. Leave module will be giving information about is employee availing leave more than allocation or not. Employees’ loan, </w:t>
+      </w:r>
+      <w:r>
+        <w:rPr>
+          <w:rFonts w:ascii="Times New Roman" w:hAnsi="Times New Roman" w:cs="Times New Roman"/>
+          <w:sz w:val="24"/>
+          <w:szCs w:val="24"/>
+        </w:rPr>
         <w:lastRenderedPageBreak/>
-        <w:t>Salary Process</w:t>
-      </w:r>
-    </w:p>
-    <w:p>
-      <w:pPr>
-        <w:jc w:val="both"/>
-        <w:rPr>
-          <w:rFonts w:ascii="Times New Roman" w:hAnsi="Times New Roman" w:cs="Times New Roman"/>
-          <w:sz w:val="24"/>
-          <w:szCs w:val="24"/>
-        </w:rPr>
-      </w:pPr>
-      <w:r>
-        <w:rPr>
-          <w:rFonts w:ascii="Times New Roman" w:hAnsi="Times New Roman" w:cs="Times New Roman"/>
-          <w:sz w:val="24"/>
-          <w:szCs w:val="24"/>
-        </w:rPr>
-        <w:t>This salary Process will be done automatically with the help of some other modules (Attendance, leave, account etc.) along with required information.  Attendance module will provide information about employees’ late attendance summary which might be deducted due to policy. Leave module will be giving information about is employee availing leave more than allocation or not. Employees’ loan, incentive etc. information will be collected from account module. Department will provide information about employee (if there is any feedback).</w:t>
+        <w:t>incentive etc. information will be collected from account module. Department will provide information about employee (if there is any feedback).</w:t>
       </w:r>
       <w:r>
         <w:rPr>
@@ -11552,7 +11575,6 @@
         <w:rPr>
           <w:b/>
         </w:rPr>
-        <w:lastRenderedPageBreak/>
         <w:t>3.7.2 To Be System</w:t>
       </w:r>
       <w:bookmarkEnd w:id="37"/>
@@ -11627,6 +11649,7 @@
           <w:sz w:val="24"/>
           <w:szCs w:val="24"/>
         </w:rPr>
+        <w:lastRenderedPageBreak/>
         <w:t>By submitting the Request for Salary Advance, the employee authorizes the</w:t>
       </w:r>
       <w:r>
@@ -11956,6 +11979,7 @@
         <w:rPr>
           <w:b/>
         </w:rPr>
+        <w:lastRenderedPageBreak/>
         <w:t>3.8</w:t>
       </w:r>
       <w:r>
@@ -12657,7 +12681,6 @@
           <w:bCs/>
           <w:u w:val="single"/>
         </w:rPr>
-        <w:lastRenderedPageBreak/>
         <w:t>Define next action and next action dates</w:t>
       </w:r>
     </w:p>
@@ -12675,6 +12698,7 @@
         <w:rPr>
           <w:color w:val="000000" w:themeColor="text1"/>
         </w:rPr>
+        <w:lastRenderedPageBreak/>
         <w:t>The</w:t>
       </w:r>
       <w:r>
@@ -13536,7 +13560,9 @@
         </w:rPr>
         <w:t>ment</w:t>
       </w:r>
+      <w:bookmarkStart w:id="42" w:name="_GoBack"/>
       <w:bookmarkEnd w:id="41"/>
+      <w:bookmarkEnd w:id="42"/>
     </w:p>
     <w:p>
       <w:pPr>
@@ -13545,7 +13571,7 @@
           <w:b/>
         </w:rPr>
       </w:pPr>
-      <w:bookmarkStart w:id="42" w:name="_Toc472603756"/>
+      <w:bookmarkStart w:id="43" w:name="_Toc472603756"/>
       <w:r>
         <w:rPr>
           <w:b/>
@@ -13558,7 +13584,7 @@
         </w:rPr>
         <w:t>.1 Module overview</w:t>
       </w:r>
-      <w:bookmarkEnd w:id="42"/>
+      <w:bookmarkEnd w:id="43"/>
     </w:p>
     <w:p>
       <w:pPr>
@@ -13684,7 +13710,7 @@
           <w:b/>
         </w:rPr>
       </w:pPr>
-      <w:bookmarkStart w:id="43" w:name="_Toc472603757"/>
+      <w:bookmarkStart w:id="44" w:name="_Toc472603757"/>
       <w:r>
         <w:rPr>
           <w:b/>
@@ -13711,7 +13737,7 @@
         </w:rPr>
         <w:t xml:space="preserve"> Be System</w:t>
       </w:r>
-      <w:bookmarkEnd w:id="43"/>
+      <w:bookmarkEnd w:id="44"/>
     </w:p>
     <w:p>
       <w:pPr>
@@ -14127,7 +14153,7 @@
           <w:b/>
         </w:rPr>
       </w:pPr>
-      <w:bookmarkStart w:id="44" w:name="_Toc472603758"/>
+      <w:bookmarkStart w:id="45" w:name="_Toc472603758"/>
       <w:r>
         <w:rPr>
           <w:b/>
@@ -14140,7 +14166,7 @@
         </w:rPr>
         <w:t xml:space="preserve"> Employee Benefits Management</w:t>
       </w:r>
-      <w:bookmarkEnd w:id="44"/>
+      <w:bookmarkEnd w:id="45"/>
     </w:p>
     <w:p>
       <w:pPr>
@@ -14150,7 +14176,7 @@
           <w:b/>
         </w:rPr>
       </w:pPr>
-      <w:bookmarkStart w:id="45" w:name="_Toc472603759"/>
+      <w:bookmarkStart w:id="46" w:name="_Toc472603759"/>
       <w:r>
         <w:rPr>
           <w:b/>
@@ -14163,7 +14189,7 @@
         </w:rPr>
         <w:t>.1 Module overview</w:t>
       </w:r>
-      <w:bookmarkEnd w:id="45"/>
+      <w:bookmarkEnd w:id="46"/>
     </w:p>
     <w:p>
       <w:pPr>
@@ -14194,7 +14220,7 @@
           <w:b/>
         </w:rPr>
       </w:pPr>
-      <w:bookmarkStart w:id="46" w:name="_Toc472603760"/>
+      <w:bookmarkStart w:id="47" w:name="_Toc472603760"/>
       <w:r>
         <w:rPr>
           <w:b/>
@@ -14207,7 +14233,7 @@
         </w:rPr>
         <w:t>.2 To Be system</w:t>
       </w:r>
-      <w:bookmarkEnd w:id="46"/>
+      <w:bookmarkEnd w:id="47"/>
     </w:p>
     <w:p>
       <w:pPr>
@@ -14522,8 +14548,6 @@
           <w:szCs w:val="24"/>
         </w:rPr>
       </w:pPr>
-      <w:bookmarkStart w:id="47" w:name="_GoBack"/>
-      <w:bookmarkEnd w:id="47"/>
     </w:p>
     <w:sectPr>
       <w:headerReference w:type="default" r:id="rId26"/>
@@ -14589,7 +14613,7 @@
       <w:rPr>
         <w:noProof/>
       </w:rPr>
-      <w:t>25</w:t>
+      <w:t>24</w:t>
     </w:r>
     <w:r>
       <w:fldChar w:fldCharType="end"/>
@@ -21061,7 +21085,7 @@
 </file>
 
 <file path=customXml/itemProps1.xml><?xml version="1.0" encoding="utf-8"?>
-<ds:datastoreItem xmlns:ds="http://schemas.openxmlformats.org/officeDocument/2006/customXml" ds:itemID="{4429DDCC-8029-4720-803A-38EEBC30C059}">
+<ds:datastoreItem xmlns:ds="http://schemas.openxmlformats.org/officeDocument/2006/customXml" ds:itemID="{651CD22C-157B-4263-90FA-DF71B192222A}">
   <ds:schemaRefs>
     <ds:schemaRef ds:uri="http://schemas.openxmlformats.org/officeDocument/2006/bibliography"/>
   </ds:schemaRefs>

</xml_diff>

<commit_message>
added policy of PF and GF
</commit_message>
<xml_diff>
--- a/CRS-Documents/HR/CRS/Samuda-CRS-HR-V-0.1.docx
+++ b/CRS-Documents/HR/CRS/Samuda-CRS-HR-V-0.1.docx
@@ -513,7 +513,7 @@
         <w:ind w:left="360" w:hanging="180"/>
       </w:pPr>
       <w:bookmarkStart w:id="0" w:name="_Toc314731207"/>
-      <w:bookmarkStart w:id="1" w:name="_Toc473210362"/>
+      <w:bookmarkStart w:id="1" w:name="_Toc473221715"/>
       <w:r>
         <w:lastRenderedPageBreak/>
         <w:t>Document Information</w:t>
@@ -1017,613 +1017,6 @@
     </w:p>
     <w:p>
       <w:pPr>
-        <w:jc w:val="both"/>
-      </w:pPr>
-    </w:p>
-    <w:p>
-      <w:pPr>
-        <w:pBdr>
-          <w:bottom w:val="single" w:sz="4" w:space="1" w:color="auto"/>
-        </w:pBdr>
-        <w:shd w:val="clear" w:color="auto" w:fill="D9D9D9" w:themeFill="background1" w:themeFillShade="D9"/>
-        <w:spacing w:after="120"/>
-        <w:rPr>
-          <w:lang w:val="en-GB"/>
-        </w:rPr>
-      </w:pPr>
-      <w:r>
-        <w:rPr>
-          <w:rFonts w:ascii="AvantGarde" w:hAnsi="AvantGarde"/>
-          <w:sz w:val="20"/>
-          <w:szCs w:val="20"/>
-          <w:shd w:val="clear" w:color="auto" w:fill="D9D9D9" w:themeFill="background1" w:themeFillShade="D9"/>
-          <w:lang w:val="en-GB"/>
-        </w:rPr>
-        <w:t>Signed on behalf of</w:t>
-      </w:r>
-      <w:r>
-        <w:rPr>
-          <w:shd w:val="clear" w:color="auto" w:fill="D9D9D9" w:themeFill="background1" w:themeFillShade="D9"/>
-          <w:lang w:val="en-GB"/>
-        </w:rPr>
-        <w:tab/>
-      </w:r>
-      <w:r>
-        <w:rPr>
-          <w:shd w:val="clear" w:color="auto" w:fill="D9D9D9" w:themeFill="background1" w:themeFillShade="D9"/>
-          <w:lang w:val="en-GB"/>
-        </w:rPr>
-        <w:tab/>
-      </w:r>
-      <w:r>
-        <w:rPr>
-          <w:shd w:val="clear" w:color="auto" w:fill="D9D9D9" w:themeFill="background1" w:themeFillShade="D9"/>
-          <w:lang w:val="en-GB"/>
-        </w:rPr>
-        <w:tab/>
-      </w:r>
-      <w:r>
-        <w:rPr>
-          <w:shd w:val="clear" w:color="auto" w:fill="D9D9D9" w:themeFill="background1" w:themeFillShade="D9"/>
-          <w:lang w:val="en-GB"/>
-        </w:rPr>
-        <w:tab/>
-      </w:r>
-      <w:r>
-        <w:rPr>
-          <w:shd w:val="clear" w:color="auto" w:fill="D9D9D9" w:themeFill="background1" w:themeFillShade="D9"/>
-          <w:lang w:val="en-GB"/>
-        </w:rPr>
-        <w:tab/>
-      </w:r>
-      <w:r>
-        <w:rPr>
-          <w:shd w:val="clear" w:color="auto" w:fill="D9D9D9" w:themeFill="background1" w:themeFillShade="D9"/>
-          <w:lang w:val="en-GB"/>
-        </w:rPr>
-        <w:tab/>
-      </w:r>
-      <w:r>
-        <w:rPr>
-          <w:shd w:val="clear" w:color="auto" w:fill="D9D9D9" w:themeFill="background1" w:themeFillShade="D9"/>
-          <w:lang w:val="en-GB"/>
-        </w:rPr>
-        <w:t xml:space="preserve">               </w:t>
-      </w:r>
-      <w:r>
-        <w:rPr>
-          <w:rFonts w:ascii="AvantGarde" w:hAnsi="AvantGarde"/>
-          <w:sz w:val="20"/>
-          <w:szCs w:val="20"/>
-          <w:shd w:val="clear" w:color="auto" w:fill="D9D9D9" w:themeFill="background1" w:themeFillShade="D9"/>
-          <w:lang w:val="en-GB"/>
-        </w:rPr>
-        <w:t>Signed on behalf of</w:t>
-      </w:r>
-      <w:r>
-        <w:rPr>
-          <w:rFonts w:ascii="AvantGarde" w:hAnsi="AvantGarde"/>
-          <w:sz w:val="20"/>
-          <w:szCs w:val="20"/>
-          <w:shd w:val="clear" w:color="auto" w:fill="D9D9D9" w:themeFill="background1" w:themeFillShade="D9"/>
-          <w:lang w:val="en-GB"/>
-        </w:rPr>
-        <w:t xml:space="preserve">            </w:t>
-      </w:r>
-    </w:p>
-    <w:p>
-      <w:pPr>
-        <w:spacing w:after="120"/>
-        <w:rPr>
-          <w:rFonts w:ascii="AvantGarde" w:hAnsi="AvantGarde"/>
-          <w:color w:val="FF0000"/>
-          <w:sz w:val="20"/>
-          <w:szCs w:val="20"/>
-          <w:lang w:val="en-GB"/>
-        </w:rPr>
-      </w:pPr>
-      <w:proofErr w:type="spellStart"/>
-      <w:r>
-        <w:rPr>
-          <w:rFonts w:ascii="AvantGarde" w:hAnsi="AvantGarde" w:cs="Arial"/>
-        </w:rPr>
-        <w:t>Samuda</w:t>
-      </w:r>
-      <w:proofErr w:type="spellEnd"/>
-      <w:r>
-        <w:rPr>
-          <w:rFonts w:ascii="AvantGarde" w:hAnsi="AvantGarde" w:cs="Arial"/>
-        </w:rPr>
-        <w:t xml:space="preserve"> Chemicals Ltd.</w:t>
-      </w:r>
-      <w:r>
-        <w:rPr>
-          <w:color w:val="FF0000"/>
-          <w:lang w:val="en-GB"/>
-        </w:rPr>
-        <w:tab/>
-      </w:r>
-      <w:r>
-        <w:rPr>
-          <w:color w:val="FF0000"/>
-          <w:lang w:val="en-GB"/>
-        </w:rPr>
-        <w:tab/>
-      </w:r>
-      <w:r>
-        <w:rPr>
-          <w:color w:val="FF0000"/>
-          <w:lang w:val="en-GB"/>
-        </w:rPr>
-        <w:tab/>
-      </w:r>
-      <w:r>
-        <w:rPr>
-          <w:color w:val="FF0000"/>
-          <w:lang w:val="en-GB"/>
-        </w:rPr>
-        <w:tab/>
-      </w:r>
-      <w:r>
-        <w:rPr>
-          <w:color w:val="FF0000"/>
-          <w:lang w:val="en-GB"/>
-        </w:rPr>
-        <w:tab/>
-      </w:r>
-      <w:r>
-        <w:rPr>
-          <w:color w:val="FF0000"/>
-          <w:lang w:val="en-GB"/>
-        </w:rPr>
-        <w:tab/>
-      </w:r>
-      <w:r>
-        <w:rPr>
-          <w:rFonts w:ascii="AvantGarde" w:hAnsi="AvantGarde" w:cs="Arial"/>
-        </w:rPr>
-        <w:t>Genweb2 Limited</w:t>
-      </w:r>
-    </w:p>
-    <w:p>
-      <w:pPr>
-        <w:rPr>
-          <w:rFonts w:ascii="AvantGarde" w:hAnsi="AvantGarde"/>
-          <w:sz w:val="20"/>
-          <w:szCs w:val="20"/>
-          <w:lang w:val="en-GB"/>
-        </w:rPr>
-      </w:pPr>
-      <w:r>
-        <w:rPr>
-          <w:rFonts w:ascii="AvantGarde" w:hAnsi="AvantGarde"/>
-          <w:sz w:val="20"/>
-          <w:szCs w:val="20"/>
-          <w:lang w:val="en-GB"/>
-        </w:rPr>
-        <w:t>Name</w:t>
-      </w:r>
-      <w:r>
-        <w:rPr>
-          <w:rFonts w:ascii="AvantGarde" w:hAnsi="AvantGarde"/>
-          <w:sz w:val="20"/>
-          <w:szCs w:val="20"/>
-          <w:lang w:val="en-GB"/>
-        </w:rPr>
-        <w:t>:</w:t>
-      </w:r>
-      <w:r>
-        <w:rPr>
-          <w:rFonts w:ascii="AvantGarde" w:hAnsi="AvantGarde"/>
-          <w:sz w:val="20"/>
-          <w:szCs w:val="20"/>
-          <w:lang w:val="en-GB"/>
-        </w:rPr>
-        <w:tab/>
-      </w:r>
-      <w:r>
-        <w:rPr>
-          <w:rFonts w:ascii="AvantGarde" w:hAnsi="AvantGarde"/>
-          <w:sz w:val="20"/>
-          <w:szCs w:val="20"/>
-          <w:lang w:val="en-GB"/>
-        </w:rPr>
-        <w:tab/>
-      </w:r>
-      <w:r>
-        <w:rPr>
-          <w:rFonts w:ascii="AvantGarde" w:hAnsi="AvantGarde"/>
-          <w:sz w:val="20"/>
-          <w:szCs w:val="20"/>
-          <w:lang w:val="en-GB"/>
-        </w:rPr>
-        <w:tab/>
-      </w:r>
-      <w:r>
-        <w:rPr>
-          <w:rFonts w:ascii="AvantGarde" w:hAnsi="AvantGarde"/>
-          <w:sz w:val="20"/>
-          <w:szCs w:val="20"/>
-          <w:lang w:val="en-GB"/>
-        </w:rPr>
-        <w:tab/>
-      </w:r>
-      <w:r>
-        <w:rPr>
-          <w:rFonts w:ascii="AvantGarde" w:hAnsi="AvantGarde"/>
-          <w:sz w:val="20"/>
-          <w:szCs w:val="20"/>
-          <w:lang w:val="en-GB"/>
-        </w:rPr>
-        <w:tab/>
-      </w:r>
-      <w:r>
-        <w:rPr>
-          <w:rFonts w:ascii="AvantGarde" w:hAnsi="AvantGarde"/>
-          <w:sz w:val="20"/>
-          <w:szCs w:val="20"/>
-          <w:lang w:val="en-GB"/>
-        </w:rPr>
-        <w:tab/>
-      </w:r>
-      <w:r>
-        <w:rPr>
-          <w:rFonts w:ascii="AvantGarde" w:hAnsi="AvantGarde"/>
-          <w:sz w:val="20"/>
-          <w:szCs w:val="20"/>
-          <w:lang w:val="en-GB"/>
-        </w:rPr>
-        <w:tab/>
-      </w:r>
-      <w:r>
-        <w:rPr>
-          <w:rFonts w:ascii="AvantGarde" w:hAnsi="AvantGarde"/>
-          <w:sz w:val="20"/>
-          <w:szCs w:val="20"/>
-          <w:lang w:val="en-GB"/>
-        </w:rPr>
-        <w:tab/>
-      </w:r>
-      <w:r>
-        <w:rPr>
-          <w:rFonts w:ascii="AvantGarde" w:hAnsi="AvantGarde"/>
-          <w:sz w:val="20"/>
-          <w:szCs w:val="20"/>
-          <w:lang w:val="en-GB"/>
-        </w:rPr>
-        <w:tab/>
-        <w:t>Name</w:t>
-      </w:r>
-      <w:r>
-        <w:rPr>
-          <w:rFonts w:ascii="AvantGarde" w:hAnsi="AvantGarde"/>
-          <w:sz w:val="20"/>
-          <w:szCs w:val="20"/>
-          <w:lang w:val="en-GB"/>
-        </w:rPr>
-        <w:t>:</w:t>
-      </w:r>
-    </w:p>
-    <w:p>
-      <w:pPr>
-        <w:rPr>
-          <w:rFonts w:ascii="AvantGarde" w:hAnsi="AvantGarde"/>
-          <w:sz w:val="20"/>
-          <w:szCs w:val="20"/>
-          <w:lang w:val="en-GB"/>
-        </w:rPr>
-      </w:pPr>
-      <w:r>
-        <w:rPr>
-          <w:rFonts w:ascii="AvantGarde" w:hAnsi="AvantGarde"/>
-          <w:sz w:val="20"/>
-          <w:szCs w:val="20"/>
-          <w:lang w:val="en-GB"/>
-        </w:rPr>
-        <w:t>Designation</w:t>
-      </w:r>
-      <w:r>
-        <w:rPr>
-          <w:rFonts w:ascii="AvantGarde" w:hAnsi="AvantGarde"/>
-          <w:sz w:val="20"/>
-          <w:szCs w:val="20"/>
-          <w:lang w:val="en-GB"/>
-        </w:rPr>
-        <w:t>:</w:t>
-      </w:r>
-      <w:r>
-        <w:rPr>
-          <w:rFonts w:ascii="AvantGarde" w:hAnsi="AvantGarde"/>
-          <w:sz w:val="20"/>
-          <w:szCs w:val="20"/>
-          <w:lang w:val="en-GB"/>
-        </w:rPr>
-        <w:tab/>
-      </w:r>
-      <w:r>
-        <w:rPr>
-          <w:rFonts w:ascii="AvantGarde" w:hAnsi="AvantGarde"/>
-          <w:sz w:val="20"/>
-          <w:szCs w:val="20"/>
-          <w:lang w:val="en-GB"/>
-        </w:rPr>
-        <w:tab/>
-      </w:r>
-      <w:r>
-        <w:rPr>
-          <w:rFonts w:ascii="AvantGarde" w:hAnsi="AvantGarde"/>
-          <w:sz w:val="20"/>
-          <w:szCs w:val="20"/>
-          <w:lang w:val="en-GB"/>
-        </w:rPr>
-        <w:tab/>
-      </w:r>
-      <w:r>
-        <w:rPr>
-          <w:rFonts w:ascii="AvantGarde" w:hAnsi="AvantGarde"/>
-          <w:sz w:val="20"/>
-          <w:szCs w:val="20"/>
-          <w:lang w:val="en-GB"/>
-        </w:rPr>
-        <w:tab/>
-      </w:r>
-      <w:r>
-        <w:rPr>
-          <w:rFonts w:ascii="AvantGarde" w:hAnsi="AvantGarde"/>
-          <w:sz w:val="20"/>
-          <w:szCs w:val="20"/>
-          <w:lang w:val="en-GB"/>
-        </w:rPr>
-        <w:tab/>
-      </w:r>
-      <w:r>
-        <w:rPr>
-          <w:rFonts w:ascii="AvantGarde" w:hAnsi="AvantGarde"/>
-          <w:sz w:val="20"/>
-          <w:szCs w:val="20"/>
-          <w:lang w:val="en-GB"/>
-        </w:rPr>
-        <w:tab/>
-      </w:r>
-      <w:r>
-        <w:rPr>
-          <w:rFonts w:ascii="AvantGarde" w:hAnsi="AvantGarde"/>
-          <w:sz w:val="20"/>
-          <w:szCs w:val="20"/>
-          <w:lang w:val="en-GB"/>
-        </w:rPr>
-        <w:tab/>
-      </w:r>
-      <w:r>
-        <w:rPr>
-          <w:rFonts w:ascii="AvantGarde" w:hAnsi="AvantGarde"/>
-          <w:sz w:val="20"/>
-          <w:szCs w:val="20"/>
-          <w:lang w:val="en-GB"/>
-        </w:rPr>
-        <w:tab/>
-        <w:t>Designation:</w:t>
-      </w:r>
-      <w:r>
-        <w:rPr>
-          <w:rFonts w:ascii="AvantGarde" w:hAnsi="AvantGarde"/>
-          <w:sz w:val="20"/>
-          <w:szCs w:val="20"/>
-          <w:lang w:val="en-GB"/>
-        </w:rPr>
-        <w:tab/>
-      </w:r>
-    </w:p>
-    <w:p>
-      <w:pPr>
-        <w:rPr>
-          <w:rFonts w:ascii="AvantGarde" w:hAnsi="AvantGarde"/>
-          <w:sz w:val="20"/>
-          <w:szCs w:val="20"/>
-          <w:lang w:val="en-GB"/>
-        </w:rPr>
-      </w:pPr>
-      <w:r>
-        <w:rPr>
-          <w:rFonts w:ascii="AvantGarde" w:hAnsi="AvantGarde"/>
-          <w:sz w:val="20"/>
-          <w:szCs w:val="20"/>
-          <w:lang w:val="en-GB"/>
-        </w:rPr>
-        <w:t>Date</w:t>
-      </w:r>
-      <w:r>
-        <w:rPr>
-          <w:rFonts w:ascii="AvantGarde" w:hAnsi="AvantGarde"/>
-          <w:sz w:val="20"/>
-          <w:szCs w:val="20"/>
-          <w:lang w:val="en-GB"/>
-        </w:rPr>
-        <w:t>:</w:t>
-      </w:r>
-      <w:r>
-        <w:rPr>
-          <w:rFonts w:ascii="AvantGarde" w:hAnsi="AvantGarde"/>
-          <w:sz w:val="20"/>
-          <w:szCs w:val="20"/>
-          <w:lang w:val="en-GB"/>
-        </w:rPr>
-        <w:t xml:space="preserve">                                                                                         </w:t>
-      </w:r>
-      <w:r>
-        <w:rPr>
-          <w:rFonts w:ascii="AvantGarde" w:hAnsi="AvantGarde"/>
-          <w:sz w:val="20"/>
-          <w:szCs w:val="20"/>
-          <w:lang w:val="en-GB"/>
-        </w:rPr>
-        <w:t xml:space="preserve">                   </w:t>
-      </w:r>
-      <w:r>
-        <w:rPr>
-          <w:rFonts w:ascii="AvantGarde" w:hAnsi="AvantGarde"/>
-          <w:sz w:val="20"/>
-          <w:szCs w:val="20"/>
-          <w:lang w:val="en-GB"/>
-        </w:rPr>
-        <w:t>Date</w:t>
-      </w:r>
-      <w:r>
-        <w:rPr>
-          <w:rFonts w:ascii="AvantGarde" w:hAnsi="AvantGarde"/>
-          <w:sz w:val="20"/>
-          <w:szCs w:val="20"/>
-          <w:lang w:val="en-GB"/>
-        </w:rPr>
-        <w:t>:</w:t>
-      </w:r>
-    </w:p>
-    <w:p>
-      <w:pPr>
-        <w:rPr>
-          <w:lang w:val="en-GB"/>
-        </w:rPr>
-      </w:pPr>
-      <w:r>
-        <w:rPr>
-          <w:lang w:val="en-GB"/>
-        </w:rPr>
-        <w:tab/>
-      </w:r>
-      <w:r>
-        <w:rPr>
-          <w:lang w:val="en-GB"/>
-        </w:rPr>
-        <w:tab/>
-      </w:r>
-      <w:r>
-        <w:rPr>
-          <w:lang w:val="en-GB"/>
-        </w:rPr>
-        <w:tab/>
-      </w:r>
-      <w:r>
-        <w:rPr>
-          <w:lang w:val="en-GB"/>
-        </w:rPr>
-        <w:tab/>
-      </w:r>
-      <w:r>
-        <w:rPr>
-          <w:lang w:val="en-GB"/>
-        </w:rPr>
-        <w:tab/>
-      </w:r>
-      <w:r>
-        <w:rPr>
-          <w:lang w:val="en-GB"/>
-        </w:rPr>
-        <w:tab/>
-      </w:r>
-      <w:r>
-        <w:rPr>
-          <w:lang w:val="en-GB"/>
-        </w:rPr>
-        <w:tab/>
-      </w:r>
-      <w:r>
-        <w:rPr>
-          <w:lang w:val="en-GB"/>
-        </w:rPr>
-        <w:tab/>
-      </w:r>
-      <w:r>
-        <w:rPr>
-          <w:lang w:val="en-GB"/>
-        </w:rPr>
-        <w:tab/>
-      </w:r>
-    </w:p>
-    <w:p>
-      <w:pPr>
-        <w:spacing w:after="0"/>
-        <w:jc w:val="both"/>
-      </w:pPr>
-      <w:r>
-        <w:rPr>
-          <w:rFonts w:ascii="CG Times" w:hAnsi="CG Times"/>
-          <w:b/>
-          <w:lang w:val="en-GB"/>
-        </w:rPr>
-        <w:t>______________________________                                                                  ______________________________</w:t>
-      </w:r>
-    </w:p>
-    <w:p>
-      <w:pPr>
-        <w:spacing w:after="0"/>
-        <w:jc w:val="both"/>
-        <w:rPr>
-          <w:rFonts w:ascii="AvantGarde" w:hAnsi="AvantGarde"/>
-        </w:rPr>
-      </w:pPr>
-      <w:r>
-        <w:rPr>
-          <w:rFonts w:ascii="AvantGarde" w:hAnsi="AvantGarde"/>
-        </w:rPr>
-        <w:t>Signature</w:t>
-      </w:r>
-      <w:r>
-        <w:rPr>
-          <w:rFonts w:ascii="AvantGarde" w:hAnsi="AvantGarde"/>
-        </w:rPr>
-        <w:tab/>
-      </w:r>
-      <w:r>
-        <w:rPr>
-          <w:rFonts w:ascii="AvantGarde" w:hAnsi="AvantGarde"/>
-        </w:rPr>
-        <w:tab/>
-      </w:r>
-      <w:r>
-        <w:rPr>
-          <w:rFonts w:ascii="AvantGarde" w:hAnsi="AvantGarde"/>
-        </w:rPr>
-        <w:tab/>
-      </w:r>
-      <w:r>
-        <w:rPr>
-          <w:rFonts w:ascii="AvantGarde" w:hAnsi="AvantGarde"/>
-        </w:rPr>
-        <w:tab/>
-      </w:r>
-      <w:r>
-        <w:rPr>
-          <w:rFonts w:ascii="AvantGarde" w:hAnsi="AvantGarde"/>
-        </w:rPr>
-        <w:tab/>
-      </w:r>
-      <w:r>
-        <w:rPr>
-          <w:rFonts w:ascii="AvantGarde" w:hAnsi="AvantGarde"/>
-        </w:rPr>
-        <w:tab/>
-      </w:r>
-      <w:r>
-        <w:rPr>
-          <w:rFonts w:ascii="AvantGarde" w:hAnsi="AvantGarde"/>
-        </w:rPr>
-        <w:tab/>
-      </w:r>
-      <w:r>
-        <w:rPr>
-          <w:rFonts w:ascii="AvantGarde" w:hAnsi="AvantGarde"/>
-        </w:rPr>
-        <w:tab/>
-      </w:r>
-      <w:r>
-        <w:rPr>
-          <w:rFonts w:ascii="AvantGarde" w:hAnsi="AvantGarde"/>
-        </w:rPr>
-        <w:t xml:space="preserve"> Signature</w:t>
-      </w:r>
-    </w:p>
-    <w:p>
-      <w:pPr>
         <w:pStyle w:val="Subtitle"/>
         <w:numPr>
           <w:ilvl w:val="0"/>
@@ -1632,7 +1025,7 @@
         <w:ind w:left="450"/>
       </w:pPr>
       <w:bookmarkStart w:id="2" w:name="_Toc314731208"/>
-      <w:bookmarkStart w:id="3" w:name="_Toc473210363"/>
+      <w:bookmarkStart w:id="3" w:name="_Toc473221716"/>
       <w:r>
         <w:lastRenderedPageBreak/>
         <w:t>Document History</w:t>
@@ -2328,7 +1721,7 @@
           <w:r>
             <w:fldChar w:fldCharType="separate"/>
           </w:r>
-          <w:hyperlink w:anchor="_Toc473210362" w:history="1">
+          <w:hyperlink w:anchor="_Toc473221715" w:history="1">
             <w:r>
               <w:rPr>
                 <w:rStyle w:val="Hyperlink"/>
@@ -2370,7 +1763,7 @@
                 <w:noProof/>
                 <w:webHidden/>
               </w:rPr>
-              <w:instrText xml:space="preserve"> PAGEREF _Toc473210362 \h </w:instrText>
+              <w:instrText xml:space="preserve"> PAGEREF _Toc473221715 \h </w:instrText>
             </w:r>
             <w:r>
               <w:rPr>
@@ -2414,7 +1807,7 @@
               <w:color w:val="auto"/>
             </w:rPr>
           </w:pPr>
-          <w:hyperlink w:anchor="_Toc473210363" w:history="1">
+          <w:hyperlink w:anchor="_Toc473221716" w:history="1">
             <w:r>
               <w:rPr>
                 <w:rStyle w:val="Hyperlink"/>
@@ -2456,7 +1849,7 @@
                 <w:noProof/>
                 <w:webHidden/>
               </w:rPr>
-              <w:instrText xml:space="preserve"> PAGEREF _Toc473210363 \h </w:instrText>
+              <w:instrText xml:space="preserve"> PAGEREF _Toc473221716 \h </w:instrText>
             </w:r>
             <w:r>
               <w:rPr>
@@ -2500,7 +1893,7 @@
               <w:color w:val="auto"/>
             </w:rPr>
           </w:pPr>
-          <w:hyperlink w:anchor="_Toc473210364" w:history="1">
+          <w:hyperlink w:anchor="_Toc473221717" w:history="1">
             <w:r>
               <w:rPr>
                 <w:rStyle w:val="Hyperlink"/>
@@ -2544,7 +1937,7 @@
                 <w:noProof/>
                 <w:webHidden/>
               </w:rPr>
-              <w:instrText xml:space="preserve"> PAGEREF _Toc473210364 \h </w:instrText>
+              <w:instrText xml:space="preserve"> PAGEREF _Toc473221717 \h </w:instrText>
             </w:r>
             <w:r>
               <w:rPr>
@@ -2587,7 +1980,7 @@
               <w:color w:val="auto"/>
             </w:rPr>
           </w:pPr>
-          <w:hyperlink w:anchor="_Toc473210365" w:history="1">
+          <w:hyperlink w:anchor="_Toc473221718" w:history="1">
             <w:r>
               <w:rPr>
                 <w:rStyle w:val="Hyperlink"/>
@@ -2615,7 +2008,7 @@
                 <w:noProof/>
                 <w:webHidden/>
               </w:rPr>
-              <w:instrText xml:space="preserve"> PAGEREF _Toc473210365 \h </w:instrText>
+              <w:instrText xml:space="preserve"> PAGEREF _Toc473221718 \h </w:instrText>
             </w:r>
             <w:r>
               <w:rPr>
@@ -2659,7 +2052,7 @@
               <w:color w:val="auto"/>
             </w:rPr>
           </w:pPr>
-          <w:hyperlink w:anchor="_Toc473210366" w:history="1">
+          <w:hyperlink w:anchor="_Toc473221719" w:history="1">
             <w:r>
               <w:rPr>
                 <w:rStyle w:val="Hyperlink"/>
@@ -2703,7 +2096,7 @@
                 <w:noProof/>
                 <w:webHidden/>
               </w:rPr>
-              <w:instrText xml:space="preserve"> PAGEREF _Toc473210366 \h </w:instrText>
+              <w:instrText xml:space="preserve"> PAGEREF _Toc473221719 \h </w:instrText>
             </w:r>
             <w:r>
               <w:rPr>
@@ -2746,7 +2139,7 @@
               <w:color w:val="auto"/>
             </w:rPr>
           </w:pPr>
-          <w:hyperlink w:anchor="_Toc473210367" w:history="1">
+          <w:hyperlink w:anchor="_Toc473221720" w:history="1">
             <w:r>
               <w:rPr>
                 <w:rStyle w:val="Hyperlink"/>
@@ -2774,7 +2167,7 @@
                 <w:noProof/>
                 <w:webHidden/>
               </w:rPr>
-              <w:instrText xml:space="preserve"> PAGEREF _Toc473210367 \h </w:instrText>
+              <w:instrText xml:space="preserve"> PAGEREF _Toc473221720 \h </w:instrText>
             </w:r>
             <w:r>
               <w:rPr>
@@ -2817,7 +2210,7 @@
               <w:color w:val="auto"/>
             </w:rPr>
           </w:pPr>
-          <w:hyperlink w:anchor="_Toc473210368" w:history="1">
+          <w:hyperlink w:anchor="_Toc473221721" w:history="1">
             <w:r>
               <w:rPr>
                 <w:rStyle w:val="Hyperlink"/>
@@ -2845,7 +2238,7 @@
                 <w:noProof/>
                 <w:webHidden/>
               </w:rPr>
-              <w:instrText xml:space="preserve"> PAGEREF _Toc473210368 \h </w:instrText>
+              <w:instrText xml:space="preserve"> PAGEREF _Toc473221721 \h </w:instrText>
             </w:r>
             <w:r>
               <w:rPr>
@@ -2888,7 +2281,7 @@
               <w:color w:val="auto"/>
             </w:rPr>
           </w:pPr>
-          <w:hyperlink w:anchor="_Toc473210369" w:history="1">
+          <w:hyperlink w:anchor="_Toc473221722" w:history="1">
             <w:r>
               <w:rPr>
                 <w:rStyle w:val="Hyperlink"/>
@@ -2916,7 +2309,7 @@
                 <w:noProof/>
                 <w:webHidden/>
               </w:rPr>
-              <w:instrText xml:space="preserve"> PAGEREF _Toc473210369 \h </w:instrText>
+              <w:instrText xml:space="preserve"> PAGEREF _Toc473221722 \h </w:instrText>
             </w:r>
             <w:r>
               <w:rPr>
@@ -2959,7 +2352,7 @@
               <w:color w:val="auto"/>
             </w:rPr>
           </w:pPr>
-          <w:hyperlink w:anchor="_Toc473210370" w:history="1">
+          <w:hyperlink w:anchor="_Toc473221723" w:history="1">
             <w:r>
               <w:rPr>
                 <w:rStyle w:val="Hyperlink"/>
@@ -2987,7 +2380,7 @@
                 <w:noProof/>
                 <w:webHidden/>
               </w:rPr>
-              <w:instrText xml:space="preserve"> PAGEREF _Toc473210370 \h </w:instrText>
+              <w:instrText xml:space="preserve"> PAGEREF _Toc473221723 \h </w:instrText>
             </w:r>
             <w:r>
               <w:rPr>
@@ -3030,7 +2423,7 @@
               <w:color w:val="auto"/>
             </w:rPr>
           </w:pPr>
-          <w:hyperlink w:anchor="_Toc473210371" w:history="1">
+          <w:hyperlink w:anchor="_Toc473221724" w:history="1">
             <w:r>
               <w:rPr>
                 <w:rStyle w:val="Hyperlink"/>
@@ -3058,7 +2451,7 @@
                 <w:noProof/>
                 <w:webHidden/>
               </w:rPr>
-              <w:instrText xml:space="preserve"> PAGEREF _Toc473210371 \h </w:instrText>
+              <w:instrText xml:space="preserve"> PAGEREF _Toc473221724 \h </w:instrText>
             </w:r>
             <w:r>
               <w:rPr>
@@ -3101,7 +2494,7 @@
               <w:color w:val="auto"/>
             </w:rPr>
           </w:pPr>
-          <w:hyperlink w:anchor="_Toc473210372" w:history="1">
+          <w:hyperlink w:anchor="_Toc473221725" w:history="1">
             <w:r>
               <w:rPr>
                 <w:rStyle w:val="Hyperlink"/>
@@ -3129,7 +2522,7 @@
                 <w:noProof/>
                 <w:webHidden/>
               </w:rPr>
-              <w:instrText xml:space="preserve"> PAGEREF _Toc473210372 \h </w:instrText>
+              <w:instrText xml:space="preserve"> PAGEREF _Toc473221725 \h </w:instrText>
             </w:r>
             <w:r>
               <w:rPr>
@@ -3172,7 +2565,7 @@
               <w:color w:val="auto"/>
             </w:rPr>
           </w:pPr>
-          <w:hyperlink w:anchor="_Toc473210373" w:history="1">
+          <w:hyperlink w:anchor="_Toc473221726" w:history="1">
             <w:r>
               <w:rPr>
                 <w:rStyle w:val="Hyperlink"/>
@@ -3200,7 +2593,7 @@
                 <w:noProof/>
                 <w:webHidden/>
               </w:rPr>
-              <w:instrText xml:space="preserve"> PAGEREF _Toc473210373 \h </w:instrText>
+              <w:instrText xml:space="preserve"> PAGEREF _Toc473221726 \h </w:instrText>
             </w:r>
             <w:r>
               <w:rPr>
@@ -3243,7 +2636,7 @@
               <w:color w:val="auto"/>
             </w:rPr>
           </w:pPr>
-          <w:hyperlink w:anchor="_Toc473210374" w:history="1">
+          <w:hyperlink w:anchor="_Toc473221727" w:history="1">
             <w:r>
               <w:rPr>
                 <w:rStyle w:val="Hyperlink"/>
@@ -3271,7 +2664,7 @@
                 <w:noProof/>
                 <w:webHidden/>
               </w:rPr>
-              <w:instrText xml:space="preserve"> PAGEREF _Toc473210374 \h </w:instrText>
+              <w:instrText xml:space="preserve"> PAGEREF _Toc473221727 \h </w:instrText>
             </w:r>
             <w:r>
               <w:rPr>
@@ -3314,7 +2707,7 @@
               <w:color w:val="auto"/>
             </w:rPr>
           </w:pPr>
-          <w:hyperlink w:anchor="_Toc473210375" w:history="1">
+          <w:hyperlink w:anchor="_Toc473221728" w:history="1">
             <w:r>
               <w:rPr>
                 <w:rStyle w:val="Hyperlink"/>
@@ -3342,7 +2735,7 @@
                 <w:noProof/>
                 <w:webHidden/>
               </w:rPr>
-              <w:instrText xml:space="preserve"> PAGEREF _Toc473210375 \h </w:instrText>
+              <w:instrText xml:space="preserve"> PAGEREF _Toc473221728 \h </w:instrText>
             </w:r>
             <w:r>
               <w:rPr>
@@ -3385,7 +2778,7 @@
               <w:color w:val="auto"/>
             </w:rPr>
           </w:pPr>
-          <w:hyperlink w:anchor="_Toc473210376" w:history="1">
+          <w:hyperlink w:anchor="_Toc473221729" w:history="1">
             <w:r>
               <w:rPr>
                 <w:rStyle w:val="Hyperlink"/>
@@ -3413,7 +2806,7 @@
                 <w:noProof/>
                 <w:webHidden/>
               </w:rPr>
-              <w:instrText xml:space="preserve"> PAGEREF _Toc473210376 \h </w:instrText>
+              <w:instrText xml:space="preserve"> PAGEREF _Toc473221729 \h </w:instrText>
             </w:r>
             <w:r>
               <w:rPr>
@@ -3456,7 +2849,7 @@
               <w:color w:val="auto"/>
             </w:rPr>
           </w:pPr>
-          <w:hyperlink w:anchor="_Toc473210377" w:history="1">
+          <w:hyperlink w:anchor="_Toc473221730" w:history="1">
             <w:r>
               <w:rPr>
                 <w:rStyle w:val="Hyperlink"/>
@@ -3484,7 +2877,7 @@
                 <w:noProof/>
                 <w:webHidden/>
               </w:rPr>
-              <w:instrText xml:space="preserve"> PAGEREF _Toc473210377 \h </w:instrText>
+              <w:instrText xml:space="preserve"> PAGEREF _Toc473221730 \h </w:instrText>
             </w:r>
             <w:r>
               <w:rPr>
@@ -3527,7 +2920,7 @@
               <w:color w:val="auto"/>
             </w:rPr>
           </w:pPr>
-          <w:hyperlink w:anchor="_Toc473210378" w:history="1">
+          <w:hyperlink w:anchor="_Toc473221731" w:history="1">
             <w:r>
               <w:rPr>
                 <w:rStyle w:val="Hyperlink"/>
@@ -3555,7 +2948,7 @@
                 <w:noProof/>
                 <w:webHidden/>
               </w:rPr>
-              <w:instrText xml:space="preserve"> PAGEREF _Toc473210378 \h </w:instrText>
+              <w:instrText xml:space="preserve"> PAGEREF _Toc473221731 \h </w:instrText>
             </w:r>
             <w:r>
               <w:rPr>
@@ -3598,7 +2991,7 @@
               <w:color w:val="auto"/>
             </w:rPr>
           </w:pPr>
-          <w:hyperlink w:anchor="_Toc473210379" w:history="1">
+          <w:hyperlink w:anchor="_Toc473221732" w:history="1">
             <w:r>
               <w:rPr>
                 <w:rStyle w:val="Hyperlink"/>
@@ -3626,7 +3019,7 @@
                 <w:noProof/>
                 <w:webHidden/>
               </w:rPr>
-              <w:instrText xml:space="preserve"> PAGEREF _Toc473210379 \h </w:instrText>
+              <w:instrText xml:space="preserve"> PAGEREF _Toc473221732 \h </w:instrText>
             </w:r>
             <w:r>
               <w:rPr>
@@ -3669,7 +3062,7 @@
               <w:color w:val="auto"/>
             </w:rPr>
           </w:pPr>
-          <w:hyperlink w:anchor="_Toc473210380" w:history="1">
+          <w:hyperlink w:anchor="_Toc473221733" w:history="1">
             <w:r>
               <w:rPr>
                 <w:rStyle w:val="Hyperlink"/>
@@ -3697,7 +3090,7 @@
                 <w:noProof/>
                 <w:webHidden/>
               </w:rPr>
-              <w:instrText xml:space="preserve"> PAGEREF _Toc473210380 \h </w:instrText>
+              <w:instrText xml:space="preserve"> PAGEREF _Toc473221733 \h </w:instrText>
             </w:r>
             <w:r>
               <w:rPr>
@@ -3741,7 +3134,7 @@
               <w:color w:val="auto"/>
             </w:rPr>
           </w:pPr>
-          <w:hyperlink w:anchor="_Toc473210381" w:history="1">
+          <w:hyperlink w:anchor="_Toc473221734" w:history="1">
             <w:r>
               <w:rPr>
                 <w:rStyle w:val="Hyperlink"/>
@@ -3785,7 +3178,7 @@
                 <w:noProof/>
                 <w:webHidden/>
               </w:rPr>
-              <w:instrText xml:space="preserve"> PAGEREF _Toc473210381 \h </w:instrText>
+              <w:instrText xml:space="preserve"> PAGEREF _Toc473221734 \h </w:instrText>
             </w:r>
             <w:r>
               <w:rPr>
@@ -3828,7 +3221,7 @@
               <w:color w:val="auto"/>
             </w:rPr>
           </w:pPr>
-          <w:hyperlink w:anchor="_Toc473210382" w:history="1">
+          <w:hyperlink w:anchor="_Toc473221735" w:history="1">
             <w:r>
               <w:rPr>
                 <w:rStyle w:val="Hyperlink"/>
@@ -3856,7 +3249,7 @@
                 <w:noProof/>
                 <w:webHidden/>
               </w:rPr>
-              <w:instrText xml:space="preserve"> PAGEREF _Toc473210382 \h </w:instrText>
+              <w:instrText xml:space="preserve"> PAGEREF _Toc473221735 \h </w:instrText>
             </w:r>
             <w:r>
               <w:rPr>
@@ -3899,7 +3292,7 @@
               <w:color w:val="auto"/>
             </w:rPr>
           </w:pPr>
-          <w:hyperlink w:anchor="_Toc473210383" w:history="1">
+          <w:hyperlink w:anchor="_Toc473221736" w:history="1">
             <w:r>
               <w:rPr>
                 <w:rStyle w:val="Hyperlink"/>
@@ -3927,7 +3320,7 @@
                 <w:noProof/>
                 <w:webHidden/>
               </w:rPr>
-              <w:instrText xml:space="preserve"> PAGEREF _Toc473210383 \h </w:instrText>
+              <w:instrText xml:space="preserve"> PAGEREF _Toc473221736 \h </w:instrText>
             </w:r>
             <w:r>
               <w:rPr>
@@ -3970,7 +3363,7 @@
               <w:color w:val="auto"/>
             </w:rPr>
           </w:pPr>
-          <w:hyperlink w:anchor="_Toc473210384" w:history="1">
+          <w:hyperlink w:anchor="_Toc473221737" w:history="1">
             <w:r>
               <w:rPr>
                 <w:rStyle w:val="Hyperlink"/>
@@ -3998,7 +3391,7 @@
                 <w:noProof/>
                 <w:webHidden/>
               </w:rPr>
-              <w:instrText xml:space="preserve"> PAGEREF _Toc473210384 \h </w:instrText>
+              <w:instrText xml:space="preserve"> PAGEREF _Toc473221737 \h </w:instrText>
             </w:r>
             <w:r>
               <w:rPr>
@@ -4041,7 +3434,7 @@
               <w:color w:val="auto"/>
             </w:rPr>
           </w:pPr>
-          <w:hyperlink w:anchor="_Toc473210385" w:history="1">
+          <w:hyperlink w:anchor="_Toc473221738" w:history="1">
             <w:r>
               <w:rPr>
                 <w:rStyle w:val="Hyperlink"/>
@@ -4069,7 +3462,7 @@
                 <w:noProof/>
                 <w:webHidden/>
               </w:rPr>
-              <w:instrText xml:space="preserve"> PAGEREF _Toc473210385 \h </w:instrText>
+              <w:instrText xml:space="preserve"> PAGEREF _Toc473221738 \h </w:instrText>
             </w:r>
             <w:r>
               <w:rPr>
@@ -4112,7 +3505,7 @@
               <w:color w:val="auto"/>
             </w:rPr>
           </w:pPr>
-          <w:hyperlink w:anchor="_Toc473210386" w:history="1">
+          <w:hyperlink w:anchor="_Toc473221739" w:history="1">
             <w:r>
               <w:rPr>
                 <w:rStyle w:val="Hyperlink"/>
@@ -4140,7 +3533,7 @@
                 <w:noProof/>
                 <w:webHidden/>
               </w:rPr>
-              <w:instrText xml:space="preserve"> PAGEREF _Toc473210386 \h </w:instrText>
+              <w:instrText xml:space="preserve"> PAGEREF _Toc473221739 \h </w:instrText>
             </w:r>
             <w:r>
               <w:rPr>
@@ -4183,7 +3576,7 @@
               <w:color w:val="auto"/>
             </w:rPr>
           </w:pPr>
-          <w:hyperlink w:anchor="_Toc473210387" w:history="1">
+          <w:hyperlink w:anchor="_Toc473221740" w:history="1">
             <w:r>
               <w:rPr>
                 <w:rStyle w:val="Hyperlink"/>
@@ -4211,7 +3604,7 @@
                 <w:noProof/>
                 <w:webHidden/>
               </w:rPr>
-              <w:instrText xml:space="preserve"> PAGEREF _Toc473210387 \h </w:instrText>
+              <w:instrText xml:space="preserve"> PAGEREF _Toc473221740 \h </w:instrText>
             </w:r>
             <w:r>
               <w:rPr>
@@ -4254,7 +3647,7 @@
               <w:color w:val="auto"/>
             </w:rPr>
           </w:pPr>
-          <w:hyperlink w:anchor="_Toc473210388" w:history="1">
+          <w:hyperlink w:anchor="_Toc473221741" w:history="1">
             <w:r>
               <w:rPr>
                 <w:rStyle w:val="Hyperlink"/>
@@ -4282,7 +3675,7 @@
                 <w:noProof/>
                 <w:webHidden/>
               </w:rPr>
-              <w:instrText xml:space="preserve"> PAGEREF _Toc473210388 \h </w:instrText>
+              <w:instrText xml:space="preserve"> PAGEREF _Toc473221741 \h </w:instrText>
             </w:r>
             <w:r>
               <w:rPr>
@@ -4325,7 +3718,7 @@
               <w:color w:val="auto"/>
             </w:rPr>
           </w:pPr>
-          <w:hyperlink w:anchor="_Toc473210389" w:history="1">
+          <w:hyperlink w:anchor="_Toc473221742" w:history="1">
             <w:r>
               <w:rPr>
                 <w:rStyle w:val="Hyperlink"/>
@@ -4353,7 +3746,7 @@
                 <w:noProof/>
                 <w:webHidden/>
               </w:rPr>
-              <w:instrText xml:space="preserve"> PAGEREF _Toc473210389 \h </w:instrText>
+              <w:instrText xml:space="preserve"> PAGEREF _Toc473221742 \h </w:instrText>
             </w:r>
             <w:r>
               <w:rPr>
@@ -4396,7 +3789,7 @@
               <w:color w:val="auto"/>
             </w:rPr>
           </w:pPr>
-          <w:hyperlink w:anchor="_Toc473210390" w:history="1">
+          <w:hyperlink w:anchor="_Toc473221743" w:history="1">
             <w:r>
               <w:rPr>
                 <w:rStyle w:val="Hyperlink"/>
@@ -4424,7 +3817,7 @@
                 <w:noProof/>
                 <w:webHidden/>
               </w:rPr>
-              <w:instrText xml:space="preserve"> PAGEREF _Toc473210390 \h </w:instrText>
+              <w:instrText xml:space="preserve"> PAGEREF _Toc473221743 \h </w:instrText>
             </w:r>
             <w:r>
               <w:rPr>
@@ -4467,7 +3860,7 @@
               <w:color w:val="auto"/>
             </w:rPr>
           </w:pPr>
-          <w:hyperlink w:anchor="_Toc473210391" w:history="1">
+          <w:hyperlink w:anchor="_Toc473221744" w:history="1">
             <w:r>
               <w:rPr>
                 <w:rStyle w:val="Hyperlink"/>
@@ -4495,7 +3888,7 @@
                 <w:noProof/>
                 <w:webHidden/>
               </w:rPr>
-              <w:instrText xml:space="preserve"> PAGEREF _Toc473210391 \h </w:instrText>
+              <w:instrText xml:space="preserve"> PAGEREF _Toc473221744 \h </w:instrText>
             </w:r>
             <w:r>
               <w:rPr>
@@ -4538,7 +3931,7 @@
               <w:color w:val="auto"/>
             </w:rPr>
           </w:pPr>
-          <w:hyperlink w:anchor="_Toc473210392" w:history="1">
+          <w:hyperlink w:anchor="_Toc473221745" w:history="1">
             <w:r>
               <w:rPr>
                 <w:rStyle w:val="Hyperlink"/>
@@ -4566,7 +3959,7 @@
                 <w:noProof/>
                 <w:webHidden/>
               </w:rPr>
-              <w:instrText xml:space="preserve"> PAGEREF _Toc473210392 \h </w:instrText>
+              <w:instrText xml:space="preserve"> PAGEREF _Toc473221745 \h </w:instrText>
             </w:r>
             <w:r>
               <w:rPr>
@@ -4609,7 +4002,7 @@
               <w:color w:val="auto"/>
             </w:rPr>
           </w:pPr>
-          <w:hyperlink w:anchor="_Toc473210393" w:history="1">
+          <w:hyperlink w:anchor="_Toc473221746" w:history="1">
             <w:r>
               <w:rPr>
                 <w:rStyle w:val="Hyperlink"/>
@@ -4637,7 +4030,7 @@
                 <w:noProof/>
                 <w:webHidden/>
               </w:rPr>
-              <w:instrText xml:space="preserve"> PAGEREF _Toc473210393 \h </w:instrText>
+              <w:instrText xml:space="preserve"> PAGEREF _Toc473221746 \h </w:instrText>
             </w:r>
             <w:r>
               <w:rPr>
@@ -4680,7 +4073,7 @@
               <w:color w:val="auto"/>
             </w:rPr>
           </w:pPr>
-          <w:hyperlink w:anchor="_Toc473210394" w:history="1">
+          <w:hyperlink w:anchor="_Toc473221747" w:history="1">
             <w:r>
               <w:rPr>
                 <w:rStyle w:val="Hyperlink"/>
@@ -4708,7 +4101,7 @@
                 <w:noProof/>
                 <w:webHidden/>
               </w:rPr>
-              <w:instrText xml:space="preserve"> PAGEREF _Toc473210394 \h </w:instrText>
+              <w:instrText xml:space="preserve"> PAGEREF _Toc473221747 \h </w:instrText>
             </w:r>
             <w:r>
               <w:rPr>
@@ -4751,7 +4144,7 @@
               <w:color w:val="auto"/>
             </w:rPr>
           </w:pPr>
-          <w:hyperlink w:anchor="_Toc473210395" w:history="1">
+          <w:hyperlink w:anchor="_Toc473221748" w:history="1">
             <w:r>
               <w:rPr>
                 <w:rStyle w:val="Hyperlink"/>
@@ -4779,7 +4172,7 @@
                 <w:noProof/>
                 <w:webHidden/>
               </w:rPr>
-              <w:instrText xml:space="preserve"> PAGEREF _Toc473210395 \h </w:instrText>
+              <w:instrText xml:space="preserve"> PAGEREF _Toc473221748 \h </w:instrText>
             </w:r>
             <w:r>
               <w:rPr>
@@ -4822,7 +4215,7 @@
               <w:color w:val="auto"/>
             </w:rPr>
           </w:pPr>
-          <w:hyperlink w:anchor="_Toc473210396" w:history="1">
+          <w:hyperlink w:anchor="_Toc473221749" w:history="1">
             <w:r>
               <w:rPr>
                 <w:rStyle w:val="Hyperlink"/>
@@ -4850,7 +4243,7 @@
                 <w:noProof/>
                 <w:webHidden/>
               </w:rPr>
-              <w:instrText xml:space="preserve"> PAGEREF _Toc473210396 \h </w:instrText>
+              <w:instrText xml:space="preserve"> PAGEREF _Toc473221749 \h </w:instrText>
             </w:r>
             <w:r>
               <w:rPr>
@@ -4893,7 +4286,7 @@
               <w:color w:val="auto"/>
             </w:rPr>
           </w:pPr>
-          <w:hyperlink w:anchor="_Toc473210397" w:history="1">
+          <w:hyperlink w:anchor="_Toc473221750" w:history="1">
             <w:r>
               <w:rPr>
                 <w:rStyle w:val="Hyperlink"/>
@@ -4921,7 +4314,7 @@
                 <w:noProof/>
                 <w:webHidden/>
               </w:rPr>
-              <w:instrText xml:space="preserve"> PAGEREF _Toc473210397 \h </w:instrText>
+              <w:instrText xml:space="preserve"> PAGEREF _Toc473221750 \h </w:instrText>
             </w:r>
             <w:r>
               <w:rPr>
@@ -4964,7 +4357,7 @@
               <w:color w:val="auto"/>
             </w:rPr>
           </w:pPr>
-          <w:hyperlink w:anchor="_Toc473210398" w:history="1">
+          <w:hyperlink w:anchor="_Toc473221751" w:history="1">
             <w:r>
               <w:rPr>
                 <w:rStyle w:val="Hyperlink"/>
@@ -4992,7 +4385,7 @@
                 <w:noProof/>
                 <w:webHidden/>
               </w:rPr>
-              <w:instrText xml:space="preserve"> PAGEREF _Toc473210398 \h </w:instrText>
+              <w:instrText xml:space="preserve"> PAGEREF _Toc473221751 \h </w:instrText>
             </w:r>
             <w:r>
               <w:rPr>
@@ -5035,7 +4428,7 @@
               <w:color w:val="auto"/>
             </w:rPr>
           </w:pPr>
-          <w:hyperlink w:anchor="_Toc473210399" w:history="1">
+          <w:hyperlink w:anchor="_Toc473221752" w:history="1">
             <w:r>
               <w:rPr>
                 <w:rStyle w:val="Hyperlink"/>
@@ -5063,7 +4456,7 @@
                 <w:noProof/>
                 <w:webHidden/>
               </w:rPr>
-              <w:instrText xml:space="preserve"> PAGEREF _Toc473210399 \h </w:instrText>
+              <w:instrText xml:space="preserve"> PAGEREF _Toc473221752 \h </w:instrText>
             </w:r>
             <w:r>
               <w:rPr>
@@ -5106,7 +4499,7 @@
               <w:color w:val="auto"/>
             </w:rPr>
           </w:pPr>
-          <w:hyperlink w:anchor="_Toc473210400" w:history="1">
+          <w:hyperlink w:anchor="_Toc473221753" w:history="1">
             <w:r>
               <w:rPr>
                 <w:rStyle w:val="Hyperlink"/>
@@ -5134,7 +4527,7 @@
                 <w:noProof/>
                 <w:webHidden/>
               </w:rPr>
-              <w:instrText xml:space="preserve"> PAGEREF _Toc473210400 \h </w:instrText>
+              <w:instrText xml:space="preserve"> PAGEREF _Toc473221753 \h </w:instrText>
             </w:r>
             <w:r>
               <w:rPr>
@@ -5177,7 +4570,7 @@
               <w:color w:val="auto"/>
             </w:rPr>
           </w:pPr>
-          <w:hyperlink w:anchor="_Toc473210401" w:history="1">
+          <w:hyperlink w:anchor="_Toc473221754" w:history="1">
             <w:r>
               <w:rPr>
                 <w:rStyle w:val="Hyperlink"/>
@@ -5205,7 +4598,7 @@
                 <w:noProof/>
                 <w:webHidden/>
               </w:rPr>
-              <w:instrText xml:space="preserve"> PAGEREF _Toc473210401 \h </w:instrText>
+              <w:instrText xml:space="preserve"> PAGEREF _Toc473221754 \h </w:instrText>
             </w:r>
             <w:r>
               <w:rPr>
@@ -5248,30 +4641,14 @@
               <w:color w:val="auto"/>
             </w:rPr>
           </w:pPr>
-          <w:hyperlink w:anchor="_Toc473210402" w:history="1">
+          <w:hyperlink w:anchor="_Toc473221755" w:history="1">
             <w:r>
               <w:rPr>
                 <w:rStyle w:val="Hyperlink"/>
                 <w:b/>
                 <w:noProof/>
               </w:rPr>
-              <w:t>4. Appe</w:t>
-            </w:r>
-            <w:r>
-              <w:rPr>
-                <w:rStyle w:val="Hyperlink"/>
-                <w:b/>
-                <w:noProof/>
-              </w:rPr>
-              <w:t>n</w:t>
-            </w:r>
-            <w:r>
-              <w:rPr>
-                <w:rStyle w:val="Hyperlink"/>
-                <w:b/>
-                <w:noProof/>
-              </w:rPr>
-              <w:t>dix</w:t>
+              <w:t>4. To be Determined</w:t>
             </w:r>
             <w:r>
               <w:rPr>
@@ -5292,7 +4669,7 @@
                 <w:noProof/>
                 <w:webHidden/>
               </w:rPr>
-              <w:instrText xml:space="preserve"> PAGEREF _Toc473210402 \h </w:instrText>
+              <w:instrText xml:space="preserve"> PAGEREF _Toc473221755 \h </w:instrText>
             </w:r>
             <w:r>
               <w:rPr>
@@ -5312,7 +4689,7 @@
                 <w:noProof/>
                 <w:webHidden/>
               </w:rPr>
-              <w:t>25</w:t>
+              <w:t>26</w:t>
             </w:r>
             <w:r>
               <w:rPr>
@@ -5372,7 +4749,7 @@
           <w:b/>
         </w:rPr>
       </w:pPr>
-      <w:bookmarkStart w:id="4" w:name="_Toc473210364"/>
+      <w:bookmarkStart w:id="4" w:name="_Toc473221717"/>
       <w:r>
         <w:rPr>
           <w:b/>
@@ -5395,7 +4772,7 @@
           <w:b/>
         </w:rPr>
       </w:pPr>
-      <w:bookmarkStart w:id="5" w:name="_Toc473210365"/>
+      <w:bookmarkStart w:id="5" w:name="_Toc473221718"/>
       <w:r>
         <w:rPr>
           <w:b/>
@@ -5524,7 +4901,7 @@
           <w:b/>
         </w:rPr>
       </w:pPr>
-      <w:bookmarkStart w:id="6" w:name="_Toc473210366"/>
+      <w:bookmarkStart w:id="6" w:name="_Toc473221719"/>
       <w:r>
         <w:rPr>
           <w:b/>
@@ -6012,7 +5389,6 @@
       </w:r>
       <w:r>
         <w:rPr>
-          <w:b/>
           <w:color w:val="auto"/>
         </w:rPr>
         <w:t>HR module and its Sub-modules</w:t>
@@ -6379,7 +5755,7 @@
           <w:b/>
         </w:rPr>
       </w:pPr>
-      <w:bookmarkStart w:id="7" w:name="_Toc473210367"/>
+      <w:bookmarkStart w:id="7" w:name="_Toc473221720"/>
       <w:r>
         <w:rPr>
           <w:b/>
@@ -6395,7 +5771,7 @@
           <w:b/>
         </w:rPr>
       </w:pPr>
-      <w:bookmarkStart w:id="8" w:name="_Toc473210368"/>
+      <w:bookmarkStart w:id="8" w:name="_Toc473221721"/>
       <w:r>
         <w:rPr>
           <w:b/>
@@ -6506,7 +5882,7 @@
           <w:b/>
         </w:rPr>
       </w:pPr>
-      <w:bookmarkStart w:id="9" w:name="_Toc473210369"/>
+      <w:bookmarkStart w:id="9" w:name="_Toc473221722"/>
       <w:r>
         <w:rPr>
           <w:b/>
@@ -6522,7 +5898,7 @@
           <w:b/>
         </w:rPr>
       </w:pPr>
-      <w:bookmarkStart w:id="10" w:name="_Toc473210370"/>
+      <w:bookmarkStart w:id="10" w:name="_Toc473221723"/>
       <w:r>
         <w:rPr>
           <w:b/>
@@ -6613,21 +5989,19 @@
           <w:b/>
         </w:rPr>
       </w:pPr>
-      <w:bookmarkStart w:id="11" w:name="_Toc473210371"/>
+      <w:bookmarkStart w:id="11" w:name="_Toc473221724"/>
       <w:r>
         <w:rPr>
           <w:b/>
         </w:rPr>
         <w:t xml:space="preserve">3.2.2 </w:t>
       </w:r>
-      <w:proofErr w:type="gramStart"/>
       <w:r>
         <w:rPr>
           <w:b/>
         </w:rPr>
         <w:t>To</w:t>
       </w:r>
-      <w:proofErr w:type="gramEnd"/>
       <w:r>
         <w:rPr>
           <w:b/>
@@ -6923,7 +6297,7 @@
           <w:b/>
         </w:rPr>
       </w:pPr>
-      <w:bookmarkStart w:id="12" w:name="_Toc473210372"/>
+      <w:bookmarkStart w:id="12" w:name="_Toc473221725"/>
       <w:r>
         <w:rPr>
           <w:b/>
@@ -6947,7 +6321,7 @@
           <w:b/>
         </w:rPr>
       </w:pPr>
-      <w:bookmarkStart w:id="14" w:name="_Toc473210373"/>
+      <w:bookmarkStart w:id="14" w:name="_Toc473221726"/>
       <w:r>
         <w:rPr>
           <w:b/>
@@ -7183,7 +6557,7 @@
         </w:rPr>
       </w:pPr>
       <w:bookmarkStart w:id="15" w:name="_2et92p0" w:colFirst="0" w:colLast="0"/>
-      <w:bookmarkStart w:id="16" w:name="_Toc473210374"/>
+      <w:bookmarkStart w:id="16" w:name="_Toc473221727"/>
       <w:bookmarkEnd w:id="15"/>
       <w:r>
         <w:rPr>
@@ -7698,7 +7072,7 @@
         </w:rPr>
       </w:pPr>
       <w:bookmarkStart w:id="17" w:name="_tyjcwt" w:colFirst="0" w:colLast="0"/>
-      <w:bookmarkStart w:id="18" w:name="_Toc473210375"/>
+      <w:bookmarkStart w:id="18" w:name="_Toc473221728"/>
       <w:bookmarkEnd w:id="17"/>
       <w:r>
         <w:rPr>
@@ -7856,7 +7230,7 @@
           <w:b/>
         </w:rPr>
       </w:pPr>
-      <w:bookmarkStart w:id="19" w:name="_Toc473210376"/>
+      <w:bookmarkStart w:id="19" w:name="_Toc473221729"/>
       <w:r>
         <w:rPr>
           <w:b/>
@@ -7980,7 +7354,7 @@
         </w:rPr>
       </w:pPr>
       <w:bookmarkStart w:id="20" w:name="_3dy6vkm" w:colFirst="0" w:colLast="0"/>
-      <w:bookmarkStart w:id="21" w:name="_Toc473210377"/>
+      <w:bookmarkStart w:id="21" w:name="_Toc473221730"/>
       <w:bookmarkEnd w:id="20"/>
       <w:r>
         <w:rPr>
@@ -8226,7 +7600,7 @@
           <w:b/>
         </w:rPr>
       </w:pPr>
-      <w:bookmarkStart w:id="22" w:name="_Toc473210378"/>
+      <w:bookmarkStart w:id="22" w:name="_Toc473221731"/>
       <w:r>
         <w:rPr>
           <w:b/>
@@ -8354,7 +7728,6 @@
     <w:p>
       <w:pPr>
         <w:spacing w:after="0"/>
-        <w:ind w:left="1440"/>
         <w:jc w:val="center"/>
       </w:pPr>
       <w:r>
@@ -8378,10 +7751,10 @@
             <v:path o:extrusionok="f" gradientshapeok="t" o:connecttype="rect"/>
             <o:lock v:ext="edit" aspectratio="t"/>
           </v:shapetype>
-          <v:shape id="_x0000_i1025" type="#_x0000_t75" style="width:322.5pt;height:376.5pt" o:ole="">
+          <v:shape id="_x0000_i1025" type="#_x0000_t75" style="width:349.5pt;height:376.5pt" o:ole="">
             <v:imagedata r:id="rId15" o:title=""/>
           </v:shape>
-          <o:OLEObject Type="Embed" ProgID="Visio.Drawing.11" ShapeID="_x0000_i1025" DrawAspect="Content" ObjectID="_1546952469" r:id="rId16"/>
+          <o:OLEObject Type="Embed" ProgID="Visio.Drawing.11" ShapeID="_x0000_i1025" DrawAspect="Content" ObjectID="_1546964132" r:id="rId16"/>
         </w:object>
       </w:r>
     </w:p>
@@ -8404,45 +7777,24 @@
         <w:t xml:space="preserve"> </w:t>
       </w:r>
       <w:r>
-        <w:rPr>
-          <w:b/>
-        </w:rPr>
         <w:t xml:space="preserve">Leave </w:t>
       </w:r>
       <w:r>
-        <w:rPr>
-          <w:b/>
-        </w:rPr>
         <w:t>C</w:t>
       </w:r>
       <w:r>
-        <w:rPr>
-          <w:b/>
-        </w:rPr>
         <w:t xml:space="preserve">arry </w:t>
       </w:r>
       <w:r>
-        <w:rPr>
-          <w:b/>
-        </w:rPr>
         <w:t>Forward</w:t>
       </w:r>
       <w:r>
-        <w:rPr>
-          <w:b/>
-        </w:rPr>
         <w:t xml:space="preserve"> and </w:t>
       </w:r>
       <w:r>
-        <w:rPr>
-          <w:b/>
-        </w:rPr>
         <w:t>E</w:t>
       </w:r>
       <w:r>
-        <w:rPr>
-          <w:b/>
-        </w:rPr>
         <w:t>ncashment Process</w:t>
       </w:r>
     </w:p>
@@ -8476,7 +7828,7 @@
         </w:rPr>
         <w:t xml:space="preserve"> </w:t>
       </w:r>
-      <w:bookmarkStart w:id="24" w:name="_Toc473210379"/>
+      <w:bookmarkStart w:id="24" w:name="_Toc473221732"/>
       <w:r>
         <w:rPr>
           <w:b/>
@@ -8587,7 +7939,7 @@
           <w:b/>
         </w:rPr>
       </w:pPr>
-      <w:bookmarkStart w:id="25" w:name="_Toc473210380"/>
+      <w:bookmarkStart w:id="25" w:name="_Toc473221733"/>
       <w:r>
         <w:rPr>
           <w:b/>
@@ -8798,7 +8150,7 @@
           <w:b/>
         </w:rPr>
       </w:pPr>
-      <w:bookmarkStart w:id="26" w:name="_Toc473210381"/>
+      <w:bookmarkStart w:id="26" w:name="_Toc473221734"/>
       <w:r>
         <w:rPr>
           <w:b/>
@@ -8829,7 +8181,7 @@
         </w:rPr>
         <w:t xml:space="preserve"> </w:t>
       </w:r>
-      <w:bookmarkStart w:id="27" w:name="_Toc473210382"/>
+      <w:bookmarkStart w:id="27" w:name="_Toc473221735"/>
       <w:r>
         <w:rPr>
           <w:rStyle w:val="Heading8Char"/>
@@ -9041,7 +8393,7 @@
         </w:rPr>
         <w:t xml:space="preserve">   </w:t>
       </w:r>
-      <w:bookmarkStart w:id="28" w:name="_Toc473210383"/>
+      <w:bookmarkStart w:id="28" w:name="_Toc473221736"/>
       <w:r>
         <w:rPr>
           <w:rStyle w:val="Heading3Char"/>
@@ -9487,6 +8839,7 @@
     </w:p>
     <w:p>
       <w:pPr>
+        <w:ind w:left="720"/>
         <w:jc w:val="center"/>
       </w:pPr>
       <w:r>
@@ -9494,24 +8847,23 @@
           <v:shape id="_x0000_i1026" type="#_x0000_t75" style="width:457.5pt;height:318.75pt" o:ole="">
             <v:imagedata r:id="rId18" o:title=""/>
           </v:shape>
-          <o:OLEObject Type="Embed" ProgID="Visio.Drawing.11" ShapeID="_x0000_i1026" DrawAspect="Content" ObjectID="_1546952470" r:id="rId19"/>
+          <o:OLEObject Type="Embed" ProgID="Visio.Drawing.11" ShapeID="_x0000_i1026" DrawAspect="Content" ObjectID="_1546964133" r:id="rId19"/>
         </w:object>
       </w:r>
-    </w:p>
-    <w:p>
-      <w:pPr>
-        <w:jc w:val="center"/>
-        <w:rPr>
-          <w:rFonts w:ascii="Times New Roman" w:hAnsi="Times New Roman" w:cs="Times New Roman"/>
-          <w:sz w:val="24"/>
-          <w:szCs w:val="24"/>
-        </w:rPr>
-      </w:pPr>
-      <w:r>
-        <w:rPr>
-          <w:b/>
-        </w:rPr>
-        <w:t>Fig:</w:t>
+      <w:r>
+        <w:rPr>
+          <w:rFonts w:ascii="Times New Roman" w:hAnsi="Times New Roman" w:cs="Times New Roman"/>
+          <w:b/>
+          <w:sz w:val="24"/>
+          <w:szCs w:val="24"/>
+        </w:rPr>
+        <w:t>Fig</w:t>
+      </w:r>
+      <w:r>
+        <w:rPr>
+          <w:b/>
+        </w:rPr>
+        <w:t>:</w:t>
       </w:r>
       <w:r>
         <w:t xml:space="preserve"> </w:t>
@@ -9538,7 +8890,49 @@
         <w:pStyle w:val="Heading2"/>
         <w:rPr>
           <w:b/>
-          <w:color w:val="auto"/>
+        </w:rPr>
+      </w:pPr>
+      <w:r>
+        <w:rPr>
+          <w:b/>
+        </w:rPr>
+        <w:t xml:space="preserve"> </w:t>
+      </w:r>
+    </w:p>
+    <w:p>
+      <w:pPr>
+        <w:pStyle w:val="Heading2"/>
+        <w:rPr>
+          <w:b/>
+          <w:color w:val="auto"/>
+        </w:rPr>
+      </w:pPr>
+      <w:r>
+        <w:rPr>
+          <w:b/>
+        </w:rPr>
+        <w:t xml:space="preserve"> </w:t>
+      </w:r>
+      <w:bookmarkStart w:id="29" w:name="_Toc473221737"/>
+      <w:r>
+        <w:rPr>
+          <w:b/>
+        </w:rPr>
+        <w:t>3.5 Shift / Roster Management</w:t>
+      </w:r>
+      <w:bookmarkEnd w:id="29"/>
+      <w:r>
+        <w:rPr>
+          <w:b/>
+        </w:rPr>
+        <w:t xml:space="preserve"> </w:t>
+      </w:r>
+    </w:p>
+    <w:p>
+      <w:pPr>
+        <w:pStyle w:val="Heading3"/>
+        <w:rPr>
+          <w:b/>
         </w:rPr>
       </w:pPr>
       <w:r>
@@ -9547,35 +8941,7 @@
         </w:rPr>
         <w:t xml:space="preserve">  </w:t>
       </w:r>
-      <w:bookmarkStart w:id="29" w:name="_Toc473210384"/>
-      <w:r>
-        <w:rPr>
-          <w:b/>
-        </w:rPr>
-        <w:t>3.5 Shift / Roster Management</w:t>
-      </w:r>
-      <w:bookmarkEnd w:id="29"/>
-      <w:r>
-        <w:rPr>
-          <w:b/>
-        </w:rPr>
-        <w:t xml:space="preserve"> </w:t>
-      </w:r>
-    </w:p>
-    <w:p>
-      <w:pPr>
-        <w:pStyle w:val="Heading3"/>
-        <w:rPr>
-          <w:b/>
-        </w:rPr>
-      </w:pPr>
-      <w:r>
-        <w:rPr>
-          <w:b/>
-        </w:rPr>
-        <w:t xml:space="preserve">  </w:t>
-      </w:r>
-      <w:bookmarkStart w:id="30" w:name="_Toc473210385"/>
+      <w:bookmarkStart w:id="30" w:name="_Toc473221738"/>
       <w:r>
         <w:rPr>
           <w:b/>
@@ -9645,7 +9011,7 @@
           <w:b/>
         </w:rPr>
       </w:pPr>
-      <w:bookmarkStart w:id="31" w:name="_Toc473210386"/>
+      <w:bookmarkStart w:id="31" w:name="_Toc473221739"/>
       <w:r>
         <w:rPr>
           <w:b/>
@@ -9740,6 +9106,7 @@
           <w:ilvl w:val="0"/>
           <w:numId w:val="16"/>
         </w:numPr>
+        <w:jc w:val="both"/>
         <w:rPr>
           <w:rFonts w:ascii="Times New Roman" w:hAnsi="Times New Roman" w:cs="Times New Roman"/>
           <w:sz w:val="24"/>
@@ -9794,6 +9161,7 @@
           <w:ilvl w:val="0"/>
           <w:numId w:val="16"/>
         </w:numPr>
+        <w:jc w:val="both"/>
         <w:rPr>
           <w:rFonts w:ascii="Times New Roman" w:hAnsi="Times New Roman" w:cs="Times New Roman"/>
           <w:sz w:val="24"/>
@@ -9816,6 +9184,7 @@
           <w:ilvl w:val="0"/>
           <w:numId w:val="16"/>
         </w:numPr>
+        <w:jc w:val="both"/>
         <w:rPr>
           <w:rFonts w:ascii="Times New Roman" w:hAnsi="Times New Roman" w:cs="Times New Roman"/>
           <w:sz w:val="24"/>
@@ -9838,6 +9207,7 @@
           <w:ilvl w:val="0"/>
           <w:numId w:val="16"/>
         </w:numPr>
+        <w:jc w:val="both"/>
         <w:rPr>
           <w:rFonts w:ascii="Times New Roman" w:hAnsi="Times New Roman" w:cs="Times New Roman"/>
           <w:sz w:val="24"/>
@@ -9933,6 +9303,7 @@
           <w:ilvl w:val="0"/>
           <w:numId w:val="16"/>
         </w:numPr>
+        <w:jc w:val="both"/>
         <w:rPr>
           <w:rFonts w:ascii="Times New Roman" w:hAnsi="Times New Roman" w:cs="Times New Roman"/>
           <w:sz w:val="24"/>
@@ -10022,6 +9393,7 @@
           <w:ilvl w:val="0"/>
           <w:numId w:val="16"/>
         </w:numPr>
+        <w:jc w:val="both"/>
         <w:rPr>
           <w:rFonts w:ascii="Times New Roman" w:hAnsi="Times New Roman" w:cs="Times New Roman"/>
           <w:sz w:val="24"/>
@@ -10044,6 +9416,7 @@
           <w:ilvl w:val="0"/>
           <w:numId w:val="16"/>
         </w:numPr>
+        <w:jc w:val="both"/>
       </w:pPr>
       <w:r>
         <w:rPr>
@@ -10107,7 +9480,7 @@
     </w:p>
     <w:p>
       <w:pPr>
-        <w:ind w:left="720"/>
+        <w:ind w:left="360"/>
         <w:jc w:val="center"/>
       </w:pPr>
       <w:r>
@@ -10188,7 +9561,7 @@
           <w:b/>
         </w:rPr>
       </w:pPr>
-      <w:bookmarkStart w:id="32" w:name="_Toc473210387"/>
+      <w:bookmarkStart w:id="32" w:name="_Toc473221740"/>
       <w:r>
         <w:rPr>
           <w:b/>
@@ -10205,7 +9578,7 @@
           <w:b/>
         </w:rPr>
       </w:pPr>
-      <w:bookmarkStart w:id="33" w:name="_Toc473210388"/>
+      <w:bookmarkStart w:id="33" w:name="_Toc473221741"/>
       <w:r>
         <w:rPr>
           <w:b/>
@@ -10443,16 +9816,28 @@
     </w:p>
     <w:p>
       <w:pPr>
+        <w:jc w:val="both"/>
+        <w:rPr>
+          <w:rFonts w:ascii="Times New Roman" w:hAnsi="Times New Roman" w:cs="Times New Roman"/>
+          <w:color w:val="auto"/>
+          <w:sz w:val="24"/>
+          <w:szCs w:val="24"/>
+        </w:rPr>
+      </w:pPr>
+    </w:p>
+    <w:p>
+      <w:pPr>
         <w:pStyle w:val="Heading3"/>
         <w:rPr>
           <w:b/>
         </w:rPr>
       </w:pPr>
-      <w:bookmarkStart w:id="34" w:name="_Toc473210389"/>
-      <w:r>
-        <w:rPr>
-          <w:b/>
-        </w:rPr>
+      <w:bookmarkStart w:id="34" w:name="_Toc473221742"/>
+      <w:r>
+        <w:rPr>
+          <w:b/>
+        </w:rPr>
+        <w:lastRenderedPageBreak/>
         <w:t>3.6.2 To Be System:</w:t>
       </w:r>
       <w:bookmarkEnd w:id="34"/>
@@ -10516,7 +9901,6 @@
           <w:sz w:val="24"/>
           <w:szCs w:val="24"/>
         </w:rPr>
-        <w:lastRenderedPageBreak/>
         <w:t>Salary structure: Define a set of rules usually applied to a category of employees. Salary calculation after considering all the allowances, deductions and incentives (if any) etc.</w:t>
       </w:r>
     </w:p>
@@ -11219,6 +10603,7 @@
           <w:sz w:val="24"/>
           <w:szCs w:val="24"/>
         </w:rPr>
+        <w:lastRenderedPageBreak/>
         <w:t>Amount Type: The computation type for the rule amount. There are three types available to compute the amount.</w:t>
       </w:r>
       <w:r>
@@ -11329,7 +10714,6 @@
           <w:sz w:val="24"/>
           <w:szCs w:val="24"/>
         </w:rPr>
-        <w:lastRenderedPageBreak/>
         <w:t>Description:</w:t>
       </w:r>
       <w:r>
@@ -11879,8 +11263,6 @@
           <w:u w:val="single"/>
         </w:rPr>
       </w:pPr>
-      <w:bookmarkStart w:id="35" w:name="_GoBack"/>
-      <w:bookmarkEnd w:id="35"/>
       <w:r>
         <w:rPr>
           <w:rFonts w:ascii="Times New Roman" w:hAnsi="Times New Roman" w:cs="Times New Roman"/>
@@ -11907,7 +11289,16 @@
           <w:sz w:val="24"/>
           <w:szCs w:val="24"/>
         </w:rPr>
-        <w:t>This salary Process will be done automatically with the help of some other modules (Attendance, leave, account etc.) along with required information.  Attendance module will provide information about employees’ late attendance summary which might be deducted due to policy. Leave module will be giving information about is employee availing leave more than allocation or not. Employees’ loan, incentive etc. information will be collected from account module. Department will provide information about employee (if there is any feedback).</w:t>
+        <w:t xml:space="preserve">This salary Process will be done automatically with the help of some other modules (Attendance, leave, account etc.) along with required information.  Attendance module will provide information about employees’ late attendance summary which might be deducted due to policy. Leave module will be giving information about is employee availing leave more than allocation or not. Employees’ loan, </w:t>
+      </w:r>
+      <w:r>
+        <w:rPr>
+          <w:rFonts w:ascii="Times New Roman" w:hAnsi="Times New Roman" w:cs="Times New Roman"/>
+          <w:sz w:val="24"/>
+          <w:szCs w:val="24"/>
+        </w:rPr>
+        <w:lastRenderedPageBreak/>
+        <w:t>incentive etc. information will be collected from account module. Department will provide information about employee (if there is any feedback).</w:t>
       </w:r>
       <w:r>
         <w:rPr>
@@ -11923,16 +11314,7 @@
           <w:sz w:val="24"/>
           <w:szCs w:val="24"/>
         </w:rPr>
-        <w:t xml:space="preserve">After generating the pay slip it will be confirmed by </w:t>
-      </w:r>
-      <w:r>
-        <w:rPr>
-          <w:rFonts w:ascii="Times New Roman" w:hAnsi="Times New Roman" w:cs="Times New Roman"/>
-          <w:sz w:val="24"/>
-          <w:szCs w:val="24"/>
-        </w:rPr>
-        <w:lastRenderedPageBreak/>
-        <w:t>authorized user and later on this will help account department to disburse employees’ system generated salary.</w:t>
+        <w:t>After generating the pay slip it will be confirmed by authorized user and later on this will help account department to disburse employees’ system generated salary.</w:t>
       </w:r>
     </w:p>
     <w:p>
@@ -11996,14 +11378,27 @@
     <w:p>
       <w:pPr>
         <w:jc w:val="center"/>
-      </w:pPr>
-      <w:r>
-        <w:rPr>
-          <w:b/>
+        <w:rPr>
+          <w:rFonts w:ascii="Times New Roman" w:hAnsi="Times New Roman" w:cs="Times New Roman"/>
+          <w:sz w:val="24"/>
+          <w:szCs w:val="24"/>
+        </w:rPr>
+      </w:pPr>
+      <w:r>
+        <w:rPr>
+          <w:rFonts w:ascii="Times New Roman" w:hAnsi="Times New Roman" w:cs="Times New Roman"/>
+          <w:b/>
+          <w:sz w:val="24"/>
+          <w:szCs w:val="24"/>
         </w:rPr>
         <w:t>Fig:</w:t>
       </w:r>
       <w:r>
+        <w:rPr>
+          <w:rFonts w:ascii="Times New Roman" w:hAnsi="Times New Roman" w:cs="Times New Roman"/>
+          <w:sz w:val="24"/>
+          <w:szCs w:val="24"/>
+        </w:rPr>
         <w:t xml:space="preserve"> Salary Process</w:t>
       </w:r>
     </w:p>
@@ -12034,7 +11429,7 @@
           <w:b/>
         </w:rPr>
       </w:pPr>
-      <w:bookmarkStart w:id="36" w:name="_Toc473210390"/>
+      <w:bookmarkStart w:id="35" w:name="_Toc473221743"/>
       <w:r>
         <w:rPr>
           <w:b/>
@@ -12047,129 +11442,129 @@
         </w:rPr>
         <w:t>Employee Advance Salary Process</w:t>
       </w:r>
+      <w:bookmarkEnd w:id="35"/>
+    </w:p>
+    <w:p>
+      <w:pPr>
+        <w:pStyle w:val="Heading3"/>
+        <w:rPr>
+          <w:b/>
+        </w:rPr>
+      </w:pPr>
+      <w:bookmarkStart w:id="36" w:name="_Toc473221744"/>
+      <w:r>
+        <w:rPr>
+          <w:b/>
+        </w:rPr>
+        <w:t>3.7.1 Module Overview</w:t>
+      </w:r>
       <w:bookmarkEnd w:id="36"/>
     </w:p>
     <w:p>
       <w:pPr>
+        <w:jc w:val="both"/>
+        <w:rPr>
+          <w:rFonts w:ascii="Times New Roman" w:hAnsi="Times New Roman" w:cs="Times New Roman"/>
+          <w:sz w:val="24"/>
+          <w:szCs w:val="24"/>
+        </w:rPr>
+      </w:pPr>
+      <w:r>
+        <w:rPr>
+          <w:rFonts w:ascii="Times New Roman" w:hAnsi="Times New Roman" w:cs="Times New Roman"/>
+          <w:sz w:val="24"/>
+          <w:szCs w:val="24"/>
+        </w:rPr>
+        <w:t> </w:t>
+      </w:r>
+      <w:r>
+        <w:rPr>
+          <w:rFonts w:ascii="Times New Roman" w:hAnsi="Times New Roman" w:cs="Times New Roman"/>
+          <w:sz w:val="24"/>
+          <w:szCs w:val="24"/>
+        </w:rPr>
+        <w:t xml:space="preserve">If </w:t>
+      </w:r>
+      <w:r>
+        <w:rPr>
+          <w:rFonts w:ascii="Times New Roman" w:hAnsi="Times New Roman" w:cs="Times New Roman"/>
+          <w:sz w:val="24"/>
+          <w:szCs w:val="24"/>
+        </w:rPr>
+        <w:t>an employee is facing financial hardship they may have the opportunity to request a salary advance. To request a salary advance an employee will complete a Salary Advance Request and P</w:t>
+      </w:r>
+      <w:r>
+        <w:rPr>
+          <w:rFonts w:ascii="Times New Roman" w:hAnsi="Times New Roman" w:cs="Times New Roman"/>
+          <w:sz w:val="24"/>
+          <w:szCs w:val="24"/>
+        </w:rPr>
+        <w:t xml:space="preserve">ayroll Deduction Form. Once the authorized user </w:t>
+      </w:r>
+      <w:r>
+        <w:rPr>
+          <w:rFonts w:ascii="Times New Roman" w:hAnsi="Times New Roman" w:cs="Times New Roman"/>
+          <w:sz w:val="24"/>
+          <w:szCs w:val="24"/>
+        </w:rPr>
+        <w:t>receive</w:t>
+      </w:r>
+      <w:r>
+        <w:rPr>
+          <w:rFonts w:ascii="Times New Roman" w:hAnsi="Times New Roman" w:cs="Times New Roman"/>
+          <w:sz w:val="24"/>
+          <w:szCs w:val="24"/>
+        </w:rPr>
+        <w:t>s the form from applicant, he/she has</w:t>
+      </w:r>
+      <w:r>
+        <w:rPr>
+          <w:rFonts w:ascii="Times New Roman" w:hAnsi="Times New Roman" w:cs="Times New Roman"/>
+          <w:sz w:val="24"/>
+          <w:szCs w:val="24"/>
+        </w:rPr>
+        <w:t xml:space="preserve"> the ability to approve or deny the request according to the requirements. If the request is approved</w:t>
+      </w:r>
+      <w:r>
+        <w:rPr>
+          <w:rFonts w:ascii="Times New Roman" w:hAnsi="Times New Roman" w:cs="Times New Roman"/>
+          <w:sz w:val="24"/>
+          <w:szCs w:val="24"/>
+        </w:rPr>
+        <w:t>,</w:t>
+      </w:r>
+      <w:r>
+        <w:rPr>
+          <w:rFonts w:ascii="Times New Roman" w:hAnsi="Times New Roman" w:cs="Times New Roman"/>
+          <w:sz w:val="24"/>
+          <w:szCs w:val="24"/>
+        </w:rPr>
+        <w:t xml:space="preserve"> the next step is to calculate the amount the employee will be advanced. Normal taxes will</w:t>
+      </w:r>
+      <w:r>
+        <w:rPr>
+          <w:rFonts w:ascii="Times New Roman" w:hAnsi="Times New Roman" w:cs="Times New Roman"/>
+          <w:sz w:val="24"/>
+          <w:szCs w:val="24"/>
+        </w:rPr>
+        <w:t xml:space="preserve"> be deducted from this payment.</w:t>
+      </w:r>
+    </w:p>
+    <w:p>
+      <w:pPr>
         <w:pStyle w:val="Heading3"/>
         <w:rPr>
           <w:b/>
         </w:rPr>
       </w:pPr>
-      <w:bookmarkStart w:id="37" w:name="_Toc473210391"/>
-      <w:r>
-        <w:rPr>
-          <w:b/>
-        </w:rPr>
-        <w:t>3.7.1 Module Overview</w:t>
+      <w:bookmarkStart w:id="37" w:name="_Toc473221745"/>
+      <w:r>
+        <w:rPr>
+          <w:b/>
+        </w:rPr>
+        <w:t>3.7.2 To Be System</w:t>
       </w:r>
       <w:bookmarkEnd w:id="37"/>
-    </w:p>
-    <w:p>
-      <w:pPr>
-        <w:jc w:val="both"/>
-        <w:rPr>
-          <w:rFonts w:ascii="Times New Roman" w:hAnsi="Times New Roman" w:cs="Times New Roman"/>
-          <w:sz w:val="24"/>
-          <w:szCs w:val="24"/>
-        </w:rPr>
-      </w:pPr>
-      <w:r>
-        <w:rPr>
-          <w:rFonts w:ascii="Times New Roman" w:hAnsi="Times New Roman" w:cs="Times New Roman"/>
-          <w:sz w:val="24"/>
-          <w:szCs w:val="24"/>
-        </w:rPr>
-        <w:t> </w:t>
-      </w:r>
-      <w:r>
-        <w:rPr>
-          <w:rFonts w:ascii="Times New Roman" w:hAnsi="Times New Roman" w:cs="Times New Roman"/>
-          <w:sz w:val="24"/>
-          <w:szCs w:val="24"/>
-        </w:rPr>
-        <w:t xml:space="preserve">If </w:t>
-      </w:r>
-      <w:r>
-        <w:rPr>
-          <w:rFonts w:ascii="Times New Roman" w:hAnsi="Times New Roman" w:cs="Times New Roman"/>
-          <w:sz w:val="24"/>
-          <w:szCs w:val="24"/>
-        </w:rPr>
-        <w:t>an employee is facing financial hardship they may have the opportunity to request a salary advance. To request a salary advance an employee will complete a Salary Advance Request and P</w:t>
-      </w:r>
-      <w:r>
-        <w:rPr>
-          <w:rFonts w:ascii="Times New Roman" w:hAnsi="Times New Roman" w:cs="Times New Roman"/>
-          <w:sz w:val="24"/>
-          <w:szCs w:val="24"/>
-        </w:rPr>
-        <w:t xml:space="preserve">ayroll Deduction Form. Once the authorized user </w:t>
-      </w:r>
-      <w:r>
-        <w:rPr>
-          <w:rFonts w:ascii="Times New Roman" w:hAnsi="Times New Roman" w:cs="Times New Roman"/>
-          <w:sz w:val="24"/>
-          <w:szCs w:val="24"/>
-        </w:rPr>
-        <w:t>receive</w:t>
-      </w:r>
-      <w:r>
-        <w:rPr>
-          <w:rFonts w:ascii="Times New Roman" w:hAnsi="Times New Roman" w:cs="Times New Roman"/>
-          <w:sz w:val="24"/>
-          <w:szCs w:val="24"/>
-        </w:rPr>
-        <w:t>s the form from applicant, he/she has</w:t>
-      </w:r>
-      <w:r>
-        <w:rPr>
-          <w:rFonts w:ascii="Times New Roman" w:hAnsi="Times New Roman" w:cs="Times New Roman"/>
-          <w:sz w:val="24"/>
-          <w:szCs w:val="24"/>
-        </w:rPr>
-        <w:t xml:space="preserve"> the ability to approve or deny the request according to the requirements. If the request is approved</w:t>
-      </w:r>
-      <w:r>
-        <w:rPr>
-          <w:rFonts w:ascii="Times New Roman" w:hAnsi="Times New Roman" w:cs="Times New Roman"/>
-          <w:sz w:val="24"/>
-          <w:szCs w:val="24"/>
-        </w:rPr>
-        <w:t>,</w:t>
-      </w:r>
-      <w:r>
-        <w:rPr>
-          <w:rFonts w:ascii="Times New Roman" w:hAnsi="Times New Roman" w:cs="Times New Roman"/>
-          <w:sz w:val="24"/>
-          <w:szCs w:val="24"/>
-        </w:rPr>
-        <w:t xml:space="preserve"> the next step is to calculate the amount the employee will be advanced. Normal taxes will</w:t>
-      </w:r>
-      <w:r>
-        <w:rPr>
-          <w:rFonts w:ascii="Times New Roman" w:hAnsi="Times New Roman" w:cs="Times New Roman"/>
-          <w:sz w:val="24"/>
-          <w:szCs w:val="24"/>
-        </w:rPr>
-        <w:t xml:space="preserve"> be deducted from this payment.</w:t>
-      </w:r>
-    </w:p>
-    <w:p>
-      <w:pPr>
-        <w:pStyle w:val="Heading3"/>
-        <w:rPr>
-          <w:b/>
-        </w:rPr>
-      </w:pPr>
-      <w:bookmarkStart w:id="38" w:name="_Toc473210392"/>
-      <w:r>
-        <w:rPr>
-          <w:b/>
-        </w:rPr>
-        <w:t>3.7.2 To Be System</w:t>
-      </w:r>
-      <w:bookmarkEnd w:id="38"/>
     </w:p>
     <w:p>
       <w:pPr>
@@ -12468,7 +11863,7 @@
     </w:p>
     <w:p>
       <w:pPr>
-        <w:ind w:left="720"/>
+        <w:ind w:left="360"/>
         <w:jc w:val="center"/>
       </w:pPr>
       <w:r>
@@ -12531,7 +11926,10 @@
       </w:pPr>
       <w:r>
         <w:rPr>
-          <w:b/>
+          <w:rFonts w:ascii="Times New Roman" w:hAnsi="Times New Roman" w:cs="Times New Roman"/>
+          <w:b/>
+          <w:sz w:val="24"/>
+          <w:szCs w:val="24"/>
         </w:rPr>
         <w:t>Fig:</w:t>
       </w:r>
@@ -12558,7 +11956,7 @@
           <w:b/>
         </w:rPr>
       </w:pPr>
-      <w:bookmarkStart w:id="39" w:name="_Toc473210393"/>
+      <w:bookmarkStart w:id="38" w:name="_Toc473221746"/>
       <w:r>
         <w:rPr>
           <w:b/>
@@ -12602,22 +12000,136 @@
         </w:rPr>
         <w:t xml:space="preserve"> Management</w:t>
       </w:r>
+      <w:bookmarkEnd w:id="38"/>
+    </w:p>
+    <w:p>
+      <w:pPr>
+        <w:pStyle w:val="Heading3"/>
+        <w:rPr>
+          <w:b/>
+        </w:rPr>
+      </w:pPr>
+      <w:r>
+        <w:rPr>
+          <w:b/>
+        </w:rPr>
+        <w:t xml:space="preserve"> </w:t>
+      </w:r>
+      <w:bookmarkStart w:id="39" w:name="_Toc473221747"/>
+      <w:r>
+        <w:rPr>
+          <w:b/>
+        </w:rPr>
+        <w:t>3.8</w:t>
+      </w:r>
+      <w:r>
+        <w:rPr>
+          <w:b/>
+        </w:rPr>
+        <w:t>.1 Module Overview</w:t>
+      </w:r>
       <w:bookmarkEnd w:id="39"/>
     </w:p>
     <w:p>
       <w:pPr>
+        <w:jc w:val="both"/>
+        <w:rPr>
+          <w:rFonts w:ascii="Times New Roman" w:hAnsi="Times New Roman" w:cs="Times New Roman"/>
+          <w:sz w:val="24"/>
+          <w:szCs w:val="24"/>
+        </w:rPr>
+      </w:pPr>
+      <w:r>
+        <w:rPr>
+          <w:rFonts w:ascii="Times New Roman" w:hAnsi="Times New Roman" w:cs="Times New Roman"/>
+          <w:sz w:val="24"/>
+          <w:szCs w:val="24"/>
+        </w:rPr>
+        <w:t xml:space="preserve">In order to increase efficiency in hiring and retention and to ensure consistency and compliance in the recruitment and selection process, it is recommended </w:t>
+      </w:r>
+      <w:r>
+        <w:rPr>
+          <w:rFonts w:ascii="Times New Roman" w:hAnsi="Times New Roman" w:cs="Times New Roman"/>
+          <w:sz w:val="24"/>
+          <w:szCs w:val="24"/>
+        </w:rPr>
+        <w:t xml:space="preserve">to have this </w:t>
+      </w:r>
+      <w:r>
+        <w:rPr>
+          <w:rFonts w:ascii="Times New Roman" w:hAnsi="Times New Roman" w:cs="Times New Roman"/>
+          <w:sz w:val="24"/>
+          <w:szCs w:val="24"/>
+        </w:rPr>
+        <w:t xml:space="preserve">to </w:t>
+      </w:r>
+      <w:r>
+        <w:rPr>
+          <w:rFonts w:ascii="Times New Roman" w:hAnsi="Times New Roman" w:cs="Times New Roman"/>
+          <w:sz w:val="24"/>
+          <w:szCs w:val="24"/>
+        </w:rPr>
+        <w:t xml:space="preserve">module to </w:t>
+      </w:r>
+      <w:r>
+        <w:rPr>
+          <w:rFonts w:ascii="Times New Roman" w:hAnsi="Times New Roman" w:cs="Times New Roman"/>
+          <w:sz w:val="24"/>
+          <w:szCs w:val="24"/>
+        </w:rPr>
+        <w:t>attract a tale</w:t>
+      </w:r>
+      <w:r>
+        <w:rPr>
+          <w:rFonts w:ascii="Times New Roman" w:hAnsi="Times New Roman" w:cs="Times New Roman"/>
+          <w:sz w:val="24"/>
+          <w:szCs w:val="24"/>
+        </w:rPr>
+        <w:t>nted and diverse applicant pool.</w:t>
+      </w:r>
+    </w:p>
+    <w:p>
+      <w:pPr>
+        <w:jc w:val="both"/>
+        <w:rPr>
+          <w:rFonts w:ascii="Times New Roman" w:hAnsi="Times New Roman" w:cs="Times New Roman"/>
+          <w:sz w:val="24"/>
+          <w:szCs w:val="24"/>
+        </w:rPr>
+      </w:pPr>
+      <w:r>
+        <w:rPr>
+          <w:rFonts w:ascii="Times New Roman" w:hAnsi="Times New Roman" w:cs="Times New Roman"/>
+          <w:sz w:val="24"/>
+          <w:szCs w:val="24"/>
+        </w:rPr>
+        <w:t xml:space="preserve">This </w:t>
+      </w:r>
+      <w:r>
+        <w:rPr>
+          <w:rFonts w:ascii="Times New Roman" w:hAnsi="Times New Roman" w:cs="Times New Roman"/>
+          <w:sz w:val="24"/>
+          <w:szCs w:val="24"/>
+        </w:rPr>
+        <w:t xml:space="preserve">exit process </w:t>
+      </w:r>
+      <w:r>
+        <w:rPr>
+          <w:rFonts w:ascii="Times New Roman" w:hAnsi="Times New Roman" w:cs="Times New Roman"/>
+          <w:sz w:val="24"/>
+          <w:szCs w:val="24"/>
+        </w:rPr>
+        <w:t>module allow organization to handle employee exit process or when employee leaving organization.</w:t>
+      </w:r>
+    </w:p>
+    <w:p>
+      <w:pPr>
         <w:pStyle w:val="Heading3"/>
         <w:rPr>
           <w:b/>
         </w:rPr>
       </w:pPr>
-      <w:r>
-        <w:rPr>
-          <w:b/>
-        </w:rPr>
-        <w:t xml:space="preserve"> </w:t>
-      </w:r>
-      <w:bookmarkStart w:id="40" w:name="_Toc473210394"/>
+      <w:bookmarkStart w:id="40" w:name="_Toc473221748"/>
       <w:r>
         <w:rPr>
           <w:b/>
@@ -12628,123 +12140,9 @@
         <w:rPr>
           <w:b/>
         </w:rPr>
-        <w:t>.1 Module Overview</w:t>
+        <w:t>.2 To Be system</w:t>
       </w:r>
       <w:bookmarkEnd w:id="40"/>
-    </w:p>
-    <w:p>
-      <w:pPr>
-        <w:jc w:val="both"/>
-        <w:rPr>
-          <w:rFonts w:ascii="Times New Roman" w:hAnsi="Times New Roman" w:cs="Times New Roman"/>
-          <w:sz w:val="24"/>
-          <w:szCs w:val="24"/>
-        </w:rPr>
-      </w:pPr>
-      <w:r>
-        <w:rPr>
-          <w:rFonts w:ascii="Times New Roman" w:hAnsi="Times New Roman" w:cs="Times New Roman"/>
-          <w:sz w:val="24"/>
-          <w:szCs w:val="24"/>
-        </w:rPr>
-        <w:t xml:space="preserve">In order to increase efficiency in hiring and retention and to ensure consistency and compliance in the recruitment and selection process, it is recommended </w:t>
-      </w:r>
-      <w:r>
-        <w:rPr>
-          <w:rFonts w:ascii="Times New Roman" w:hAnsi="Times New Roman" w:cs="Times New Roman"/>
-          <w:sz w:val="24"/>
-          <w:szCs w:val="24"/>
-        </w:rPr>
-        <w:t xml:space="preserve">to have this </w:t>
-      </w:r>
-      <w:r>
-        <w:rPr>
-          <w:rFonts w:ascii="Times New Roman" w:hAnsi="Times New Roman" w:cs="Times New Roman"/>
-          <w:sz w:val="24"/>
-          <w:szCs w:val="24"/>
-        </w:rPr>
-        <w:t xml:space="preserve">to </w:t>
-      </w:r>
-      <w:r>
-        <w:rPr>
-          <w:rFonts w:ascii="Times New Roman" w:hAnsi="Times New Roman" w:cs="Times New Roman"/>
-          <w:sz w:val="24"/>
-          <w:szCs w:val="24"/>
-        </w:rPr>
-        <w:t xml:space="preserve">module to </w:t>
-      </w:r>
-      <w:r>
-        <w:rPr>
-          <w:rFonts w:ascii="Times New Roman" w:hAnsi="Times New Roman" w:cs="Times New Roman"/>
-          <w:sz w:val="24"/>
-          <w:szCs w:val="24"/>
-        </w:rPr>
-        <w:t>attract a tale</w:t>
-      </w:r>
-      <w:r>
-        <w:rPr>
-          <w:rFonts w:ascii="Times New Roman" w:hAnsi="Times New Roman" w:cs="Times New Roman"/>
-          <w:sz w:val="24"/>
-          <w:szCs w:val="24"/>
-        </w:rPr>
-        <w:t>nted and diverse applicant pool.</w:t>
-      </w:r>
-    </w:p>
-    <w:p>
-      <w:pPr>
-        <w:jc w:val="both"/>
-        <w:rPr>
-          <w:rFonts w:ascii="Times New Roman" w:hAnsi="Times New Roman" w:cs="Times New Roman"/>
-          <w:sz w:val="24"/>
-          <w:szCs w:val="24"/>
-        </w:rPr>
-      </w:pPr>
-      <w:r>
-        <w:rPr>
-          <w:rFonts w:ascii="Times New Roman" w:hAnsi="Times New Roman" w:cs="Times New Roman"/>
-          <w:sz w:val="24"/>
-          <w:szCs w:val="24"/>
-        </w:rPr>
-        <w:t xml:space="preserve">This </w:t>
-      </w:r>
-      <w:r>
-        <w:rPr>
-          <w:rFonts w:ascii="Times New Roman" w:hAnsi="Times New Roman" w:cs="Times New Roman"/>
-          <w:sz w:val="24"/>
-          <w:szCs w:val="24"/>
-        </w:rPr>
-        <w:t xml:space="preserve">exit process </w:t>
-      </w:r>
-      <w:r>
-        <w:rPr>
-          <w:rFonts w:ascii="Times New Roman" w:hAnsi="Times New Roman" w:cs="Times New Roman"/>
-          <w:sz w:val="24"/>
-          <w:szCs w:val="24"/>
-        </w:rPr>
-        <w:t>module allow organization to handle employee exit process or when employee leaving organization.</w:t>
-      </w:r>
-    </w:p>
-    <w:p>
-      <w:pPr>
-        <w:pStyle w:val="Heading3"/>
-        <w:rPr>
-          <w:b/>
-        </w:rPr>
-      </w:pPr>
-      <w:bookmarkStart w:id="41" w:name="_Toc473210395"/>
-      <w:r>
-        <w:rPr>
-          <w:b/>
-        </w:rPr>
-        <w:t>3.8</w:t>
-      </w:r>
-      <w:r>
-        <w:rPr>
-          <w:b/>
-        </w:rPr>
-        <w:t>.2 To Be system</w:t>
-      </w:r>
-      <w:bookmarkEnd w:id="41"/>
     </w:p>
     <w:p>
       <w:pPr>
@@ -13241,6 +12639,19 @@
         </w:rPr>
         <w:t xml:space="preserve"> which is totally configurable.</w:t>
       </w:r>
+    </w:p>
+    <w:p>
+      <w:pPr>
+        <w:pStyle w:val="ListParagraph"/>
+        <w:ind w:left="0"/>
+        <w:rPr>
+          <w:rFonts w:ascii="Times New Roman" w:hAnsi="Times New Roman" w:cs="Times New Roman"/>
+          <w:color w:val="000000" w:themeColor="text1"/>
+          <w:sz w:val="24"/>
+          <w:szCs w:val="24"/>
+          <w:shd w:val="clear" w:color="auto" w:fill="FFFFFF"/>
+        </w:rPr>
+      </w:pPr>
     </w:p>
     <w:p>
       <w:pPr>
@@ -13265,6 +12676,7 @@
           <w:bCs/>
           <w:u w:val="single"/>
         </w:rPr>
+        <w:lastRenderedPageBreak/>
         <w:t>Define next action and next action dates</w:t>
       </w:r>
     </w:p>
@@ -13282,7 +12694,6 @@
         <w:rPr>
           <w:color w:val="000000" w:themeColor="text1"/>
         </w:rPr>
-        <w:lastRenderedPageBreak/>
         <w:t>The</w:t>
       </w:r>
       <w:r>
@@ -14112,7 +13523,7 @@
           <w:b/>
         </w:rPr>
       </w:pPr>
-      <w:bookmarkStart w:id="42" w:name="_Toc473210396"/>
+      <w:bookmarkStart w:id="41" w:name="_Toc473221749"/>
       <w:r>
         <w:rPr>
           <w:b/>
@@ -14144,29 +13555,29 @@
         </w:rPr>
         <w:t>ment</w:t>
       </w:r>
+      <w:bookmarkEnd w:id="41"/>
+    </w:p>
+    <w:p>
+      <w:pPr>
+        <w:pStyle w:val="Heading3"/>
+        <w:rPr>
+          <w:b/>
+        </w:rPr>
+      </w:pPr>
+      <w:bookmarkStart w:id="42" w:name="_Toc473221750"/>
+      <w:r>
+        <w:rPr>
+          <w:b/>
+        </w:rPr>
+        <w:t>3.9</w:t>
+      </w:r>
+      <w:r>
+        <w:rPr>
+          <w:b/>
+        </w:rPr>
+        <w:t>.1 Module overview</w:t>
+      </w:r>
       <w:bookmarkEnd w:id="42"/>
-    </w:p>
-    <w:p>
-      <w:pPr>
-        <w:pStyle w:val="Heading3"/>
-        <w:rPr>
-          <w:b/>
-        </w:rPr>
-      </w:pPr>
-      <w:bookmarkStart w:id="43" w:name="_Toc473210397"/>
-      <w:r>
-        <w:rPr>
-          <w:b/>
-        </w:rPr>
-        <w:t>3.9</w:t>
-      </w:r>
-      <w:r>
-        <w:rPr>
-          <w:b/>
-        </w:rPr>
-        <w:t>.1 Module overview</w:t>
-      </w:r>
-      <w:bookmarkEnd w:id="43"/>
     </w:p>
     <w:p>
       <w:pPr>
@@ -14204,9 +13615,9 @@
           <w:szCs w:val="18"/>
         </w:rPr>
         <w:drawing>
-          <wp:inline distT="0" distB="0" distL="0" distR="0" wp14:anchorId="5A5AA550" wp14:editId="6284DB9B">
-            <wp:extent cx="6228715" cy="3524250"/>
-            <wp:effectExtent l="0" t="0" r="635" b="0"/>
+          <wp:inline distT="0" distB="0" distL="0" distR="0" wp14:anchorId="5A5AA550" wp14:editId="3B77FBB5">
+            <wp:extent cx="6562725" cy="3524250"/>
+            <wp:effectExtent l="0" t="0" r="9525" b="0"/>
             <wp:docPr id="6" name="Picture 6" descr="C:\Users\nahar.kamrun\Desktop\loanmanagement.jpg"/>
             <wp:cNvGraphicFramePr>
               <a:graphicFrameLocks xmlns:a="http://schemas.openxmlformats.org/drawingml/2006/main" noChangeAspect="1"/>
@@ -14236,7 +13647,7 @@
                   <pic:spPr bwMode="auto">
                     <a:xfrm>
                       <a:off x="0" y="0"/>
-                      <a:ext cx="6230394" cy="3525200"/>
+                      <a:ext cx="6564496" cy="3525201"/>
                     </a:xfrm>
                     <a:prstGeom prst="rect">
                       <a:avLst/>
@@ -14258,7 +13669,8 @@
         <w:pStyle w:val="NormalWeb"/>
         <w:shd w:val="clear" w:color="auto" w:fill="FFFFFF"/>
         <w:spacing w:after="0"/>
-        <w:jc w:val="center"/>
+        <w:ind w:left="3600"/>
+        <w:jc w:val="both"/>
       </w:pPr>
       <w:r>
         <w:rPr>
@@ -14283,7 +13695,7 @@
           <w:b/>
         </w:rPr>
       </w:pPr>
-      <w:bookmarkStart w:id="44" w:name="_Toc473210398"/>
+      <w:bookmarkStart w:id="43" w:name="_Toc473221751"/>
       <w:r>
         <w:rPr>
           <w:b/>
@@ -14294,23 +13706,9 @@
         <w:rPr>
           <w:b/>
         </w:rPr>
-        <w:t xml:space="preserve">.2 </w:t>
-      </w:r>
-      <w:proofErr w:type="gramStart"/>
-      <w:r>
-        <w:rPr>
-          <w:b/>
-        </w:rPr>
-        <w:t>To</w:t>
-      </w:r>
-      <w:proofErr w:type="gramEnd"/>
-      <w:r>
-        <w:rPr>
-          <w:b/>
-        </w:rPr>
-        <w:t xml:space="preserve"> Be System</w:t>
-      </w:r>
-      <w:bookmarkEnd w:id="44"/>
+        <w:t>.2 To Be System</w:t>
+      </w:r>
+      <w:bookmarkEnd w:id="43"/>
     </w:p>
     <w:p>
       <w:pPr>
@@ -14726,7 +14124,7 @@
           <w:b/>
         </w:rPr>
       </w:pPr>
-      <w:bookmarkStart w:id="45" w:name="_Toc473210399"/>
+      <w:bookmarkStart w:id="44" w:name="_Toc473221752"/>
       <w:r>
         <w:rPr>
           <w:b/>
@@ -14739,7 +14137,7 @@
         </w:rPr>
         <w:t xml:space="preserve"> Employee Benefits Management</w:t>
       </w:r>
-      <w:bookmarkEnd w:id="45"/>
+      <w:bookmarkEnd w:id="44"/>
     </w:p>
     <w:p>
       <w:pPr>
@@ -14749,7 +14147,7 @@
           <w:b/>
         </w:rPr>
       </w:pPr>
-      <w:bookmarkStart w:id="46" w:name="_Toc473210400"/>
+      <w:bookmarkStart w:id="45" w:name="_Toc473221753"/>
       <w:r>
         <w:rPr>
           <w:b/>
@@ -14762,7 +14160,7 @@
         </w:rPr>
         <w:t>.1 Module overview</w:t>
       </w:r>
-      <w:bookmarkEnd w:id="46"/>
+      <w:bookmarkEnd w:id="45"/>
     </w:p>
     <w:p>
       <w:pPr>
@@ -14793,7 +14191,7 @@
           <w:b/>
         </w:rPr>
       </w:pPr>
-      <w:bookmarkStart w:id="47" w:name="_Toc473210401"/>
+      <w:bookmarkStart w:id="46" w:name="_Toc473221754"/>
       <w:r>
         <w:rPr>
           <w:b/>
@@ -14806,7 +14204,7 @@
         </w:rPr>
         <w:t>.2 To Be system</w:t>
       </w:r>
-      <w:bookmarkEnd w:id="47"/>
+      <w:bookmarkEnd w:id="46"/>
     </w:p>
     <w:p>
       <w:pPr>
@@ -14884,7 +14282,25 @@
           <w:sz w:val="24"/>
           <w:szCs w:val="24"/>
         </w:rPr>
-        <w:t>In PF a small portion of the employees’ salary is deducted and deposited with the organization and at the time of retirement it is paid as a lump sum to help the employee lead his life peacefully in spite of retirement and loss of monthly income.</w:t>
+        <w:t>In PF a small portion of the employees’ salary is deducted and deposited with the organization and at the time of retirement it is paid as a lump sum to help the employee lead</w:t>
+      </w:r>
+      <w:r>
+        <w:rPr>
+          <w:rFonts w:ascii="Times New Roman" w:hAnsi="Times New Roman" w:cs="Times New Roman"/>
+          <w:color w:val="auto"/>
+          <w:sz w:val="24"/>
+          <w:szCs w:val="24"/>
+        </w:rPr>
+        <w:t>ing</w:t>
+      </w:r>
+      <w:r>
+        <w:rPr>
+          <w:rFonts w:ascii="Times New Roman" w:hAnsi="Times New Roman" w:cs="Times New Roman"/>
+          <w:color w:val="auto"/>
+          <w:sz w:val="24"/>
+          <w:szCs w:val="24"/>
+        </w:rPr>
+        <w:t xml:space="preserve"> his life peacefully in spite of retirement and loss of monthly income.</w:t>
       </w:r>
       <w:r>
         <w:rPr>
@@ -14913,6 +14329,337 @@
         </w:rPr>
         <w:t>contribution depends on employment period and HR policy.</w:t>
       </w:r>
+      <w:r>
+        <w:rPr>
+          <w:rFonts w:ascii="Times New Roman" w:hAnsi="Times New Roman" w:cs="Times New Roman"/>
+          <w:color w:val="auto"/>
+          <w:sz w:val="24"/>
+          <w:szCs w:val="24"/>
+        </w:rPr>
+        <w:t xml:space="preserve"> The Policy for </w:t>
+      </w:r>
+      <w:r>
+        <w:rPr>
+          <w:rFonts w:ascii="Times New Roman" w:hAnsi="Times New Roman" w:cs="Times New Roman"/>
+          <w:color w:val="auto"/>
+          <w:sz w:val="24"/>
+          <w:szCs w:val="24"/>
+        </w:rPr>
+        <w:t>Provident Fund (</w:t>
+      </w:r>
+      <w:r>
+        <w:rPr>
+          <w:rFonts w:ascii="Times New Roman" w:hAnsi="Times New Roman" w:cs="Times New Roman"/>
+          <w:color w:val="auto"/>
+          <w:sz w:val="24"/>
+          <w:szCs w:val="24"/>
+        </w:rPr>
+        <w:t>PF</w:t>
+      </w:r>
+      <w:r>
+        <w:rPr>
+          <w:rFonts w:ascii="Times New Roman" w:hAnsi="Times New Roman" w:cs="Times New Roman"/>
+          <w:color w:val="auto"/>
+          <w:sz w:val="24"/>
+          <w:szCs w:val="24"/>
+        </w:rPr>
+        <w:t>)</w:t>
+      </w:r>
+      <w:r>
+        <w:rPr>
+          <w:rFonts w:ascii="Times New Roman" w:hAnsi="Times New Roman" w:cs="Times New Roman"/>
+          <w:color w:val="auto"/>
+          <w:sz w:val="24"/>
+          <w:szCs w:val="24"/>
+        </w:rPr>
+        <w:t xml:space="preserve"> is given below:</w:t>
+      </w:r>
+    </w:p>
+    <w:p>
+      <w:pPr>
+        <w:pStyle w:val="ListParagraph"/>
+        <w:numPr>
+          <w:ilvl w:val="0"/>
+          <w:numId w:val="46"/>
+        </w:numPr>
+        <w:jc w:val="both"/>
+        <w:rPr>
+          <w:rFonts w:ascii="Times New Roman" w:hAnsi="Times New Roman" w:cs="Times New Roman"/>
+          <w:color w:val="auto"/>
+          <w:sz w:val="24"/>
+          <w:szCs w:val="24"/>
+        </w:rPr>
+      </w:pPr>
+      <w:r>
+        <w:rPr>
+          <w:rFonts w:ascii="Times New Roman" w:hAnsi="Times New Roman" w:cs="Times New Roman"/>
+          <w:color w:val="auto"/>
+          <w:sz w:val="24"/>
+          <w:szCs w:val="24"/>
+        </w:rPr>
+        <w:t xml:space="preserve">If </w:t>
+      </w:r>
+      <w:r>
+        <w:rPr>
+          <w:rFonts w:ascii="Times New Roman" w:hAnsi="Times New Roman" w:cs="Times New Roman"/>
+          <w:color w:val="auto"/>
+          <w:sz w:val="24"/>
+          <w:szCs w:val="24"/>
+        </w:rPr>
+        <w:t xml:space="preserve">the employment </w:t>
+      </w:r>
+      <w:r>
+        <w:rPr>
+          <w:rFonts w:ascii="Times New Roman" w:hAnsi="Times New Roman" w:cs="Times New Roman"/>
+          <w:color w:val="auto"/>
+          <w:sz w:val="24"/>
+          <w:szCs w:val="24"/>
+        </w:rPr>
+        <w:t xml:space="preserve">period </w:t>
+      </w:r>
+      <w:r>
+        <w:rPr>
+          <w:rFonts w:ascii="Times New Roman" w:hAnsi="Times New Roman" w:cs="Times New Roman"/>
+          <w:color w:val="auto"/>
+          <w:sz w:val="24"/>
+          <w:szCs w:val="24"/>
+        </w:rPr>
+        <w:t>is (0-2) years, company will not provide anything</w:t>
+      </w:r>
+      <w:r>
+        <w:rPr>
+          <w:rFonts w:ascii="Times New Roman" w:hAnsi="Times New Roman" w:cs="Times New Roman"/>
+          <w:color w:val="auto"/>
+          <w:sz w:val="24"/>
+          <w:szCs w:val="24"/>
+        </w:rPr>
+        <w:t>.</w:t>
+      </w:r>
+    </w:p>
+    <w:p>
+      <w:pPr>
+        <w:pStyle w:val="ListParagraph"/>
+        <w:numPr>
+          <w:ilvl w:val="0"/>
+          <w:numId w:val="46"/>
+        </w:numPr>
+        <w:jc w:val="both"/>
+        <w:rPr>
+          <w:rFonts w:ascii="Times New Roman" w:hAnsi="Times New Roman" w:cs="Times New Roman"/>
+          <w:color w:val="auto"/>
+          <w:sz w:val="24"/>
+          <w:szCs w:val="24"/>
+        </w:rPr>
+      </w:pPr>
+      <w:r>
+        <w:rPr>
+          <w:rFonts w:ascii="Times New Roman" w:hAnsi="Times New Roman" w:cs="Times New Roman"/>
+          <w:color w:val="auto"/>
+          <w:sz w:val="24"/>
+          <w:szCs w:val="24"/>
+        </w:rPr>
+        <w:t>If the employment</w:t>
+      </w:r>
+      <w:r>
+        <w:rPr>
+          <w:rFonts w:ascii="Times New Roman" w:hAnsi="Times New Roman" w:cs="Times New Roman"/>
+          <w:color w:val="auto"/>
+          <w:sz w:val="24"/>
+          <w:szCs w:val="24"/>
+        </w:rPr>
+        <w:t xml:space="preserve"> period</w:t>
+      </w:r>
+      <w:r>
+        <w:rPr>
+          <w:rFonts w:ascii="Times New Roman" w:hAnsi="Times New Roman" w:cs="Times New Roman"/>
+          <w:color w:val="auto"/>
+          <w:sz w:val="24"/>
+          <w:szCs w:val="24"/>
+        </w:rPr>
+        <w:t xml:space="preserve"> is </w:t>
+      </w:r>
+      <w:r>
+        <w:rPr>
+          <w:rFonts w:ascii="Times New Roman" w:hAnsi="Times New Roman" w:cs="Times New Roman"/>
+          <w:color w:val="auto"/>
+          <w:sz w:val="24"/>
+          <w:szCs w:val="24"/>
+        </w:rPr>
+        <w:t>(2-3</w:t>
+      </w:r>
+      <w:r>
+        <w:rPr>
+          <w:rFonts w:ascii="Times New Roman" w:hAnsi="Times New Roman" w:cs="Times New Roman"/>
+          <w:color w:val="auto"/>
+          <w:sz w:val="24"/>
+          <w:szCs w:val="24"/>
+        </w:rPr>
+        <w:t>) years</w:t>
+      </w:r>
+      <w:r>
+        <w:rPr>
+          <w:rFonts w:ascii="Times New Roman" w:hAnsi="Times New Roman" w:cs="Times New Roman"/>
+          <w:color w:val="auto"/>
+          <w:sz w:val="24"/>
+          <w:szCs w:val="24"/>
+        </w:rPr>
+        <w:t>,</w:t>
+      </w:r>
+      <w:r>
+        <w:rPr>
+          <w:rFonts w:ascii="Times New Roman" w:hAnsi="Times New Roman" w:cs="Times New Roman"/>
+          <w:color w:val="auto"/>
+          <w:sz w:val="24"/>
+          <w:szCs w:val="24"/>
+        </w:rPr>
+        <w:t xml:space="preserve"> </w:t>
+      </w:r>
+      <w:r>
+        <w:rPr>
+          <w:rFonts w:ascii="Times New Roman" w:hAnsi="Times New Roman" w:cs="Times New Roman"/>
+          <w:color w:val="auto"/>
+          <w:sz w:val="24"/>
+          <w:szCs w:val="24"/>
+        </w:rPr>
+        <w:t xml:space="preserve">company will contribute </w:t>
+      </w:r>
+      <w:r>
+        <w:rPr>
+          <w:rFonts w:ascii="Times New Roman" w:hAnsi="Times New Roman" w:cs="Times New Roman"/>
+          <w:color w:val="auto"/>
+          <w:sz w:val="24"/>
+          <w:szCs w:val="24"/>
+        </w:rPr>
+        <w:t>50 %( of the d</w:t>
+      </w:r>
+      <w:r>
+        <w:rPr>
+          <w:rFonts w:ascii="Times New Roman" w:hAnsi="Times New Roman" w:cs="Times New Roman"/>
+          <w:color w:val="auto"/>
+          <w:sz w:val="24"/>
+          <w:szCs w:val="24"/>
+        </w:rPr>
+        <w:t>educted amount)</w:t>
+      </w:r>
+      <w:r>
+        <w:rPr>
+          <w:rFonts w:ascii="Times New Roman" w:hAnsi="Times New Roman" w:cs="Times New Roman"/>
+          <w:color w:val="auto"/>
+          <w:sz w:val="24"/>
+          <w:szCs w:val="24"/>
+        </w:rPr>
+        <w:t>.</w:t>
+      </w:r>
+    </w:p>
+    <w:p>
+      <w:pPr>
+        <w:pStyle w:val="ListParagraph"/>
+        <w:numPr>
+          <w:ilvl w:val="0"/>
+          <w:numId w:val="46"/>
+        </w:numPr>
+        <w:jc w:val="both"/>
+        <w:rPr>
+          <w:rFonts w:ascii="Times New Roman" w:hAnsi="Times New Roman" w:cs="Times New Roman"/>
+          <w:color w:val="auto"/>
+          <w:sz w:val="24"/>
+          <w:szCs w:val="24"/>
+        </w:rPr>
+      </w:pPr>
+      <w:r>
+        <w:rPr>
+          <w:rFonts w:ascii="Times New Roman" w:hAnsi="Times New Roman" w:cs="Times New Roman"/>
+          <w:color w:val="auto"/>
+          <w:sz w:val="24"/>
+          <w:szCs w:val="24"/>
+        </w:rPr>
+        <w:t>If the employment</w:t>
+      </w:r>
+      <w:r>
+        <w:rPr>
+          <w:rFonts w:ascii="Times New Roman" w:hAnsi="Times New Roman" w:cs="Times New Roman"/>
+          <w:color w:val="auto"/>
+          <w:sz w:val="24"/>
+          <w:szCs w:val="24"/>
+        </w:rPr>
+        <w:t xml:space="preserve"> period</w:t>
+      </w:r>
+      <w:r>
+        <w:rPr>
+          <w:rFonts w:ascii="Times New Roman" w:hAnsi="Times New Roman" w:cs="Times New Roman"/>
+          <w:color w:val="auto"/>
+          <w:sz w:val="24"/>
+          <w:szCs w:val="24"/>
+        </w:rPr>
+        <w:t xml:space="preserve"> is </w:t>
+      </w:r>
+      <w:r>
+        <w:rPr>
+          <w:rFonts w:ascii="Times New Roman" w:hAnsi="Times New Roman" w:cs="Times New Roman"/>
+          <w:color w:val="auto"/>
+          <w:sz w:val="24"/>
+          <w:szCs w:val="24"/>
+        </w:rPr>
+        <w:t>more than 3</w:t>
+      </w:r>
+      <w:r>
+        <w:rPr>
+          <w:rFonts w:ascii="Times New Roman" w:hAnsi="Times New Roman" w:cs="Times New Roman"/>
+          <w:color w:val="auto"/>
+          <w:sz w:val="24"/>
+          <w:szCs w:val="24"/>
+        </w:rPr>
+        <w:t xml:space="preserve"> years,</w:t>
+      </w:r>
+      <w:r>
+        <w:rPr>
+          <w:rFonts w:ascii="Times New Roman" w:hAnsi="Times New Roman" w:cs="Times New Roman"/>
+          <w:color w:val="auto"/>
+          <w:sz w:val="24"/>
+          <w:szCs w:val="24"/>
+        </w:rPr>
+        <w:t xml:space="preserve"> </w:t>
+      </w:r>
+      <w:r>
+        <w:rPr>
+          <w:rFonts w:ascii="Times New Roman" w:hAnsi="Times New Roman" w:cs="Times New Roman"/>
+          <w:color w:val="auto"/>
+          <w:sz w:val="24"/>
+          <w:szCs w:val="24"/>
+        </w:rPr>
+        <w:t xml:space="preserve">company will contribute </w:t>
+      </w:r>
+      <w:r>
+        <w:rPr>
+          <w:rFonts w:ascii="Times New Roman" w:hAnsi="Times New Roman" w:cs="Times New Roman"/>
+          <w:color w:val="auto"/>
+          <w:sz w:val="24"/>
+          <w:szCs w:val="24"/>
+        </w:rPr>
+        <w:t>100 %( of the d</w:t>
+      </w:r>
+      <w:r>
+        <w:rPr>
+          <w:rFonts w:ascii="Times New Roman" w:hAnsi="Times New Roman" w:cs="Times New Roman"/>
+          <w:color w:val="auto"/>
+          <w:sz w:val="24"/>
+          <w:szCs w:val="24"/>
+        </w:rPr>
+        <w:t>educted amount).</w:t>
+      </w:r>
+    </w:p>
+    <w:p>
+      <w:pPr>
+        <w:pStyle w:val="ListParagraph"/>
+        <w:ind w:left="1440"/>
+        <w:jc w:val="both"/>
+        <w:rPr>
+          <w:rFonts w:ascii="Times New Roman" w:hAnsi="Times New Roman" w:cs="Times New Roman"/>
+          <w:color w:val="auto"/>
+          <w:sz w:val="24"/>
+          <w:szCs w:val="24"/>
+        </w:rPr>
+      </w:pPr>
     </w:p>
     <w:p>
       <w:pPr>
@@ -15097,6 +14844,243 @@
         </w:rPr>
         <w:t>mpany.</w:t>
       </w:r>
+      <w:r>
+        <w:rPr>
+          <w:rFonts w:ascii="Times New Roman" w:hAnsi="Times New Roman" w:cs="Times New Roman"/>
+          <w:color w:val="auto"/>
+          <w:sz w:val="24"/>
+          <w:szCs w:val="24"/>
+        </w:rPr>
+        <w:t xml:space="preserve"> </w:t>
+      </w:r>
+      <w:r>
+        <w:rPr>
+          <w:rFonts w:ascii="Times New Roman" w:hAnsi="Times New Roman" w:cs="Times New Roman"/>
+          <w:color w:val="auto"/>
+          <w:sz w:val="24"/>
+          <w:szCs w:val="24"/>
+        </w:rPr>
+        <w:t xml:space="preserve">The Policy for </w:t>
+      </w:r>
+      <w:r>
+        <w:rPr>
+          <w:rFonts w:ascii="Times New Roman" w:hAnsi="Times New Roman" w:cs="Times New Roman"/>
+          <w:sz w:val="24"/>
+          <w:szCs w:val="24"/>
+        </w:rPr>
+        <w:t>Gratuity Fund</w:t>
+      </w:r>
+      <w:r>
+        <w:rPr>
+          <w:rFonts w:ascii="Times New Roman" w:hAnsi="Times New Roman" w:cs="Times New Roman"/>
+          <w:sz w:val="24"/>
+          <w:szCs w:val="24"/>
+        </w:rPr>
+        <w:t xml:space="preserve"> (</w:t>
+      </w:r>
+      <w:r>
+        <w:rPr>
+          <w:rFonts w:ascii="Times New Roman" w:hAnsi="Times New Roman" w:cs="Times New Roman"/>
+          <w:color w:val="auto"/>
+          <w:sz w:val="24"/>
+          <w:szCs w:val="24"/>
+        </w:rPr>
+        <w:t>GF</w:t>
+      </w:r>
+      <w:r>
+        <w:rPr>
+          <w:rFonts w:ascii="Times New Roman" w:hAnsi="Times New Roman" w:cs="Times New Roman"/>
+          <w:color w:val="auto"/>
+          <w:sz w:val="24"/>
+          <w:szCs w:val="24"/>
+        </w:rPr>
+        <w:t>)</w:t>
+      </w:r>
+      <w:r>
+        <w:rPr>
+          <w:rFonts w:ascii="Times New Roman" w:hAnsi="Times New Roman" w:cs="Times New Roman"/>
+          <w:color w:val="auto"/>
+          <w:sz w:val="24"/>
+          <w:szCs w:val="24"/>
+        </w:rPr>
+        <w:t xml:space="preserve"> is given below:</w:t>
+      </w:r>
+    </w:p>
+    <w:p>
+      <w:pPr>
+        <w:pStyle w:val="ListParagraph"/>
+        <w:numPr>
+          <w:ilvl w:val="0"/>
+          <w:numId w:val="47"/>
+        </w:numPr>
+        <w:jc w:val="both"/>
+        <w:rPr>
+          <w:rFonts w:ascii="Times New Roman" w:hAnsi="Times New Roman" w:cs="Times New Roman"/>
+          <w:color w:val="auto"/>
+          <w:sz w:val="24"/>
+          <w:szCs w:val="24"/>
+        </w:rPr>
+      </w:pPr>
+      <w:r>
+        <w:rPr>
+          <w:rFonts w:ascii="Times New Roman" w:hAnsi="Times New Roman" w:cs="Times New Roman"/>
+          <w:color w:val="auto"/>
+          <w:sz w:val="24"/>
+          <w:szCs w:val="24"/>
+        </w:rPr>
+        <w:t>If the employment period is (0-5) years, company will not provide anything.</w:t>
+      </w:r>
+    </w:p>
+    <w:p>
+      <w:pPr>
+        <w:pStyle w:val="ListParagraph"/>
+        <w:numPr>
+          <w:ilvl w:val="0"/>
+          <w:numId w:val="47"/>
+        </w:numPr>
+        <w:jc w:val="both"/>
+        <w:rPr>
+          <w:rFonts w:ascii="Times New Roman" w:hAnsi="Times New Roman" w:cs="Times New Roman"/>
+          <w:color w:val="auto"/>
+          <w:sz w:val="24"/>
+          <w:szCs w:val="24"/>
+        </w:rPr>
+      </w:pPr>
+      <w:r>
+        <w:rPr>
+          <w:rFonts w:ascii="Times New Roman" w:hAnsi="Times New Roman" w:cs="Times New Roman"/>
+          <w:color w:val="auto"/>
+          <w:sz w:val="24"/>
+          <w:szCs w:val="24"/>
+        </w:rPr>
+        <w:t xml:space="preserve">If the employment period is (5-10) years, company will provide him </w:t>
+      </w:r>
+      <w:r>
+        <w:rPr>
+          <w:rFonts w:ascii="Times New Roman" w:hAnsi="Times New Roman" w:cs="Times New Roman"/>
+          <w:color w:val="auto"/>
+          <w:sz w:val="24"/>
+          <w:szCs w:val="24"/>
+        </w:rPr>
+        <w:t>so</w:t>
+      </w:r>
+      <w:r>
+        <w:rPr>
+          <w:rFonts w:ascii="Times New Roman" w:hAnsi="Times New Roman" w:cs="Times New Roman"/>
+          <w:color w:val="auto"/>
+          <w:sz w:val="24"/>
+          <w:szCs w:val="24"/>
+        </w:rPr>
+        <w:t xml:space="preserve">me amount (his one </w:t>
+      </w:r>
+      <w:r>
+        <w:rPr>
+          <w:rFonts w:ascii="Times New Roman" w:hAnsi="Times New Roman" w:cs="Times New Roman"/>
+          <w:color w:val="auto"/>
+          <w:sz w:val="24"/>
+          <w:szCs w:val="24"/>
+        </w:rPr>
+        <w:t>basic will be provided)</w:t>
+      </w:r>
+      <w:r>
+        <w:rPr>
+          <w:rFonts w:ascii="Times New Roman" w:hAnsi="Times New Roman" w:cs="Times New Roman"/>
+          <w:color w:val="auto"/>
+          <w:sz w:val="24"/>
+          <w:szCs w:val="24"/>
+        </w:rPr>
+        <w:t>.</w:t>
+      </w:r>
+    </w:p>
+    <w:p>
+      <w:pPr>
+        <w:pStyle w:val="ListParagraph"/>
+        <w:numPr>
+          <w:ilvl w:val="0"/>
+          <w:numId w:val="47"/>
+        </w:numPr>
+        <w:jc w:val="both"/>
+        <w:rPr>
+          <w:rFonts w:ascii="Times New Roman" w:hAnsi="Times New Roman" w:cs="Times New Roman"/>
+          <w:color w:val="auto"/>
+          <w:sz w:val="24"/>
+          <w:szCs w:val="24"/>
+        </w:rPr>
+      </w:pPr>
+      <w:r>
+        <w:rPr>
+          <w:rFonts w:ascii="Times New Roman" w:hAnsi="Times New Roman" w:cs="Times New Roman"/>
+          <w:color w:val="auto"/>
+          <w:sz w:val="24"/>
+          <w:szCs w:val="24"/>
+        </w:rPr>
+        <w:t xml:space="preserve">If the employment period is </w:t>
+      </w:r>
+      <w:r>
+        <w:rPr>
+          <w:rFonts w:ascii="Times New Roman" w:hAnsi="Times New Roman" w:cs="Times New Roman"/>
+          <w:color w:val="auto"/>
+          <w:sz w:val="24"/>
+          <w:szCs w:val="24"/>
+        </w:rPr>
+        <w:t xml:space="preserve">more than </w:t>
+      </w:r>
+      <w:r>
+        <w:rPr>
+          <w:rFonts w:ascii="Times New Roman" w:hAnsi="Times New Roman" w:cs="Times New Roman"/>
+          <w:color w:val="auto"/>
+          <w:sz w:val="24"/>
+          <w:szCs w:val="24"/>
+        </w:rPr>
+        <w:t xml:space="preserve">10 years, company will provide him </w:t>
+      </w:r>
+      <w:r>
+        <w:rPr>
+          <w:rFonts w:ascii="Times New Roman" w:hAnsi="Times New Roman" w:cs="Times New Roman"/>
+          <w:color w:val="auto"/>
+          <w:sz w:val="24"/>
+          <w:szCs w:val="24"/>
+        </w:rPr>
+        <w:t>so</w:t>
+      </w:r>
+      <w:r>
+        <w:rPr>
+          <w:rFonts w:ascii="Times New Roman" w:hAnsi="Times New Roman" w:cs="Times New Roman"/>
+          <w:color w:val="auto"/>
+          <w:sz w:val="24"/>
+          <w:szCs w:val="24"/>
+        </w:rPr>
+        <w:t>me amount which is a portion of Employee’s</w:t>
+      </w:r>
+      <w:r>
+        <w:rPr>
+          <w:rFonts w:ascii="Times New Roman" w:hAnsi="Times New Roman" w:cs="Times New Roman"/>
+          <w:color w:val="auto"/>
+          <w:sz w:val="24"/>
+          <w:szCs w:val="24"/>
+        </w:rPr>
+        <w:t xml:space="preserve"> last drawn salary would be multiplied with the number of year</w:t>
+      </w:r>
+      <w:r>
+        <w:rPr>
+          <w:rFonts w:ascii="Times New Roman" w:hAnsi="Times New Roman" w:cs="Times New Roman"/>
+          <w:color w:val="auto"/>
+          <w:sz w:val="24"/>
+          <w:szCs w:val="24"/>
+        </w:rPr>
+        <w:t>s of service.</w:t>
+      </w:r>
+    </w:p>
+    <w:p>
+      <w:pPr>
+        <w:jc w:val="both"/>
+        <w:rPr>
+          <w:rFonts w:ascii="Times New Roman" w:hAnsi="Times New Roman" w:cs="Times New Roman"/>
+          <w:color w:val="auto"/>
+          <w:sz w:val="24"/>
+          <w:szCs w:val="24"/>
+        </w:rPr>
+      </w:pPr>
     </w:p>
     <w:p>
       <w:pPr>
@@ -15117,11 +15101,12 @@
           <w:b/>
         </w:rPr>
       </w:pPr>
-      <w:bookmarkStart w:id="48" w:name="_Toc473210402"/>
-      <w:r>
-        <w:rPr>
-          <w:b/>
-        </w:rPr>
+      <w:bookmarkStart w:id="47" w:name="_Toc473221755"/>
+      <w:r>
+        <w:rPr>
+          <w:b/>
+        </w:rPr>
+        <w:lastRenderedPageBreak/>
         <w:t>4.</w:t>
       </w:r>
       <w:r>
@@ -15134,9 +15119,9 @@
         <w:rPr>
           <w:b/>
         </w:rPr>
-        <w:t>Appendix</w:t>
-      </w:r>
-      <w:bookmarkEnd w:id="48"/>
+        <w:t>To be Determined</w:t>
+      </w:r>
+      <w:bookmarkEnd w:id="47"/>
     </w:p>
     <w:p>
       <w:pPr>
@@ -15341,6 +15326,96 @@
     </w:p>
     <w:p>
       <w:pPr>
+        <w:jc w:val="both"/>
+        <w:rPr>
+          <w:rFonts w:ascii="Times New Roman" w:hAnsi="Times New Roman" w:cs="Times New Roman"/>
+          <w:color w:val="auto"/>
+          <w:sz w:val="24"/>
+          <w:szCs w:val="24"/>
+        </w:rPr>
+      </w:pPr>
+    </w:p>
+    <w:p>
+      <w:pPr>
+        <w:jc w:val="both"/>
+        <w:rPr>
+          <w:rFonts w:ascii="Times New Roman" w:hAnsi="Times New Roman" w:cs="Times New Roman"/>
+          <w:color w:val="auto"/>
+          <w:sz w:val="24"/>
+          <w:szCs w:val="24"/>
+        </w:rPr>
+      </w:pPr>
+    </w:p>
+    <w:p>
+      <w:pPr>
+        <w:jc w:val="both"/>
+        <w:rPr>
+          <w:rFonts w:ascii="Times New Roman" w:hAnsi="Times New Roman" w:cs="Times New Roman"/>
+          <w:color w:val="auto"/>
+          <w:sz w:val="24"/>
+          <w:szCs w:val="24"/>
+        </w:rPr>
+      </w:pPr>
+    </w:p>
+    <w:p>
+      <w:pPr>
+        <w:jc w:val="both"/>
+        <w:rPr>
+          <w:rFonts w:ascii="Times New Roman" w:hAnsi="Times New Roman" w:cs="Times New Roman"/>
+          <w:color w:val="auto"/>
+          <w:sz w:val="24"/>
+          <w:szCs w:val="24"/>
+        </w:rPr>
+      </w:pPr>
+    </w:p>
+    <w:p>
+      <w:pPr>
+        <w:jc w:val="both"/>
+        <w:rPr>
+          <w:rFonts w:ascii="Times New Roman" w:hAnsi="Times New Roman" w:cs="Times New Roman"/>
+          <w:color w:val="auto"/>
+          <w:sz w:val="24"/>
+          <w:szCs w:val="24"/>
+        </w:rPr>
+      </w:pPr>
+    </w:p>
+    <w:p>
+      <w:pPr>
+        <w:jc w:val="both"/>
+        <w:rPr>
+          <w:rFonts w:ascii="Times New Roman" w:hAnsi="Times New Roman" w:cs="Times New Roman"/>
+          <w:color w:val="auto"/>
+          <w:sz w:val="24"/>
+          <w:szCs w:val="24"/>
+        </w:rPr>
+      </w:pPr>
+    </w:p>
+    <w:p>
+      <w:pPr>
+        <w:jc w:val="both"/>
+        <w:rPr>
+          <w:rFonts w:ascii="Times New Roman" w:hAnsi="Times New Roman" w:cs="Times New Roman"/>
+          <w:color w:val="auto"/>
+          <w:sz w:val="24"/>
+          <w:szCs w:val="24"/>
+        </w:rPr>
+      </w:pPr>
+    </w:p>
+    <w:p>
+      <w:pPr>
+        <w:jc w:val="both"/>
+        <w:rPr>
+          <w:rFonts w:ascii="Times New Roman" w:hAnsi="Times New Roman" w:cs="Times New Roman"/>
+          <w:color w:val="auto"/>
+          <w:sz w:val="24"/>
+          <w:szCs w:val="24"/>
+        </w:rPr>
+      </w:pPr>
+      <w:bookmarkStart w:id="48" w:name="_GoBack"/>
+      <w:bookmarkEnd w:id="48"/>
+    </w:p>
+    <w:p>
+      <w:pPr>
         <w:pBdr>
           <w:bottom w:val="single" w:sz="4" w:space="1" w:color="auto"/>
         </w:pBdr>
@@ -15520,7 +15595,7 @@
           <w:szCs w:val="20"/>
           <w:lang w:val="en-GB"/>
         </w:rPr>
-        <w:t>Name</w:t>
+        <w:t>Name:</w:t>
       </w:r>
       <w:r>
         <w:rPr>
@@ -15529,7 +15604,7 @@
           <w:szCs w:val="20"/>
           <w:lang w:val="en-GB"/>
         </w:rPr>
-        <w:t>:</w:t>
+        <w:tab/>
       </w:r>
       <w:r>
         <w:rPr>
@@ -15602,17 +15677,18 @@
           <w:lang w:val="en-GB"/>
         </w:rPr>
         <w:tab/>
-      </w:r>
-      <w:r>
+        <w:t>Name:</w:t>
+      </w:r>
+    </w:p>
+    <w:p>
+      <w:pPr>
         <w:rPr>
           <w:rFonts w:ascii="AvantGarde" w:hAnsi="AvantGarde"/>
           <w:sz w:val="20"/>
           <w:szCs w:val="20"/>
           <w:lang w:val="en-GB"/>
         </w:rPr>
-        <w:tab/>
-        <w:t>Name</w:t>
-      </w:r>
+      </w:pPr>
       <w:r>
         <w:rPr>
           <w:rFonts w:ascii="AvantGarde" w:hAnsi="AvantGarde"/>
@@ -15620,18 +15696,17 @@
           <w:szCs w:val="20"/>
           <w:lang w:val="en-GB"/>
         </w:rPr>
-        <w:t>:</w:t>
-      </w:r>
-    </w:p>
-    <w:p>
-      <w:pPr>
+        <w:t>Designation:</w:t>
+      </w:r>
+      <w:r>
         <w:rPr>
           <w:rFonts w:ascii="AvantGarde" w:hAnsi="AvantGarde"/>
           <w:sz w:val="20"/>
           <w:szCs w:val="20"/>
           <w:lang w:val="en-GB"/>
         </w:rPr>
-      </w:pPr>
+        <w:tab/>
+      </w:r>
       <w:r>
         <w:rPr>
           <w:rFonts w:ascii="AvantGarde" w:hAnsi="AvantGarde"/>
@@ -15639,7 +15714,7 @@
           <w:szCs w:val="20"/>
           <w:lang w:val="en-GB"/>
         </w:rPr>
-        <w:t>Designation</w:t>
+        <w:tab/>
       </w:r>
       <w:r>
         <w:rPr>
@@ -15648,7 +15723,7 @@
           <w:szCs w:val="20"/>
           <w:lang w:val="en-GB"/>
         </w:rPr>
-        <w:t>:</w:t>
+        <w:tab/>
       </w:r>
       <w:r>
         <w:rPr>
@@ -15694,6 +15769,7 @@
           <w:lang w:val="en-GB"/>
         </w:rPr>
         <w:tab/>
+        <w:t>Designation:</w:t>
       </w:r>
       <w:r>
         <w:rPr>
@@ -15704,15 +15780,16 @@
         </w:rPr>
         <w:tab/>
       </w:r>
-      <w:r>
+    </w:p>
+    <w:p>
+      <w:pPr>
         <w:rPr>
           <w:rFonts w:ascii="AvantGarde" w:hAnsi="AvantGarde"/>
           <w:sz w:val="20"/>
           <w:szCs w:val="20"/>
           <w:lang w:val="en-GB"/>
         </w:rPr>
-        <w:tab/>
-      </w:r>
+      </w:pPr>
       <w:r>
         <w:rPr>
           <w:rFonts w:ascii="AvantGarde" w:hAnsi="AvantGarde"/>
@@ -15720,8 +15797,7 @@
           <w:szCs w:val="20"/>
           <w:lang w:val="en-GB"/>
         </w:rPr>
-        <w:tab/>
-        <w:t>Designation:</w:t>
+        <w:t xml:space="preserve">Date:                                                                                         </w:t>
       </w:r>
       <w:r>
         <w:rPr>
@@ -15730,71 +15806,16 @@
           <w:szCs w:val="20"/>
           <w:lang w:val="en-GB"/>
         </w:rPr>
-        <w:tab/>
-      </w:r>
-    </w:p>
-    <w:p>
-      <w:pPr>
+        <w:t xml:space="preserve">                   </w:t>
+      </w:r>
+      <w:r>
         <w:rPr>
           <w:rFonts w:ascii="AvantGarde" w:hAnsi="AvantGarde"/>
           <w:sz w:val="20"/>
           <w:szCs w:val="20"/>
           <w:lang w:val="en-GB"/>
         </w:rPr>
-      </w:pPr>
-      <w:r>
-        <w:rPr>
-          <w:rFonts w:ascii="AvantGarde" w:hAnsi="AvantGarde"/>
-          <w:sz w:val="20"/>
-          <w:szCs w:val="20"/>
-          <w:lang w:val="en-GB"/>
-        </w:rPr>
-        <w:t>Date</w:t>
-      </w:r>
-      <w:r>
-        <w:rPr>
-          <w:rFonts w:ascii="AvantGarde" w:hAnsi="AvantGarde"/>
-          <w:sz w:val="20"/>
-          <w:szCs w:val="20"/>
-          <w:lang w:val="en-GB"/>
-        </w:rPr>
-        <w:t>:</w:t>
-      </w:r>
-      <w:r>
-        <w:rPr>
-          <w:rFonts w:ascii="AvantGarde" w:hAnsi="AvantGarde"/>
-          <w:sz w:val="20"/>
-          <w:szCs w:val="20"/>
-          <w:lang w:val="en-GB"/>
-        </w:rPr>
-        <w:t xml:space="preserve">                                                                                         </w:t>
-      </w:r>
-      <w:r>
-        <w:rPr>
-          <w:rFonts w:ascii="AvantGarde" w:hAnsi="AvantGarde"/>
-          <w:sz w:val="20"/>
-          <w:szCs w:val="20"/>
-          <w:lang w:val="en-GB"/>
-        </w:rPr>
-        <w:t xml:space="preserve">                   </w:t>
-      </w:r>
-      <w:r>
-        <w:rPr>
-          <w:rFonts w:ascii="AvantGarde" w:hAnsi="AvantGarde"/>
-          <w:sz w:val="20"/>
-          <w:szCs w:val="20"/>
-          <w:lang w:val="en-GB"/>
-        </w:rPr>
-        <w:t>Date</w:t>
-      </w:r>
-      <w:r>
-        <w:rPr>
-          <w:rFonts w:ascii="AvantGarde" w:hAnsi="AvantGarde"/>
-          <w:sz w:val="20"/>
-          <w:szCs w:val="20"/>
-          <w:lang w:val="en-GB"/>
-        </w:rPr>
-        <w:t>:</w:t>
+        <w:t>Date:</w:t>
       </w:r>
     </w:p>
     <w:p>
@@ -15869,23 +15890,7 @@
           <w:b/>
           <w:lang w:val="en-GB"/>
         </w:rPr>
-        <w:t>______________________________</w:t>
-      </w:r>
-      <w:r>
-        <w:rPr>
-          <w:rFonts w:ascii="CG Times" w:hAnsi="CG Times"/>
-          <w:b/>
-          <w:lang w:val="en-GB"/>
-        </w:rPr>
-        <w:t xml:space="preserve">                                                                  </w:t>
-      </w:r>
-      <w:r>
-        <w:rPr>
-          <w:rFonts w:ascii="CG Times" w:hAnsi="CG Times"/>
-          <w:b/>
-          <w:lang w:val="en-GB"/>
-        </w:rPr>
-        <w:t>______________________________</w:t>
+        <w:t>______________________________                                                                  ______________________________</w:t>
       </w:r>
     </w:p>
     <w:p>
@@ -16027,7 +16032,7 @@
       <w:rPr>
         <w:noProof/>
       </w:rPr>
-      <w:t>26</w:t>
+      <w:t>27</w:t>
     </w:r>
     <w:r>
       <w:fldChar w:fldCharType="end"/>
@@ -16048,7 +16053,7 @@
       <w:rPr>
         <w:noProof/>
       </w:rPr>
-      <w:t>26</w:t>
+      <w:t>27</w:t>
     </w:r>
     <w:r>
       <w:fldChar w:fldCharType="end"/>
@@ -17620,6 +17625,119 @@
     </w:lvl>
   </w:abstractNum>
   <w:abstractNum w:abstractNumId="13">
+    <w:nsid w:val="2376302B"/>
+    <w:multiLevelType w:val="hybridMultilevel"/>
+    <w:tmpl w:val="582CF35C"/>
+    <w:lvl w:ilvl="0" w:tplc="04090001">
+      <w:start w:val="1"/>
+      <w:numFmt w:val="bullet"/>
+      <w:lvlText w:val=""/>
+      <w:lvlJc w:val="left"/>
+      <w:pPr>
+        <w:ind w:left="1440" w:hanging="360"/>
+      </w:pPr>
+      <w:rPr>
+        <w:rFonts w:ascii="Symbol" w:hAnsi="Symbol" w:hint="default"/>
+      </w:rPr>
+    </w:lvl>
+    <w:lvl w:ilvl="1" w:tplc="04090003" w:tentative="1">
+      <w:start w:val="1"/>
+      <w:numFmt w:val="bullet"/>
+      <w:lvlText w:val="o"/>
+      <w:lvlJc w:val="left"/>
+      <w:pPr>
+        <w:ind w:left="2160" w:hanging="360"/>
+      </w:pPr>
+      <w:rPr>
+        <w:rFonts w:ascii="Courier New" w:hAnsi="Courier New" w:cs="Courier New" w:hint="default"/>
+      </w:rPr>
+    </w:lvl>
+    <w:lvl w:ilvl="2" w:tplc="04090005" w:tentative="1">
+      <w:start w:val="1"/>
+      <w:numFmt w:val="bullet"/>
+      <w:lvlText w:val=""/>
+      <w:lvlJc w:val="left"/>
+      <w:pPr>
+        <w:ind w:left="2880" w:hanging="360"/>
+      </w:pPr>
+      <w:rPr>
+        <w:rFonts w:ascii="Wingdings" w:hAnsi="Wingdings" w:hint="default"/>
+      </w:rPr>
+    </w:lvl>
+    <w:lvl w:ilvl="3" w:tplc="04090001" w:tentative="1">
+      <w:start w:val="1"/>
+      <w:numFmt w:val="bullet"/>
+      <w:lvlText w:val=""/>
+      <w:lvlJc w:val="left"/>
+      <w:pPr>
+        <w:ind w:left="3600" w:hanging="360"/>
+      </w:pPr>
+      <w:rPr>
+        <w:rFonts w:ascii="Symbol" w:hAnsi="Symbol" w:hint="default"/>
+      </w:rPr>
+    </w:lvl>
+    <w:lvl w:ilvl="4" w:tplc="04090003" w:tentative="1">
+      <w:start w:val="1"/>
+      <w:numFmt w:val="bullet"/>
+      <w:lvlText w:val="o"/>
+      <w:lvlJc w:val="left"/>
+      <w:pPr>
+        <w:ind w:left="4320" w:hanging="360"/>
+      </w:pPr>
+      <w:rPr>
+        <w:rFonts w:ascii="Courier New" w:hAnsi="Courier New" w:cs="Courier New" w:hint="default"/>
+      </w:rPr>
+    </w:lvl>
+    <w:lvl w:ilvl="5" w:tplc="04090005" w:tentative="1">
+      <w:start w:val="1"/>
+      <w:numFmt w:val="bullet"/>
+      <w:lvlText w:val=""/>
+      <w:lvlJc w:val="left"/>
+      <w:pPr>
+        <w:ind w:left="5040" w:hanging="360"/>
+      </w:pPr>
+      <w:rPr>
+        <w:rFonts w:ascii="Wingdings" w:hAnsi="Wingdings" w:hint="default"/>
+      </w:rPr>
+    </w:lvl>
+    <w:lvl w:ilvl="6" w:tplc="04090001" w:tentative="1">
+      <w:start w:val="1"/>
+      <w:numFmt w:val="bullet"/>
+      <w:lvlText w:val=""/>
+      <w:lvlJc w:val="left"/>
+      <w:pPr>
+        <w:ind w:left="5760" w:hanging="360"/>
+      </w:pPr>
+      <w:rPr>
+        <w:rFonts w:ascii="Symbol" w:hAnsi="Symbol" w:hint="default"/>
+      </w:rPr>
+    </w:lvl>
+    <w:lvl w:ilvl="7" w:tplc="04090003" w:tentative="1">
+      <w:start w:val="1"/>
+      <w:numFmt w:val="bullet"/>
+      <w:lvlText w:val="o"/>
+      <w:lvlJc w:val="left"/>
+      <w:pPr>
+        <w:ind w:left="6480" w:hanging="360"/>
+      </w:pPr>
+      <w:rPr>
+        <w:rFonts w:ascii="Courier New" w:hAnsi="Courier New" w:cs="Courier New" w:hint="default"/>
+      </w:rPr>
+    </w:lvl>
+    <w:lvl w:ilvl="8" w:tplc="04090005" w:tentative="1">
+      <w:start w:val="1"/>
+      <w:numFmt w:val="bullet"/>
+      <w:lvlText w:val=""/>
+      <w:lvlJc w:val="left"/>
+      <w:pPr>
+        <w:ind w:left="7200" w:hanging="360"/>
+      </w:pPr>
+      <w:rPr>
+        <w:rFonts w:ascii="Wingdings" w:hAnsi="Wingdings" w:hint="default"/>
+      </w:rPr>
+    </w:lvl>
+  </w:abstractNum>
+  <w:abstractNum w:abstractNumId="14">
     <w:nsid w:val="2B297E3D"/>
     <w:multiLevelType w:val="hybridMultilevel"/>
     <w:tmpl w:val="59F2EBD0"/>
@@ -17705,7 +17823,7 @@
       </w:pPr>
     </w:lvl>
   </w:abstractNum>
-  <w:abstractNum w:abstractNumId="14">
+  <w:abstractNum w:abstractNumId="15">
     <w:nsid w:val="2F662983"/>
     <w:multiLevelType w:val="hybridMultilevel"/>
     <w:tmpl w:val="6C9C379E"/>
@@ -17791,7 +17909,7 @@
       </w:pPr>
     </w:lvl>
   </w:abstractNum>
-  <w:abstractNum w:abstractNumId="15">
+  <w:abstractNum w:abstractNumId="16">
     <w:nsid w:val="314145C9"/>
     <w:multiLevelType w:val="hybridMultilevel"/>
     <w:tmpl w:val="CB4CC3B8"/>
@@ -17877,7 +17995,7 @@
       </w:pPr>
     </w:lvl>
   </w:abstractNum>
-  <w:abstractNum w:abstractNumId="16">
+  <w:abstractNum w:abstractNumId="17">
     <w:nsid w:val="314B5549"/>
     <w:multiLevelType w:val="hybridMultilevel"/>
     <w:tmpl w:val="179E89AC"/>
@@ -17990,7 +18108,7 @@
       </w:rPr>
     </w:lvl>
   </w:abstractNum>
-  <w:abstractNum w:abstractNumId="17">
+  <w:abstractNum w:abstractNumId="18">
     <w:nsid w:val="318E436C"/>
     <w:multiLevelType w:val="hybridMultilevel"/>
     <w:tmpl w:val="995264C4"/>
@@ -18079,7 +18197,7 @@
       </w:pPr>
     </w:lvl>
   </w:abstractNum>
-  <w:abstractNum w:abstractNumId="18">
+  <w:abstractNum w:abstractNumId="19">
     <w:nsid w:val="31FD7129"/>
     <w:multiLevelType w:val="multilevel"/>
     <w:tmpl w:val="E75AF1D8"/>
@@ -18210,7 +18328,7 @@
       </w:rPr>
     </w:lvl>
   </w:abstractNum>
-  <w:abstractNum w:abstractNumId="19">
+  <w:abstractNum w:abstractNumId="20">
     <w:nsid w:val="36B745B5"/>
     <w:multiLevelType w:val="hybridMultilevel"/>
     <w:tmpl w:val="C9CE76C6"/>
@@ -18323,7 +18441,7 @@
       </w:rPr>
     </w:lvl>
   </w:abstractNum>
-  <w:abstractNum w:abstractNumId="20">
+  <w:abstractNum w:abstractNumId="21">
     <w:nsid w:val="4658739B"/>
     <w:multiLevelType w:val="multilevel"/>
     <w:tmpl w:val="BE0E8F88"/>
@@ -18472,7 +18590,7 @@
       </w:rPr>
     </w:lvl>
   </w:abstractNum>
-  <w:abstractNum w:abstractNumId="21">
+  <w:abstractNum w:abstractNumId="22">
     <w:nsid w:val="46D52990"/>
     <w:multiLevelType w:val="hybridMultilevel"/>
     <w:tmpl w:val="4490AE3A"/>
@@ -18585,7 +18703,7 @@
       </w:rPr>
     </w:lvl>
   </w:abstractNum>
-  <w:abstractNum w:abstractNumId="22">
+  <w:abstractNum w:abstractNumId="23">
     <w:nsid w:val="47431680"/>
     <w:multiLevelType w:val="multilevel"/>
     <w:tmpl w:val="B20C2A60"/>
@@ -18734,7 +18852,7 @@
       </w:rPr>
     </w:lvl>
   </w:abstractNum>
-  <w:abstractNum w:abstractNumId="23">
+  <w:abstractNum w:abstractNumId="24">
     <w:nsid w:val="49447575"/>
     <w:multiLevelType w:val="hybridMultilevel"/>
     <w:tmpl w:val="5602036C"/>
@@ -18823,7 +18941,7 @@
       </w:pPr>
     </w:lvl>
   </w:abstractNum>
-  <w:abstractNum w:abstractNumId="24">
+  <w:abstractNum w:abstractNumId="25">
     <w:nsid w:val="523A2F17"/>
     <w:multiLevelType w:val="hybridMultilevel"/>
     <w:tmpl w:val="4DEE2A3A"/>
@@ -18912,7 +19030,7 @@
       </w:pPr>
     </w:lvl>
   </w:abstractNum>
-  <w:abstractNum w:abstractNumId="25">
+  <w:abstractNum w:abstractNumId="26">
     <w:nsid w:val="528B6A9E"/>
     <w:multiLevelType w:val="multilevel"/>
     <w:tmpl w:val="B4E69224"/>
@@ -19025,7 +19143,7 @@
       </w:rPr>
     </w:lvl>
   </w:abstractNum>
-  <w:abstractNum w:abstractNumId="26">
+  <w:abstractNum w:abstractNumId="27">
     <w:nsid w:val="552E0308"/>
     <w:multiLevelType w:val="hybridMultilevel"/>
     <w:tmpl w:val="2256BA50"/>
@@ -19111,7 +19229,7 @@
       </w:pPr>
     </w:lvl>
   </w:abstractNum>
-  <w:abstractNum w:abstractNumId="27">
+  <w:abstractNum w:abstractNumId="28">
     <w:nsid w:val="556267C7"/>
     <w:multiLevelType w:val="hybridMultilevel"/>
     <w:tmpl w:val="11D0B78E"/>
@@ -19224,7 +19342,7 @@
       </w:rPr>
     </w:lvl>
   </w:abstractNum>
-  <w:abstractNum w:abstractNumId="28">
+  <w:abstractNum w:abstractNumId="29">
     <w:nsid w:val="56C05671"/>
     <w:multiLevelType w:val="hybridMultilevel"/>
     <w:tmpl w:val="C88C2710"/>
@@ -19310,7 +19428,7 @@
       </w:pPr>
     </w:lvl>
   </w:abstractNum>
-  <w:abstractNum w:abstractNumId="29">
+  <w:abstractNum w:abstractNumId="30">
     <w:nsid w:val="57E12D58"/>
     <w:multiLevelType w:val="multilevel"/>
     <w:tmpl w:val="B3685164"/>
@@ -19431,7 +19549,7 @@
       </w:pPr>
     </w:lvl>
   </w:abstractNum>
-  <w:abstractNum w:abstractNumId="30">
+  <w:abstractNum w:abstractNumId="31">
     <w:nsid w:val="581F6627"/>
     <w:multiLevelType w:val="multilevel"/>
     <w:tmpl w:val="447EF7BC"/>
@@ -19580,7 +19698,7 @@
       </w:rPr>
     </w:lvl>
   </w:abstractNum>
-  <w:abstractNum w:abstractNumId="31">
+  <w:abstractNum w:abstractNumId="32">
     <w:nsid w:val="593B04EB"/>
     <w:multiLevelType w:val="multilevel"/>
     <w:tmpl w:val="D75ED718"/>
@@ -19729,7 +19847,7 @@
       </w:rPr>
     </w:lvl>
   </w:abstractNum>
-  <w:abstractNum w:abstractNumId="32">
+  <w:abstractNum w:abstractNumId="33">
     <w:nsid w:val="598502D6"/>
     <w:multiLevelType w:val="multilevel"/>
     <w:tmpl w:val="066A854C"/>
@@ -19842,7 +19960,7 @@
       </w:rPr>
     </w:lvl>
   </w:abstractNum>
-  <w:abstractNum w:abstractNumId="33">
+  <w:abstractNum w:abstractNumId="34">
     <w:nsid w:val="59E863F3"/>
     <w:multiLevelType w:val="multilevel"/>
     <w:tmpl w:val="5922F4BC"/>
@@ -19991,7 +20109,7 @@
       </w:rPr>
     </w:lvl>
   </w:abstractNum>
-  <w:abstractNum w:abstractNumId="34">
+  <w:abstractNum w:abstractNumId="35">
     <w:nsid w:val="5A4022AE"/>
     <w:multiLevelType w:val="multilevel"/>
     <w:tmpl w:val="6A966F66"/>
@@ -20140,7 +20258,120 @@
       </w:rPr>
     </w:lvl>
   </w:abstractNum>
-  <w:abstractNum w:abstractNumId="35">
+  <w:abstractNum w:abstractNumId="36">
+    <w:nsid w:val="5B790262"/>
+    <w:multiLevelType w:val="hybridMultilevel"/>
+    <w:tmpl w:val="22FC9B04"/>
+    <w:lvl w:ilvl="0" w:tplc="04090001">
+      <w:start w:val="1"/>
+      <w:numFmt w:val="bullet"/>
+      <w:lvlText w:val=""/>
+      <w:lvlJc w:val="left"/>
+      <w:pPr>
+        <w:ind w:left="1440" w:hanging="360"/>
+      </w:pPr>
+      <w:rPr>
+        <w:rFonts w:ascii="Symbol" w:hAnsi="Symbol" w:hint="default"/>
+      </w:rPr>
+    </w:lvl>
+    <w:lvl w:ilvl="1" w:tplc="04090003" w:tentative="1">
+      <w:start w:val="1"/>
+      <w:numFmt w:val="bullet"/>
+      <w:lvlText w:val="o"/>
+      <w:lvlJc w:val="left"/>
+      <w:pPr>
+        <w:ind w:left="2160" w:hanging="360"/>
+      </w:pPr>
+      <w:rPr>
+        <w:rFonts w:ascii="Courier New" w:hAnsi="Courier New" w:cs="Courier New" w:hint="default"/>
+      </w:rPr>
+    </w:lvl>
+    <w:lvl w:ilvl="2" w:tplc="04090005" w:tentative="1">
+      <w:start w:val="1"/>
+      <w:numFmt w:val="bullet"/>
+      <w:lvlText w:val=""/>
+      <w:lvlJc w:val="left"/>
+      <w:pPr>
+        <w:ind w:left="2880" w:hanging="360"/>
+      </w:pPr>
+      <w:rPr>
+        <w:rFonts w:ascii="Wingdings" w:hAnsi="Wingdings" w:hint="default"/>
+      </w:rPr>
+    </w:lvl>
+    <w:lvl w:ilvl="3" w:tplc="04090001" w:tentative="1">
+      <w:start w:val="1"/>
+      <w:numFmt w:val="bullet"/>
+      <w:lvlText w:val=""/>
+      <w:lvlJc w:val="left"/>
+      <w:pPr>
+        <w:ind w:left="3600" w:hanging="360"/>
+      </w:pPr>
+      <w:rPr>
+        <w:rFonts w:ascii="Symbol" w:hAnsi="Symbol" w:hint="default"/>
+      </w:rPr>
+    </w:lvl>
+    <w:lvl w:ilvl="4" w:tplc="04090003" w:tentative="1">
+      <w:start w:val="1"/>
+      <w:numFmt w:val="bullet"/>
+      <w:lvlText w:val="o"/>
+      <w:lvlJc w:val="left"/>
+      <w:pPr>
+        <w:ind w:left="4320" w:hanging="360"/>
+      </w:pPr>
+      <w:rPr>
+        <w:rFonts w:ascii="Courier New" w:hAnsi="Courier New" w:cs="Courier New" w:hint="default"/>
+      </w:rPr>
+    </w:lvl>
+    <w:lvl w:ilvl="5" w:tplc="04090005" w:tentative="1">
+      <w:start w:val="1"/>
+      <w:numFmt w:val="bullet"/>
+      <w:lvlText w:val=""/>
+      <w:lvlJc w:val="left"/>
+      <w:pPr>
+        <w:ind w:left="5040" w:hanging="360"/>
+      </w:pPr>
+      <w:rPr>
+        <w:rFonts w:ascii="Wingdings" w:hAnsi="Wingdings" w:hint="default"/>
+      </w:rPr>
+    </w:lvl>
+    <w:lvl w:ilvl="6" w:tplc="04090001" w:tentative="1">
+      <w:start w:val="1"/>
+      <w:numFmt w:val="bullet"/>
+      <w:lvlText w:val=""/>
+      <w:lvlJc w:val="left"/>
+      <w:pPr>
+        <w:ind w:left="5760" w:hanging="360"/>
+      </w:pPr>
+      <w:rPr>
+        <w:rFonts w:ascii="Symbol" w:hAnsi="Symbol" w:hint="default"/>
+      </w:rPr>
+    </w:lvl>
+    <w:lvl w:ilvl="7" w:tplc="04090003" w:tentative="1">
+      <w:start w:val="1"/>
+      <w:numFmt w:val="bullet"/>
+      <w:lvlText w:val="o"/>
+      <w:lvlJc w:val="left"/>
+      <w:pPr>
+        <w:ind w:left="6480" w:hanging="360"/>
+      </w:pPr>
+      <w:rPr>
+        <w:rFonts w:ascii="Courier New" w:hAnsi="Courier New" w:cs="Courier New" w:hint="default"/>
+      </w:rPr>
+    </w:lvl>
+    <w:lvl w:ilvl="8" w:tplc="04090005" w:tentative="1">
+      <w:start w:val="1"/>
+      <w:numFmt w:val="bullet"/>
+      <w:lvlText w:val=""/>
+      <w:lvlJc w:val="left"/>
+      <w:pPr>
+        <w:ind w:left="7200" w:hanging="360"/>
+      </w:pPr>
+      <w:rPr>
+        <w:rFonts w:ascii="Wingdings" w:hAnsi="Wingdings" w:hint="default"/>
+      </w:rPr>
+    </w:lvl>
+  </w:abstractNum>
+  <w:abstractNum w:abstractNumId="37">
     <w:nsid w:val="5BD07E16"/>
     <w:multiLevelType w:val="hybridMultilevel"/>
     <w:tmpl w:val="B9AA3F04"/>
@@ -20226,7 +20457,7 @@
       </w:pPr>
     </w:lvl>
   </w:abstractNum>
-  <w:abstractNum w:abstractNumId="36">
+  <w:abstractNum w:abstractNumId="38">
     <w:nsid w:val="5F20081D"/>
     <w:multiLevelType w:val="hybridMultilevel"/>
     <w:tmpl w:val="ED427B3C"/>
@@ -20339,7 +20570,7 @@
       </w:rPr>
     </w:lvl>
   </w:abstractNum>
-  <w:abstractNum w:abstractNumId="37">
+  <w:abstractNum w:abstractNumId="39">
     <w:nsid w:val="609A4F26"/>
     <w:multiLevelType w:val="hybridMultilevel"/>
     <w:tmpl w:val="7B16794E"/>
@@ -20452,7 +20683,7 @@
       </w:rPr>
     </w:lvl>
   </w:abstractNum>
-  <w:abstractNum w:abstractNumId="38">
+  <w:abstractNum w:abstractNumId="40">
     <w:nsid w:val="66D53D06"/>
     <w:multiLevelType w:val="hybridMultilevel"/>
     <w:tmpl w:val="D326E4D6"/>
@@ -20565,7 +20796,7 @@
       </w:rPr>
     </w:lvl>
   </w:abstractNum>
-  <w:abstractNum w:abstractNumId="39">
+  <w:abstractNum w:abstractNumId="41">
     <w:nsid w:val="70C8658F"/>
     <w:multiLevelType w:val="hybridMultilevel"/>
     <w:tmpl w:val="CE1CB038"/>
@@ -20678,7 +20909,7 @@
       </w:rPr>
     </w:lvl>
   </w:abstractNum>
-  <w:abstractNum w:abstractNumId="40">
+  <w:abstractNum w:abstractNumId="42">
     <w:nsid w:val="70E66D6C"/>
     <w:multiLevelType w:val="hybridMultilevel"/>
     <w:tmpl w:val="192CEC50"/>
@@ -20791,7 +21022,7 @@
       </w:rPr>
     </w:lvl>
   </w:abstractNum>
-  <w:abstractNum w:abstractNumId="41">
+  <w:abstractNum w:abstractNumId="43">
     <w:nsid w:val="76D34495"/>
     <w:multiLevelType w:val="hybridMultilevel"/>
     <w:tmpl w:val="8CEA919C"/>
@@ -20904,7 +21135,7 @@
       </w:rPr>
     </w:lvl>
   </w:abstractNum>
-  <w:abstractNum w:abstractNumId="42">
+  <w:abstractNum w:abstractNumId="44">
     <w:nsid w:val="7D853B4B"/>
     <w:multiLevelType w:val="hybridMultilevel"/>
     <w:tmpl w:val="C2E8BDA4"/>
@@ -20990,7 +21221,7 @@
       </w:pPr>
     </w:lvl>
   </w:abstractNum>
-  <w:abstractNum w:abstractNumId="43">
+  <w:abstractNum w:abstractNumId="45">
     <w:nsid w:val="7DAF7DDD"/>
     <w:multiLevelType w:val="hybridMultilevel"/>
     <w:tmpl w:val="BFC6864E"/>
@@ -21076,7 +21307,7 @@
       </w:pPr>
     </w:lvl>
   </w:abstractNum>
-  <w:abstractNum w:abstractNumId="44">
+  <w:abstractNum w:abstractNumId="46">
     <w:nsid w:val="7EDE67A0"/>
     <w:multiLevelType w:val="hybridMultilevel"/>
     <w:tmpl w:val="44F25050"/>
@@ -21163,22 +21394,22 @@
     </w:lvl>
   </w:abstractNum>
   <w:num w:numId="1">
-    <w:abstractNumId w:val="17"/>
+    <w:abstractNumId w:val="18"/>
   </w:num>
   <w:num w:numId="2">
-    <w:abstractNumId w:val="39"/>
+    <w:abstractNumId w:val="41"/>
   </w:num>
   <w:num w:numId="3">
-    <w:abstractNumId w:val="24"/>
+    <w:abstractNumId w:val="25"/>
   </w:num>
   <w:num w:numId="4">
-    <w:abstractNumId w:val="42"/>
+    <w:abstractNumId w:val="44"/>
   </w:num>
   <w:num w:numId="5">
-    <w:abstractNumId w:val="29"/>
+    <w:abstractNumId w:val="30"/>
   </w:num>
   <w:num w:numId="6">
-    <w:abstractNumId w:val="32"/>
+    <w:abstractNumId w:val="33"/>
   </w:num>
   <w:num w:numId="7">
     <w:abstractNumId w:val="11"/>
@@ -21187,13 +21418,13 @@
     <w:abstractNumId w:val="5"/>
   </w:num>
   <w:num w:numId="9">
-    <w:abstractNumId w:val="18"/>
+    <w:abstractNumId w:val="19"/>
   </w:num>
   <w:num w:numId="10">
     <w:abstractNumId w:val="2"/>
   </w:num>
   <w:num w:numId="11">
-    <w:abstractNumId w:val="38"/>
+    <w:abstractNumId w:val="40"/>
   </w:num>
   <w:num w:numId="12">
     <w:abstractNumId w:val="7"/>
@@ -21202,73 +21433,73 @@
     <w:abstractNumId w:val="9"/>
   </w:num>
   <w:num w:numId="14">
-    <w:abstractNumId w:val="23"/>
+    <w:abstractNumId w:val="24"/>
   </w:num>
   <w:num w:numId="15">
-    <w:abstractNumId w:val="25"/>
+    <w:abstractNumId w:val="26"/>
   </w:num>
   <w:num w:numId="16">
-    <w:abstractNumId w:val="19"/>
+    <w:abstractNumId w:val="20"/>
   </w:num>
   <w:num w:numId="17">
-    <w:abstractNumId w:val="36"/>
+    <w:abstractNumId w:val="38"/>
   </w:num>
   <w:num w:numId="18">
-    <w:abstractNumId w:val="41"/>
+    <w:abstractNumId w:val="43"/>
   </w:num>
   <w:num w:numId="19">
     <w:abstractNumId w:val="4"/>
   </w:num>
   <w:num w:numId="20">
-    <w:abstractNumId w:val="21"/>
+    <w:abstractNumId w:val="22"/>
   </w:num>
   <w:num w:numId="21">
-    <w:abstractNumId w:val="37"/>
+    <w:abstractNumId w:val="39"/>
   </w:num>
   <w:num w:numId="22">
-    <w:abstractNumId w:val="40"/>
+    <w:abstractNumId w:val="42"/>
   </w:num>
   <w:num w:numId="23">
-    <w:abstractNumId w:val="27"/>
+    <w:abstractNumId w:val="28"/>
   </w:num>
   <w:num w:numId="24">
-    <w:abstractNumId w:val="34"/>
+    <w:abstractNumId w:val="35"/>
   </w:num>
   <w:num w:numId="25">
     <w:abstractNumId w:val="6"/>
   </w:num>
   <w:num w:numId="26">
-    <w:abstractNumId w:val="22"/>
+    <w:abstractNumId w:val="23"/>
   </w:num>
   <w:num w:numId="27">
     <w:abstractNumId w:val="12"/>
   </w:num>
   <w:num w:numId="28">
-    <w:abstractNumId w:val="31"/>
+    <w:abstractNumId w:val="32"/>
   </w:num>
   <w:num w:numId="29">
-    <w:abstractNumId w:val="20"/>
+    <w:abstractNumId w:val="21"/>
   </w:num>
   <w:num w:numId="30">
+    <w:abstractNumId w:val="16"/>
+  </w:num>
+  <w:num w:numId="31">
     <w:abstractNumId w:val="15"/>
   </w:num>
-  <w:num w:numId="31">
+  <w:num w:numId="32">
     <w:abstractNumId w:val="14"/>
-  </w:num>
-  <w:num w:numId="32">
-    <w:abstractNumId w:val="13"/>
   </w:num>
   <w:num w:numId="33">
     <w:abstractNumId w:val="3"/>
   </w:num>
   <w:num w:numId="34">
-    <w:abstractNumId w:val="28"/>
+    <w:abstractNumId w:val="29"/>
   </w:num>
   <w:num w:numId="35">
     <w:abstractNumId w:val="8"/>
   </w:num>
   <w:num w:numId="36">
-    <w:abstractNumId w:val="44"/>
+    <w:abstractNumId w:val="46"/>
   </w:num>
   <w:num w:numId="37">
     <w:abstractNumId w:val="1"/>
@@ -21277,25 +21508,31 @@
     <w:abstractNumId w:val="0"/>
   </w:num>
   <w:num w:numId="39">
-    <w:abstractNumId w:val="43"/>
+    <w:abstractNumId w:val="45"/>
   </w:num>
   <w:num w:numId="40">
-    <w:abstractNumId w:val="26"/>
+    <w:abstractNumId w:val="27"/>
   </w:num>
   <w:num w:numId="41">
-    <w:abstractNumId w:val="30"/>
+    <w:abstractNumId w:val="31"/>
   </w:num>
   <w:num w:numId="42">
-    <w:abstractNumId w:val="33"/>
+    <w:abstractNumId w:val="34"/>
   </w:num>
   <w:num w:numId="43">
-    <w:abstractNumId w:val="16"/>
+    <w:abstractNumId w:val="17"/>
   </w:num>
   <w:num w:numId="44">
-    <w:abstractNumId w:val="35"/>
+    <w:abstractNumId w:val="37"/>
   </w:num>
   <w:num w:numId="45">
     <w:abstractNumId w:val="10"/>
+  </w:num>
+  <w:num w:numId="46">
+    <w:abstractNumId w:val="13"/>
+  </w:num>
+  <w:num w:numId="47">
+    <w:abstractNumId w:val="36"/>
   </w:num>
 </w:numbering>
 </file>
@@ -22677,7 +22914,7 @@
 </file>
 
 <file path=customXml/itemProps1.xml><?xml version="1.0" encoding="utf-8"?>
-<ds:datastoreItem xmlns:ds="http://schemas.openxmlformats.org/officeDocument/2006/customXml" ds:itemID="{554782F9-F7A7-4014-A038-4F0923406742}">
+<ds:datastoreItem xmlns:ds="http://schemas.openxmlformats.org/officeDocument/2006/customXml" ds:itemID="{3F8C61B4-0EE6-4E52-8DA5-0E351CDADCC4}">
   <ds:schemaRefs>
     <ds:schemaRef ds:uri="http://schemas.openxmlformats.org/officeDocument/2006/bibliography"/>
   </ds:schemaRefs>

</xml_diff>

<commit_message>
add new cover page
</commit_message>
<xml_diff>
--- a/CRS-Documents/HR/CRS/Samuda-CRS-HR-V-0.1.docx
+++ b/CRS-Documents/HR/CRS/Samuda-CRS-HR-V-0.1.docx
@@ -7,127 +7,6 @@
         <w:pStyle w:val="NoSpacing"/>
         <w:rPr>
           <w:b/>
-          <w:sz w:val="40"/>
-          <w:szCs w:val="40"/>
-        </w:rPr>
-      </w:pPr>
-      <w:r>
-        <w:tab/>
-        <w:t xml:space="preserve">   </w:t>
-      </w:r>
-      <w:r>
-        <w:t xml:space="preserve">    </w:t>
-      </w:r>
-      <w:r>
-        <w:t xml:space="preserve">  </w:t>
-      </w:r>
-      <w:r>
-        <w:rPr>
-          <w:b/>
-          <w:color w:val="5B9BD5" w:themeColor="accent1"/>
-          <w:sz w:val="40"/>
-          <w:szCs w:val="40"/>
-        </w:rPr>
-        <w:t>Customer Requirement</w:t>
-      </w:r>
-      <w:r>
-        <w:rPr>
-          <w:b/>
-          <w:color w:val="5B9BD5" w:themeColor="accent1"/>
-          <w:sz w:val="40"/>
-          <w:szCs w:val="40"/>
-        </w:rPr>
-        <w:t xml:space="preserve"> Specifications (CRS)</w:t>
-      </w:r>
-    </w:p>
-    <w:p>
-      <w:pPr>
-        <w:rPr>
-          <w:b/>
-          <w:i/>
-          <w:color w:val="5B9BD5" w:themeColor="accent1"/>
-          <w:sz w:val="40"/>
-          <w:szCs w:val="40"/>
-        </w:rPr>
-      </w:pPr>
-      <w:r>
-        <w:rPr>
-          <w:b/>
-          <w:i/>
-          <w:color w:val="5B9BD5" w:themeColor="accent1"/>
-          <w:sz w:val="40"/>
-          <w:szCs w:val="40"/>
-        </w:rPr>
-        <w:t xml:space="preserve">                        </w:t>
-      </w:r>
-    </w:p>
-    <w:p>
-      <w:pPr>
-        <w:rPr>
-          <w:b/>
-          <w:i/>
-          <w:color w:val="5B9BD5" w:themeColor="accent1"/>
-          <w:sz w:val="40"/>
-          <w:szCs w:val="40"/>
-        </w:rPr>
-      </w:pPr>
-    </w:p>
-    <w:p>
-      <w:pPr>
-        <w:rPr>
-          <w:b/>
-          <w:i/>
-          <w:color w:val="auto"/>
-          <w:sz w:val="32"/>
-          <w:szCs w:val="32"/>
-        </w:rPr>
-      </w:pPr>
-      <w:r>
-        <w:rPr>
-          <w:b/>
-          <w:i/>
-          <w:color w:val="5B9BD5" w:themeColor="accent1"/>
-          <w:sz w:val="40"/>
-          <w:szCs w:val="40"/>
-        </w:rPr>
-        <w:t xml:space="preserve">                            </w:t>
-      </w:r>
-      <w:r>
-        <w:rPr>
-          <w:b/>
-          <w:i/>
-          <w:color w:val="auto"/>
-          <w:sz w:val="32"/>
-          <w:szCs w:val="32"/>
-        </w:rPr>
-        <w:t>Human Resource (HR) Module</w:t>
-      </w:r>
-    </w:p>
-    <w:p>
-      <w:pPr>
-        <w:rPr>
-          <w:b/>
-          <w:i/>
-          <w:color w:val="auto"/>
-          <w:sz w:val="32"/>
-          <w:szCs w:val="32"/>
-        </w:rPr>
-      </w:pPr>
-      <w:r>
-        <w:rPr>
-          <w:b/>
-          <w:i/>
-          <w:color w:val="auto"/>
-          <w:sz w:val="32"/>
-          <w:szCs w:val="32"/>
-        </w:rPr>
-        <w:t xml:space="preserve">                                                         For</w:t>
-      </w:r>
-    </w:p>
-    <w:p>
-      <w:pPr>
-        <w:rPr>
-          <w:b/>
           <w:i/>
           <w:color w:val="5B9BD5" w:themeColor="accent1"/>
           <w:sz w:val="32"/>
@@ -136,372 +15,81 @@
       </w:pPr>
       <w:r>
         <w:rPr>
-          <w:b/>
-          <w:i/>
-          <w:color w:val="5B9BD5" w:themeColor="accent1"/>
-          <w:sz w:val="32"/>
-          <w:szCs w:val="32"/>
-        </w:rPr>
-        <w:t xml:space="preserve">                          </w:t>
-      </w:r>
-      <w:r>
-        <w:rPr>
-          <w:b/>
-          <w:i/>
-          <w:sz w:val="32"/>
-          <w:szCs w:val="32"/>
-        </w:rPr>
-        <w:t>ERP Solution for Samuda Chemicals Ltd.</w:t>
-      </w:r>
-    </w:p>
-    <w:p>
-      <w:pPr>
-        <w:spacing w:after="0"/>
-        <w:jc w:val="center"/>
-      </w:pPr>
-    </w:p>
-    <w:p>
-      <w:pPr>
-        <w:spacing w:after="0"/>
-        <w:jc w:val="center"/>
-      </w:pPr>
-    </w:p>
-    <w:p>
-      <w:pPr>
-        <w:spacing w:after="0"/>
-        <w:jc w:val="center"/>
-      </w:pPr>
-    </w:p>
-    <w:p>
-      <w:pPr>
-        <w:spacing w:after="0"/>
-        <w:jc w:val="center"/>
-      </w:pPr>
-    </w:p>
-    <w:p>
-      <w:pPr>
-        <w:spacing w:after="0"/>
-        <w:jc w:val="center"/>
-      </w:pPr>
-    </w:p>
-    <w:p>
-      <w:pPr>
-        <w:spacing w:after="0"/>
-        <w:jc w:val="center"/>
-      </w:pPr>
-    </w:p>
-    <w:p>
-      <w:pPr>
-        <w:spacing w:after="0"/>
-        <w:jc w:val="center"/>
-      </w:pPr>
-    </w:p>
-    <w:p>
-      <w:pPr>
-        <w:spacing w:after="0"/>
-        <w:jc w:val="center"/>
-      </w:pPr>
-    </w:p>
-    <w:p>
-      <w:pPr>
-        <w:spacing w:after="0"/>
-        <w:jc w:val="center"/>
-      </w:pPr>
-    </w:p>
-    <w:p>
-      <w:pPr>
-        <w:spacing w:after="0"/>
-        <w:jc w:val="center"/>
-      </w:pPr>
-    </w:p>
-    <w:p>
-      <w:pPr>
-        <w:spacing w:after="0"/>
-        <w:jc w:val="center"/>
-      </w:pPr>
-    </w:p>
-    <w:p>
-      <w:pPr>
-        <w:spacing w:after="0"/>
-        <w:jc w:val="center"/>
-      </w:pPr>
-    </w:p>
-    <w:p>
-      <w:pPr>
-        <w:spacing w:after="0"/>
-        <w:jc w:val="center"/>
-      </w:pPr>
-    </w:p>
-    <w:p>
-      <w:pPr>
-        <w:spacing w:after="0"/>
-        <w:jc w:val="center"/>
-      </w:pPr>
-    </w:p>
-    <w:p>
-      <w:pPr>
-        <w:spacing w:after="0"/>
-        <w:jc w:val="center"/>
-      </w:pPr>
-    </w:p>
-    <w:p>
-      <w:pPr>
-        <w:spacing w:after="0"/>
-        <w:jc w:val="center"/>
-      </w:pPr>
-    </w:p>
-    <w:p>
-      <w:pPr>
-        <w:spacing w:after="0"/>
-        <w:jc w:val="center"/>
-      </w:pPr>
-    </w:p>
-    <w:p>
-      <w:pPr>
-        <w:spacing w:after="0"/>
-        <w:jc w:val="center"/>
-      </w:pPr>
-    </w:p>
-    <w:p>
-      <w:pPr>
-        <w:spacing w:after="0"/>
-        <w:jc w:val="center"/>
-      </w:pPr>
-    </w:p>
-    <w:p>
-      <w:pPr>
-        <w:spacing w:after="0"/>
-        <w:jc w:val="center"/>
-      </w:pPr>
-    </w:p>
-    <w:p>
-      <w:pPr>
-        <w:spacing w:after="0"/>
-        <w:jc w:val="center"/>
-      </w:pPr>
-    </w:p>
-    <w:p>
-      <w:pPr>
-        <w:spacing w:after="0"/>
-        <w:jc w:val="center"/>
-      </w:pPr>
-    </w:p>
-    <w:p>
-      <w:pPr>
-        <w:spacing w:after="0"/>
-        <w:jc w:val="center"/>
-      </w:pPr>
-    </w:p>
-    <w:p>
-      <w:pPr>
-        <w:spacing w:after="0"/>
-      </w:pPr>
-    </w:p>
-    <w:p>
-      <w:pPr>
-        <w:spacing w:after="0"/>
-        <w:jc w:val="center"/>
-      </w:pPr>
-      <w:r>
-        <w:rPr>
           <w:noProof/>
         </w:rPr>
         <w:drawing>
-          <wp:inline distT="0" distB="0" distL="0" distR="0" wp14:anchorId="3903C78D" wp14:editId="610B447D">
-            <wp:extent cx="1327785" cy="516890"/>
-            <wp:effectExtent l="0" t="0" r="0" b="0"/>
-            <wp:docPr id="1" name="image01.png" descr="logo.png"/>
-            <wp:cNvGraphicFramePr/>
+          <wp:anchor distT="0" distB="0" distL="114300" distR="114300" simplePos="0" relativeHeight="251658240" behindDoc="1" locked="0" layoutInCell="1" allowOverlap="1" wp14:editId="5BD3726E">
+            <wp:simplePos x="0" y="0"/>
+            <wp:positionH relativeFrom="page">
+              <wp:align>right</wp:align>
+            </wp:positionH>
+            <wp:positionV relativeFrom="page">
+              <wp:posOffset>-447675</wp:posOffset>
+            </wp:positionV>
+            <wp:extent cx="7915275" cy="10504805"/>
+            <wp:effectExtent l="0" t="0" r="9525" b="0"/>
+            <wp:wrapSquare wrapText="bothSides"/>
+            <wp:docPr id="17" name="Picture 17" descr="C:\Users\mahmud.shahin\Desktop\genweb-diary-v6-final-01.png"/>
+            <wp:cNvGraphicFramePr>
+              <a:graphicFrameLocks xmlns:a="http://schemas.openxmlformats.org/drawingml/2006/main" noChangeAspect="1"/>
+            </wp:cNvGraphicFramePr>
             <a:graphic xmlns:a="http://schemas.openxmlformats.org/drawingml/2006/main">
               <a:graphicData uri="http://schemas.openxmlformats.org/drawingml/2006/picture">
                 <pic:pic xmlns:pic="http://schemas.openxmlformats.org/drawingml/2006/picture">
                   <pic:nvPicPr>
-                    <pic:cNvPr id="0" name="image01.png" descr="logo.png"/>
-                    <pic:cNvPicPr preferRelativeResize="0"/>
+                    <pic:cNvPr id="0" name="Picture 1" descr="C:\Users\mahmud.shahin\Desktop\genweb-diary-v6-final-01.png"/>
+                    <pic:cNvPicPr>
+                      <a:picLocks noChangeAspect="1" noChangeArrowheads="1"/>
+                    </pic:cNvPicPr>
                   </pic:nvPicPr>
                   <pic:blipFill>
-                    <a:blip r:embed="rId8"/>
-                    <a:srcRect r="33984"/>
+                    <a:blip r:embed="rId8">
+                      <a:extLst>
+                        <a:ext uri="{28A0092B-C50C-407E-A947-70E740481C1C}">
+                          <a14:useLocalDpi xmlns:a14="http://schemas.microsoft.com/office/drawing/2010/main" val="0"/>
+                        </a:ext>
+                      </a:extLst>
+                    </a:blip>
+                    <a:srcRect/>
                     <a:stretch>
                       <a:fillRect/>
                     </a:stretch>
                   </pic:blipFill>
-                  <pic:spPr>
+                  <pic:spPr bwMode="auto">
                     <a:xfrm>
                       <a:off x="0" y="0"/>
-                      <a:ext cx="1327785" cy="516890"/>
+                      <a:ext cx="7915275" cy="10504805"/>
                     </a:xfrm>
                     <a:prstGeom prst="rect">
                       <a:avLst/>
                     </a:prstGeom>
-                    <a:ln/>
+                    <a:noFill/>
+                    <a:ln>
+                      <a:noFill/>
+                    </a:ln>
                   </pic:spPr>
                 </pic:pic>
               </a:graphicData>
             </a:graphic>
-          </wp:inline>
+            <wp14:sizeRelH relativeFrom="page">
+              <wp14:pctWidth>0</wp14:pctWidth>
+            </wp14:sizeRelH>
+            <wp14:sizeRelV relativeFrom="page">
+              <wp14:pctHeight>0</wp14:pctHeight>
+            </wp14:sizeRelV>
+          </wp:anchor>
         </w:drawing>
       </w:r>
-    </w:p>
-    <w:p>
-      <w:pPr>
-        <w:spacing w:after="0"/>
-        <w:jc w:val="center"/>
-      </w:pPr>
-      <w:r>
-        <w:rPr>
-          <w:b/>
-          <w:color w:val="3D85C6"/>
-          <w:sz w:val="28"/>
-          <w:szCs w:val="28"/>
-        </w:rPr>
-        <w:t>Genweb2 Limited</w:t>
-      </w:r>
-    </w:p>
-    <w:p>
-      <w:pPr>
-        <w:spacing w:after="0"/>
-        <w:jc w:val="center"/>
-      </w:pPr>
-      <w:r>
-        <w:rPr>
-          <w:color w:val="3D85C6"/>
-          <w:sz w:val="28"/>
-          <w:szCs w:val="28"/>
-        </w:rPr>
-        <w:t xml:space="preserve">TK </w:t>
-      </w:r>
-      <w:proofErr w:type="spellStart"/>
-      <w:r>
-        <w:rPr>
-          <w:color w:val="3D85C6"/>
-          <w:sz w:val="28"/>
-          <w:szCs w:val="28"/>
-        </w:rPr>
-        <w:t>Bhaban</w:t>
-      </w:r>
-      <w:proofErr w:type="spellEnd"/>
-      <w:r>
-        <w:rPr>
-          <w:color w:val="3D85C6"/>
-          <w:sz w:val="28"/>
-          <w:szCs w:val="28"/>
-        </w:rPr>
-        <w:t xml:space="preserve"> (11th Floor),</w:t>
-      </w:r>
-    </w:p>
-    <w:p>
-      <w:pPr>
-        <w:spacing w:after="0"/>
-        <w:jc w:val="center"/>
-      </w:pPr>
-      <w:r>
-        <w:rPr>
-          <w:color w:val="3D85C6"/>
-          <w:sz w:val="28"/>
-          <w:szCs w:val="28"/>
-        </w:rPr>
-        <w:t xml:space="preserve">13 </w:t>
-      </w:r>
-      <w:proofErr w:type="spellStart"/>
-      <w:r>
-        <w:rPr>
-          <w:color w:val="3D85C6"/>
-          <w:sz w:val="28"/>
-          <w:szCs w:val="28"/>
-        </w:rPr>
-        <w:t>Kazi</w:t>
-      </w:r>
-      <w:proofErr w:type="spellEnd"/>
-      <w:r>
-        <w:rPr>
-          <w:color w:val="3D85C6"/>
-          <w:sz w:val="28"/>
-          <w:szCs w:val="28"/>
-        </w:rPr>
-        <w:t xml:space="preserve"> </w:t>
-      </w:r>
-      <w:proofErr w:type="spellStart"/>
-      <w:r>
-        <w:rPr>
-          <w:color w:val="3D85C6"/>
-          <w:sz w:val="28"/>
-          <w:szCs w:val="28"/>
-        </w:rPr>
-        <w:t>Nazrul</w:t>
-      </w:r>
-      <w:proofErr w:type="spellEnd"/>
-      <w:r>
-        <w:rPr>
-          <w:color w:val="3D85C6"/>
-          <w:sz w:val="28"/>
-          <w:szCs w:val="28"/>
-        </w:rPr>
-        <w:t xml:space="preserve"> Islam Avenue,</w:t>
-      </w:r>
-    </w:p>
-    <w:p>
-      <w:pPr>
-        <w:spacing w:after="0"/>
-        <w:jc w:val="center"/>
-      </w:pPr>
-      <w:proofErr w:type="spellStart"/>
-      <w:r>
-        <w:rPr>
-          <w:color w:val="3D85C6"/>
-          <w:sz w:val="28"/>
-          <w:szCs w:val="28"/>
-        </w:rPr>
-        <w:t>Kawran</w:t>
-      </w:r>
-      <w:proofErr w:type="spellEnd"/>
-      <w:r>
-        <w:rPr>
-          <w:color w:val="3D85C6"/>
-          <w:sz w:val="28"/>
-          <w:szCs w:val="28"/>
-        </w:rPr>
-        <w:t xml:space="preserve"> Bazar, Dhaka 1215, Bangladesh</w:t>
-      </w:r>
-    </w:p>
-    <w:p>
-      <w:pPr>
-        <w:spacing w:after="0"/>
-        <w:jc w:val="center"/>
-      </w:pPr>
-      <w:r>
-        <w:rPr>
-          <w:color w:val="3D85C6"/>
-          <w:sz w:val="28"/>
-          <w:szCs w:val="28"/>
-        </w:rPr>
-        <w:t>Web</w:t>
-      </w:r>
-      <w:r>
-        <w:rPr>
-          <w:color w:val="3D85C6"/>
-          <w:sz w:val="28"/>
-          <w:szCs w:val="28"/>
-        </w:rPr>
-        <w:t>: </w:t>
-      </w:r>
-      <w:hyperlink r:id="rId9">
-        <w:r>
-          <w:rPr>
-            <w:color w:val="0000FF"/>
-            <w:sz w:val="28"/>
-            <w:szCs w:val="28"/>
-            <w:u w:val="single"/>
-          </w:rPr>
-          <w:t>http://www.genweb2.com</w:t>
-        </w:r>
-      </w:hyperlink>
-      <w:hyperlink r:id="rId10"/>
-    </w:p>
-    <w:p>
-      <w:pPr>
-        <w:jc w:val="both"/>
-      </w:pPr>
+      <w:r>
+        <w:tab/>
+        <w:t xml:space="preserve">   </w:t>
+      </w:r>
+      <w:r>
+        <w:t xml:space="preserve">    </w:t>
+      </w:r>
+      <w:r>
+        <w:t xml:space="preserve">  </w:t>
+      </w:r>
     </w:p>
     <w:p>
       <w:pPr>
@@ -513,7 +101,7 @@
         <w:ind w:left="360" w:hanging="180"/>
       </w:pPr>
       <w:bookmarkStart w:id="0" w:name="_Toc314731207"/>
-      <w:bookmarkStart w:id="1" w:name="_Toc473221715"/>
+      <w:bookmarkStart w:id="1" w:name="_Toc473225490"/>
       <w:r>
         <w:lastRenderedPageBreak/>
         <w:t>Document Information</w:t>
@@ -1002,7 +590,7 @@
         <w:ind w:left="450"/>
       </w:pPr>
       <w:bookmarkStart w:id="2" w:name="_Toc314731208"/>
-      <w:bookmarkStart w:id="3" w:name="_Toc473221716"/>
+      <w:bookmarkStart w:id="3" w:name="_Toc473225491"/>
       <w:r>
         <w:lastRenderedPageBreak/>
         <w:t>Document History</w:t>
@@ -1638,7 +1226,7 @@
       <w:pPr>
         <w:jc w:val="both"/>
       </w:pPr>
-      <w:hyperlink r:id="rId11"/>
+      <w:hyperlink r:id="rId9"/>
     </w:p>
     <w:sdt>
       <w:sdtPr>
@@ -1698,7 +1286,7 @@
           <w:r>
             <w:fldChar w:fldCharType="separate"/>
           </w:r>
-          <w:hyperlink w:anchor="_Toc473221715" w:history="1">
+          <w:hyperlink w:anchor="_Toc473225490" w:history="1">
             <w:r>
               <w:rPr>
                 <w:rStyle w:val="Hyperlink"/>
@@ -1740,7 +1328,7 @@
                 <w:noProof/>
                 <w:webHidden/>
               </w:rPr>
-              <w:instrText xml:space="preserve"> PAGEREF _Toc473221715 \h </w:instrText>
+              <w:instrText xml:space="preserve"> PAGEREF _Toc473225490 \h </w:instrText>
             </w:r>
             <w:r>
               <w:rPr>
@@ -1784,7 +1372,7 @@
               <w:color w:val="auto"/>
             </w:rPr>
           </w:pPr>
-          <w:hyperlink w:anchor="_Toc473221716" w:history="1">
+          <w:hyperlink w:anchor="_Toc473225491" w:history="1">
             <w:r>
               <w:rPr>
                 <w:rStyle w:val="Hyperlink"/>
@@ -1826,7 +1414,7 @@
                 <w:noProof/>
                 <w:webHidden/>
               </w:rPr>
-              <w:instrText xml:space="preserve"> PAGEREF _Toc473221716 \h </w:instrText>
+              <w:instrText xml:space="preserve"> PAGEREF _Toc473225491 \h </w:instrText>
             </w:r>
             <w:r>
               <w:rPr>
@@ -1870,7 +1458,7 @@
               <w:color w:val="auto"/>
             </w:rPr>
           </w:pPr>
-          <w:hyperlink w:anchor="_Toc473221717" w:history="1">
+          <w:hyperlink w:anchor="_Toc473225492" w:history="1">
             <w:r>
               <w:rPr>
                 <w:rStyle w:val="Hyperlink"/>
@@ -1914,7 +1502,7 @@
                 <w:noProof/>
                 <w:webHidden/>
               </w:rPr>
-              <w:instrText xml:space="preserve"> PAGEREF _Toc473221717 \h </w:instrText>
+              <w:instrText xml:space="preserve"> PAGEREF _Toc473225492 \h </w:instrText>
             </w:r>
             <w:r>
               <w:rPr>
@@ -1957,7 +1545,7 @@
               <w:color w:val="auto"/>
             </w:rPr>
           </w:pPr>
-          <w:hyperlink w:anchor="_Toc473221718" w:history="1">
+          <w:hyperlink w:anchor="_Toc473225493" w:history="1">
             <w:r>
               <w:rPr>
                 <w:rStyle w:val="Hyperlink"/>
@@ -1985,7 +1573,7 @@
                 <w:noProof/>
                 <w:webHidden/>
               </w:rPr>
-              <w:instrText xml:space="preserve"> PAGEREF _Toc473221718 \h </w:instrText>
+              <w:instrText xml:space="preserve"> PAGEREF _Toc473225493 \h </w:instrText>
             </w:r>
             <w:r>
               <w:rPr>
@@ -2029,7 +1617,7 @@
               <w:color w:val="auto"/>
             </w:rPr>
           </w:pPr>
-          <w:hyperlink w:anchor="_Toc473221719" w:history="1">
+          <w:hyperlink w:anchor="_Toc473225494" w:history="1">
             <w:r>
               <w:rPr>
                 <w:rStyle w:val="Hyperlink"/>
@@ -2073,7 +1661,7 @@
                 <w:noProof/>
                 <w:webHidden/>
               </w:rPr>
-              <w:instrText xml:space="preserve"> PAGEREF _Toc473221719 \h </w:instrText>
+              <w:instrText xml:space="preserve"> PAGEREF _Toc473225494 \h </w:instrText>
             </w:r>
             <w:r>
               <w:rPr>
@@ -2116,7 +1704,7 @@
               <w:color w:val="auto"/>
             </w:rPr>
           </w:pPr>
-          <w:hyperlink w:anchor="_Toc473221720" w:history="1">
+          <w:hyperlink w:anchor="_Toc473225495" w:history="1">
             <w:r>
               <w:rPr>
                 <w:rStyle w:val="Hyperlink"/>
@@ -2144,7 +1732,7 @@
                 <w:noProof/>
                 <w:webHidden/>
               </w:rPr>
-              <w:instrText xml:space="preserve"> PAGEREF _Toc473221720 \h </w:instrText>
+              <w:instrText xml:space="preserve"> PAGEREF _Toc473225495 \h </w:instrText>
             </w:r>
             <w:r>
               <w:rPr>
@@ -2187,7 +1775,7 @@
               <w:color w:val="auto"/>
             </w:rPr>
           </w:pPr>
-          <w:hyperlink w:anchor="_Toc473221721" w:history="1">
+          <w:hyperlink w:anchor="_Toc473225496" w:history="1">
             <w:r>
               <w:rPr>
                 <w:rStyle w:val="Hyperlink"/>
@@ -2215,7 +1803,7 @@
                 <w:noProof/>
                 <w:webHidden/>
               </w:rPr>
-              <w:instrText xml:space="preserve"> PAGEREF _Toc473221721 \h </w:instrText>
+              <w:instrText xml:space="preserve"> PAGEREF _Toc473225496 \h </w:instrText>
             </w:r>
             <w:r>
               <w:rPr>
@@ -2258,7 +1846,7 @@
               <w:color w:val="auto"/>
             </w:rPr>
           </w:pPr>
-          <w:hyperlink w:anchor="_Toc473221722" w:history="1">
+          <w:hyperlink w:anchor="_Toc473225497" w:history="1">
             <w:r>
               <w:rPr>
                 <w:rStyle w:val="Hyperlink"/>
@@ -2286,7 +1874,7 @@
                 <w:noProof/>
                 <w:webHidden/>
               </w:rPr>
-              <w:instrText xml:space="preserve"> PAGEREF _Toc473221722 \h </w:instrText>
+              <w:instrText xml:space="preserve"> PAGEREF _Toc473225497 \h </w:instrText>
             </w:r>
             <w:r>
               <w:rPr>
@@ -2329,7 +1917,7 @@
               <w:color w:val="auto"/>
             </w:rPr>
           </w:pPr>
-          <w:hyperlink w:anchor="_Toc473221723" w:history="1">
+          <w:hyperlink w:anchor="_Toc473225498" w:history="1">
             <w:r>
               <w:rPr>
                 <w:rStyle w:val="Hyperlink"/>
@@ -2357,7 +1945,7 @@
                 <w:noProof/>
                 <w:webHidden/>
               </w:rPr>
-              <w:instrText xml:space="preserve"> PAGEREF _Toc473221723 \h </w:instrText>
+              <w:instrText xml:space="preserve"> PAGEREF _Toc473225498 \h </w:instrText>
             </w:r>
             <w:r>
               <w:rPr>
@@ -2400,7 +1988,7 @@
               <w:color w:val="auto"/>
             </w:rPr>
           </w:pPr>
-          <w:hyperlink w:anchor="_Toc473221724" w:history="1">
+          <w:hyperlink w:anchor="_Toc473225499" w:history="1">
             <w:r>
               <w:rPr>
                 <w:rStyle w:val="Hyperlink"/>
@@ -2428,7 +2016,7 @@
                 <w:noProof/>
                 <w:webHidden/>
               </w:rPr>
-              <w:instrText xml:space="preserve"> PAGEREF _Toc473221724 \h </w:instrText>
+              <w:instrText xml:space="preserve"> PAGEREF _Toc473225499 \h </w:instrText>
             </w:r>
             <w:r>
               <w:rPr>
@@ -2471,7 +2059,7 @@
               <w:color w:val="auto"/>
             </w:rPr>
           </w:pPr>
-          <w:hyperlink w:anchor="_Toc473221725" w:history="1">
+          <w:hyperlink w:anchor="_Toc473225500" w:history="1">
             <w:r>
               <w:rPr>
                 <w:rStyle w:val="Hyperlink"/>
@@ -2499,7 +2087,7 @@
                 <w:noProof/>
                 <w:webHidden/>
               </w:rPr>
-              <w:instrText xml:space="preserve"> PAGEREF _Toc473221725 \h </w:instrText>
+              <w:instrText xml:space="preserve"> PAGEREF _Toc473225500 \h </w:instrText>
             </w:r>
             <w:r>
               <w:rPr>
@@ -2542,7 +2130,7 @@
               <w:color w:val="auto"/>
             </w:rPr>
           </w:pPr>
-          <w:hyperlink w:anchor="_Toc473221726" w:history="1">
+          <w:hyperlink w:anchor="_Toc473225501" w:history="1">
             <w:r>
               <w:rPr>
                 <w:rStyle w:val="Hyperlink"/>
@@ -2570,7 +2158,7 @@
                 <w:noProof/>
                 <w:webHidden/>
               </w:rPr>
-              <w:instrText xml:space="preserve"> PAGEREF _Toc473221726 \h </w:instrText>
+              <w:instrText xml:space="preserve"> PAGEREF _Toc473225501 \h </w:instrText>
             </w:r>
             <w:r>
               <w:rPr>
@@ -2613,7 +2201,7 @@
               <w:color w:val="auto"/>
             </w:rPr>
           </w:pPr>
-          <w:hyperlink w:anchor="_Toc473221727" w:history="1">
+          <w:hyperlink w:anchor="_Toc473225502" w:history="1">
             <w:r>
               <w:rPr>
                 <w:rStyle w:val="Hyperlink"/>
@@ -2641,7 +2229,7 @@
                 <w:noProof/>
                 <w:webHidden/>
               </w:rPr>
-              <w:instrText xml:space="preserve"> PAGEREF _Toc473221727 \h </w:instrText>
+              <w:instrText xml:space="preserve"> PAGEREF _Toc473225502 \h </w:instrText>
             </w:r>
             <w:r>
               <w:rPr>
@@ -2684,7 +2272,7 @@
               <w:color w:val="auto"/>
             </w:rPr>
           </w:pPr>
-          <w:hyperlink w:anchor="_Toc473221728" w:history="1">
+          <w:hyperlink w:anchor="_Toc473225503" w:history="1">
             <w:r>
               <w:rPr>
                 <w:rStyle w:val="Hyperlink"/>
@@ -2712,7 +2300,7 @@
                 <w:noProof/>
                 <w:webHidden/>
               </w:rPr>
-              <w:instrText xml:space="preserve"> PAGEREF _Toc473221728 \h </w:instrText>
+              <w:instrText xml:space="preserve"> PAGEREF _Toc473225503 \h </w:instrText>
             </w:r>
             <w:r>
               <w:rPr>
@@ -2755,7 +2343,7 @@
               <w:color w:val="auto"/>
             </w:rPr>
           </w:pPr>
-          <w:hyperlink w:anchor="_Toc473221729" w:history="1">
+          <w:hyperlink w:anchor="_Toc473225504" w:history="1">
             <w:r>
               <w:rPr>
                 <w:rStyle w:val="Hyperlink"/>
@@ -2783,7 +2371,7 @@
                 <w:noProof/>
                 <w:webHidden/>
               </w:rPr>
-              <w:instrText xml:space="preserve"> PAGEREF _Toc473221729 \h </w:instrText>
+              <w:instrText xml:space="preserve"> PAGEREF _Toc473225504 \h </w:instrText>
             </w:r>
             <w:r>
               <w:rPr>
@@ -2826,7 +2414,7 @@
               <w:color w:val="auto"/>
             </w:rPr>
           </w:pPr>
-          <w:hyperlink w:anchor="_Toc473221730" w:history="1">
+          <w:hyperlink w:anchor="_Toc473225505" w:history="1">
             <w:r>
               <w:rPr>
                 <w:rStyle w:val="Hyperlink"/>
@@ -2854,7 +2442,7 @@
                 <w:noProof/>
                 <w:webHidden/>
               </w:rPr>
-              <w:instrText xml:space="preserve"> PAGEREF _Toc473221730 \h </w:instrText>
+              <w:instrText xml:space="preserve"> PAGEREF _Toc473225505 \h </w:instrText>
             </w:r>
             <w:r>
               <w:rPr>
@@ -2897,7 +2485,7 @@
               <w:color w:val="auto"/>
             </w:rPr>
           </w:pPr>
-          <w:hyperlink w:anchor="_Toc473221731" w:history="1">
+          <w:hyperlink w:anchor="_Toc473225506" w:history="1">
             <w:r>
               <w:rPr>
                 <w:rStyle w:val="Hyperlink"/>
@@ -2925,7 +2513,7 @@
                 <w:noProof/>
                 <w:webHidden/>
               </w:rPr>
-              <w:instrText xml:space="preserve"> PAGEREF _Toc473221731 \h </w:instrText>
+              <w:instrText xml:space="preserve"> PAGEREF _Toc473225506 \h </w:instrText>
             </w:r>
             <w:r>
               <w:rPr>
@@ -2968,7 +2556,7 @@
               <w:color w:val="auto"/>
             </w:rPr>
           </w:pPr>
-          <w:hyperlink w:anchor="_Toc473221732" w:history="1">
+          <w:hyperlink w:anchor="_Toc473225507" w:history="1">
             <w:r>
               <w:rPr>
                 <w:rStyle w:val="Hyperlink"/>
@@ -2996,7 +2584,7 @@
                 <w:noProof/>
                 <w:webHidden/>
               </w:rPr>
-              <w:instrText xml:space="preserve"> PAGEREF _Toc473221732 \h </w:instrText>
+              <w:instrText xml:space="preserve"> PAGEREF _Toc473225507 \h </w:instrText>
             </w:r>
             <w:r>
               <w:rPr>
@@ -3039,7 +2627,7 @@
               <w:color w:val="auto"/>
             </w:rPr>
           </w:pPr>
-          <w:hyperlink w:anchor="_Toc473221733" w:history="1">
+          <w:hyperlink w:anchor="_Toc473225508" w:history="1">
             <w:r>
               <w:rPr>
                 <w:rStyle w:val="Hyperlink"/>
@@ -3067,7 +2655,7 @@
                 <w:noProof/>
                 <w:webHidden/>
               </w:rPr>
-              <w:instrText xml:space="preserve"> PAGEREF _Toc473221733 \h </w:instrText>
+              <w:instrText xml:space="preserve"> PAGEREF _Toc473225508 \h </w:instrText>
             </w:r>
             <w:r>
               <w:rPr>
@@ -3111,7 +2699,7 @@
               <w:color w:val="auto"/>
             </w:rPr>
           </w:pPr>
-          <w:hyperlink w:anchor="_Toc473221734" w:history="1">
+          <w:hyperlink w:anchor="_Toc473225509" w:history="1">
             <w:r>
               <w:rPr>
                 <w:rStyle w:val="Hyperlink"/>
@@ -3155,7 +2743,7 @@
                 <w:noProof/>
                 <w:webHidden/>
               </w:rPr>
-              <w:instrText xml:space="preserve"> PAGEREF _Toc473221734 \h </w:instrText>
+              <w:instrText xml:space="preserve"> PAGEREF _Toc473225509 \h </w:instrText>
             </w:r>
             <w:r>
               <w:rPr>
@@ -3198,7 +2786,7 @@
               <w:color w:val="auto"/>
             </w:rPr>
           </w:pPr>
-          <w:hyperlink w:anchor="_Toc473221735" w:history="1">
+          <w:hyperlink w:anchor="_Toc473225510" w:history="1">
             <w:r>
               <w:rPr>
                 <w:rStyle w:val="Hyperlink"/>
@@ -3226,7 +2814,7 @@
                 <w:noProof/>
                 <w:webHidden/>
               </w:rPr>
-              <w:instrText xml:space="preserve"> PAGEREF _Toc473221735 \h </w:instrText>
+              <w:instrText xml:space="preserve"> PAGEREF _Toc473225510 \h </w:instrText>
             </w:r>
             <w:r>
               <w:rPr>
@@ -3269,7 +2857,7 @@
               <w:color w:val="auto"/>
             </w:rPr>
           </w:pPr>
-          <w:hyperlink w:anchor="_Toc473221736" w:history="1">
+          <w:hyperlink w:anchor="_Toc473225511" w:history="1">
             <w:r>
               <w:rPr>
                 <w:rStyle w:val="Hyperlink"/>
@@ -3297,7 +2885,7 @@
                 <w:noProof/>
                 <w:webHidden/>
               </w:rPr>
-              <w:instrText xml:space="preserve"> PAGEREF _Toc473221736 \h </w:instrText>
+              <w:instrText xml:space="preserve"> PAGEREF _Toc473225511 \h </w:instrText>
             </w:r>
             <w:r>
               <w:rPr>
@@ -3340,7 +2928,7 @@
               <w:color w:val="auto"/>
             </w:rPr>
           </w:pPr>
-          <w:hyperlink w:anchor="_Toc473221737" w:history="1">
+          <w:hyperlink w:anchor="_Toc473225512" w:history="1">
             <w:r>
               <w:rPr>
                 <w:rStyle w:val="Hyperlink"/>
@@ -3368,7 +2956,7 @@
                 <w:noProof/>
                 <w:webHidden/>
               </w:rPr>
-              <w:instrText xml:space="preserve"> PAGEREF _Toc473221737 \h </w:instrText>
+              <w:instrText xml:space="preserve"> PAGEREF _Toc473225512 \h </w:instrText>
             </w:r>
             <w:r>
               <w:rPr>
@@ -3411,7 +2999,7 @@
               <w:color w:val="auto"/>
             </w:rPr>
           </w:pPr>
-          <w:hyperlink w:anchor="_Toc473221738" w:history="1">
+          <w:hyperlink w:anchor="_Toc473225513" w:history="1">
             <w:r>
               <w:rPr>
                 <w:rStyle w:val="Hyperlink"/>
@@ -3439,7 +3027,7 @@
                 <w:noProof/>
                 <w:webHidden/>
               </w:rPr>
-              <w:instrText xml:space="preserve"> PAGEREF _Toc473221738 \h </w:instrText>
+              <w:instrText xml:space="preserve"> PAGEREF _Toc473225513 \h </w:instrText>
             </w:r>
             <w:r>
               <w:rPr>
@@ -3482,7 +3070,7 @@
               <w:color w:val="auto"/>
             </w:rPr>
           </w:pPr>
-          <w:hyperlink w:anchor="_Toc473221739" w:history="1">
+          <w:hyperlink w:anchor="_Toc473225514" w:history="1">
             <w:r>
               <w:rPr>
                 <w:rStyle w:val="Hyperlink"/>
@@ -3510,7 +3098,7 @@
                 <w:noProof/>
                 <w:webHidden/>
               </w:rPr>
-              <w:instrText xml:space="preserve"> PAGEREF _Toc473221739 \h </w:instrText>
+              <w:instrText xml:space="preserve"> PAGEREF _Toc473225514 \h </w:instrText>
             </w:r>
             <w:r>
               <w:rPr>
@@ -3553,7 +3141,7 @@
               <w:color w:val="auto"/>
             </w:rPr>
           </w:pPr>
-          <w:hyperlink w:anchor="_Toc473221740" w:history="1">
+          <w:hyperlink w:anchor="_Toc473225515" w:history="1">
             <w:r>
               <w:rPr>
                 <w:rStyle w:val="Hyperlink"/>
@@ -3581,7 +3169,7 @@
                 <w:noProof/>
                 <w:webHidden/>
               </w:rPr>
-              <w:instrText xml:space="preserve"> PAGEREF _Toc473221740 \h </w:instrText>
+              <w:instrText xml:space="preserve"> PAGEREF _Toc473225515 \h </w:instrText>
             </w:r>
             <w:r>
               <w:rPr>
@@ -3624,7 +3212,7 @@
               <w:color w:val="auto"/>
             </w:rPr>
           </w:pPr>
-          <w:hyperlink w:anchor="_Toc473221741" w:history="1">
+          <w:hyperlink w:anchor="_Toc473225516" w:history="1">
             <w:r>
               <w:rPr>
                 <w:rStyle w:val="Hyperlink"/>
@@ -3652,7 +3240,7 @@
                 <w:noProof/>
                 <w:webHidden/>
               </w:rPr>
-              <w:instrText xml:space="preserve"> PAGEREF _Toc473221741 \h </w:instrText>
+              <w:instrText xml:space="preserve"> PAGEREF _Toc473225516 \h </w:instrText>
             </w:r>
             <w:r>
               <w:rPr>
@@ -3695,7 +3283,7 @@
               <w:color w:val="auto"/>
             </w:rPr>
           </w:pPr>
-          <w:hyperlink w:anchor="_Toc473221742" w:history="1">
+          <w:hyperlink w:anchor="_Toc473225517" w:history="1">
             <w:r>
               <w:rPr>
                 <w:rStyle w:val="Hyperlink"/>
@@ -3723,7 +3311,7 @@
                 <w:noProof/>
                 <w:webHidden/>
               </w:rPr>
-              <w:instrText xml:space="preserve"> PAGEREF _Toc473221742 \h </w:instrText>
+              <w:instrText xml:space="preserve"> PAGEREF _Toc473225517 \h </w:instrText>
             </w:r>
             <w:r>
               <w:rPr>
@@ -3743,7 +3331,7 @@
                 <w:noProof/>
                 <w:webHidden/>
               </w:rPr>
-              <w:t>17</w:t>
+              <w:t>18</w:t>
             </w:r>
             <w:r>
               <w:rPr>
@@ -3766,7 +3354,7 @@
               <w:color w:val="auto"/>
             </w:rPr>
           </w:pPr>
-          <w:hyperlink w:anchor="_Toc473221743" w:history="1">
+          <w:hyperlink w:anchor="_Toc473225518" w:history="1">
             <w:r>
               <w:rPr>
                 <w:rStyle w:val="Hyperlink"/>
@@ -3794,7 +3382,7 @@
                 <w:noProof/>
                 <w:webHidden/>
               </w:rPr>
-              <w:instrText xml:space="preserve"> PAGEREF _Toc473221743 \h </w:instrText>
+              <w:instrText xml:space="preserve"> PAGEREF _Toc473225518 \h </w:instrText>
             </w:r>
             <w:r>
               <w:rPr>
@@ -3837,7 +3425,7 @@
               <w:color w:val="auto"/>
             </w:rPr>
           </w:pPr>
-          <w:hyperlink w:anchor="_Toc473221744" w:history="1">
+          <w:hyperlink w:anchor="_Toc473225519" w:history="1">
             <w:r>
               <w:rPr>
                 <w:rStyle w:val="Hyperlink"/>
@@ -3865,7 +3453,7 @@
                 <w:noProof/>
                 <w:webHidden/>
               </w:rPr>
-              <w:instrText xml:space="preserve"> PAGEREF _Toc473221744 \h </w:instrText>
+              <w:instrText xml:space="preserve"> PAGEREF _Toc473225519 \h </w:instrText>
             </w:r>
             <w:r>
               <w:rPr>
@@ -3908,7 +3496,7 @@
               <w:color w:val="auto"/>
             </w:rPr>
           </w:pPr>
-          <w:hyperlink w:anchor="_Toc473221745" w:history="1">
+          <w:hyperlink w:anchor="_Toc473225520" w:history="1">
             <w:r>
               <w:rPr>
                 <w:rStyle w:val="Hyperlink"/>
@@ -3936,7 +3524,7 @@
                 <w:noProof/>
                 <w:webHidden/>
               </w:rPr>
-              <w:instrText xml:space="preserve"> PAGEREF _Toc473221745 \h </w:instrText>
+              <w:instrText xml:space="preserve"> PAGEREF _Toc473225520 \h </w:instrText>
             </w:r>
             <w:r>
               <w:rPr>
@@ -3979,7 +3567,7 @@
               <w:color w:val="auto"/>
             </w:rPr>
           </w:pPr>
-          <w:hyperlink w:anchor="_Toc473221746" w:history="1">
+          <w:hyperlink w:anchor="_Toc473225521" w:history="1">
             <w:r>
               <w:rPr>
                 <w:rStyle w:val="Hyperlink"/>
@@ -4007,7 +3595,7 @@
                 <w:noProof/>
                 <w:webHidden/>
               </w:rPr>
-              <w:instrText xml:space="preserve"> PAGEREF _Toc473221746 \h </w:instrText>
+              <w:instrText xml:space="preserve"> PAGEREF _Toc473225521 \h </w:instrText>
             </w:r>
             <w:r>
               <w:rPr>
@@ -4050,7 +3638,7 @@
               <w:color w:val="auto"/>
             </w:rPr>
           </w:pPr>
-          <w:hyperlink w:anchor="_Toc473221747" w:history="1">
+          <w:hyperlink w:anchor="_Toc473225522" w:history="1">
             <w:r>
               <w:rPr>
                 <w:rStyle w:val="Hyperlink"/>
@@ -4078,7 +3666,7 @@
                 <w:noProof/>
                 <w:webHidden/>
               </w:rPr>
-              <w:instrText xml:space="preserve"> PAGEREF _Toc473221747 \h </w:instrText>
+              <w:instrText xml:space="preserve"> PAGEREF _Toc473225522 \h </w:instrText>
             </w:r>
             <w:r>
               <w:rPr>
@@ -4121,7 +3709,7 @@
               <w:color w:val="auto"/>
             </w:rPr>
           </w:pPr>
-          <w:hyperlink w:anchor="_Toc473221748" w:history="1">
+          <w:hyperlink w:anchor="_Toc473225523" w:history="1">
             <w:r>
               <w:rPr>
                 <w:rStyle w:val="Hyperlink"/>
@@ -4149,7 +3737,7 @@
                 <w:noProof/>
                 <w:webHidden/>
               </w:rPr>
-              <w:instrText xml:space="preserve"> PAGEREF _Toc473221748 \h </w:instrText>
+              <w:instrText xml:space="preserve"> PAGEREF _Toc473225523 \h </w:instrText>
             </w:r>
             <w:r>
               <w:rPr>
@@ -4192,7 +3780,7 @@
               <w:color w:val="auto"/>
             </w:rPr>
           </w:pPr>
-          <w:hyperlink w:anchor="_Toc473221749" w:history="1">
+          <w:hyperlink w:anchor="_Toc473225524" w:history="1">
             <w:r>
               <w:rPr>
                 <w:rStyle w:val="Hyperlink"/>
@@ -4220,7 +3808,7 @@
                 <w:noProof/>
                 <w:webHidden/>
               </w:rPr>
-              <w:instrText xml:space="preserve"> PAGEREF _Toc473221749 \h </w:instrText>
+              <w:instrText xml:space="preserve"> PAGEREF _Toc473225524 \h </w:instrText>
             </w:r>
             <w:r>
               <w:rPr>
@@ -4263,7 +3851,7 @@
               <w:color w:val="auto"/>
             </w:rPr>
           </w:pPr>
-          <w:hyperlink w:anchor="_Toc473221750" w:history="1">
+          <w:hyperlink w:anchor="_Toc473225525" w:history="1">
             <w:r>
               <w:rPr>
                 <w:rStyle w:val="Hyperlink"/>
@@ -4291,7 +3879,7 @@
                 <w:noProof/>
                 <w:webHidden/>
               </w:rPr>
-              <w:instrText xml:space="preserve"> PAGEREF _Toc473221750 \h </w:instrText>
+              <w:instrText xml:space="preserve"> PAGEREF _Toc473225525 \h </w:instrText>
             </w:r>
             <w:r>
               <w:rPr>
@@ -4334,7 +3922,7 @@
               <w:color w:val="auto"/>
             </w:rPr>
           </w:pPr>
-          <w:hyperlink w:anchor="_Toc473221751" w:history="1">
+          <w:hyperlink w:anchor="_Toc473225526" w:history="1">
             <w:r>
               <w:rPr>
                 <w:rStyle w:val="Hyperlink"/>
@@ -4362,7 +3950,7 @@
                 <w:noProof/>
                 <w:webHidden/>
               </w:rPr>
-              <w:instrText xml:space="preserve"> PAGEREF _Toc473221751 \h </w:instrText>
+              <w:instrText xml:space="preserve"> PAGEREF _Toc473225526 \h </w:instrText>
             </w:r>
             <w:r>
               <w:rPr>
@@ -4405,7 +3993,7 @@
               <w:color w:val="auto"/>
             </w:rPr>
           </w:pPr>
-          <w:hyperlink w:anchor="_Toc473221752" w:history="1">
+          <w:hyperlink w:anchor="_Toc473225527" w:history="1">
             <w:r>
               <w:rPr>
                 <w:rStyle w:val="Hyperlink"/>
@@ -4433,7 +4021,7 @@
                 <w:noProof/>
                 <w:webHidden/>
               </w:rPr>
-              <w:instrText xml:space="preserve"> PAGEREF _Toc473221752 \h </w:instrText>
+              <w:instrText xml:space="preserve"> PAGEREF _Toc473225527 \h </w:instrText>
             </w:r>
             <w:r>
               <w:rPr>
@@ -4476,7 +4064,7 @@
               <w:color w:val="auto"/>
             </w:rPr>
           </w:pPr>
-          <w:hyperlink w:anchor="_Toc473221753" w:history="1">
+          <w:hyperlink w:anchor="_Toc473225528" w:history="1">
             <w:r>
               <w:rPr>
                 <w:rStyle w:val="Hyperlink"/>
@@ -4504,7 +4092,7 @@
                 <w:noProof/>
                 <w:webHidden/>
               </w:rPr>
-              <w:instrText xml:space="preserve"> PAGEREF _Toc473221753 \h </w:instrText>
+              <w:instrText xml:space="preserve"> PAGEREF _Toc473225528 \h </w:instrText>
             </w:r>
             <w:r>
               <w:rPr>
@@ -4547,7 +4135,7 @@
               <w:color w:val="auto"/>
             </w:rPr>
           </w:pPr>
-          <w:hyperlink w:anchor="_Toc473221754" w:history="1">
+          <w:hyperlink w:anchor="_Toc473225529" w:history="1">
             <w:r>
               <w:rPr>
                 <w:rStyle w:val="Hyperlink"/>
@@ -4575,7 +4163,7 @@
                 <w:noProof/>
                 <w:webHidden/>
               </w:rPr>
-              <w:instrText xml:space="preserve"> PAGEREF _Toc473221754 \h </w:instrText>
+              <w:instrText xml:space="preserve"> PAGEREF _Toc473225529 \h </w:instrText>
             </w:r>
             <w:r>
               <w:rPr>
@@ -4618,7 +4206,7 @@
               <w:color w:val="auto"/>
             </w:rPr>
           </w:pPr>
-          <w:hyperlink w:anchor="_Toc473221755" w:history="1">
+          <w:hyperlink w:anchor="_Toc473225530" w:history="1">
             <w:r>
               <w:rPr>
                 <w:rStyle w:val="Hyperlink"/>
@@ -4646,7 +4234,7 @@
                 <w:noProof/>
                 <w:webHidden/>
               </w:rPr>
-              <w:instrText xml:space="preserve"> PAGEREF _Toc473221755 \h </w:instrText>
+              <w:instrText xml:space="preserve"> PAGEREF _Toc473225530 \h </w:instrText>
             </w:r>
             <w:r>
               <w:rPr>
@@ -4726,7 +4314,7 @@
           <w:b/>
         </w:rPr>
       </w:pPr>
-      <w:bookmarkStart w:id="4" w:name="_Toc473221717"/>
+      <w:bookmarkStart w:id="4" w:name="_Toc473225492"/>
       <w:r>
         <w:rPr>
           <w:b/>
@@ -4749,7 +4337,7 @@
           <w:b/>
         </w:rPr>
       </w:pPr>
-      <w:bookmarkStart w:id="5" w:name="_Toc473221718"/>
+      <w:bookmarkStart w:id="5" w:name="_Toc473225493"/>
       <w:r>
         <w:rPr>
           <w:b/>
@@ -4878,7 +4466,7 @@
           <w:b/>
         </w:rPr>
       </w:pPr>
-      <w:bookmarkStart w:id="6" w:name="_Toc473221719"/>
+      <w:bookmarkStart w:id="6" w:name="_Toc473225494"/>
       <w:r>
         <w:rPr>
           <w:b/>
@@ -5311,7 +4899,7 @@
                     </pic:cNvPicPr>
                   </pic:nvPicPr>
                   <pic:blipFill>
-                    <a:blip r:embed="rId12" cstate="print">
+                    <a:blip r:embed="rId10" cstate="print">
                       <a:extLst>
                         <a:ext uri="{28A0092B-C50C-407E-A947-70E740481C1C}">
                           <a14:useLocalDpi xmlns:a14="http://schemas.microsoft.com/office/drawing/2010/main" val="0"/>
@@ -5732,7 +5320,7 @@
           <w:b/>
         </w:rPr>
       </w:pPr>
-      <w:bookmarkStart w:id="7" w:name="_Toc473221720"/>
+      <w:bookmarkStart w:id="7" w:name="_Toc473225495"/>
       <w:r>
         <w:rPr>
           <w:b/>
@@ -5748,7 +5336,7 @@
           <w:b/>
         </w:rPr>
       </w:pPr>
-      <w:bookmarkStart w:id="8" w:name="_Toc473221721"/>
+      <w:bookmarkStart w:id="8" w:name="_Toc473225496"/>
       <w:r>
         <w:rPr>
           <w:b/>
@@ -5859,7 +5447,7 @@
           <w:b/>
         </w:rPr>
       </w:pPr>
-      <w:bookmarkStart w:id="9" w:name="_Toc473221722"/>
+      <w:bookmarkStart w:id="9" w:name="_Toc473225497"/>
       <w:r>
         <w:rPr>
           <w:b/>
@@ -5875,7 +5463,7 @@
           <w:b/>
         </w:rPr>
       </w:pPr>
-      <w:bookmarkStart w:id="10" w:name="_Toc473221723"/>
+      <w:bookmarkStart w:id="10" w:name="_Toc473225498"/>
       <w:r>
         <w:rPr>
           <w:b/>
@@ -5966,7 +5554,7 @@
           <w:b/>
         </w:rPr>
       </w:pPr>
-      <w:bookmarkStart w:id="11" w:name="_Toc473221724"/>
+      <w:bookmarkStart w:id="11" w:name="_Toc473225499"/>
       <w:r>
         <w:rPr>
           <w:b/>
@@ -5988,7 +5576,19 @@
       <w:bookmarkEnd w:id="11"/>
     </w:p>
     <w:p>
-      <w:r>
+      <w:pPr>
+        <w:rPr>
+          <w:rFonts w:ascii="Times New Roman" w:hAnsi="Times New Roman" w:cs="Times New Roman"/>
+          <w:sz w:val="24"/>
+          <w:szCs w:val="24"/>
+        </w:rPr>
+      </w:pPr>
+      <w:r>
+        <w:rPr>
+          <w:rFonts w:ascii="Times New Roman" w:hAnsi="Times New Roman" w:cs="Times New Roman"/>
+          <w:sz w:val="24"/>
+          <w:szCs w:val="24"/>
+        </w:rPr>
         <w:t>This following days will be incorporated with system.</w:t>
       </w:r>
     </w:p>
@@ -6146,36 +5746,8 @@
           <w:sz w:val="24"/>
           <w:szCs w:val="24"/>
         </w:rPr>
-        <w:t xml:space="preserve"> before or after </w:t>
-      </w:r>
-      <w:proofErr w:type="spellStart"/>
-      <w:r>
-        <w:rPr>
-          <w:rFonts w:ascii="Times New Roman" w:hAnsi="Times New Roman" w:cs="Times New Roman"/>
-          <w:sz w:val="24"/>
-          <w:szCs w:val="24"/>
-        </w:rPr>
-        <w:t>Eid-ul-Fitr</w:t>
-      </w:r>
-      <w:proofErr w:type="spellEnd"/>
-      <w:r>
-        <w:rPr>
-          <w:rFonts w:ascii="Times New Roman" w:hAnsi="Times New Roman" w:cs="Times New Roman"/>
-          <w:sz w:val="24"/>
-          <w:szCs w:val="24"/>
-        </w:rPr>
-        <w:t xml:space="preserve"> and </w:t>
-      </w:r>
-      <w:proofErr w:type="spellStart"/>
-      <w:r>
-        <w:rPr>
-          <w:rFonts w:ascii="Times New Roman" w:hAnsi="Times New Roman" w:cs="Times New Roman"/>
-          <w:sz w:val="24"/>
-          <w:szCs w:val="24"/>
-        </w:rPr>
-        <w:t>Eid-ul-Adha</w:t>
-      </w:r>
-      <w:proofErr w:type="spellEnd"/>
+        <w:t xml:space="preserve"> before or after Eid-ul-Fitr and Eid-ul-Adha</w:t>
+      </w:r>
     </w:p>
     <w:p>
       <w:pPr>
@@ -6274,7 +5846,7 @@
           <w:b/>
         </w:rPr>
       </w:pPr>
-      <w:bookmarkStart w:id="12" w:name="_Toc473221725"/>
+      <w:bookmarkStart w:id="12" w:name="_Toc473225500"/>
       <w:r>
         <w:rPr>
           <w:b/>
@@ -6298,7 +5870,7 @@
           <w:b/>
         </w:rPr>
       </w:pPr>
-      <w:bookmarkStart w:id="14" w:name="_Toc473221726"/>
+      <w:bookmarkStart w:id="14" w:name="_Toc473225501"/>
       <w:r>
         <w:rPr>
           <w:b/>
@@ -6444,7 +6016,7 @@
                     </pic:cNvPicPr>
                   </pic:nvPicPr>
                   <pic:blipFill>
-                    <a:blip r:embed="rId13">
+                    <a:blip r:embed="rId11">
                       <a:extLst>
                         <a:ext uri="{28A0092B-C50C-407E-A947-70E740481C1C}">
                           <a14:useLocalDpi xmlns:a14="http://schemas.microsoft.com/office/drawing/2010/main" val="0"/>
@@ -6534,7 +6106,7 @@
         </w:rPr>
       </w:pPr>
       <w:bookmarkStart w:id="15" w:name="_2et92p0" w:colFirst="0" w:colLast="0"/>
-      <w:bookmarkStart w:id="16" w:name="_Toc473221727"/>
+      <w:bookmarkStart w:id="16" w:name="_Toc473225502"/>
       <w:bookmarkEnd w:id="15"/>
       <w:r>
         <w:rPr>
@@ -7049,7 +6621,7 @@
         </w:rPr>
       </w:pPr>
       <w:bookmarkStart w:id="17" w:name="_tyjcwt" w:colFirst="0" w:colLast="0"/>
-      <w:bookmarkStart w:id="18" w:name="_Toc473221728"/>
+      <w:bookmarkStart w:id="18" w:name="_Toc473225503"/>
       <w:bookmarkEnd w:id="17"/>
       <w:r>
         <w:rPr>
@@ -7207,7 +6779,7 @@
           <w:b/>
         </w:rPr>
       </w:pPr>
-      <w:bookmarkStart w:id="19" w:name="_Toc473221729"/>
+      <w:bookmarkStart w:id="19" w:name="_Toc473225504"/>
       <w:r>
         <w:rPr>
           <w:b/>
@@ -7331,7 +6903,7 @@
         </w:rPr>
       </w:pPr>
       <w:bookmarkStart w:id="20" w:name="_3dy6vkm" w:colFirst="0" w:colLast="0"/>
-      <w:bookmarkStart w:id="21" w:name="_Toc473221730"/>
+      <w:bookmarkStart w:id="21" w:name="_Toc473225505"/>
       <w:bookmarkEnd w:id="20"/>
       <w:r>
         <w:rPr>
@@ -7495,7 +7067,7 @@
                     </pic:cNvPicPr>
                   </pic:nvPicPr>
                   <pic:blipFill>
-                    <a:blip r:embed="rId14" cstate="print">
+                    <a:blip r:embed="rId12" cstate="print">
                       <a:extLst>
                         <a:ext uri="{28A0092B-C50C-407E-A947-70E740481C1C}">
                           <a14:useLocalDpi xmlns:a14="http://schemas.microsoft.com/office/drawing/2010/main" val="0"/>
@@ -7570,6 +7142,10 @@
     </w:p>
     <w:p/>
     <w:p/>
+    <w:p/>
+    <w:p/>
+    <w:p/>
+    <w:p/>
     <w:p>
       <w:pPr>
         <w:pStyle w:val="Heading3"/>
@@ -7577,7 +7153,7 @@
           <w:b/>
         </w:rPr>
       </w:pPr>
-      <w:bookmarkStart w:id="22" w:name="_Toc473221731"/>
+      <w:bookmarkStart w:id="22" w:name="_Toc473225506"/>
       <w:r>
         <w:rPr>
           <w:b/>
@@ -7729,9 +7305,9 @@
             <o:lock v:ext="edit" aspectratio="t"/>
           </v:shapetype>
           <v:shape id="_x0000_i1025" type="#_x0000_t75" style="width:349.5pt;height:376.5pt" o:ole="">
-            <v:imagedata r:id="rId15" o:title=""/>
+            <v:imagedata r:id="rId13" o:title=""/>
           </v:shape>
-          <o:OLEObject Type="Embed" ProgID="Visio.Drawing.11" ShapeID="_x0000_i1025" DrawAspect="Content" ObjectID="_1546964422" r:id="rId16"/>
+          <o:OLEObject Type="Embed" ProgID="Visio.Drawing.11" ShapeID="_x0000_i1025" DrawAspect="Content" ObjectID="_1546967480" r:id="rId14"/>
         </w:object>
       </w:r>
     </w:p>
@@ -7805,7 +7381,7 @@
         </w:rPr>
         <w:t xml:space="preserve"> </w:t>
       </w:r>
-      <w:bookmarkStart w:id="24" w:name="_Toc473221732"/>
+      <w:bookmarkStart w:id="24" w:name="_Toc473225507"/>
       <w:r>
         <w:rPr>
           <w:b/>
@@ -7916,7 +7492,7 @@
           <w:b/>
         </w:rPr>
       </w:pPr>
-      <w:bookmarkStart w:id="25" w:name="_Toc473221733"/>
+      <w:bookmarkStart w:id="25" w:name="_Toc473225508"/>
       <w:r>
         <w:rPr>
           <w:b/>
@@ -8052,7 +7628,7 @@
                     </pic:cNvPicPr>
                   </pic:nvPicPr>
                   <pic:blipFill>
-                    <a:blip r:embed="rId17">
+                    <a:blip r:embed="rId15">
                       <a:extLst>
                         <a:ext uri="{28A0092B-C50C-407E-A947-70E740481C1C}">
                           <a14:useLocalDpi xmlns:a14="http://schemas.microsoft.com/office/drawing/2010/main" val="0"/>
@@ -8127,7 +7703,7 @@
           <w:b/>
         </w:rPr>
       </w:pPr>
-      <w:bookmarkStart w:id="26" w:name="_Toc473221734"/>
+      <w:bookmarkStart w:id="26" w:name="_Toc473225509"/>
       <w:r>
         <w:rPr>
           <w:b/>
@@ -8158,7 +7734,7 @@
         </w:rPr>
         <w:t xml:space="preserve"> </w:t>
       </w:r>
-      <w:bookmarkStart w:id="27" w:name="_Toc473221735"/>
+      <w:bookmarkStart w:id="27" w:name="_Toc473225510"/>
       <w:r>
         <w:rPr>
           <w:rStyle w:val="Heading8Char"/>
@@ -8370,7 +7946,7 @@
         </w:rPr>
         <w:t xml:space="preserve">   </w:t>
       </w:r>
-      <w:bookmarkStart w:id="28" w:name="_Toc473221736"/>
+      <w:bookmarkStart w:id="28" w:name="_Toc473225511"/>
       <w:r>
         <w:rPr>
           <w:rStyle w:val="Heading3Char"/>
@@ -8822,9 +8398,9 @@
       <w:r>
         <w:object w:dxaOrig="9138" w:dyaOrig="6385" w14:anchorId="1779AA6D">
           <v:shape id="_x0000_i1026" type="#_x0000_t75" style="width:457.5pt;height:318.75pt" o:ole="">
-            <v:imagedata r:id="rId18" o:title=""/>
+            <v:imagedata r:id="rId16" o:title=""/>
           </v:shape>
-          <o:OLEObject Type="Embed" ProgID="Visio.Drawing.11" ShapeID="_x0000_i1026" DrawAspect="Content" ObjectID="_1546964423" r:id="rId19"/>
+          <o:OLEObject Type="Embed" ProgID="Visio.Drawing.11" ShapeID="_x0000_i1026" DrawAspect="Content" ObjectID="_1546967481" r:id="rId17"/>
         </w:object>
       </w:r>
       <w:r>
@@ -8890,7 +8466,7 @@
         </w:rPr>
         <w:t xml:space="preserve"> </w:t>
       </w:r>
-      <w:bookmarkStart w:id="29" w:name="_Toc473221737"/>
+      <w:bookmarkStart w:id="29" w:name="_Toc473225512"/>
       <w:r>
         <w:rPr>
           <w:b/>
@@ -8918,7 +8494,7 @@
         </w:rPr>
         <w:t xml:space="preserve">  </w:t>
       </w:r>
-      <w:bookmarkStart w:id="30" w:name="_Toc473221738"/>
+      <w:bookmarkStart w:id="30" w:name="_Toc473225513"/>
       <w:r>
         <w:rPr>
           <w:b/>
@@ -8988,7 +8564,7 @@
           <w:b/>
         </w:rPr>
       </w:pPr>
-      <w:bookmarkStart w:id="31" w:name="_Toc473221739"/>
+      <w:bookmarkStart w:id="31" w:name="_Toc473225514"/>
       <w:r>
         <w:rPr>
           <w:b/>
@@ -9482,7 +9058,7 @@
                     </pic:cNvPicPr>
                   </pic:nvPicPr>
                   <pic:blipFill>
-                    <a:blip r:embed="rId20" cstate="print">
+                    <a:blip r:embed="rId18" cstate="print">
                       <a:extLst>
                         <a:ext uri="{28A0092B-C50C-407E-A947-70E740481C1C}">
                           <a14:useLocalDpi xmlns:a14="http://schemas.microsoft.com/office/drawing/2010/main" val="0"/>
@@ -9538,7 +9114,7 @@
           <w:b/>
         </w:rPr>
       </w:pPr>
-      <w:bookmarkStart w:id="32" w:name="_Toc473221740"/>
+      <w:bookmarkStart w:id="32" w:name="_Toc473225515"/>
       <w:r>
         <w:rPr>
           <w:b/>
@@ -9555,7 +9131,7 @@
           <w:b/>
         </w:rPr>
       </w:pPr>
-      <w:bookmarkStart w:id="33" w:name="_Toc473221741"/>
+      <w:bookmarkStart w:id="33" w:name="_Toc473225516"/>
       <w:r>
         <w:rPr>
           <w:b/>
@@ -9657,7 +9233,7 @@
                     </pic:cNvPicPr>
                   </pic:nvPicPr>
                   <pic:blipFill>
-                    <a:blip r:embed="rId21">
+                    <a:blip r:embed="rId19">
                       <a:extLst>
                         <a:ext uri="{28A0092B-C50C-407E-A947-70E740481C1C}">
                           <a14:useLocalDpi xmlns:a14="http://schemas.microsoft.com/office/drawing/2010/main" val="0"/>
@@ -9809,7 +9385,7 @@
           <w:b/>
         </w:rPr>
       </w:pPr>
-      <w:bookmarkStart w:id="34" w:name="_Toc473221742"/>
+      <w:bookmarkStart w:id="34" w:name="_Toc473225517"/>
       <w:r>
         <w:rPr>
           <w:b/>
@@ -11320,7 +10896,7 @@
                     </pic:cNvPicPr>
                   </pic:nvPicPr>
                   <pic:blipFill>
-                    <a:blip r:embed="rId22" cstate="print">
+                    <a:blip r:embed="rId20" cstate="print">
                       <a:extLst>
                         <a:ext uri="{28A0092B-C50C-407E-A947-70E740481C1C}">
                           <a14:useLocalDpi xmlns:a14="http://schemas.microsoft.com/office/drawing/2010/main" val="0"/>
@@ -11406,7 +10982,7 @@
           <w:b/>
         </w:rPr>
       </w:pPr>
-      <w:bookmarkStart w:id="35" w:name="_Toc473221743"/>
+      <w:bookmarkStart w:id="35" w:name="_Toc473225518"/>
       <w:r>
         <w:rPr>
           <w:b/>
@@ -11428,7 +11004,7 @@
           <w:b/>
         </w:rPr>
       </w:pPr>
-      <w:bookmarkStart w:id="36" w:name="_Toc473221744"/>
+      <w:bookmarkStart w:id="36" w:name="_Toc473225519"/>
       <w:r>
         <w:rPr>
           <w:b/>
@@ -11534,7 +11110,7 @@
           <w:b/>
         </w:rPr>
       </w:pPr>
-      <w:bookmarkStart w:id="37" w:name="_Toc473221745"/>
+      <w:bookmarkStart w:id="37" w:name="_Toc473225520"/>
       <w:r>
         <w:rPr>
           <w:b/>
@@ -11865,7 +11441,7 @@
                     </pic:cNvPicPr>
                   </pic:nvPicPr>
                   <pic:blipFill>
-                    <a:blip r:embed="rId23" cstate="print">
+                    <a:blip r:embed="rId21" cstate="print">
                       <a:extLst>
                         <a:ext uri="{28A0092B-C50C-407E-A947-70E740481C1C}">
                           <a14:useLocalDpi xmlns:a14="http://schemas.microsoft.com/office/drawing/2010/main" val="0"/>
@@ -11933,7 +11509,7 @@
           <w:b/>
         </w:rPr>
       </w:pPr>
-      <w:bookmarkStart w:id="38" w:name="_Toc473221746"/>
+      <w:bookmarkStart w:id="38" w:name="_Toc473225521"/>
       <w:r>
         <w:rPr>
           <w:b/>
@@ -11992,7 +11568,7 @@
         </w:rPr>
         <w:t xml:space="preserve"> </w:t>
       </w:r>
-      <w:bookmarkStart w:id="39" w:name="_Toc473221747"/>
+      <w:bookmarkStart w:id="39" w:name="_Toc473225522"/>
       <w:r>
         <w:rPr>
           <w:b/>
@@ -12106,7 +11682,7 @@
           <w:b/>
         </w:rPr>
       </w:pPr>
-      <w:bookmarkStart w:id="40" w:name="_Toc473221748"/>
+      <w:bookmarkStart w:id="40" w:name="_Toc473225523"/>
       <w:r>
         <w:rPr>
           <w:b/>
@@ -13500,7 +13076,7 @@
           <w:b/>
         </w:rPr>
       </w:pPr>
-      <w:bookmarkStart w:id="41" w:name="_Toc473221749"/>
+      <w:bookmarkStart w:id="41" w:name="_Toc473225524"/>
       <w:r>
         <w:rPr>
           <w:b/>
@@ -13541,7 +13117,7 @@
           <w:b/>
         </w:rPr>
       </w:pPr>
-      <w:bookmarkStart w:id="42" w:name="_Toc473221750"/>
+      <w:bookmarkStart w:id="42" w:name="_Toc473225525"/>
       <w:r>
         <w:rPr>
           <w:b/>
@@ -13609,7 +13185,7 @@
                     </pic:cNvPicPr>
                   </pic:nvPicPr>
                   <pic:blipFill>
-                    <a:blip r:embed="rId24" cstate="print">
+                    <a:blip r:embed="rId22" cstate="print">
                       <a:extLst>
                         <a:ext uri="{28A0092B-C50C-407E-A947-70E740481C1C}">
                           <a14:useLocalDpi xmlns:a14="http://schemas.microsoft.com/office/drawing/2010/main" val="0"/>
@@ -13672,7 +13248,7 @@
           <w:b/>
         </w:rPr>
       </w:pPr>
-      <w:bookmarkStart w:id="43" w:name="_Toc473221751"/>
+      <w:bookmarkStart w:id="43" w:name="_Toc473225526"/>
       <w:r>
         <w:rPr>
           <w:b/>
@@ -14101,7 +13677,7 @@
           <w:b/>
         </w:rPr>
       </w:pPr>
-      <w:bookmarkStart w:id="44" w:name="_Toc473221752"/>
+      <w:bookmarkStart w:id="44" w:name="_Toc473225527"/>
       <w:r>
         <w:rPr>
           <w:b/>
@@ -14124,7 +13700,7 @@
           <w:b/>
         </w:rPr>
       </w:pPr>
-      <w:bookmarkStart w:id="45" w:name="_Toc473221753"/>
+      <w:bookmarkStart w:id="45" w:name="_Toc473225528"/>
       <w:r>
         <w:rPr>
           <w:b/>
@@ -14168,7 +13744,7 @@
           <w:b/>
         </w:rPr>
       </w:pPr>
-      <w:bookmarkStart w:id="46" w:name="_Toc473221754"/>
+      <w:bookmarkStart w:id="46" w:name="_Toc473225529"/>
       <w:r>
         <w:rPr>
           <w:b/>
@@ -14939,34 +14515,7 @@
           <w:sz w:val="24"/>
           <w:szCs w:val="24"/>
         </w:rPr>
-        <w:t>so</w:t>
-      </w:r>
-      <w:r>
-        <w:rPr>
-          <w:rFonts w:ascii="Times New Roman" w:hAnsi="Times New Roman" w:cs="Times New Roman"/>
-          <w:color w:val="auto"/>
-          <w:sz w:val="24"/>
-          <w:szCs w:val="24"/>
-        </w:rPr>
-        <w:t xml:space="preserve">me amount (his one </w:t>
-      </w:r>
-      <w:r>
-        <w:rPr>
-          <w:rFonts w:ascii="Times New Roman" w:hAnsi="Times New Roman" w:cs="Times New Roman"/>
-          <w:color w:val="auto"/>
-          <w:sz w:val="24"/>
-          <w:szCs w:val="24"/>
-        </w:rPr>
-        <w:t>basic will be provided)</w:t>
-      </w:r>
-      <w:r>
-        <w:rPr>
-          <w:rFonts w:ascii="Times New Roman" w:hAnsi="Times New Roman" w:cs="Times New Roman"/>
-          <w:color w:val="auto"/>
-          <w:sz w:val="24"/>
-          <w:szCs w:val="24"/>
-        </w:rPr>
-        <w:t>.</w:t>
+        <w:t>one basic salary (last drawn).</w:t>
       </w:r>
     </w:p>
     <w:p>
@@ -15018,46 +14567,26 @@
           <w:sz w:val="24"/>
           <w:szCs w:val="24"/>
         </w:rPr>
-        <w:t>so</w:t>
-      </w:r>
-      <w:r>
-        <w:rPr>
-          <w:rFonts w:ascii="Times New Roman" w:hAnsi="Times New Roman" w:cs="Times New Roman"/>
-          <w:color w:val="auto"/>
-          <w:sz w:val="24"/>
-          <w:szCs w:val="24"/>
-        </w:rPr>
-        <w:t>me amount which is a portion of Employee’s</w:t>
-      </w:r>
-      <w:r>
-        <w:rPr>
-          <w:rFonts w:ascii="Times New Roman" w:hAnsi="Times New Roman" w:cs="Times New Roman"/>
-          <w:color w:val="auto"/>
-          <w:sz w:val="24"/>
-          <w:szCs w:val="24"/>
-        </w:rPr>
-        <w:t xml:space="preserve"> last drawn salary would be multiplied with the number of year</w:t>
-      </w:r>
-      <w:r>
-        <w:rPr>
-          <w:rFonts w:ascii="Times New Roman" w:hAnsi="Times New Roman" w:cs="Times New Roman"/>
-          <w:color w:val="auto"/>
-          <w:sz w:val="24"/>
-          <w:szCs w:val="24"/>
-        </w:rPr>
-        <w:t>s of service.</w:t>
-      </w:r>
-    </w:p>
-    <w:p>
-      <w:pPr>
-        <w:jc w:val="both"/>
-        <w:rPr>
-          <w:rFonts w:ascii="Times New Roman" w:hAnsi="Times New Roman" w:cs="Times New Roman"/>
-          <w:color w:val="auto"/>
-          <w:sz w:val="24"/>
-          <w:szCs w:val="24"/>
-        </w:rPr>
-      </w:pPr>
+        <w:t>the</w:t>
+      </w:r>
+      <w:r>
+        <w:rPr>
+          <w:rFonts w:ascii="Times New Roman" w:hAnsi="Times New Roman" w:cs="Times New Roman"/>
+          <w:color w:val="auto"/>
+          <w:sz w:val="24"/>
+          <w:szCs w:val="24"/>
+        </w:rPr>
+        <w:t xml:space="preserve"> amount </w:t>
+      </w:r>
+      <w:r>
+        <w:rPr>
+          <w:rFonts w:ascii="Times New Roman" w:hAnsi="Times New Roman" w:cs="Times New Roman"/>
+          <w:color w:val="auto"/>
+          <w:sz w:val="24"/>
+          <w:szCs w:val="24"/>
+        </w:rPr>
+        <w:t>in following formula. Amount=no. of employment year*1.5 (e.g. if the employee is working for 12 years, the amount will be=12.*1.5=18 (Last drawn basic will be provided to him).</w:t>
+      </w:r>
     </w:p>
     <w:p>
       <w:pPr>
@@ -15078,7 +14607,7 @@
           <w:b/>
         </w:rPr>
       </w:pPr>
-      <w:bookmarkStart w:id="47" w:name="_Toc473221755"/>
+      <w:bookmarkStart w:id="47" w:name="_Toc473225530"/>
       <w:r>
         <w:rPr>
           <w:b/>
@@ -15391,6 +14920,283 @@
     </w:p>
     <w:p>
       <w:pPr>
+        <w:jc w:val="both"/>
+        <w:rPr>
+          <w:rFonts w:ascii="Times New Roman" w:hAnsi="Times New Roman" w:cs="Times New Roman"/>
+          <w:color w:val="auto"/>
+          <w:sz w:val="24"/>
+          <w:szCs w:val="24"/>
+        </w:rPr>
+      </w:pPr>
+    </w:p>
+    <w:p>
+      <w:pPr>
+        <w:jc w:val="both"/>
+        <w:rPr>
+          <w:rFonts w:ascii="Times New Roman" w:hAnsi="Times New Roman" w:cs="Times New Roman"/>
+          <w:color w:val="auto"/>
+          <w:sz w:val="24"/>
+          <w:szCs w:val="24"/>
+        </w:rPr>
+      </w:pPr>
+    </w:p>
+    <w:p>
+      <w:pPr>
+        <w:jc w:val="both"/>
+        <w:rPr>
+          <w:rFonts w:ascii="Times New Roman" w:hAnsi="Times New Roman" w:cs="Times New Roman"/>
+          <w:color w:val="auto"/>
+          <w:sz w:val="24"/>
+          <w:szCs w:val="24"/>
+        </w:rPr>
+      </w:pPr>
+    </w:p>
+    <w:p>
+      <w:pPr>
+        <w:jc w:val="both"/>
+        <w:rPr>
+          <w:rFonts w:ascii="Times New Roman" w:hAnsi="Times New Roman" w:cs="Times New Roman"/>
+          <w:color w:val="auto"/>
+          <w:sz w:val="24"/>
+          <w:szCs w:val="24"/>
+        </w:rPr>
+      </w:pPr>
+    </w:p>
+    <w:p>
+      <w:pPr>
+        <w:jc w:val="both"/>
+        <w:rPr>
+          <w:rFonts w:ascii="Times New Roman" w:hAnsi="Times New Roman" w:cs="Times New Roman"/>
+          <w:color w:val="auto"/>
+          <w:sz w:val="24"/>
+          <w:szCs w:val="24"/>
+        </w:rPr>
+      </w:pPr>
+    </w:p>
+    <w:p>
+      <w:pPr>
+        <w:jc w:val="both"/>
+        <w:rPr>
+          <w:rFonts w:ascii="Times New Roman" w:hAnsi="Times New Roman" w:cs="Times New Roman"/>
+          <w:color w:val="auto"/>
+          <w:sz w:val="24"/>
+          <w:szCs w:val="24"/>
+        </w:rPr>
+      </w:pPr>
+    </w:p>
+    <w:p>
+      <w:pPr>
+        <w:jc w:val="both"/>
+        <w:rPr>
+          <w:rFonts w:ascii="Times New Roman" w:hAnsi="Times New Roman" w:cs="Times New Roman"/>
+          <w:color w:val="auto"/>
+          <w:sz w:val="24"/>
+          <w:szCs w:val="24"/>
+        </w:rPr>
+      </w:pPr>
+    </w:p>
+    <w:p>
+      <w:pPr>
+        <w:jc w:val="both"/>
+        <w:rPr>
+          <w:rFonts w:ascii="Times New Roman" w:hAnsi="Times New Roman" w:cs="Times New Roman"/>
+          <w:color w:val="auto"/>
+          <w:sz w:val="24"/>
+          <w:szCs w:val="24"/>
+        </w:rPr>
+      </w:pPr>
+    </w:p>
+    <w:p>
+      <w:pPr>
+        <w:jc w:val="both"/>
+        <w:rPr>
+          <w:rFonts w:ascii="Times New Roman" w:hAnsi="Times New Roman" w:cs="Times New Roman"/>
+          <w:color w:val="auto"/>
+          <w:sz w:val="24"/>
+          <w:szCs w:val="24"/>
+        </w:rPr>
+      </w:pPr>
+    </w:p>
+    <w:p>
+      <w:pPr>
+        <w:jc w:val="both"/>
+        <w:rPr>
+          <w:rFonts w:ascii="Times New Roman" w:hAnsi="Times New Roman" w:cs="Times New Roman"/>
+          <w:color w:val="auto"/>
+          <w:sz w:val="24"/>
+          <w:szCs w:val="24"/>
+        </w:rPr>
+      </w:pPr>
+    </w:p>
+    <w:p>
+      <w:pPr>
+        <w:jc w:val="both"/>
+        <w:rPr>
+          <w:rFonts w:ascii="Times New Roman" w:hAnsi="Times New Roman" w:cs="Times New Roman"/>
+          <w:color w:val="auto"/>
+          <w:sz w:val="24"/>
+          <w:szCs w:val="24"/>
+        </w:rPr>
+      </w:pPr>
+    </w:p>
+    <w:p>
+      <w:pPr>
+        <w:jc w:val="both"/>
+        <w:rPr>
+          <w:rFonts w:ascii="Times New Roman" w:hAnsi="Times New Roman" w:cs="Times New Roman"/>
+          <w:color w:val="auto"/>
+          <w:sz w:val="24"/>
+          <w:szCs w:val="24"/>
+        </w:rPr>
+      </w:pPr>
+    </w:p>
+    <w:p>
+      <w:pPr>
+        <w:jc w:val="both"/>
+        <w:rPr>
+          <w:rFonts w:ascii="Times New Roman" w:hAnsi="Times New Roman" w:cs="Times New Roman"/>
+          <w:color w:val="auto"/>
+          <w:sz w:val="24"/>
+          <w:szCs w:val="24"/>
+        </w:rPr>
+      </w:pPr>
+    </w:p>
+    <w:p>
+      <w:pPr>
+        <w:jc w:val="both"/>
+        <w:rPr>
+          <w:rFonts w:ascii="Times New Roman" w:hAnsi="Times New Roman" w:cs="Times New Roman"/>
+          <w:color w:val="auto"/>
+          <w:sz w:val="24"/>
+          <w:szCs w:val="24"/>
+        </w:rPr>
+      </w:pPr>
+    </w:p>
+    <w:p>
+      <w:pPr>
+        <w:jc w:val="both"/>
+        <w:rPr>
+          <w:rFonts w:ascii="Times New Roman" w:hAnsi="Times New Roman" w:cs="Times New Roman"/>
+          <w:color w:val="auto"/>
+          <w:sz w:val="24"/>
+          <w:szCs w:val="24"/>
+        </w:rPr>
+      </w:pPr>
+    </w:p>
+    <w:p>
+      <w:pPr>
+        <w:jc w:val="both"/>
+        <w:rPr>
+          <w:rFonts w:ascii="Times New Roman" w:hAnsi="Times New Roman" w:cs="Times New Roman"/>
+          <w:color w:val="auto"/>
+          <w:sz w:val="24"/>
+          <w:szCs w:val="24"/>
+        </w:rPr>
+      </w:pPr>
+    </w:p>
+    <w:p>
+      <w:pPr>
+        <w:jc w:val="both"/>
+        <w:rPr>
+          <w:rFonts w:ascii="Times New Roman" w:hAnsi="Times New Roman" w:cs="Times New Roman"/>
+          <w:color w:val="auto"/>
+          <w:sz w:val="24"/>
+          <w:szCs w:val="24"/>
+        </w:rPr>
+      </w:pPr>
+    </w:p>
+    <w:p>
+      <w:pPr>
+        <w:jc w:val="both"/>
+        <w:rPr>
+          <w:rFonts w:ascii="Times New Roman" w:hAnsi="Times New Roman" w:cs="Times New Roman"/>
+          <w:color w:val="auto"/>
+          <w:sz w:val="24"/>
+          <w:szCs w:val="24"/>
+        </w:rPr>
+      </w:pPr>
+    </w:p>
+    <w:p>
+      <w:pPr>
+        <w:jc w:val="both"/>
+        <w:rPr>
+          <w:rFonts w:ascii="Times New Roman" w:hAnsi="Times New Roman" w:cs="Times New Roman"/>
+          <w:color w:val="auto"/>
+          <w:sz w:val="24"/>
+          <w:szCs w:val="24"/>
+        </w:rPr>
+      </w:pPr>
+    </w:p>
+    <w:p>
+      <w:pPr>
+        <w:jc w:val="both"/>
+        <w:rPr>
+          <w:rFonts w:ascii="Times New Roman" w:hAnsi="Times New Roman" w:cs="Times New Roman"/>
+          <w:color w:val="auto"/>
+          <w:sz w:val="24"/>
+          <w:szCs w:val="24"/>
+        </w:rPr>
+      </w:pPr>
+    </w:p>
+    <w:p>
+      <w:pPr>
+        <w:jc w:val="both"/>
+        <w:rPr>
+          <w:rFonts w:ascii="Times New Roman" w:hAnsi="Times New Roman" w:cs="Times New Roman"/>
+          <w:color w:val="auto"/>
+          <w:sz w:val="24"/>
+          <w:szCs w:val="24"/>
+        </w:rPr>
+      </w:pPr>
+    </w:p>
+    <w:p>
+      <w:pPr>
+        <w:jc w:val="both"/>
+        <w:rPr>
+          <w:rFonts w:ascii="Times New Roman" w:hAnsi="Times New Roman" w:cs="Times New Roman"/>
+          <w:color w:val="auto"/>
+          <w:sz w:val="24"/>
+          <w:szCs w:val="24"/>
+        </w:rPr>
+      </w:pPr>
+      <w:bookmarkStart w:id="48" w:name="_GoBack"/>
+      <w:bookmarkEnd w:id="48"/>
+    </w:p>
+    <w:p>
+      <w:pPr>
+        <w:jc w:val="both"/>
+        <w:rPr>
+          <w:rFonts w:ascii="Times New Roman" w:hAnsi="Times New Roman" w:cs="Times New Roman"/>
+          <w:color w:val="auto"/>
+          <w:sz w:val="24"/>
+          <w:szCs w:val="24"/>
+        </w:rPr>
+      </w:pPr>
+    </w:p>
+    <w:p>
+      <w:pPr>
+        <w:jc w:val="both"/>
+        <w:rPr>
+          <w:rFonts w:ascii="Times New Roman" w:hAnsi="Times New Roman" w:cs="Times New Roman"/>
+          <w:color w:val="auto"/>
+          <w:sz w:val="24"/>
+          <w:szCs w:val="24"/>
+        </w:rPr>
+      </w:pPr>
+    </w:p>
+    <w:p>
+      <w:pPr>
+        <w:jc w:val="both"/>
+        <w:rPr>
+          <w:rFonts w:ascii="Times New Roman" w:hAnsi="Times New Roman" w:cs="Times New Roman"/>
+          <w:color w:val="auto"/>
+          <w:sz w:val="24"/>
+          <w:szCs w:val="24"/>
+        </w:rPr>
+      </w:pPr>
+    </w:p>
+    <w:p>
+      <w:pPr>
         <w:pBdr>
           <w:bottom w:val="single" w:sz="4" w:space="1" w:color="auto"/>
         </w:pBdr>
@@ -15923,12 +15729,10 @@
         <w:tab/>
         <w:t xml:space="preserve"> Signature</w:t>
       </w:r>
-      <w:bookmarkStart w:id="48" w:name="_GoBack"/>
-      <w:bookmarkEnd w:id="48"/>
     </w:p>
     <w:sectPr>
-      <w:headerReference w:type="default" r:id="rId25"/>
-      <w:footerReference w:type="default" r:id="rId26"/>
+      <w:headerReference w:type="default" r:id="rId23"/>
+      <w:footerReference w:type="default" r:id="rId24"/>
       <w:pgSz w:w="12240" w:h="15840"/>
       <w:pgMar w:top="1440" w:right="1440" w:bottom="1440" w:left="990" w:header="0" w:footer="720" w:gutter="0"/>
       <w:cols w:space="720"/>
@@ -16011,7 +15815,7 @@
       <w:rPr>
         <w:noProof/>
       </w:rPr>
-      <w:t>26</w:t>
+      <w:t>27</w:t>
     </w:r>
     <w:r>
       <w:fldChar w:fldCharType="end"/>
@@ -16118,7 +15922,7 @@
         <wp:inline distT="0" distB="0" distL="0" distR="0" wp14:anchorId="07C1CC0C" wp14:editId="30BD96F7">
           <wp:extent cx="656326" cy="321230"/>
           <wp:effectExtent l="0" t="0" r="0" b="0"/>
-          <wp:docPr id="14" name="image03.jpg"/>
+          <wp:docPr id="16" name="image03.jpg"/>
           <wp:cNvGraphicFramePr/>
           <a:graphic xmlns:a="http://schemas.openxmlformats.org/drawingml/2006/main">
             <a:graphicData uri="http://schemas.openxmlformats.org/drawingml/2006/picture">
@@ -22099,6 +21903,7 @@
   </w:style>
   <w:style w:type="paragraph" w:styleId="NoSpacing">
     <w:name w:val="No Spacing"/>
+    <w:link w:val="NoSpacingChar"/>
     <w:uiPriority w:val="1"/>
     <w:qFormat/>
     <w:rsid w:val="00A62A68"/>
@@ -22603,6 +22408,17 @@
       <w:szCs w:val="18"/>
     </w:rPr>
   </w:style>
+  <w:style w:type="character" w:customStyle="1" w:styleId="NoSpacingChar">
+    <w:name w:val="No Spacing Char"/>
+    <w:basedOn w:val="DefaultParagraphFont"/>
+    <w:link w:val="NoSpacing"/>
+    <w:uiPriority w:val="1"/>
+    <w:rsid w:val="00C96B14"/>
+    <w:rPr>
+      <w:rFonts w:ascii="Calibri" w:eastAsia="Calibri" w:hAnsi="Calibri" w:cs="Calibri"/>
+      <w:color w:val="000000"/>
+    </w:rPr>
+  </w:style>
 </w:styles>
 </file>
 
@@ -22872,7 +22688,7 @@
 </file>
 
 <file path=customXml/itemProps1.xml><?xml version="1.0" encoding="utf-8"?>
-<ds:datastoreItem xmlns:ds="http://schemas.openxmlformats.org/officeDocument/2006/customXml" ds:itemID="{328DE7B5-930A-4AB3-88B0-BB0459717BD0}">
+<ds:datastoreItem xmlns:ds="http://schemas.openxmlformats.org/officeDocument/2006/customXml" ds:itemID="{D25AE7C4-BEBA-403F-9D4E-764EBBA469FA}">
   <ds:schemaRefs>
     <ds:schemaRef ds:uri="http://schemas.openxmlformats.org/officeDocument/2006/bibliography"/>
   </ds:schemaRefs>

</xml_diff>

<commit_message>
add text in cover page
</commit_message>
<xml_diff>
--- a/CRS-Documents/HR/CRS/Samuda-CRS-HR-V-0.1.docx
+++ b/CRS-Documents/HR/CRS/Samuda-CRS-HR-V-0.1.docx
@@ -17,14 +17,415 @@
         <w:rPr>
           <w:noProof/>
         </w:rPr>
+        <mc:AlternateContent>
+          <mc:Choice Requires="wps">
+            <w:drawing>
+              <wp:anchor distT="45720" distB="45720" distL="114300" distR="114300" simplePos="0" relativeHeight="251660288" behindDoc="0" locked="0" layoutInCell="1" allowOverlap="1" wp14:anchorId="6D1E5945" wp14:editId="405395A4">
+                <wp:simplePos x="0" y="0"/>
+                <wp:positionH relativeFrom="column">
+                  <wp:posOffset>476250</wp:posOffset>
+                </wp:positionH>
+                <wp:positionV relativeFrom="paragraph">
+                  <wp:posOffset>875665</wp:posOffset>
+                </wp:positionV>
+                <wp:extent cx="5953125" cy="2524125"/>
+                <wp:effectExtent l="0" t="0" r="0" b="0"/>
+                <wp:wrapSquare wrapText="bothSides"/>
+                <wp:docPr id="217" name="Text Box 2"/>
+                <wp:cNvGraphicFramePr>
+                  <a:graphicFrameLocks xmlns:a="http://schemas.openxmlformats.org/drawingml/2006/main"/>
+                </wp:cNvGraphicFramePr>
+                <a:graphic xmlns:a="http://schemas.openxmlformats.org/drawingml/2006/main">
+                  <a:graphicData uri="http://schemas.microsoft.com/office/word/2010/wordprocessingShape">
+                    <wps:wsp>
+                      <wps:cNvSpPr txBox="1">
+                        <a:spLocks noChangeArrowheads="1"/>
+                      </wps:cNvSpPr>
+                      <wps:spPr bwMode="auto">
+                        <a:xfrm>
+                          <a:off x="0" y="0"/>
+                          <a:ext cx="5953125" cy="2524125"/>
+                        </a:xfrm>
+                        <a:prstGeom prst="rect">
+                          <a:avLst/>
+                        </a:prstGeom>
+                        <a:noFill/>
+                        <a:ln w="9525">
+                          <a:noFill/>
+                          <a:miter lim="800000"/>
+                          <a:headEnd/>
+                          <a:tailEnd/>
+                        </a:ln>
+                      </wps:spPr>
+                      <wps:txbx>
+                        <w:txbxContent>
+                          <w:p>
+                            <w:pPr>
+                              <w:pStyle w:val="NoSpacing"/>
+                              <w:rPr>
+                                <w:b/>
+                                <w:color w:val="FFFFFF" w:themeColor="background1"/>
+                                <w:sz w:val="40"/>
+                                <w:szCs w:val="40"/>
+                              </w:rPr>
+                            </w:pPr>
+                            <w:r>
+                              <w:rPr>
+                                <w:color w:val="FFFFFF" w:themeColor="background1"/>
+                              </w:rPr>
+                              <w:t xml:space="preserve">                   </w:t>
+                            </w:r>
+                            <w:r>
+                              <w:rPr>
+                                <w:b/>
+                                <w:color w:val="FFFFFF" w:themeColor="background1"/>
+                                <w:sz w:val="40"/>
+                                <w:szCs w:val="40"/>
+                              </w:rPr>
+                              <w:t>Customer Requirement Specifications (CRS)</w:t>
+                            </w:r>
+                          </w:p>
+                          <w:p>
+                            <w:pPr>
+                              <w:rPr>
+                                <w:b/>
+                                <w:i/>
+                                <w:color w:val="5B9BD5" w:themeColor="accent1"/>
+                                <w:sz w:val="40"/>
+                                <w:szCs w:val="40"/>
+                              </w:rPr>
+                            </w:pPr>
+                            <w:r>
+                              <w:rPr>
+                                <w:b/>
+                                <w:i/>
+                                <w:color w:val="5B9BD5" w:themeColor="accent1"/>
+                                <w:sz w:val="40"/>
+                                <w:szCs w:val="40"/>
+                              </w:rPr>
+                              <w:t xml:space="preserve">                        </w:t>
+                            </w:r>
+                          </w:p>
+                          <w:p>
+                            <w:pPr>
+                              <w:rPr>
+                                <w:b/>
+                                <w:i/>
+                                <w:color w:val="5B9BD5" w:themeColor="accent1"/>
+                                <w:sz w:val="40"/>
+                                <w:szCs w:val="40"/>
+                              </w:rPr>
+                            </w:pPr>
+                          </w:p>
+                          <w:p>
+                            <w:pPr>
+                              <w:rPr>
+                                <w:b/>
+                                <w:i/>
+                                <w:color w:val="auto"/>
+                                <w:sz w:val="32"/>
+                                <w:szCs w:val="32"/>
+                              </w:rPr>
+                            </w:pPr>
+                            <w:r>
+                              <w:rPr>
+                                <w:b/>
+                                <w:i/>
+                                <w:color w:val="auto"/>
+                                <w:sz w:val="32"/>
+                                <w:szCs w:val="32"/>
+                              </w:rPr>
+                              <w:t xml:space="preserve">                                   Human Resource</w:t>
+                            </w:r>
+                            <w:r>
+                              <w:rPr>
+                                <w:b/>
+                                <w:i/>
+                                <w:color w:val="auto"/>
+                                <w:sz w:val="40"/>
+                                <w:szCs w:val="40"/>
+                              </w:rPr>
+                              <w:t xml:space="preserve"> </w:t>
+                            </w:r>
+                            <w:r>
+                              <w:rPr>
+                                <w:b/>
+                                <w:i/>
+                                <w:color w:val="5B9BD5" w:themeColor="accent1"/>
+                                <w:sz w:val="40"/>
+                                <w:szCs w:val="40"/>
+                              </w:rPr>
+                              <w:t>(</w:t>
+                            </w:r>
+                            <w:r>
+                              <w:rPr>
+                                <w:b/>
+                                <w:i/>
+                                <w:color w:val="auto"/>
+                                <w:sz w:val="32"/>
+                                <w:szCs w:val="32"/>
+                              </w:rPr>
+                              <w:t>HR) Module</w:t>
+                            </w:r>
+                          </w:p>
+                          <w:p>
+                            <w:pPr>
+                              <w:rPr>
+                                <w:b/>
+                                <w:i/>
+                                <w:color w:val="auto"/>
+                                <w:sz w:val="32"/>
+                                <w:szCs w:val="32"/>
+                              </w:rPr>
+                            </w:pPr>
+                            <w:r>
+                              <w:rPr>
+                                <w:b/>
+                                <w:i/>
+                                <w:color w:val="auto"/>
+                                <w:sz w:val="32"/>
+                                <w:szCs w:val="32"/>
+                              </w:rPr>
+                              <w:t xml:space="preserve">                                                         For</w:t>
+                            </w:r>
+                          </w:p>
+                          <w:p>
+                            <w:pPr>
+                              <w:rPr>
+                                <w:b/>
+                                <w:i/>
+                                <w:sz w:val="32"/>
+                                <w:szCs w:val="32"/>
+                              </w:rPr>
+                            </w:pPr>
+                            <w:r>
+                              <w:rPr>
+                                <w:b/>
+                                <w:i/>
+                                <w:color w:val="5B9BD5" w:themeColor="accent1"/>
+                                <w:sz w:val="32"/>
+                                <w:szCs w:val="32"/>
+                              </w:rPr>
+                              <w:t xml:space="preserve">                          </w:t>
+                            </w:r>
+                            <w:r>
+                              <w:rPr>
+                                <w:b/>
+                                <w:i/>
+                                <w:sz w:val="32"/>
+                                <w:szCs w:val="32"/>
+                              </w:rPr>
+                              <w:t>ERP Solution for Samuda Chemicals Ltd.</w:t>
+                            </w:r>
+                          </w:p>
+                          <w:p/>
+                        </w:txbxContent>
+                      </wps:txbx>
+                      <wps:bodyPr rot="0" vert="horz" wrap="square" lIns="91440" tIns="45720" rIns="91440" bIns="45720" anchor="t" anchorCtr="0">
+                        <a:noAutofit/>
+                      </wps:bodyPr>
+                    </wps:wsp>
+                  </a:graphicData>
+                </a:graphic>
+                <wp14:sizeRelH relativeFrom="margin">
+                  <wp14:pctWidth>0</wp14:pctWidth>
+                </wp14:sizeRelH>
+                <wp14:sizeRelV relativeFrom="margin">
+                  <wp14:pctHeight>0</wp14:pctHeight>
+                </wp14:sizeRelV>
+              </wp:anchor>
+            </w:drawing>
+          </mc:Choice>
+          <mc:Fallback>
+            <w:pict>
+              <v:shapetype w14:anchorId="6D1E5945" id="_x0000_t202" coordsize="21600,21600" o:spt="202" path="m,l,21600r21600,l21600,xe">
+                <v:stroke joinstyle="miter"/>
+                <v:path gradientshapeok="t" o:connecttype="rect"/>
+              </v:shapetype>
+              <v:shape id="Text Box 2" o:spid="_x0000_s1026" type="#_x0000_t202" style="position:absolute;margin-left:37.5pt;margin-top:68.95pt;width:468.75pt;height:198.75pt;z-index:251660288;visibility:visible;mso-wrap-style:square;mso-width-percent:0;mso-height-percent:0;mso-wrap-distance-left:9pt;mso-wrap-distance-top:3.6pt;mso-wrap-distance-right:9pt;mso-wrap-distance-bottom:3.6pt;mso-position-horizontal:absolute;mso-position-horizontal-relative:text;mso-position-vertical:absolute;mso-position-vertical-relative:text;mso-width-percent:0;mso-height-percent:0;mso-width-relative:margin;mso-height-relative:margin;v-text-anchor:top" o:gfxdata="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" filled="f" stroked="f">
+                <v:textbox>
+                  <w:txbxContent>
+                    <w:p>
+                      <w:pPr>
+                        <w:pStyle w:val="NoSpacing"/>
+                        <w:rPr>
+                          <w:b/>
+                          <w:color w:val="FFFFFF" w:themeColor="background1"/>
+                          <w:sz w:val="40"/>
+                          <w:szCs w:val="40"/>
+                        </w:rPr>
+                      </w:pPr>
+                      <w:r>
+                        <w:rPr>
+                          <w:color w:val="FFFFFF" w:themeColor="background1"/>
+                        </w:rPr>
+                        <w:t xml:space="preserve">                   </w:t>
+                      </w:r>
+                      <w:r>
+                        <w:rPr>
+                          <w:b/>
+                          <w:color w:val="FFFFFF" w:themeColor="background1"/>
+                          <w:sz w:val="40"/>
+                          <w:szCs w:val="40"/>
+                        </w:rPr>
+                        <w:t>Customer Requirement Specifications (CRS)</w:t>
+                      </w:r>
+                    </w:p>
+                    <w:p>
+                      <w:pPr>
+                        <w:rPr>
+                          <w:b/>
+                          <w:i/>
+                          <w:color w:val="5B9BD5" w:themeColor="accent1"/>
+                          <w:sz w:val="40"/>
+                          <w:szCs w:val="40"/>
+                        </w:rPr>
+                      </w:pPr>
+                      <w:r>
+                        <w:rPr>
+                          <w:b/>
+                          <w:i/>
+                          <w:color w:val="5B9BD5" w:themeColor="accent1"/>
+                          <w:sz w:val="40"/>
+                          <w:szCs w:val="40"/>
+                        </w:rPr>
+                        <w:t xml:space="preserve">                        </w:t>
+                      </w:r>
+                    </w:p>
+                    <w:p>
+                      <w:pPr>
+                        <w:rPr>
+                          <w:b/>
+                          <w:i/>
+                          <w:color w:val="5B9BD5" w:themeColor="accent1"/>
+                          <w:sz w:val="40"/>
+                          <w:szCs w:val="40"/>
+                        </w:rPr>
+                      </w:pPr>
+                    </w:p>
+                    <w:p>
+                      <w:pPr>
+                        <w:rPr>
+                          <w:b/>
+                          <w:i/>
+                          <w:color w:val="auto"/>
+                          <w:sz w:val="32"/>
+                          <w:szCs w:val="32"/>
+                        </w:rPr>
+                      </w:pPr>
+                      <w:r>
+                        <w:rPr>
+                          <w:b/>
+                          <w:i/>
+                          <w:color w:val="auto"/>
+                          <w:sz w:val="32"/>
+                          <w:szCs w:val="32"/>
+                        </w:rPr>
+                        <w:t xml:space="preserve">                                   Human Resource</w:t>
+                      </w:r>
+                      <w:r>
+                        <w:rPr>
+                          <w:b/>
+                          <w:i/>
+                          <w:color w:val="auto"/>
+                          <w:sz w:val="40"/>
+                          <w:szCs w:val="40"/>
+                        </w:rPr>
+                        <w:t xml:space="preserve"> </w:t>
+                      </w:r>
+                      <w:r>
+                        <w:rPr>
+                          <w:b/>
+                          <w:i/>
+                          <w:color w:val="5B9BD5" w:themeColor="accent1"/>
+                          <w:sz w:val="40"/>
+                          <w:szCs w:val="40"/>
+                        </w:rPr>
+                        <w:t>(</w:t>
+                      </w:r>
+                      <w:r>
+                        <w:rPr>
+                          <w:b/>
+                          <w:i/>
+                          <w:color w:val="auto"/>
+                          <w:sz w:val="32"/>
+                          <w:szCs w:val="32"/>
+                        </w:rPr>
+                        <w:t>HR) Module</w:t>
+                      </w:r>
+                    </w:p>
+                    <w:p>
+                      <w:pPr>
+                        <w:rPr>
+                          <w:b/>
+                          <w:i/>
+                          <w:color w:val="auto"/>
+                          <w:sz w:val="32"/>
+                          <w:szCs w:val="32"/>
+                        </w:rPr>
+                      </w:pPr>
+                      <w:r>
+                        <w:rPr>
+                          <w:b/>
+                          <w:i/>
+                          <w:color w:val="auto"/>
+                          <w:sz w:val="32"/>
+                          <w:szCs w:val="32"/>
+                        </w:rPr>
+                        <w:t xml:space="preserve">                                                         For</w:t>
+                      </w:r>
+                    </w:p>
+                    <w:p>
+                      <w:pPr>
+                        <w:rPr>
+                          <w:b/>
+                          <w:i/>
+                          <w:sz w:val="32"/>
+                          <w:szCs w:val="32"/>
+                        </w:rPr>
+                      </w:pPr>
+                      <w:r>
+                        <w:rPr>
+                          <w:b/>
+                          <w:i/>
+                          <w:color w:val="5B9BD5" w:themeColor="accent1"/>
+                          <w:sz w:val="32"/>
+                          <w:szCs w:val="32"/>
+                        </w:rPr>
+                        <w:t xml:space="preserve">                          </w:t>
+                      </w:r>
+                      <w:r>
+                        <w:rPr>
+                          <w:b/>
+                          <w:i/>
+                          <w:sz w:val="32"/>
+                          <w:szCs w:val="32"/>
+                        </w:rPr>
+                        <w:t>ERP Solution for Samuda Chemicals Ltd.</w:t>
+                      </w:r>
+                    </w:p>
+                    <w:p/>
+                  </w:txbxContent>
+                </v:textbox>
+                <w10:wrap type="square"/>
+              </v:shape>
+            </w:pict>
+          </mc:Fallback>
+        </mc:AlternateContent>
+      </w:r>
+      <w:bookmarkStart w:id="0" w:name="_GoBack"/>
+      <w:r>
+        <w:rPr>
+          <w:noProof/>
+        </w:rPr>
         <w:drawing>
-          <wp:anchor distT="0" distB="0" distL="114300" distR="114300" simplePos="0" relativeHeight="251658240" behindDoc="1" locked="0" layoutInCell="1" allowOverlap="1" wp14:editId="5BD3726E">
+          <wp:anchor distT="0" distB="0" distL="114300" distR="114300" simplePos="0" relativeHeight="251658240" behindDoc="1" locked="0" layoutInCell="1" allowOverlap="1" wp14:anchorId="24F97A97" wp14:editId="11E0A9A2">
             <wp:simplePos x="0" y="0"/>
             <wp:positionH relativeFrom="page">
               <wp:align>right</wp:align>
             </wp:positionH>
             <wp:positionV relativeFrom="page">
-              <wp:posOffset>-447675</wp:posOffset>
+              <wp:posOffset>-419100</wp:posOffset>
             </wp:positionV>
             <wp:extent cx="7915275" cy="10504805"/>
             <wp:effectExtent l="0" t="0" r="9525" b="0"/>
@@ -80,6 +481,7 @@
           </wp:anchor>
         </w:drawing>
       </w:r>
+      <w:bookmarkEnd w:id="0"/>
       <w:r>
         <w:tab/>
         <w:t xml:space="preserve">   </w:t>
@@ -100,14 +502,14 @@
         </w:numPr>
         <w:ind w:left="360" w:hanging="180"/>
       </w:pPr>
-      <w:bookmarkStart w:id="0" w:name="_Toc314731207"/>
-      <w:bookmarkStart w:id="1" w:name="_Toc473225490"/>
+      <w:bookmarkStart w:id="1" w:name="_Toc314731207"/>
+      <w:bookmarkStart w:id="2" w:name="_Toc473225490"/>
       <w:r>
         <w:lastRenderedPageBreak/>
         <w:t>Document Information</w:t>
       </w:r>
-      <w:bookmarkEnd w:id="0"/>
       <w:bookmarkEnd w:id="1"/>
+      <w:bookmarkEnd w:id="2"/>
       <w:r>
         <w:t xml:space="preserve"> </w:t>
       </w:r>
@@ -173,7 +575,21 @@
               <w:rPr>
                 <w:rFonts w:ascii="AvantGarde" w:hAnsi="AvantGarde" w:cs="Arial"/>
               </w:rPr>
-              <w:t>HR Module of Samuda Chemical</w:t>
+              <w:t xml:space="preserve">HR Module of </w:t>
+            </w:r>
+            <w:proofErr w:type="spellStart"/>
+            <w:r>
+              <w:rPr>
+                <w:rFonts w:ascii="AvantGarde" w:hAnsi="AvantGarde" w:cs="Arial"/>
+              </w:rPr>
+              <w:t>Samuda</w:t>
+            </w:r>
+            <w:proofErr w:type="spellEnd"/>
+            <w:r>
+              <w:rPr>
+                <w:rFonts w:ascii="AvantGarde" w:hAnsi="AvantGarde" w:cs="Arial"/>
+              </w:rPr>
+              <w:t xml:space="preserve"> Chemical</w:t>
             </w:r>
             <w:r>
               <w:rPr>
@@ -391,7 +807,21 @@
               <w:rPr>
                 <w:rFonts w:ascii="AvantGarde" w:hAnsi="AvantGarde" w:cs="Arial"/>
               </w:rPr>
-              <w:t>Md. Mahfuzur Rahman</w:t>
+              <w:t xml:space="preserve">Md. </w:t>
+            </w:r>
+            <w:proofErr w:type="spellStart"/>
+            <w:r>
+              <w:rPr>
+                <w:rFonts w:ascii="AvantGarde" w:hAnsi="AvantGarde" w:cs="Arial"/>
+              </w:rPr>
+              <w:t>Mahfuzur</w:t>
+            </w:r>
+            <w:proofErr w:type="spellEnd"/>
+            <w:r>
+              <w:rPr>
+                <w:rFonts w:ascii="AvantGarde" w:hAnsi="AvantGarde" w:cs="Arial"/>
+              </w:rPr>
+              <w:t xml:space="preserve"> Rahman</w:t>
             </w:r>
           </w:p>
         </w:tc>
@@ -501,12 +931,21 @@
                 <w:sz w:val="20"/>
               </w:rPr>
             </w:pPr>
+            <w:proofErr w:type="spellStart"/>
             <w:r>
               <w:rPr>
                 <w:rFonts w:ascii="AvantGarde" w:hAnsi="AvantGarde" w:cs="Arial"/>
                 <w:sz w:val="20"/>
               </w:rPr>
-              <w:t>Matiar Rahman</w:t>
+              <w:t>Matiar</w:t>
+            </w:r>
+            <w:proofErr w:type="spellEnd"/>
+            <w:r>
+              <w:rPr>
+                <w:rFonts w:ascii="AvantGarde" w:hAnsi="AvantGarde" w:cs="Arial"/>
+                <w:sz w:val="20"/>
+              </w:rPr>
+              <w:t xml:space="preserve"> Rahman</w:t>
             </w:r>
           </w:p>
         </w:tc>
@@ -589,14 +1028,14 @@
         </w:numPr>
         <w:ind w:left="450"/>
       </w:pPr>
-      <w:bookmarkStart w:id="2" w:name="_Toc314731208"/>
-      <w:bookmarkStart w:id="3" w:name="_Toc473225491"/>
+      <w:bookmarkStart w:id="3" w:name="_Toc314731208"/>
+      <w:bookmarkStart w:id="4" w:name="_Toc473225491"/>
       <w:r>
         <w:lastRenderedPageBreak/>
         <w:t>Document History</w:t>
       </w:r>
-      <w:bookmarkEnd w:id="2"/>
       <w:bookmarkEnd w:id="3"/>
+      <w:bookmarkEnd w:id="4"/>
       <w:r>
         <w:t xml:space="preserve"> </w:t>
       </w:r>
@@ -4314,7 +4753,7 @@
           <w:b/>
         </w:rPr>
       </w:pPr>
-      <w:bookmarkStart w:id="4" w:name="_Toc473225492"/>
+      <w:bookmarkStart w:id="5" w:name="_Toc473225492"/>
       <w:r>
         <w:rPr>
           <w:b/>
@@ -4328,7 +4767,7 @@
         </w:rPr>
         <w:t>duction</w:t>
       </w:r>
-      <w:bookmarkEnd w:id="4"/>
+      <w:bookmarkEnd w:id="5"/>
     </w:p>
     <w:p>
       <w:pPr>
@@ -4337,7 +4776,7 @@
           <w:b/>
         </w:rPr>
       </w:pPr>
-      <w:bookmarkStart w:id="5" w:name="_Toc473225493"/>
+      <w:bookmarkStart w:id="6" w:name="_Toc473225493"/>
       <w:r>
         <w:rPr>
           <w:b/>
@@ -4356,7 +4795,7 @@
         </w:rPr>
         <w:t>Purpose of CRS</w:t>
       </w:r>
-      <w:bookmarkEnd w:id="5"/>
+      <w:bookmarkEnd w:id="6"/>
       <w:r>
         <w:rPr>
           <w:b/>
@@ -4466,14 +4905,14 @@
           <w:b/>
         </w:rPr>
       </w:pPr>
-      <w:bookmarkStart w:id="6" w:name="_Toc473225494"/>
+      <w:bookmarkStart w:id="7" w:name="_Toc473225494"/>
       <w:r>
         <w:rPr>
           <w:b/>
         </w:rPr>
         <w:t>HR Module Overview</w:t>
       </w:r>
-      <w:bookmarkEnd w:id="6"/>
+      <w:bookmarkEnd w:id="7"/>
     </w:p>
     <w:p>
       <w:pPr>
@@ -5320,14 +5759,14 @@
           <w:b/>
         </w:rPr>
       </w:pPr>
-      <w:bookmarkStart w:id="7" w:name="_Toc473225495"/>
+      <w:bookmarkStart w:id="8" w:name="_Toc473225495"/>
       <w:r>
         <w:rPr>
           <w:b/>
         </w:rPr>
         <w:t>3. Sub Module and Its feature Description</w:t>
       </w:r>
-      <w:bookmarkEnd w:id="7"/>
+      <w:bookmarkEnd w:id="8"/>
     </w:p>
     <w:p>
       <w:pPr>
@@ -5336,14 +5775,14 @@
           <w:b/>
         </w:rPr>
       </w:pPr>
-      <w:bookmarkStart w:id="8" w:name="_Toc473225496"/>
+      <w:bookmarkStart w:id="9" w:name="_Toc473225496"/>
       <w:r>
         <w:rPr>
           <w:b/>
         </w:rPr>
         <w:t>3.1 Employee Personal Information</w:t>
       </w:r>
-      <w:bookmarkEnd w:id="8"/>
+      <w:bookmarkEnd w:id="9"/>
     </w:p>
     <w:p>
       <w:pPr>
@@ -5447,14 +5886,14 @@
           <w:b/>
         </w:rPr>
       </w:pPr>
-      <w:bookmarkStart w:id="9" w:name="_Toc473225497"/>
+      <w:bookmarkStart w:id="10" w:name="_Toc473225497"/>
       <w:r>
         <w:rPr>
           <w:b/>
         </w:rPr>
         <w:t>3.2 Define Organization Calendar</w:t>
       </w:r>
-      <w:bookmarkEnd w:id="9"/>
+      <w:bookmarkEnd w:id="10"/>
     </w:p>
     <w:p>
       <w:pPr>
@@ -5463,14 +5902,14 @@
           <w:b/>
         </w:rPr>
       </w:pPr>
-      <w:bookmarkStart w:id="10" w:name="_Toc473225498"/>
+      <w:bookmarkStart w:id="11" w:name="_Toc473225498"/>
       <w:r>
         <w:rPr>
           <w:b/>
         </w:rPr>
         <w:t>3.2.1 Module Overview</w:t>
       </w:r>
-      <w:bookmarkEnd w:id="10"/>
+      <w:bookmarkEnd w:id="11"/>
     </w:p>
     <w:p>
       <w:pPr>
@@ -5554,26 +5993,28 @@
           <w:b/>
         </w:rPr>
       </w:pPr>
-      <w:bookmarkStart w:id="11" w:name="_Toc473225499"/>
+      <w:bookmarkStart w:id="12" w:name="_Toc473225499"/>
       <w:r>
         <w:rPr>
           <w:b/>
         </w:rPr>
         <w:t xml:space="preserve">3.2.2 </w:t>
       </w:r>
+      <w:proofErr w:type="gramStart"/>
       <w:r>
         <w:rPr>
           <w:b/>
         </w:rPr>
         <w:t>To</w:t>
       </w:r>
+      <w:proofErr w:type="gramEnd"/>
       <w:r>
         <w:rPr>
           <w:b/>
         </w:rPr>
         <w:t xml:space="preserve"> be System</w:t>
       </w:r>
-      <w:bookmarkEnd w:id="11"/>
+      <w:bookmarkEnd w:id="12"/>
     </w:p>
     <w:p>
       <w:pPr>
@@ -5746,8 +6187,36 @@
           <w:sz w:val="24"/>
           <w:szCs w:val="24"/>
         </w:rPr>
-        <w:t xml:space="preserve"> before or after Eid-ul-Fitr and Eid-ul-Adha</w:t>
-      </w:r>
+        <w:t xml:space="preserve"> before or after </w:t>
+      </w:r>
+      <w:proofErr w:type="spellStart"/>
+      <w:r>
+        <w:rPr>
+          <w:rFonts w:ascii="Times New Roman" w:hAnsi="Times New Roman" w:cs="Times New Roman"/>
+          <w:sz w:val="24"/>
+          <w:szCs w:val="24"/>
+        </w:rPr>
+        <w:t>Eid-ul-Fitr</w:t>
+      </w:r>
+      <w:proofErr w:type="spellEnd"/>
+      <w:r>
+        <w:rPr>
+          <w:rFonts w:ascii="Times New Roman" w:hAnsi="Times New Roman" w:cs="Times New Roman"/>
+          <w:sz w:val="24"/>
+          <w:szCs w:val="24"/>
+        </w:rPr>
+        <w:t xml:space="preserve"> and </w:t>
+      </w:r>
+      <w:proofErr w:type="spellStart"/>
+      <w:r>
+        <w:rPr>
+          <w:rFonts w:ascii="Times New Roman" w:hAnsi="Times New Roman" w:cs="Times New Roman"/>
+          <w:sz w:val="24"/>
+          <w:szCs w:val="24"/>
+        </w:rPr>
+        <w:t>Eid-ul-Adha</w:t>
+      </w:r>
+      <w:proofErr w:type="spellEnd"/>
     </w:p>
     <w:p>
       <w:pPr>
@@ -5846,22 +6315,22 @@
           <w:b/>
         </w:rPr>
       </w:pPr>
-      <w:bookmarkStart w:id="12" w:name="_Toc473225500"/>
+      <w:bookmarkStart w:id="13" w:name="_Toc473225500"/>
       <w:r>
         <w:rPr>
           <w:b/>
         </w:rPr>
         <w:t>3.3 Leave management</w:t>
       </w:r>
-      <w:bookmarkEnd w:id="12"/>
+      <w:bookmarkEnd w:id="13"/>
       <w:r>
         <w:rPr>
           <w:b/>
         </w:rPr>
         <w:t xml:space="preserve"> </w:t>
       </w:r>
-      <w:bookmarkStart w:id="13" w:name="_3znysh7" w:colFirst="0" w:colLast="0"/>
-      <w:bookmarkEnd w:id="13"/>
+      <w:bookmarkStart w:id="14" w:name="_3znysh7" w:colFirst="0" w:colLast="0"/>
+      <w:bookmarkEnd w:id="14"/>
     </w:p>
     <w:p>
       <w:pPr>
@@ -5870,7 +6339,7 @@
           <w:b/>
         </w:rPr>
       </w:pPr>
-      <w:bookmarkStart w:id="14" w:name="_Toc473225501"/>
+      <w:bookmarkStart w:id="15" w:name="_Toc473225501"/>
       <w:r>
         <w:rPr>
           <w:b/>
@@ -5883,7 +6352,7 @@
         </w:rPr>
         <w:t>Module Overview</w:t>
       </w:r>
-      <w:bookmarkEnd w:id="14"/>
+      <w:bookmarkEnd w:id="15"/>
       <w:r>
         <w:rPr>
           <w:b/>
@@ -6105,9 +6574,9 @@
           <w:b/>
         </w:rPr>
       </w:pPr>
-      <w:bookmarkStart w:id="15" w:name="_2et92p0" w:colFirst="0" w:colLast="0"/>
-      <w:bookmarkStart w:id="16" w:name="_Toc473225502"/>
-      <w:bookmarkEnd w:id="15"/>
+      <w:bookmarkStart w:id="16" w:name="_2et92p0" w:colFirst="0" w:colLast="0"/>
+      <w:bookmarkStart w:id="17" w:name="_Toc473225502"/>
+      <w:bookmarkEnd w:id="16"/>
       <w:r>
         <w:rPr>
           <w:b/>
@@ -6115,7 +6584,7 @@
         <w:lastRenderedPageBreak/>
         <w:t>3.3.2 Leave Type Declaration</w:t>
       </w:r>
-      <w:bookmarkEnd w:id="16"/>
+      <w:bookmarkEnd w:id="17"/>
     </w:p>
     <w:p>
       <w:pPr>
@@ -6620,9 +7089,9 @@
           <w:b/>
         </w:rPr>
       </w:pPr>
-      <w:bookmarkStart w:id="17" w:name="_tyjcwt" w:colFirst="0" w:colLast="0"/>
-      <w:bookmarkStart w:id="18" w:name="_Toc473225503"/>
-      <w:bookmarkEnd w:id="17"/>
+      <w:bookmarkStart w:id="18" w:name="_tyjcwt" w:colFirst="0" w:colLast="0"/>
+      <w:bookmarkStart w:id="19" w:name="_Toc473225503"/>
+      <w:bookmarkEnd w:id="18"/>
       <w:r>
         <w:rPr>
           <w:b/>
@@ -6635,7 +7104,7 @@
         </w:rPr>
         <w:t xml:space="preserve"> Declare Leave Year:</w:t>
       </w:r>
-      <w:bookmarkEnd w:id="18"/>
+      <w:bookmarkEnd w:id="19"/>
     </w:p>
     <w:p>
       <w:pPr>
@@ -6779,14 +7248,14 @@
           <w:b/>
         </w:rPr>
       </w:pPr>
-      <w:bookmarkStart w:id="19" w:name="_Toc473225504"/>
+      <w:bookmarkStart w:id="20" w:name="_Toc473225504"/>
       <w:r>
         <w:rPr>
           <w:b/>
         </w:rPr>
         <w:t>3.3.4 Leave Allocation Process</w:t>
       </w:r>
-      <w:bookmarkEnd w:id="19"/>
+      <w:bookmarkEnd w:id="20"/>
       <w:r>
         <w:rPr>
           <w:b/>
@@ -6902,9 +7371,9 @@
           <w:b/>
         </w:rPr>
       </w:pPr>
-      <w:bookmarkStart w:id="20" w:name="_3dy6vkm" w:colFirst="0" w:colLast="0"/>
-      <w:bookmarkStart w:id="21" w:name="_Toc473225505"/>
-      <w:bookmarkEnd w:id="20"/>
+      <w:bookmarkStart w:id="21" w:name="_3dy6vkm" w:colFirst="0" w:colLast="0"/>
+      <w:bookmarkStart w:id="22" w:name="_Toc473225505"/>
+      <w:bookmarkEnd w:id="21"/>
       <w:r>
         <w:rPr>
           <w:b/>
@@ -6929,7 +7398,7 @@
         </w:rPr>
         <w:t>l Process</w:t>
       </w:r>
-      <w:bookmarkEnd w:id="21"/>
+      <w:bookmarkEnd w:id="22"/>
     </w:p>
     <w:p>
       <w:pPr>
@@ -7153,7 +7622,7 @@
           <w:b/>
         </w:rPr>
       </w:pPr>
-      <w:bookmarkStart w:id="22" w:name="_Toc473225506"/>
+      <w:bookmarkStart w:id="23" w:name="_Toc473225506"/>
       <w:r>
         <w:rPr>
           <w:b/>
@@ -7172,7 +7641,7 @@
         </w:rPr>
         <w:t>Leave Carry Forward</w:t>
       </w:r>
-      <w:bookmarkEnd w:id="22"/>
+      <w:bookmarkEnd w:id="23"/>
     </w:p>
     <w:p>
       <w:pPr>
@@ -7307,7 +7776,7 @@
           <v:shape id="_x0000_i1025" type="#_x0000_t75" style="width:349.5pt;height:376.5pt" o:ole="">
             <v:imagedata r:id="rId13" o:title=""/>
           </v:shape>
-          <o:OLEObject Type="Embed" ProgID="Visio.Drawing.11" ShapeID="_x0000_i1025" DrawAspect="Content" ObjectID="_1546967480" r:id="rId14"/>
+          <o:OLEObject Type="Embed" ProgID="Visio.Drawing.11" ShapeID="_x0000_i1025" DrawAspect="Content" ObjectID="_1547195626" r:id="rId14"/>
         </w:object>
       </w:r>
     </w:p>
@@ -7373,15 +7842,15 @@
           <w:b/>
         </w:rPr>
       </w:pPr>
-      <w:bookmarkStart w:id="23" w:name="_4d34og8" w:colFirst="0" w:colLast="0"/>
-      <w:bookmarkEnd w:id="23"/>
+      <w:bookmarkStart w:id="24" w:name="_4d34og8" w:colFirst="0" w:colLast="0"/>
+      <w:bookmarkEnd w:id="24"/>
       <w:r>
         <w:rPr>
           <w:b/>
         </w:rPr>
         <w:t xml:space="preserve"> </w:t>
       </w:r>
-      <w:bookmarkStart w:id="24" w:name="_Toc473225507"/>
+      <w:bookmarkStart w:id="25" w:name="_Toc473225507"/>
       <w:r>
         <w:rPr>
           <w:b/>
@@ -7400,7 +7869,7 @@
         </w:rPr>
         <w:t>Leave Encashment Process</w:t>
       </w:r>
-      <w:bookmarkEnd w:id="24"/>
+      <w:bookmarkEnd w:id="25"/>
     </w:p>
     <w:p>
       <w:pPr>
@@ -7418,7 +7887,25 @@
           <w:sz w:val="24"/>
           <w:szCs w:val="24"/>
         </w:rPr>
-        <w:t xml:space="preserve">In case an employee does not avail earned leaves which were allowed to him, he may also encash these leaves and earns salary for the number of days which were allowed to be taken as leave but were not availed as leave. The policy of leave encashment depends on the employer for whom you are working and different employers have different policies for leave encashment. </w:t>
+        <w:t xml:space="preserve">In case an employee does not avail earned leaves which were allowed to him, he may also </w:t>
+      </w:r>
+      <w:proofErr w:type="spellStart"/>
+      <w:r>
+        <w:rPr>
+          <w:rFonts w:ascii="Times New Roman" w:hAnsi="Times New Roman" w:cs="Times New Roman"/>
+          <w:sz w:val="24"/>
+          <w:szCs w:val="24"/>
+        </w:rPr>
+        <w:t>encash</w:t>
+      </w:r>
+      <w:proofErr w:type="spellEnd"/>
+      <w:r>
+        <w:rPr>
+          <w:rFonts w:ascii="Times New Roman" w:hAnsi="Times New Roman" w:cs="Times New Roman"/>
+          <w:sz w:val="24"/>
+          <w:szCs w:val="24"/>
+        </w:rPr>
+        <w:t xml:space="preserve"> these leaves and earns salary for the number of days which were allowed to be taken as leave but were not availed as leave. The policy of leave encashment depends on the employer for whom you are working and different employers have different policies for leave encashment. </w:t>
       </w:r>
     </w:p>
     <w:p>
@@ -7492,7 +7979,7 @@
           <w:b/>
         </w:rPr>
       </w:pPr>
-      <w:bookmarkStart w:id="25" w:name="_Toc473225508"/>
+      <w:bookmarkStart w:id="26" w:name="_Toc473225508"/>
       <w:r>
         <w:rPr>
           <w:b/>
@@ -7506,7 +7993,7 @@
         </w:rPr>
         <w:t xml:space="preserve"> Short Leave Process</w:t>
       </w:r>
-      <w:bookmarkEnd w:id="25"/>
+      <w:bookmarkEnd w:id="26"/>
     </w:p>
     <w:p>
       <w:pPr>
@@ -7703,7 +8190,7 @@
           <w:b/>
         </w:rPr>
       </w:pPr>
-      <w:bookmarkStart w:id="26" w:name="_Toc473225509"/>
+      <w:bookmarkStart w:id="27" w:name="_Toc473225509"/>
       <w:r>
         <w:rPr>
           <w:b/>
@@ -7711,7 +8198,7 @@
         <w:lastRenderedPageBreak/>
         <w:t>Attendance Management</w:t>
       </w:r>
-      <w:bookmarkEnd w:id="26"/>
+      <w:bookmarkEnd w:id="27"/>
     </w:p>
     <w:p>
       <w:pPr>
@@ -7734,7 +8221,7 @@
         </w:rPr>
         <w:t xml:space="preserve"> </w:t>
       </w:r>
-      <w:bookmarkStart w:id="27" w:name="_Toc473225510"/>
+      <w:bookmarkStart w:id="28" w:name="_Toc473225510"/>
       <w:r>
         <w:rPr>
           <w:rStyle w:val="Heading8Char"/>
@@ -7755,7 +8242,7 @@
         </w:rPr>
         <w:t>Module Overview</w:t>
       </w:r>
-      <w:bookmarkEnd w:id="27"/>
+      <w:bookmarkEnd w:id="28"/>
     </w:p>
     <w:p>
       <w:pPr>
@@ -7946,7 +8433,7 @@
         </w:rPr>
         <w:t xml:space="preserve">   </w:t>
       </w:r>
-      <w:bookmarkStart w:id="28" w:name="_Toc473225511"/>
+      <w:bookmarkStart w:id="29" w:name="_Toc473225511"/>
       <w:r>
         <w:rPr>
           <w:rStyle w:val="Heading3Char"/>
@@ -7961,7 +8448,7 @@
         </w:rPr>
         <w:t xml:space="preserve"> To be system</w:t>
       </w:r>
-      <w:bookmarkEnd w:id="28"/>
+      <w:bookmarkEnd w:id="29"/>
       <w:r>
         <w:rPr>
           <w:rFonts w:asciiTheme="majorHAnsi" w:hAnsiTheme="majorHAnsi"/>
@@ -8400,7 +8887,7 @@
           <v:shape id="_x0000_i1026" type="#_x0000_t75" style="width:457.5pt;height:318.75pt" o:ole="">
             <v:imagedata r:id="rId16" o:title=""/>
           </v:shape>
-          <o:OLEObject Type="Embed" ProgID="Visio.Drawing.11" ShapeID="_x0000_i1026" DrawAspect="Content" ObjectID="_1546967481" r:id="rId17"/>
+          <o:OLEObject Type="Embed" ProgID="Visio.Drawing.11" ShapeID="_x0000_i1026" DrawAspect="Content" ObjectID="_1547195627" r:id="rId17"/>
         </w:object>
       </w:r>
       <w:r>
@@ -8466,14 +8953,14 @@
         </w:rPr>
         <w:t xml:space="preserve"> </w:t>
       </w:r>
-      <w:bookmarkStart w:id="29" w:name="_Toc473225512"/>
+      <w:bookmarkStart w:id="30" w:name="_Toc473225512"/>
       <w:r>
         <w:rPr>
           <w:b/>
         </w:rPr>
         <w:t>3.5 Shift / Roster Management</w:t>
       </w:r>
-      <w:bookmarkEnd w:id="29"/>
+      <w:bookmarkEnd w:id="30"/>
       <w:r>
         <w:rPr>
           <w:b/>
@@ -8494,14 +8981,14 @@
         </w:rPr>
         <w:t xml:space="preserve">  </w:t>
       </w:r>
-      <w:bookmarkStart w:id="30" w:name="_Toc473225513"/>
+      <w:bookmarkStart w:id="31" w:name="_Toc473225513"/>
       <w:r>
         <w:rPr>
           <w:b/>
         </w:rPr>
         <w:t>3.5.1 Module Overview</w:t>
       </w:r>
-      <w:bookmarkEnd w:id="30"/>
+      <w:bookmarkEnd w:id="31"/>
     </w:p>
     <w:p>
       <w:pPr>
@@ -8564,13 +9051,14 @@
           <w:b/>
         </w:rPr>
       </w:pPr>
-      <w:bookmarkStart w:id="31" w:name="_Toc473225514"/>
+      <w:bookmarkStart w:id="32" w:name="_Toc473225514"/>
       <w:r>
         <w:rPr>
           <w:b/>
         </w:rPr>
         <w:t xml:space="preserve">3.5.2 </w:t>
       </w:r>
+      <w:proofErr w:type="gramStart"/>
       <w:r>
         <w:rPr>
           <w:b/>
@@ -8581,9 +9069,16 @@
         <w:rPr>
           <w:b/>
         </w:rPr>
-        <w:t>o be System</w:t>
-      </w:r>
-      <w:bookmarkEnd w:id="31"/>
+        <w:t>o</w:t>
+      </w:r>
+      <w:proofErr w:type="gramEnd"/>
+      <w:r>
+        <w:rPr>
+          <w:b/>
+        </w:rPr>
+        <w:t xml:space="preserve"> be System</w:t>
+      </w:r>
+      <w:bookmarkEnd w:id="32"/>
     </w:p>
     <w:p>
       <w:pPr>
@@ -9114,7 +9609,7 @@
           <w:b/>
         </w:rPr>
       </w:pPr>
-      <w:bookmarkStart w:id="32" w:name="_Toc473225515"/>
+      <w:bookmarkStart w:id="33" w:name="_Toc473225515"/>
       <w:r>
         <w:rPr>
           <w:b/>
@@ -9122,7 +9617,7 @@
         <w:lastRenderedPageBreak/>
         <w:t>3.6 Payroll Management</w:t>
       </w:r>
-      <w:bookmarkEnd w:id="32"/>
+      <w:bookmarkEnd w:id="33"/>
     </w:p>
     <w:p>
       <w:pPr>
@@ -9131,14 +9626,14 @@
           <w:b/>
         </w:rPr>
       </w:pPr>
-      <w:bookmarkStart w:id="33" w:name="_Toc473225516"/>
+      <w:bookmarkStart w:id="34" w:name="_Toc473225516"/>
       <w:r>
         <w:rPr>
           <w:b/>
         </w:rPr>
         <w:t>3.6.1 Module Overview</w:t>
       </w:r>
-      <w:bookmarkEnd w:id="33"/>
+      <w:bookmarkEnd w:id="34"/>
     </w:p>
     <w:p>
       <w:pPr>
@@ -9385,7 +9880,7 @@
           <w:b/>
         </w:rPr>
       </w:pPr>
-      <w:bookmarkStart w:id="34" w:name="_Toc473225517"/>
+      <w:bookmarkStart w:id="35" w:name="_Toc473225517"/>
       <w:r>
         <w:rPr>
           <w:b/>
@@ -9393,7 +9888,7 @@
         <w:lastRenderedPageBreak/>
         <w:t>3.6.2 To Be System:</w:t>
       </w:r>
-      <w:bookmarkEnd w:id="34"/>
+      <w:bookmarkEnd w:id="35"/>
     </w:p>
     <w:p>
       <w:pPr>
@@ -10205,7 +10700,25 @@
           <w:sz w:val="24"/>
           <w:szCs w:val="24"/>
         </w:rPr>
-        <w:t>, Percentage, Python Code.</w:t>
+        <w:t xml:space="preserve">, Percentage, </w:t>
+      </w:r>
+      <w:proofErr w:type="gramStart"/>
+      <w:r>
+        <w:rPr>
+          <w:rFonts w:ascii="Times New Roman" w:hAnsi="Times New Roman" w:cs="Times New Roman"/>
+          <w:sz w:val="24"/>
+          <w:szCs w:val="24"/>
+        </w:rPr>
+        <w:t>Python</w:t>
+      </w:r>
+      <w:proofErr w:type="gramEnd"/>
+      <w:r>
+        <w:rPr>
+          <w:rFonts w:ascii="Times New Roman" w:hAnsi="Times New Roman" w:cs="Times New Roman"/>
+          <w:sz w:val="24"/>
+          <w:szCs w:val="24"/>
+        </w:rPr>
+        <w:t xml:space="preserve"> Code.</w:t>
       </w:r>
     </w:p>
     <w:p>
@@ -10982,7 +11495,7 @@
           <w:b/>
         </w:rPr>
       </w:pPr>
-      <w:bookmarkStart w:id="35" w:name="_Toc473225518"/>
+      <w:bookmarkStart w:id="36" w:name="_Toc473225518"/>
       <w:r>
         <w:rPr>
           <w:b/>
@@ -10995,7 +11508,7 @@
         </w:rPr>
         <w:t>Employee Advance Salary Process</w:t>
       </w:r>
-      <w:bookmarkEnd w:id="35"/>
+      <w:bookmarkEnd w:id="36"/>
     </w:p>
     <w:p>
       <w:pPr>
@@ -11004,14 +11517,14 @@
           <w:b/>
         </w:rPr>
       </w:pPr>
-      <w:bookmarkStart w:id="36" w:name="_Toc473225519"/>
+      <w:bookmarkStart w:id="37" w:name="_Toc473225519"/>
       <w:r>
         <w:rPr>
           <w:b/>
         </w:rPr>
         <w:t>3.7.1 Module Overview</w:t>
       </w:r>
-      <w:bookmarkEnd w:id="36"/>
+      <w:bookmarkEnd w:id="37"/>
     </w:p>
     <w:p>
       <w:pPr>
@@ -11110,14 +11623,28 @@
           <w:b/>
         </w:rPr>
       </w:pPr>
-      <w:bookmarkStart w:id="37" w:name="_Toc473225520"/>
-      <w:r>
-        <w:rPr>
-          <w:b/>
-        </w:rPr>
-        <w:t>3.7.2 To Be System</w:t>
-      </w:r>
-      <w:bookmarkEnd w:id="37"/>
+      <w:bookmarkStart w:id="38" w:name="_Toc473225520"/>
+      <w:r>
+        <w:rPr>
+          <w:b/>
+        </w:rPr>
+        <w:t xml:space="preserve">3.7.2 </w:t>
+      </w:r>
+      <w:proofErr w:type="gramStart"/>
+      <w:r>
+        <w:rPr>
+          <w:b/>
+        </w:rPr>
+        <w:t>To</w:t>
+      </w:r>
+      <w:proofErr w:type="gramEnd"/>
+      <w:r>
+        <w:rPr>
+          <w:b/>
+        </w:rPr>
+        <w:t xml:space="preserve"> Be System</w:t>
+      </w:r>
+      <w:bookmarkEnd w:id="38"/>
     </w:p>
     <w:p>
       <w:pPr>
@@ -11509,7 +12036,7 @@
           <w:b/>
         </w:rPr>
       </w:pPr>
-      <w:bookmarkStart w:id="38" w:name="_Toc473225521"/>
+      <w:bookmarkStart w:id="39" w:name="_Toc473225521"/>
       <w:r>
         <w:rPr>
           <w:b/>
@@ -11553,7 +12080,7 @@
         </w:rPr>
         <w:t xml:space="preserve"> Management</w:t>
       </w:r>
-      <w:bookmarkEnd w:id="38"/>
+      <w:bookmarkEnd w:id="39"/>
     </w:p>
     <w:p>
       <w:pPr>
@@ -11568,7 +12095,7 @@
         </w:rPr>
         <w:t xml:space="preserve"> </w:t>
       </w:r>
-      <w:bookmarkStart w:id="39" w:name="_Toc473225522"/>
+      <w:bookmarkStart w:id="40" w:name="_Toc473225522"/>
       <w:r>
         <w:rPr>
           <w:b/>
@@ -11581,7 +12108,7 @@
         </w:rPr>
         <w:t>.1 Module Overview</w:t>
       </w:r>
-      <w:bookmarkEnd w:id="39"/>
+      <w:bookmarkEnd w:id="40"/>
     </w:p>
     <w:p>
       <w:pPr>
@@ -11682,7 +12209,7 @@
           <w:b/>
         </w:rPr>
       </w:pPr>
-      <w:bookmarkStart w:id="40" w:name="_Toc473225523"/>
+      <w:bookmarkStart w:id="41" w:name="_Toc473225523"/>
       <w:r>
         <w:rPr>
           <w:b/>
@@ -11695,7 +12222,7 @@
         </w:rPr>
         <w:t>.2 To Be system</w:t>
       </w:r>
-      <w:bookmarkEnd w:id="40"/>
+      <w:bookmarkEnd w:id="41"/>
     </w:p>
     <w:p>
       <w:pPr>
@@ -13076,7 +13603,7 @@
           <w:b/>
         </w:rPr>
       </w:pPr>
-      <w:bookmarkStart w:id="41" w:name="_Toc473225524"/>
+      <w:bookmarkStart w:id="42" w:name="_Toc473225524"/>
       <w:r>
         <w:rPr>
           <w:b/>
@@ -13108,7 +13635,7 @@
         </w:rPr>
         <w:t>ment</w:t>
       </w:r>
-      <w:bookmarkEnd w:id="41"/>
+      <w:bookmarkEnd w:id="42"/>
     </w:p>
     <w:p>
       <w:pPr>
@@ -13117,7 +13644,7 @@
           <w:b/>
         </w:rPr>
       </w:pPr>
-      <w:bookmarkStart w:id="42" w:name="_Toc473225525"/>
+      <w:bookmarkStart w:id="43" w:name="_Toc473225525"/>
       <w:r>
         <w:rPr>
           <w:b/>
@@ -13130,7 +13657,7 @@
         </w:rPr>
         <w:t>.1 Module overview</w:t>
       </w:r>
-      <w:bookmarkEnd w:id="42"/>
+      <w:bookmarkEnd w:id="43"/>
     </w:p>
     <w:p>
       <w:pPr>
@@ -13248,7 +13775,7 @@
           <w:b/>
         </w:rPr>
       </w:pPr>
-      <w:bookmarkStart w:id="43" w:name="_Toc473225526"/>
+      <w:bookmarkStart w:id="44" w:name="_Toc473225526"/>
       <w:r>
         <w:rPr>
           <w:b/>
@@ -13259,9 +13786,23 @@
         <w:rPr>
           <w:b/>
         </w:rPr>
-        <w:t>.2 To Be System</w:t>
-      </w:r>
-      <w:bookmarkEnd w:id="43"/>
+        <w:t xml:space="preserve">.2 </w:t>
+      </w:r>
+      <w:proofErr w:type="gramStart"/>
+      <w:r>
+        <w:rPr>
+          <w:b/>
+        </w:rPr>
+        <w:t>To</w:t>
+      </w:r>
+      <w:proofErr w:type="gramEnd"/>
+      <w:r>
+        <w:rPr>
+          <w:b/>
+        </w:rPr>
+        <w:t xml:space="preserve"> Be System</w:t>
+      </w:r>
+      <w:bookmarkEnd w:id="44"/>
     </w:p>
     <w:p>
       <w:pPr>
@@ -13677,7 +14218,7 @@
           <w:b/>
         </w:rPr>
       </w:pPr>
-      <w:bookmarkStart w:id="44" w:name="_Toc473225527"/>
+      <w:bookmarkStart w:id="45" w:name="_Toc473225527"/>
       <w:r>
         <w:rPr>
           <w:b/>
@@ -13690,7 +14231,7 @@
         </w:rPr>
         <w:t xml:space="preserve"> Employee Benefits Management</w:t>
       </w:r>
-      <w:bookmarkEnd w:id="44"/>
+      <w:bookmarkEnd w:id="45"/>
     </w:p>
     <w:p>
       <w:pPr>
@@ -13700,7 +14241,7 @@
           <w:b/>
         </w:rPr>
       </w:pPr>
-      <w:bookmarkStart w:id="45" w:name="_Toc473225528"/>
+      <w:bookmarkStart w:id="46" w:name="_Toc473225528"/>
       <w:r>
         <w:rPr>
           <w:b/>
@@ -13713,7 +14254,7 @@
         </w:rPr>
         <w:t>.1 Module overview</w:t>
       </w:r>
-      <w:bookmarkEnd w:id="45"/>
+      <w:bookmarkEnd w:id="46"/>
     </w:p>
     <w:p>
       <w:pPr>
@@ -13744,7 +14285,7 @@
           <w:b/>
         </w:rPr>
       </w:pPr>
-      <w:bookmarkStart w:id="46" w:name="_Toc473225529"/>
+      <w:bookmarkStart w:id="47" w:name="_Toc473225529"/>
       <w:r>
         <w:rPr>
           <w:b/>
@@ -13757,7 +14298,7 @@
         </w:rPr>
         <w:t>.2 To Be system</w:t>
       </w:r>
-      <w:bookmarkEnd w:id="46"/>
+      <w:bookmarkEnd w:id="47"/>
     </w:p>
     <w:p>
       <w:pPr>
@@ -14607,7 +15148,7 @@
           <w:b/>
         </w:rPr>
       </w:pPr>
-      <w:bookmarkStart w:id="47" w:name="_Toc473225530"/>
+      <w:bookmarkStart w:id="48" w:name="_Toc473225530"/>
       <w:r>
         <w:rPr>
           <w:b/>
@@ -14621,13 +15162,21 @@
         </w:rPr>
         <w:t xml:space="preserve"> </w:t>
       </w:r>
-      <w:r>
-        <w:rPr>
-          <w:b/>
-        </w:rPr>
-        <w:t>To be Determined</w:t>
-      </w:r>
-      <w:bookmarkEnd w:id="47"/>
+      <w:proofErr w:type="gramStart"/>
+      <w:r>
+        <w:rPr>
+          <w:b/>
+        </w:rPr>
+        <w:t>To</w:t>
+      </w:r>
+      <w:proofErr w:type="gramEnd"/>
+      <w:r>
+        <w:rPr>
+          <w:b/>
+        </w:rPr>
+        <w:t xml:space="preserve"> be Determined</w:t>
+      </w:r>
+      <w:bookmarkEnd w:id="48"/>
     </w:p>
     <w:p>
       <w:pPr>
@@ -15159,8 +15708,6 @@
           <w:szCs w:val="24"/>
         </w:rPr>
       </w:pPr>
-      <w:bookmarkStart w:id="48" w:name="_GoBack"/>
-      <w:bookmarkEnd w:id="48"/>
     </w:p>
     <w:p>
       <w:pPr>
@@ -15794,7 +16341,7 @@
       <w:rPr>
         <w:noProof/>
       </w:rPr>
-      <w:t>26</w:t>
+      <w:t>3</w:t>
     </w:r>
     <w:r>
       <w:fldChar w:fldCharType="end"/>
@@ -22688,7 +23235,7 @@
 </file>
 
 <file path=customXml/itemProps1.xml><?xml version="1.0" encoding="utf-8"?>
-<ds:datastoreItem xmlns:ds="http://schemas.openxmlformats.org/officeDocument/2006/customXml" ds:itemID="{D25AE7C4-BEBA-403F-9D4E-764EBBA469FA}">
+<ds:datastoreItem xmlns:ds="http://schemas.openxmlformats.org/officeDocument/2006/customXml" ds:itemID="{432858D0-96AE-4178-8212-1AEC896629D8}">
   <ds:schemaRefs>
     <ds:schemaRef ds:uri="http://schemas.openxmlformats.org/officeDocument/2006/bibliography"/>
   </ds:schemaRefs>

</xml_diff>

<commit_message>
Edit the Text in Cover Page
</commit_message>
<xml_diff>
--- a/CRS-Documents/HR/CRS/Samuda-CRS-HR-V-0.1.docx
+++ b/CRS-Documents/HR/CRS/Samuda-CRS-HR-V-0.1.docx
@@ -151,7 +151,7 @@
                               <w:rPr>
                                 <w:b/>
                                 <w:i/>
-                                <w:color w:val="5B9BD5" w:themeColor="accent1"/>
+                                <w:color w:val="auto"/>
                                 <w:sz w:val="40"/>
                                 <w:szCs w:val="40"/>
                               </w:rPr>
@@ -165,7 +165,17 @@
                                 <w:sz w:val="32"/>
                                 <w:szCs w:val="32"/>
                               </w:rPr>
-                              <w:t>HR) Module</w:t>
+                              <w:t>HR</w:t>
+                            </w:r>
+                            <w:r>
+                              <w:rPr>
+                                <w:b/>
+                                <w:i/>
+                                <w:color w:val="auto"/>
+                                <w:sz w:val="32"/>
+                                <w:szCs w:val="32"/>
+                              </w:rPr>
+                              <w:t>) Module</w:t>
                             </w:r>
                           </w:p>
                           <w:p>
@@ -337,7 +347,7 @@
                         <w:rPr>
                           <w:b/>
                           <w:i/>
-                          <w:color w:val="5B9BD5" w:themeColor="accent1"/>
+                          <w:color w:val="auto"/>
                           <w:sz w:val="40"/>
                           <w:szCs w:val="40"/>
                         </w:rPr>
@@ -351,7 +361,17 @@
                           <w:sz w:val="32"/>
                           <w:szCs w:val="32"/>
                         </w:rPr>
-                        <w:t>HR) Module</w:t>
+                        <w:t>HR</w:t>
+                      </w:r>
+                      <w:r>
+                        <w:rPr>
+                          <w:b/>
+                          <w:i/>
+                          <w:color w:val="auto"/>
+                          <w:sz w:val="32"/>
+                          <w:szCs w:val="32"/>
+                        </w:rPr>
+                        <w:t>) Module</w:t>
                       </w:r>
                     </w:p>
                     <w:p>
@@ -413,7 +433,6 @@
           </mc:Fallback>
         </mc:AlternateContent>
       </w:r>
-      <w:bookmarkStart w:id="0" w:name="_GoBack"/>
       <w:r>
         <w:rPr>
           <w:noProof/>
@@ -481,7 +500,6 @@
           </wp:anchor>
         </w:drawing>
       </w:r>
-      <w:bookmarkEnd w:id="0"/>
       <w:r>
         <w:tab/>
         <w:t xml:space="preserve">   </w:t>
@@ -502,14 +520,14 @@
         </w:numPr>
         <w:ind w:left="360" w:hanging="180"/>
       </w:pPr>
-      <w:bookmarkStart w:id="1" w:name="_Toc314731207"/>
-      <w:bookmarkStart w:id="2" w:name="_Toc473225490"/>
+      <w:bookmarkStart w:id="0" w:name="_Toc314731207"/>
+      <w:bookmarkStart w:id="1" w:name="_Toc473456608"/>
       <w:r>
         <w:lastRenderedPageBreak/>
         <w:t>Document Information</w:t>
       </w:r>
+      <w:bookmarkEnd w:id="0"/>
       <w:bookmarkEnd w:id="1"/>
-      <w:bookmarkEnd w:id="2"/>
       <w:r>
         <w:t xml:space="preserve"> </w:t>
       </w:r>
@@ -1028,14 +1046,14 @@
         </w:numPr>
         <w:ind w:left="450"/>
       </w:pPr>
-      <w:bookmarkStart w:id="3" w:name="_Toc314731208"/>
-      <w:bookmarkStart w:id="4" w:name="_Toc473225491"/>
+      <w:bookmarkStart w:id="2" w:name="_Toc314731208"/>
+      <w:bookmarkStart w:id="3" w:name="_Toc473456609"/>
       <w:r>
         <w:lastRenderedPageBreak/>
         <w:t>Document History</w:t>
       </w:r>
+      <w:bookmarkEnd w:id="2"/>
       <w:bookmarkEnd w:id="3"/>
-      <w:bookmarkEnd w:id="4"/>
       <w:r>
         <w:t xml:space="preserve"> </w:t>
       </w:r>
@@ -1725,7 +1743,7 @@
           <w:r>
             <w:fldChar w:fldCharType="separate"/>
           </w:r>
-          <w:hyperlink w:anchor="_Toc473225490" w:history="1">
+          <w:hyperlink w:anchor="_Toc473456608" w:history="1">
             <w:r>
               <w:rPr>
                 <w:rStyle w:val="Hyperlink"/>
@@ -1767,7 +1785,7 @@
                 <w:noProof/>
                 <w:webHidden/>
               </w:rPr>
-              <w:instrText xml:space="preserve"> PAGEREF _Toc473225490 \h </w:instrText>
+              <w:instrText xml:space="preserve"> PAGEREF _Toc473456608 \h </w:instrText>
             </w:r>
             <w:r>
               <w:rPr>
@@ -1811,7 +1829,7 @@
               <w:color w:val="auto"/>
             </w:rPr>
           </w:pPr>
-          <w:hyperlink w:anchor="_Toc473225491" w:history="1">
+          <w:hyperlink w:anchor="_Toc473456609" w:history="1">
             <w:r>
               <w:rPr>
                 <w:rStyle w:val="Hyperlink"/>
@@ -1853,7 +1871,7 @@
                 <w:noProof/>
                 <w:webHidden/>
               </w:rPr>
-              <w:instrText xml:space="preserve"> PAGEREF _Toc473225491 \h </w:instrText>
+              <w:instrText xml:space="preserve"> PAGEREF _Toc473456609 \h </w:instrText>
             </w:r>
             <w:r>
               <w:rPr>
@@ -1897,7 +1915,7 @@
               <w:color w:val="auto"/>
             </w:rPr>
           </w:pPr>
-          <w:hyperlink w:anchor="_Toc473225492" w:history="1">
+          <w:hyperlink w:anchor="_Toc473456610" w:history="1">
             <w:r>
               <w:rPr>
                 <w:rStyle w:val="Hyperlink"/>
@@ -1941,7 +1959,7 @@
                 <w:noProof/>
                 <w:webHidden/>
               </w:rPr>
-              <w:instrText xml:space="preserve"> PAGEREF _Toc473225492 \h </w:instrText>
+              <w:instrText xml:space="preserve"> PAGEREF _Toc473456610 \h </w:instrText>
             </w:r>
             <w:r>
               <w:rPr>
@@ -1984,7 +2002,7 @@
               <w:color w:val="auto"/>
             </w:rPr>
           </w:pPr>
-          <w:hyperlink w:anchor="_Toc473225493" w:history="1">
+          <w:hyperlink w:anchor="_Toc473456611" w:history="1">
             <w:r>
               <w:rPr>
                 <w:rStyle w:val="Hyperlink"/>
@@ -2012,7 +2030,7 @@
                 <w:noProof/>
                 <w:webHidden/>
               </w:rPr>
-              <w:instrText xml:space="preserve"> PAGEREF _Toc473225493 \h </w:instrText>
+              <w:instrText xml:space="preserve"> PAGEREF _Toc473456611 \h </w:instrText>
             </w:r>
             <w:r>
               <w:rPr>
@@ -2056,7 +2074,7 @@
               <w:color w:val="auto"/>
             </w:rPr>
           </w:pPr>
-          <w:hyperlink w:anchor="_Toc473225494" w:history="1">
+          <w:hyperlink w:anchor="_Toc473456612" w:history="1">
             <w:r>
               <w:rPr>
                 <w:rStyle w:val="Hyperlink"/>
@@ -2100,7 +2118,7 @@
                 <w:noProof/>
                 <w:webHidden/>
               </w:rPr>
-              <w:instrText xml:space="preserve"> PAGEREF _Toc473225494 \h </w:instrText>
+              <w:instrText xml:space="preserve"> PAGEREF _Toc473456612 \h </w:instrText>
             </w:r>
             <w:r>
               <w:rPr>
@@ -2143,7 +2161,7 @@
               <w:color w:val="auto"/>
             </w:rPr>
           </w:pPr>
-          <w:hyperlink w:anchor="_Toc473225495" w:history="1">
+          <w:hyperlink w:anchor="_Toc473456613" w:history="1">
             <w:r>
               <w:rPr>
                 <w:rStyle w:val="Hyperlink"/>
@@ -2171,7 +2189,7 @@
                 <w:noProof/>
                 <w:webHidden/>
               </w:rPr>
-              <w:instrText xml:space="preserve"> PAGEREF _Toc473225495 \h </w:instrText>
+              <w:instrText xml:space="preserve"> PAGEREF _Toc473456613 \h </w:instrText>
             </w:r>
             <w:r>
               <w:rPr>
@@ -2214,7 +2232,7 @@
               <w:color w:val="auto"/>
             </w:rPr>
           </w:pPr>
-          <w:hyperlink w:anchor="_Toc473225496" w:history="1">
+          <w:hyperlink w:anchor="_Toc473456614" w:history="1">
             <w:r>
               <w:rPr>
                 <w:rStyle w:val="Hyperlink"/>
@@ -2242,7 +2260,7 @@
                 <w:noProof/>
                 <w:webHidden/>
               </w:rPr>
-              <w:instrText xml:space="preserve"> PAGEREF _Toc473225496 \h </w:instrText>
+              <w:instrText xml:space="preserve"> PAGEREF _Toc473456614 \h </w:instrText>
             </w:r>
             <w:r>
               <w:rPr>
@@ -2285,7 +2303,7 @@
               <w:color w:val="auto"/>
             </w:rPr>
           </w:pPr>
-          <w:hyperlink w:anchor="_Toc473225497" w:history="1">
+          <w:hyperlink w:anchor="_Toc473456615" w:history="1">
             <w:r>
               <w:rPr>
                 <w:rStyle w:val="Hyperlink"/>
@@ -2313,7 +2331,7 @@
                 <w:noProof/>
                 <w:webHidden/>
               </w:rPr>
-              <w:instrText xml:space="preserve"> PAGEREF _Toc473225497 \h </w:instrText>
+              <w:instrText xml:space="preserve"> PAGEREF _Toc473456615 \h </w:instrText>
             </w:r>
             <w:r>
               <w:rPr>
@@ -2356,7 +2374,7 @@
               <w:color w:val="auto"/>
             </w:rPr>
           </w:pPr>
-          <w:hyperlink w:anchor="_Toc473225498" w:history="1">
+          <w:hyperlink w:anchor="_Toc473456616" w:history="1">
             <w:r>
               <w:rPr>
                 <w:rStyle w:val="Hyperlink"/>
@@ -2384,7 +2402,7 @@
                 <w:noProof/>
                 <w:webHidden/>
               </w:rPr>
-              <w:instrText xml:space="preserve"> PAGEREF _Toc473225498 \h </w:instrText>
+              <w:instrText xml:space="preserve"> PAGEREF _Toc473456616 \h </w:instrText>
             </w:r>
             <w:r>
               <w:rPr>
@@ -2427,7 +2445,7 @@
               <w:color w:val="auto"/>
             </w:rPr>
           </w:pPr>
-          <w:hyperlink w:anchor="_Toc473225499" w:history="1">
+          <w:hyperlink w:anchor="_Toc473456617" w:history="1">
             <w:r>
               <w:rPr>
                 <w:rStyle w:val="Hyperlink"/>
@@ -2455,7 +2473,7 @@
                 <w:noProof/>
                 <w:webHidden/>
               </w:rPr>
-              <w:instrText xml:space="preserve"> PAGEREF _Toc473225499 \h </w:instrText>
+              <w:instrText xml:space="preserve"> PAGEREF _Toc473456617 \h </w:instrText>
             </w:r>
             <w:r>
               <w:rPr>
@@ -2498,7 +2516,7 @@
               <w:color w:val="auto"/>
             </w:rPr>
           </w:pPr>
-          <w:hyperlink w:anchor="_Toc473225500" w:history="1">
+          <w:hyperlink w:anchor="_Toc473456618" w:history="1">
             <w:r>
               <w:rPr>
                 <w:rStyle w:val="Hyperlink"/>
@@ -2526,7 +2544,7 @@
                 <w:noProof/>
                 <w:webHidden/>
               </w:rPr>
-              <w:instrText xml:space="preserve"> PAGEREF _Toc473225500 \h </w:instrText>
+              <w:instrText xml:space="preserve"> PAGEREF _Toc473456618 \h </w:instrText>
             </w:r>
             <w:r>
               <w:rPr>
@@ -2569,7 +2587,7 @@
               <w:color w:val="auto"/>
             </w:rPr>
           </w:pPr>
-          <w:hyperlink w:anchor="_Toc473225501" w:history="1">
+          <w:hyperlink w:anchor="_Toc473456619" w:history="1">
             <w:r>
               <w:rPr>
                 <w:rStyle w:val="Hyperlink"/>
@@ -2597,7 +2615,7 @@
                 <w:noProof/>
                 <w:webHidden/>
               </w:rPr>
-              <w:instrText xml:space="preserve"> PAGEREF _Toc473225501 \h </w:instrText>
+              <w:instrText xml:space="preserve"> PAGEREF _Toc473456619 \h </w:instrText>
             </w:r>
             <w:r>
               <w:rPr>
@@ -2640,7 +2658,7 @@
               <w:color w:val="auto"/>
             </w:rPr>
           </w:pPr>
-          <w:hyperlink w:anchor="_Toc473225502" w:history="1">
+          <w:hyperlink w:anchor="_Toc473456620" w:history="1">
             <w:r>
               <w:rPr>
                 <w:rStyle w:val="Hyperlink"/>
@@ -2668,7 +2686,7 @@
                 <w:noProof/>
                 <w:webHidden/>
               </w:rPr>
-              <w:instrText xml:space="preserve"> PAGEREF _Toc473225502 \h </w:instrText>
+              <w:instrText xml:space="preserve"> PAGEREF _Toc473456620 \h </w:instrText>
             </w:r>
             <w:r>
               <w:rPr>
@@ -2711,7 +2729,7 @@
               <w:color w:val="auto"/>
             </w:rPr>
           </w:pPr>
-          <w:hyperlink w:anchor="_Toc473225503" w:history="1">
+          <w:hyperlink w:anchor="_Toc473456621" w:history="1">
             <w:r>
               <w:rPr>
                 <w:rStyle w:val="Hyperlink"/>
@@ -2739,7 +2757,7 @@
                 <w:noProof/>
                 <w:webHidden/>
               </w:rPr>
-              <w:instrText xml:space="preserve"> PAGEREF _Toc473225503 \h </w:instrText>
+              <w:instrText xml:space="preserve"> PAGEREF _Toc473456621 \h </w:instrText>
             </w:r>
             <w:r>
               <w:rPr>
@@ -2782,7 +2800,7 @@
               <w:color w:val="auto"/>
             </w:rPr>
           </w:pPr>
-          <w:hyperlink w:anchor="_Toc473225504" w:history="1">
+          <w:hyperlink w:anchor="_Toc473456622" w:history="1">
             <w:r>
               <w:rPr>
                 <w:rStyle w:val="Hyperlink"/>
@@ -2810,7 +2828,7 @@
                 <w:noProof/>
                 <w:webHidden/>
               </w:rPr>
-              <w:instrText xml:space="preserve"> PAGEREF _Toc473225504 \h </w:instrText>
+              <w:instrText xml:space="preserve"> PAGEREF _Toc473456622 \h </w:instrText>
             </w:r>
             <w:r>
               <w:rPr>
@@ -2853,7 +2871,7 @@
               <w:color w:val="auto"/>
             </w:rPr>
           </w:pPr>
-          <w:hyperlink w:anchor="_Toc473225505" w:history="1">
+          <w:hyperlink w:anchor="_Toc473456623" w:history="1">
             <w:r>
               <w:rPr>
                 <w:rStyle w:val="Hyperlink"/>
@@ -2881,7 +2899,7 @@
                 <w:noProof/>
                 <w:webHidden/>
               </w:rPr>
-              <w:instrText xml:space="preserve"> PAGEREF _Toc473225505 \h </w:instrText>
+              <w:instrText xml:space="preserve"> PAGEREF _Toc473456623 \h </w:instrText>
             </w:r>
             <w:r>
               <w:rPr>
@@ -2924,7 +2942,7 @@
               <w:color w:val="auto"/>
             </w:rPr>
           </w:pPr>
-          <w:hyperlink w:anchor="_Toc473225506" w:history="1">
+          <w:hyperlink w:anchor="_Toc473456624" w:history="1">
             <w:r>
               <w:rPr>
                 <w:rStyle w:val="Hyperlink"/>
@@ -2952,7 +2970,7 @@
                 <w:noProof/>
                 <w:webHidden/>
               </w:rPr>
-              <w:instrText xml:space="preserve"> PAGEREF _Toc473225506 \h </w:instrText>
+              <w:instrText xml:space="preserve"> PAGEREF _Toc473456624 \h </w:instrText>
             </w:r>
             <w:r>
               <w:rPr>
@@ -2995,7 +3013,7 @@
               <w:color w:val="auto"/>
             </w:rPr>
           </w:pPr>
-          <w:hyperlink w:anchor="_Toc473225507" w:history="1">
+          <w:hyperlink w:anchor="_Toc473456625" w:history="1">
             <w:r>
               <w:rPr>
                 <w:rStyle w:val="Hyperlink"/>
@@ -3023,7 +3041,7 @@
                 <w:noProof/>
                 <w:webHidden/>
               </w:rPr>
-              <w:instrText xml:space="preserve"> PAGEREF _Toc473225507 \h </w:instrText>
+              <w:instrText xml:space="preserve"> PAGEREF _Toc473456625 \h </w:instrText>
             </w:r>
             <w:r>
               <w:rPr>
@@ -3066,7 +3084,7 @@
               <w:color w:val="auto"/>
             </w:rPr>
           </w:pPr>
-          <w:hyperlink w:anchor="_Toc473225508" w:history="1">
+          <w:hyperlink w:anchor="_Toc473456626" w:history="1">
             <w:r>
               <w:rPr>
                 <w:rStyle w:val="Hyperlink"/>
@@ -3094,7 +3112,7 @@
                 <w:noProof/>
                 <w:webHidden/>
               </w:rPr>
-              <w:instrText xml:space="preserve"> PAGEREF _Toc473225508 \h </w:instrText>
+              <w:instrText xml:space="preserve"> PAGEREF _Toc473456626 \h </w:instrText>
             </w:r>
             <w:r>
               <w:rPr>
@@ -3138,7 +3156,7 @@
               <w:color w:val="auto"/>
             </w:rPr>
           </w:pPr>
-          <w:hyperlink w:anchor="_Toc473225509" w:history="1">
+          <w:hyperlink w:anchor="_Toc473456627" w:history="1">
             <w:r>
               <w:rPr>
                 <w:rStyle w:val="Hyperlink"/>
@@ -3182,7 +3200,7 @@
                 <w:noProof/>
                 <w:webHidden/>
               </w:rPr>
-              <w:instrText xml:space="preserve"> PAGEREF _Toc473225509 \h </w:instrText>
+              <w:instrText xml:space="preserve"> PAGEREF _Toc473456627 \h </w:instrText>
             </w:r>
             <w:r>
               <w:rPr>
@@ -3225,7 +3243,7 @@
               <w:color w:val="auto"/>
             </w:rPr>
           </w:pPr>
-          <w:hyperlink w:anchor="_Toc473225510" w:history="1">
+          <w:hyperlink w:anchor="_Toc473456628" w:history="1">
             <w:r>
               <w:rPr>
                 <w:rStyle w:val="Hyperlink"/>
@@ -3253,7 +3271,7 @@
                 <w:noProof/>
                 <w:webHidden/>
               </w:rPr>
-              <w:instrText xml:space="preserve"> PAGEREF _Toc473225510 \h </w:instrText>
+              <w:instrText xml:space="preserve"> PAGEREF _Toc473456628 \h </w:instrText>
             </w:r>
             <w:r>
               <w:rPr>
@@ -3296,7 +3314,7 @@
               <w:color w:val="auto"/>
             </w:rPr>
           </w:pPr>
-          <w:hyperlink w:anchor="_Toc473225511" w:history="1">
+          <w:hyperlink w:anchor="_Toc473456629" w:history="1">
             <w:r>
               <w:rPr>
                 <w:rStyle w:val="Hyperlink"/>
@@ -3324,7 +3342,7 @@
                 <w:noProof/>
                 <w:webHidden/>
               </w:rPr>
-              <w:instrText xml:space="preserve"> PAGEREF _Toc473225511 \h </w:instrText>
+              <w:instrText xml:space="preserve"> PAGEREF _Toc473456629 \h </w:instrText>
             </w:r>
             <w:r>
               <w:rPr>
@@ -3367,7 +3385,7 @@
               <w:color w:val="auto"/>
             </w:rPr>
           </w:pPr>
-          <w:hyperlink w:anchor="_Toc473225512" w:history="1">
+          <w:hyperlink w:anchor="_Toc473456630" w:history="1">
             <w:r>
               <w:rPr>
                 <w:rStyle w:val="Hyperlink"/>
@@ -3395,7 +3413,7 @@
                 <w:noProof/>
                 <w:webHidden/>
               </w:rPr>
-              <w:instrText xml:space="preserve"> PAGEREF _Toc473225512 \h </w:instrText>
+              <w:instrText xml:space="preserve"> PAGEREF _Toc473456630 \h </w:instrText>
             </w:r>
             <w:r>
               <w:rPr>
@@ -3438,7 +3456,7 @@
               <w:color w:val="auto"/>
             </w:rPr>
           </w:pPr>
-          <w:hyperlink w:anchor="_Toc473225513" w:history="1">
+          <w:hyperlink w:anchor="_Toc473456631" w:history="1">
             <w:r>
               <w:rPr>
                 <w:rStyle w:val="Hyperlink"/>
@@ -3466,7 +3484,7 @@
                 <w:noProof/>
                 <w:webHidden/>
               </w:rPr>
-              <w:instrText xml:space="preserve"> PAGEREF _Toc473225513 \h </w:instrText>
+              <w:instrText xml:space="preserve"> PAGEREF _Toc473456631 \h </w:instrText>
             </w:r>
             <w:r>
               <w:rPr>
@@ -3509,7 +3527,7 @@
               <w:color w:val="auto"/>
             </w:rPr>
           </w:pPr>
-          <w:hyperlink w:anchor="_Toc473225514" w:history="1">
+          <w:hyperlink w:anchor="_Toc473456632" w:history="1">
             <w:r>
               <w:rPr>
                 <w:rStyle w:val="Hyperlink"/>
@@ -3537,7 +3555,7 @@
                 <w:noProof/>
                 <w:webHidden/>
               </w:rPr>
-              <w:instrText xml:space="preserve"> PAGEREF _Toc473225514 \h </w:instrText>
+              <w:instrText xml:space="preserve"> PAGEREF _Toc473456632 \h </w:instrText>
             </w:r>
             <w:r>
               <w:rPr>
@@ -3580,7 +3598,7 @@
               <w:color w:val="auto"/>
             </w:rPr>
           </w:pPr>
-          <w:hyperlink w:anchor="_Toc473225515" w:history="1">
+          <w:hyperlink w:anchor="_Toc473456633" w:history="1">
             <w:r>
               <w:rPr>
                 <w:rStyle w:val="Hyperlink"/>
@@ -3608,7 +3626,7 @@
                 <w:noProof/>
                 <w:webHidden/>
               </w:rPr>
-              <w:instrText xml:space="preserve"> PAGEREF _Toc473225515 \h </w:instrText>
+              <w:instrText xml:space="preserve"> PAGEREF _Toc473456633 \h </w:instrText>
             </w:r>
             <w:r>
               <w:rPr>
@@ -3651,7 +3669,7 @@
               <w:color w:val="auto"/>
             </w:rPr>
           </w:pPr>
-          <w:hyperlink w:anchor="_Toc473225516" w:history="1">
+          <w:hyperlink w:anchor="_Toc473456634" w:history="1">
             <w:r>
               <w:rPr>
                 <w:rStyle w:val="Hyperlink"/>
@@ -3679,7 +3697,7 @@
                 <w:noProof/>
                 <w:webHidden/>
               </w:rPr>
-              <w:instrText xml:space="preserve"> PAGEREF _Toc473225516 \h </w:instrText>
+              <w:instrText xml:space="preserve"> PAGEREF _Toc473456634 \h </w:instrText>
             </w:r>
             <w:r>
               <w:rPr>
@@ -3722,7 +3740,7 @@
               <w:color w:val="auto"/>
             </w:rPr>
           </w:pPr>
-          <w:hyperlink w:anchor="_Toc473225517" w:history="1">
+          <w:hyperlink w:anchor="_Toc473456635" w:history="1">
             <w:r>
               <w:rPr>
                 <w:rStyle w:val="Hyperlink"/>
@@ -3750,7 +3768,7 @@
                 <w:noProof/>
                 <w:webHidden/>
               </w:rPr>
-              <w:instrText xml:space="preserve"> PAGEREF _Toc473225517 \h </w:instrText>
+              <w:instrText xml:space="preserve"> PAGEREF _Toc473456635 \h </w:instrText>
             </w:r>
             <w:r>
               <w:rPr>
@@ -3793,7 +3811,7 @@
               <w:color w:val="auto"/>
             </w:rPr>
           </w:pPr>
-          <w:hyperlink w:anchor="_Toc473225518" w:history="1">
+          <w:hyperlink w:anchor="_Toc473456636" w:history="1">
             <w:r>
               <w:rPr>
                 <w:rStyle w:val="Hyperlink"/>
@@ -3821,7 +3839,7 @@
                 <w:noProof/>
                 <w:webHidden/>
               </w:rPr>
-              <w:instrText xml:space="preserve"> PAGEREF _Toc473225518 \h </w:instrText>
+              <w:instrText xml:space="preserve"> PAGEREF _Toc473456636 \h </w:instrText>
             </w:r>
             <w:r>
               <w:rPr>
@@ -3864,7 +3882,7 @@
               <w:color w:val="auto"/>
             </w:rPr>
           </w:pPr>
-          <w:hyperlink w:anchor="_Toc473225519" w:history="1">
+          <w:hyperlink w:anchor="_Toc473456637" w:history="1">
             <w:r>
               <w:rPr>
                 <w:rStyle w:val="Hyperlink"/>
@@ -3892,7 +3910,7 @@
                 <w:noProof/>
                 <w:webHidden/>
               </w:rPr>
-              <w:instrText xml:space="preserve"> PAGEREF _Toc473225519 \h </w:instrText>
+              <w:instrText xml:space="preserve"> PAGEREF _Toc473456637 \h </w:instrText>
             </w:r>
             <w:r>
               <w:rPr>
@@ -3935,7 +3953,7 @@
               <w:color w:val="auto"/>
             </w:rPr>
           </w:pPr>
-          <w:hyperlink w:anchor="_Toc473225520" w:history="1">
+          <w:hyperlink w:anchor="_Toc473456638" w:history="1">
             <w:r>
               <w:rPr>
                 <w:rStyle w:val="Hyperlink"/>
@@ -3963,7 +3981,7 @@
                 <w:noProof/>
                 <w:webHidden/>
               </w:rPr>
-              <w:instrText xml:space="preserve"> PAGEREF _Toc473225520 \h </w:instrText>
+              <w:instrText xml:space="preserve"> PAGEREF _Toc473456638 \h </w:instrText>
             </w:r>
             <w:r>
               <w:rPr>
@@ -4006,7 +4024,7 @@
               <w:color w:val="auto"/>
             </w:rPr>
           </w:pPr>
-          <w:hyperlink w:anchor="_Toc473225521" w:history="1">
+          <w:hyperlink w:anchor="_Toc473456639" w:history="1">
             <w:r>
               <w:rPr>
                 <w:rStyle w:val="Hyperlink"/>
@@ -4034,7 +4052,7 @@
                 <w:noProof/>
                 <w:webHidden/>
               </w:rPr>
-              <w:instrText xml:space="preserve"> PAGEREF _Toc473225521 \h </w:instrText>
+              <w:instrText xml:space="preserve"> PAGEREF _Toc473456639 \h </w:instrText>
             </w:r>
             <w:r>
               <w:rPr>
@@ -4077,7 +4095,7 @@
               <w:color w:val="auto"/>
             </w:rPr>
           </w:pPr>
-          <w:hyperlink w:anchor="_Toc473225522" w:history="1">
+          <w:hyperlink w:anchor="_Toc473456640" w:history="1">
             <w:r>
               <w:rPr>
                 <w:rStyle w:val="Hyperlink"/>
@@ -4105,7 +4123,7 @@
                 <w:noProof/>
                 <w:webHidden/>
               </w:rPr>
-              <w:instrText xml:space="preserve"> PAGEREF _Toc473225522 \h </w:instrText>
+              <w:instrText xml:space="preserve"> PAGEREF _Toc473456640 \h </w:instrText>
             </w:r>
             <w:r>
               <w:rPr>
@@ -4148,7 +4166,7 @@
               <w:color w:val="auto"/>
             </w:rPr>
           </w:pPr>
-          <w:hyperlink w:anchor="_Toc473225523" w:history="1">
+          <w:hyperlink w:anchor="_Toc473456641" w:history="1">
             <w:r>
               <w:rPr>
                 <w:rStyle w:val="Hyperlink"/>
@@ -4176,7 +4194,7 @@
                 <w:noProof/>
                 <w:webHidden/>
               </w:rPr>
-              <w:instrText xml:space="preserve"> PAGEREF _Toc473225523 \h </w:instrText>
+              <w:instrText xml:space="preserve"> PAGEREF _Toc473456641 \h </w:instrText>
             </w:r>
             <w:r>
               <w:rPr>
@@ -4219,7 +4237,7 @@
               <w:color w:val="auto"/>
             </w:rPr>
           </w:pPr>
-          <w:hyperlink w:anchor="_Toc473225524" w:history="1">
+          <w:hyperlink w:anchor="_Toc473456642" w:history="1">
             <w:r>
               <w:rPr>
                 <w:rStyle w:val="Hyperlink"/>
@@ -4247,7 +4265,7 @@
                 <w:noProof/>
                 <w:webHidden/>
               </w:rPr>
-              <w:instrText xml:space="preserve"> PAGEREF _Toc473225524 \h </w:instrText>
+              <w:instrText xml:space="preserve"> PAGEREF _Toc473456642 \h </w:instrText>
             </w:r>
             <w:r>
               <w:rPr>
@@ -4290,7 +4308,7 @@
               <w:color w:val="auto"/>
             </w:rPr>
           </w:pPr>
-          <w:hyperlink w:anchor="_Toc473225525" w:history="1">
+          <w:hyperlink w:anchor="_Toc473456643" w:history="1">
             <w:r>
               <w:rPr>
                 <w:rStyle w:val="Hyperlink"/>
@@ -4318,7 +4336,7 @@
                 <w:noProof/>
                 <w:webHidden/>
               </w:rPr>
-              <w:instrText xml:space="preserve"> PAGEREF _Toc473225525 \h </w:instrText>
+              <w:instrText xml:space="preserve"> PAGEREF _Toc473456643 \h </w:instrText>
             </w:r>
             <w:r>
               <w:rPr>
@@ -4361,7 +4379,7 @@
               <w:color w:val="auto"/>
             </w:rPr>
           </w:pPr>
-          <w:hyperlink w:anchor="_Toc473225526" w:history="1">
+          <w:hyperlink w:anchor="_Toc473456644" w:history="1">
             <w:r>
               <w:rPr>
                 <w:rStyle w:val="Hyperlink"/>
@@ -4389,7 +4407,7 @@
                 <w:noProof/>
                 <w:webHidden/>
               </w:rPr>
-              <w:instrText xml:space="preserve"> PAGEREF _Toc473225526 \h </w:instrText>
+              <w:instrText xml:space="preserve"> PAGEREF _Toc473456644 \h </w:instrText>
             </w:r>
             <w:r>
               <w:rPr>
@@ -4432,7 +4450,7 @@
               <w:color w:val="auto"/>
             </w:rPr>
           </w:pPr>
-          <w:hyperlink w:anchor="_Toc473225527" w:history="1">
+          <w:hyperlink w:anchor="_Toc473456645" w:history="1">
             <w:r>
               <w:rPr>
                 <w:rStyle w:val="Hyperlink"/>
@@ -4460,7 +4478,7 @@
                 <w:noProof/>
                 <w:webHidden/>
               </w:rPr>
-              <w:instrText xml:space="preserve"> PAGEREF _Toc473225527 \h </w:instrText>
+              <w:instrText xml:space="preserve"> PAGEREF _Toc473456645 \h </w:instrText>
             </w:r>
             <w:r>
               <w:rPr>
@@ -4503,7 +4521,7 @@
               <w:color w:val="auto"/>
             </w:rPr>
           </w:pPr>
-          <w:hyperlink w:anchor="_Toc473225528" w:history="1">
+          <w:hyperlink w:anchor="_Toc473456646" w:history="1">
             <w:r>
               <w:rPr>
                 <w:rStyle w:val="Hyperlink"/>
@@ -4531,7 +4549,7 @@
                 <w:noProof/>
                 <w:webHidden/>
               </w:rPr>
-              <w:instrText xml:space="preserve"> PAGEREF _Toc473225528 \h </w:instrText>
+              <w:instrText xml:space="preserve"> PAGEREF _Toc473456646 \h </w:instrText>
             </w:r>
             <w:r>
               <w:rPr>
@@ -4574,7 +4592,7 @@
               <w:color w:val="auto"/>
             </w:rPr>
           </w:pPr>
-          <w:hyperlink w:anchor="_Toc473225529" w:history="1">
+          <w:hyperlink w:anchor="_Toc473456647" w:history="1">
             <w:r>
               <w:rPr>
                 <w:rStyle w:val="Hyperlink"/>
@@ -4602,7 +4620,7 @@
                 <w:noProof/>
                 <w:webHidden/>
               </w:rPr>
-              <w:instrText xml:space="preserve"> PAGEREF _Toc473225529 \h </w:instrText>
+              <w:instrText xml:space="preserve"> PAGEREF _Toc473456647 \h </w:instrText>
             </w:r>
             <w:r>
               <w:rPr>
@@ -4645,7 +4663,7 @@
               <w:color w:val="auto"/>
             </w:rPr>
           </w:pPr>
-          <w:hyperlink w:anchor="_Toc473225530" w:history="1">
+          <w:hyperlink w:anchor="_Toc473456648" w:history="1">
             <w:r>
               <w:rPr>
                 <w:rStyle w:val="Hyperlink"/>
@@ -4673,7 +4691,7 @@
                 <w:noProof/>
                 <w:webHidden/>
               </w:rPr>
-              <w:instrText xml:space="preserve"> PAGEREF _Toc473225530 \h </w:instrText>
+              <w:instrText xml:space="preserve"> PAGEREF _Toc473456648 \h </w:instrText>
             </w:r>
             <w:r>
               <w:rPr>
@@ -4753,7 +4771,7 @@
           <w:b/>
         </w:rPr>
       </w:pPr>
-      <w:bookmarkStart w:id="5" w:name="_Toc473225492"/>
+      <w:bookmarkStart w:id="4" w:name="_Toc473456610"/>
       <w:r>
         <w:rPr>
           <w:b/>
@@ -4767,35 +4785,35 @@
         </w:rPr>
         <w:t>duction</w:t>
       </w:r>
+      <w:bookmarkEnd w:id="4"/>
+    </w:p>
+    <w:p>
+      <w:pPr>
+        <w:pStyle w:val="Heading1"/>
+        <w:rPr>
+          <w:b/>
+        </w:rPr>
+      </w:pPr>
+      <w:bookmarkStart w:id="5" w:name="_Toc473456611"/>
+      <w:r>
+        <w:rPr>
+          <w:b/>
+        </w:rPr>
+        <w:t xml:space="preserve">1.1 </w:t>
+      </w:r>
+      <w:r>
+        <w:rPr>
+          <w:b/>
+        </w:rPr>
+        <w:t xml:space="preserve">   </w:t>
+      </w:r>
+      <w:r>
+        <w:rPr>
+          <w:b/>
+        </w:rPr>
+        <w:t>Purpose of CRS</w:t>
+      </w:r>
       <w:bookmarkEnd w:id="5"/>
-    </w:p>
-    <w:p>
-      <w:pPr>
-        <w:pStyle w:val="Heading1"/>
-        <w:rPr>
-          <w:b/>
-        </w:rPr>
-      </w:pPr>
-      <w:bookmarkStart w:id="6" w:name="_Toc473225493"/>
-      <w:r>
-        <w:rPr>
-          <w:b/>
-        </w:rPr>
-        <w:t xml:space="preserve">1.1 </w:t>
-      </w:r>
-      <w:r>
-        <w:rPr>
-          <w:b/>
-        </w:rPr>
-        <w:t xml:space="preserve">   </w:t>
-      </w:r>
-      <w:r>
-        <w:rPr>
-          <w:b/>
-        </w:rPr>
-        <w:t>Purpose of CRS</w:t>
-      </w:r>
-      <w:bookmarkEnd w:id="6"/>
       <w:r>
         <w:rPr>
           <w:b/>
@@ -4905,14 +4923,14 @@
           <w:b/>
         </w:rPr>
       </w:pPr>
-      <w:bookmarkStart w:id="7" w:name="_Toc473225494"/>
+      <w:bookmarkStart w:id="6" w:name="_Toc473456612"/>
       <w:r>
         <w:rPr>
           <w:b/>
         </w:rPr>
         <w:t>HR Module Overview</w:t>
       </w:r>
-      <w:bookmarkEnd w:id="7"/>
+      <w:bookmarkEnd w:id="6"/>
     </w:p>
     <w:p>
       <w:pPr>
@@ -5759,30 +5777,30 @@
           <w:b/>
         </w:rPr>
       </w:pPr>
-      <w:bookmarkStart w:id="8" w:name="_Toc473225495"/>
+      <w:bookmarkStart w:id="7" w:name="_Toc473456613"/>
       <w:r>
         <w:rPr>
           <w:b/>
         </w:rPr>
         <w:t>3. Sub Module and Its feature Description</w:t>
       </w:r>
+      <w:bookmarkEnd w:id="7"/>
+    </w:p>
+    <w:p>
+      <w:pPr>
+        <w:pStyle w:val="Heading2"/>
+        <w:rPr>
+          <w:b/>
+        </w:rPr>
+      </w:pPr>
+      <w:bookmarkStart w:id="8" w:name="_Toc473456614"/>
+      <w:r>
+        <w:rPr>
+          <w:b/>
+        </w:rPr>
+        <w:t>3.1 Employee Personal Information</w:t>
+      </w:r>
       <w:bookmarkEnd w:id="8"/>
-    </w:p>
-    <w:p>
-      <w:pPr>
-        <w:pStyle w:val="Heading2"/>
-        <w:rPr>
-          <w:b/>
-        </w:rPr>
-      </w:pPr>
-      <w:bookmarkStart w:id="9" w:name="_Toc473225496"/>
-      <w:r>
-        <w:rPr>
-          <w:b/>
-        </w:rPr>
-        <w:t>3.1 Employee Personal Information</w:t>
-      </w:r>
-      <w:bookmarkEnd w:id="9"/>
     </w:p>
     <w:p>
       <w:pPr>
@@ -5886,30 +5904,30 @@
           <w:b/>
         </w:rPr>
       </w:pPr>
-      <w:bookmarkStart w:id="10" w:name="_Toc473225497"/>
+      <w:bookmarkStart w:id="9" w:name="_Toc473456615"/>
       <w:r>
         <w:rPr>
           <w:b/>
         </w:rPr>
         <w:t>3.2 Define Organization Calendar</w:t>
       </w:r>
+      <w:bookmarkEnd w:id="9"/>
+    </w:p>
+    <w:p>
+      <w:pPr>
+        <w:pStyle w:val="Heading3"/>
+        <w:rPr>
+          <w:b/>
+        </w:rPr>
+      </w:pPr>
+      <w:bookmarkStart w:id="10" w:name="_Toc473456616"/>
+      <w:r>
+        <w:rPr>
+          <w:b/>
+        </w:rPr>
+        <w:t>3.2.1 Module Overview</w:t>
+      </w:r>
       <w:bookmarkEnd w:id="10"/>
-    </w:p>
-    <w:p>
-      <w:pPr>
-        <w:pStyle w:val="Heading3"/>
-        <w:rPr>
-          <w:b/>
-        </w:rPr>
-      </w:pPr>
-      <w:bookmarkStart w:id="11" w:name="_Toc473225498"/>
-      <w:r>
-        <w:rPr>
-          <w:b/>
-        </w:rPr>
-        <w:t>3.2.1 Module Overview</w:t>
-      </w:r>
-      <w:bookmarkEnd w:id="11"/>
     </w:p>
     <w:p>
       <w:pPr>
@@ -5993,7 +6011,7 @@
           <w:b/>
         </w:rPr>
       </w:pPr>
-      <w:bookmarkStart w:id="12" w:name="_Toc473225499"/>
+      <w:bookmarkStart w:id="11" w:name="_Toc473456617"/>
       <w:r>
         <w:rPr>
           <w:b/>
@@ -6014,7 +6032,7 @@
         </w:rPr>
         <w:t xml:space="preserve"> be System</w:t>
       </w:r>
-      <w:bookmarkEnd w:id="12"/>
+      <w:bookmarkEnd w:id="11"/>
     </w:p>
     <w:p>
       <w:pPr>
@@ -6315,44 +6333,44 @@
           <w:b/>
         </w:rPr>
       </w:pPr>
-      <w:bookmarkStart w:id="13" w:name="_Toc473225500"/>
+      <w:bookmarkStart w:id="12" w:name="_Toc473456618"/>
       <w:r>
         <w:rPr>
           <w:b/>
         </w:rPr>
         <w:t>3.3 Leave management</w:t>
       </w:r>
+      <w:bookmarkEnd w:id="12"/>
+      <w:r>
+        <w:rPr>
+          <w:b/>
+        </w:rPr>
+        <w:t xml:space="preserve"> </w:t>
+      </w:r>
+      <w:bookmarkStart w:id="13" w:name="_3znysh7" w:colFirst="0" w:colLast="0"/>
       <w:bookmarkEnd w:id="13"/>
-      <w:r>
-        <w:rPr>
-          <w:b/>
-        </w:rPr>
-        <w:t xml:space="preserve"> </w:t>
-      </w:r>
-      <w:bookmarkStart w:id="14" w:name="_3znysh7" w:colFirst="0" w:colLast="0"/>
+    </w:p>
+    <w:p>
+      <w:pPr>
+        <w:pStyle w:val="Heading3"/>
+        <w:rPr>
+          <w:b/>
+        </w:rPr>
+      </w:pPr>
+      <w:bookmarkStart w:id="14" w:name="_Toc473456619"/>
+      <w:r>
+        <w:rPr>
+          <w:b/>
+        </w:rPr>
+        <w:t xml:space="preserve">3.3.1 </w:t>
+      </w:r>
+      <w:r>
+        <w:rPr>
+          <w:b/>
+        </w:rPr>
+        <w:t>Module Overview</w:t>
+      </w:r>
       <w:bookmarkEnd w:id="14"/>
-    </w:p>
-    <w:p>
-      <w:pPr>
-        <w:pStyle w:val="Heading3"/>
-        <w:rPr>
-          <w:b/>
-        </w:rPr>
-      </w:pPr>
-      <w:bookmarkStart w:id="15" w:name="_Toc473225501"/>
-      <w:r>
-        <w:rPr>
-          <w:b/>
-        </w:rPr>
-        <w:t xml:space="preserve">3.3.1 </w:t>
-      </w:r>
-      <w:r>
-        <w:rPr>
-          <w:b/>
-        </w:rPr>
-        <w:t>Module Overview</w:t>
-      </w:r>
-      <w:bookmarkEnd w:id="15"/>
       <w:r>
         <w:rPr>
           <w:b/>
@@ -6574,9 +6592,9 @@
           <w:b/>
         </w:rPr>
       </w:pPr>
-      <w:bookmarkStart w:id="16" w:name="_2et92p0" w:colFirst="0" w:colLast="0"/>
-      <w:bookmarkStart w:id="17" w:name="_Toc473225502"/>
-      <w:bookmarkEnd w:id="16"/>
+      <w:bookmarkStart w:id="15" w:name="_2et92p0" w:colFirst="0" w:colLast="0"/>
+      <w:bookmarkStart w:id="16" w:name="_Toc473456620"/>
+      <w:bookmarkEnd w:id="15"/>
       <w:r>
         <w:rPr>
           <w:b/>
@@ -6584,7 +6602,7 @@
         <w:lastRenderedPageBreak/>
         <w:t>3.3.2 Leave Type Declaration</w:t>
       </w:r>
-      <w:bookmarkEnd w:id="17"/>
+      <w:bookmarkEnd w:id="16"/>
     </w:p>
     <w:p>
       <w:pPr>
@@ -7089,22 +7107,22 @@
           <w:b/>
         </w:rPr>
       </w:pPr>
-      <w:bookmarkStart w:id="18" w:name="_tyjcwt" w:colFirst="0" w:colLast="0"/>
-      <w:bookmarkStart w:id="19" w:name="_Toc473225503"/>
+      <w:bookmarkStart w:id="17" w:name="_tyjcwt" w:colFirst="0" w:colLast="0"/>
+      <w:bookmarkStart w:id="18" w:name="_Toc473456621"/>
+      <w:bookmarkEnd w:id="17"/>
+      <w:r>
+        <w:rPr>
+          <w:b/>
+        </w:rPr>
+        <w:t>3.3.3</w:t>
+      </w:r>
+      <w:r>
+        <w:rPr>
+          <w:b/>
+        </w:rPr>
+        <w:t xml:space="preserve"> Declare Leave Year:</w:t>
+      </w:r>
       <w:bookmarkEnd w:id="18"/>
-      <w:r>
-        <w:rPr>
-          <w:b/>
-        </w:rPr>
-        <w:t>3.3.3</w:t>
-      </w:r>
-      <w:r>
-        <w:rPr>
-          <w:b/>
-        </w:rPr>
-        <w:t xml:space="preserve"> Declare Leave Year:</w:t>
-      </w:r>
-      <w:bookmarkEnd w:id="19"/>
     </w:p>
     <w:p>
       <w:pPr>
@@ -7248,14 +7266,14 @@
           <w:b/>
         </w:rPr>
       </w:pPr>
-      <w:bookmarkStart w:id="20" w:name="_Toc473225504"/>
+      <w:bookmarkStart w:id="19" w:name="_Toc473456622"/>
       <w:r>
         <w:rPr>
           <w:b/>
         </w:rPr>
         <w:t>3.3.4 Leave Allocation Process</w:t>
       </w:r>
-      <w:bookmarkEnd w:id="20"/>
+      <w:bookmarkEnd w:id="19"/>
       <w:r>
         <w:rPr>
           <w:b/>
@@ -7371,34 +7389,34 @@
           <w:b/>
         </w:rPr>
       </w:pPr>
-      <w:bookmarkStart w:id="21" w:name="_3dy6vkm" w:colFirst="0" w:colLast="0"/>
-      <w:bookmarkStart w:id="22" w:name="_Toc473225505"/>
+      <w:bookmarkStart w:id="20" w:name="_3dy6vkm" w:colFirst="0" w:colLast="0"/>
+      <w:bookmarkStart w:id="21" w:name="_Toc473456623"/>
+      <w:bookmarkEnd w:id="20"/>
+      <w:r>
+        <w:rPr>
+          <w:b/>
+        </w:rPr>
+        <w:t>3.3.5</w:t>
+      </w:r>
+      <w:r>
+        <w:rPr>
+          <w:b/>
+        </w:rPr>
+        <w:t xml:space="preserve"> Leave</w:t>
+      </w:r>
+      <w:r>
+        <w:rPr>
+          <w:b/>
+        </w:rPr>
+        <w:t xml:space="preserve"> Approva</w:t>
+      </w:r>
+      <w:r>
+        <w:rPr>
+          <w:b/>
+        </w:rPr>
+        <w:t>l Process</w:t>
+      </w:r>
       <w:bookmarkEnd w:id="21"/>
-      <w:r>
-        <w:rPr>
-          <w:b/>
-        </w:rPr>
-        <w:t>3.3.5</w:t>
-      </w:r>
-      <w:r>
-        <w:rPr>
-          <w:b/>
-        </w:rPr>
-        <w:t xml:space="preserve"> Leave</w:t>
-      </w:r>
-      <w:r>
-        <w:rPr>
-          <w:b/>
-        </w:rPr>
-        <w:t xml:space="preserve"> Approva</w:t>
-      </w:r>
-      <w:r>
-        <w:rPr>
-          <w:b/>
-        </w:rPr>
-        <w:t>l Process</w:t>
-      </w:r>
-      <w:bookmarkEnd w:id="22"/>
     </w:p>
     <w:p>
       <w:pPr>
@@ -7622,7 +7640,7 @@
           <w:b/>
         </w:rPr>
       </w:pPr>
-      <w:bookmarkStart w:id="23" w:name="_Toc473225506"/>
+      <w:bookmarkStart w:id="22" w:name="_Toc473456624"/>
       <w:r>
         <w:rPr>
           <w:b/>
@@ -7641,7 +7659,7 @@
         </w:rPr>
         <w:t>Leave Carry Forward</w:t>
       </w:r>
-      <w:bookmarkEnd w:id="23"/>
+      <w:bookmarkEnd w:id="22"/>
     </w:p>
     <w:p>
       <w:pPr>
@@ -7776,7 +7794,7 @@
           <v:shape id="_x0000_i1025" type="#_x0000_t75" style="width:349.5pt;height:376.5pt" o:ole="">
             <v:imagedata r:id="rId13" o:title=""/>
           </v:shape>
-          <o:OLEObject Type="Embed" ProgID="Visio.Drawing.11" ShapeID="_x0000_i1025" DrawAspect="Content" ObjectID="_1547195626" r:id="rId14"/>
+          <o:OLEObject Type="Embed" ProgID="Visio.Drawing.11" ShapeID="_x0000_i1025" DrawAspect="Content" ObjectID="_1547198531" r:id="rId14"/>
         </w:object>
       </w:r>
     </w:p>
@@ -7842,34 +7860,34 @@
           <w:b/>
         </w:rPr>
       </w:pPr>
-      <w:bookmarkStart w:id="24" w:name="_4d34og8" w:colFirst="0" w:colLast="0"/>
+      <w:bookmarkStart w:id="23" w:name="_4d34og8" w:colFirst="0" w:colLast="0"/>
+      <w:bookmarkEnd w:id="23"/>
+      <w:r>
+        <w:rPr>
+          <w:b/>
+        </w:rPr>
+        <w:t xml:space="preserve"> </w:t>
+      </w:r>
+      <w:bookmarkStart w:id="24" w:name="_Toc473456625"/>
+      <w:r>
+        <w:rPr>
+          <w:b/>
+        </w:rPr>
+        <w:t>3.3.7</w:t>
+      </w:r>
+      <w:r>
+        <w:rPr>
+          <w:b/>
+        </w:rPr>
+        <w:t xml:space="preserve"> </w:t>
+      </w:r>
+      <w:r>
+        <w:rPr>
+          <w:b/>
+        </w:rPr>
+        <w:t>Leave Encashment Process</w:t>
+      </w:r>
       <w:bookmarkEnd w:id="24"/>
-      <w:r>
-        <w:rPr>
-          <w:b/>
-        </w:rPr>
-        <w:t xml:space="preserve"> </w:t>
-      </w:r>
-      <w:bookmarkStart w:id="25" w:name="_Toc473225507"/>
-      <w:r>
-        <w:rPr>
-          <w:b/>
-        </w:rPr>
-        <w:t>3.3.7</w:t>
-      </w:r>
-      <w:r>
-        <w:rPr>
-          <w:b/>
-        </w:rPr>
-        <w:t xml:space="preserve"> </w:t>
-      </w:r>
-      <w:r>
-        <w:rPr>
-          <w:b/>
-        </w:rPr>
-        <w:t>Leave Encashment Process</w:t>
-      </w:r>
-      <w:bookmarkEnd w:id="25"/>
     </w:p>
     <w:p>
       <w:pPr>
@@ -7979,7 +7997,7 @@
           <w:b/>
         </w:rPr>
       </w:pPr>
-      <w:bookmarkStart w:id="26" w:name="_Toc473225508"/>
+      <w:bookmarkStart w:id="25" w:name="_Toc473456626"/>
       <w:r>
         <w:rPr>
           <w:b/>
@@ -7993,7 +8011,7 @@
         </w:rPr>
         <w:t xml:space="preserve"> Short Leave Process</w:t>
       </w:r>
-      <w:bookmarkEnd w:id="26"/>
+      <w:bookmarkEnd w:id="25"/>
     </w:p>
     <w:p>
       <w:pPr>
@@ -8190,7 +8208,7 @@
           <w:b/>
         </w:rPr>
       </w:pPr>
-      <w:bookmarkStart w:id="27" w:name="_Toc473225509"/>
+      <w:bookmarkStart w:id="26" w:name="_Toc473456627"/>
       <w:r>
         <w:rPr>
           <w:b/>
@@ -8198,7 +8216,7 @@
         <w:lastRenderedPageBreak/>
         <w:t>Attendance Management</w:t>
       </w:r>
-      <w:bookmarkEnd w:id="27"/>
+      <w:bookmarkEnd w:id="26"/>
     </w:p>
     <w:p>
       <w:pPr>
@@ -8221,7 +8239,7 @@
         </w:rPr>
         <w:t xml:space="preserve"> </w:t>
       </w:r>
-      <w:bookmarkStart w:id="28" w:name="_Toc473225510"/>
+      <w:bookmarkStart w:id="27" w:name="_Toc473456628"/>
       <w:r>
         <w:rPr>
           <w:rStyle w:val="Heading8Char"/>
@@ -8242,213 +8260,213 @@
         </w:rPr>
         <w:t>Module Overview</w:t>
       </w:r>
+      <w:bookmarkEnd w:id="27"/>
+    </w:p>
+    <w:p>
+      <w:pPr>
+        <w:jc w:val="both"/>
+        <w:rPr>
+          <w:rFonts w:ascii="Times New Roman" w:hAnsi="Times New Roman" w:cs="Times New Roman"/>
+          <w:sz w:val="24"/>
+          <w:szCs w:val="24"/>
+        </w:rPr>
+      </w:pPr>
+      <w:r>
+        <w:rPr>
+          <w:rFonts w:ascii="Times New Roman" w:hAnsi="Times New Roman" w:cs="Times New Roman"/>
+          <w:sz w:val="24"/>
+          <w:szCs w:val="24"/>
+        </w:rPr>
+        <w:t>E</w:t>
+      </w:r>
+      <w:r>
+        <w:rPr>
+          <w:rFonts w:ascii="Times New Roman" w:hAnsi="Times New Roman" w:cs="Times New Roman"/>
+          <w:sz w:val="24"/>
+          <w:szCs w:val="24"/>
+        </w:rPr>
+        <w:t>very organization has a certain percent of employees whose punctuality and work hours per d</w:t>
+      </w:r>
+      <w:r>
+        <w:rPr>
+          <w:rFonts w:ascii="Times New Roman" w:hAnsi="Times New Roman" w:cs="Times New Roman"/>
+          <w:sz w:val="24"/>
+          <w:szCs w:val="24"/>
+        </w:rPr>
+        <w:t xml:space="preserve">ay are questionable. Using </w:t>
+      </w:r>
+      <w:r>
+        <w:rPr>
+          <w:rFonts w:ascii="Times New Roman" w:hAnsi="Times New Roman" w:cs="Times New Roman"/>
+          <w:sz w:val="24"/>
+          <w:szCs w:val="24"/>
+        </w:rPr>
+        <w:t>Attendance</w:t>
+      </w:r>
+      <w:r>
+        <w:rPr>
+          <w:rFonts w:ascii="Times New Roman" w:hAnsi="Times New Roman" w:cs="Times New Roman"/>
+          <w:sz w:val="24"/>
+          <w:szCs w:val="24"/>
+        </w:rPr>
+        <w:t xml:space="preserve"> Management system, many </w:t>
+      </w:r>
+      <w:r>
+        <w:rPr>
+          <w:rFonts w:ascii="Times New Roman" w:hAnsi="Times New Roman" w:cs="Times New Roman"/>
+          <w:sz w:val="24"/>
+          <w:szCs w:val="24"/>
+        </w:rPr>
+        <w:t>organizations have been able to make their employees self-aware of their timings leading to a positive impact.</w:t>
+      </w:r>
+      <w:r>
+        <w:rPr>
+          <w:rFonts w:ascii="Times New Roman" w:hAnsi="Times New Roman" w:cs="Times New Roman"/>
+          <w:sz w:val="24"/>
+          <w:szCs w:val="24"/>
+        </w:rPr>
+        <w:t xml:space="preserve"> </w:t>
+      </w:r>
+      <w:r>
+        <w:rPr>
+          <w:rFonts w:ascii="Times New Roman" w:hAnsi="Times New Roman" w:cs="Times New Roman"/>
+          <w:sz w:val="24"/>
+          <w:szCs w:val="24"/>
+        </w:rPr>
+        <w:t xml:space="preserve">Attendance Management System allows seamless attendance tracking </w:t>
+      </w:r>
+      <w:r>
+        <w:rPr>
+          <w:rFonts w:ascii="Times New Roman" w:hAnsi="Times New Roman" w:cs="Times New Roman"/>
+          <w:sz w:val="24"/>
+          <w:szCs w:val="24"/>
+        </w:rPr>
+        <w:t>of every employee in the organization.</w:t>
+      </w:r>
+    </w:p>
+    <w:p>
+      <w:pPr>
+        <w:jc w:val="both"/>
+        <w:rPr>
+          <w:rFonts w:ascii="Times New Roman" w:hAnsi="Times New Roman" w:cs="Times New Roman"/>
+          <w:sz w:val="24"/>
+          <w:szCs w:val="24"/>
+        </w:rPr>
+      </w:pPr>
+      <w:r>
+        <w:rPr>
+          <w:rFonts w:ascii="Times New Roman" w:hAnsi="Times New Roman" w:cs="Times New Roman"/>
+          <w:sz w:val="24"/>
+          <w:szCs w:val="24"/>
+        </w:rPr>
+        <w:t>Attendance managemen</w:t>
+      </w:r>
+      <w:r>
+        <w:rPr>
+          <w:rFonts w:ascii="Times New Roman" w:hAnsi="Times New Roman" w:cs="Times New Roman"/>
+          <w:sz w:val="24"/>
+          <w:szCs w:val="24"/>
+        </w:rPr>
+        <w:t>t module is responsible to store, process and analyze</w:t>
+      </w:r>
+      <w:r>
+        <w:rPr>
+          <w:rFonts w:ascii="Times New Roman" w:hAnsi="Times New Roman" w:cs="Times New Roman"/>
+          <w:sz w:val="24"/>
+          <w:szCs w:val="24"/>
+        </w:rPr>
+        <w:t xml:space="preserve"> all the employees’ attendance</w:t>
+      </w:r>
+      <w:r>
+        <w:rPr>
+          <w:rFonts w:ascii="Times New Roman" w:hAnsi="Times New Roman" w:cs="Times New Roman"/>
+          <w:sz w:val="24"/>
+          <w:szCs w:val="24"/>
+        </w:rPr>
+        <w:t xml:space="preserve"> data</w:t>
+      </w:r>
+      <w:r>
+        <w:rPr>
+          <w:rFonts w:ascii="Times New Roman" w:hAnsi="Times New Roman" w:cs="Times New Roman"/>
+          <w:sz w:val="24"/>
+          <w:szCs w:val="24"/>
+        </w:rPr>
+        <w:t xml:space="preserve">. It will help to monitor employees late or absence </w:t>
+      </w:r>
+      <w:r>
+        <w:rPr>
+          <w:rFonts w:ascii="Times New Roman" w:hAnsi="Times New Roman" w:cs="Times New Roman"/>
+          <w:sz w:val="24"/>
+          <w:szCs w:val="24"/>
+        </w:rPr>
+        <w:t>summary also</w:t>
+      </w:r>
+      <w:r>
+        <w:rPr>
+          <w:rFonts w:ascii="Times New Roman" w:hAnsi="Times New Roman" w:cs="Times New Roman"/>
+          <w:sz w:val="24"/>
+          <w:szCs w:val="24"/>
+        </w:rPr>
+        <w:t>.</w:t>
+      </w:r>
+      <w:r>
+        <w:rPr>
+          <w:rFonts w:ascii="Times New Roman" w:hAnsi="Times New Roman" w:cs="Times New Roman"/>
+          <w:sz w:val="24"/>
+          <w:szCs w:val="24"/>
+        </w:rPr>
+        <w:t xml:space="preserve"> It will </w:t>
+      </w:r>
+      <w:r>
+        <w:rPr>
+          <w:rFonts w:ascii="Times New Roman" w:hAnsi="Times New Roman" w:cs="Times New Roman"/>
+          <w:sz w:val="24"/>
+          <w:szCs w:val="24"/>
+        </w:rPr>
+        <w:t xml:space="preserve">also </w:t>
+      </w:r>
+      <w:r>
+        <w:rPr>
+          <w:rFonts w:ascii="Times New Roman" w:hAnsi="Times New Roman" w:cs="Times New Roman"/>
+          <w:sz w:val="24"/>
+          <w:szCs w:val="24"/>
+        </w:rPr>
+        <w:t>help in employees’ pay slip generation.</w:t>
+      </w:r>
+    </w:p>
+    <w:p>
+      <w:pPr>
+        <w:ind w:hanging="90"/>
+        <w:rPr>
+          <w:rFonts w:ascii="Times New Roman" w:hAnsi="Times New Roman" w:cs="Times New Roman"/>
+          <w:b/>
+          <w:sz w:val="24"/>
+          <w:szCs w:val="24"/>
+        </w:rPr>
+      </w:pPr>
+      <w:r>
+        <w:rPr>
+          <w:rStyle w:val="Heading3Char"/>
+          <w:b/>
+        </w:rPr>
+        <w:t xml:space="preserve">   </w:t>
+      </w:r>
+      <w:bookmarkStart w:id="28" w:name="_Toc473456629"/>
+      <w:r>
+        <w:rPr>
+          <w:rStyle w:val="Heading3Char"/>
+          <w:b/>
+        </w:rPr>
+        <w:t>3.4.2</w:t>
+      </w:r>
+      <w:r>
+        <w:rPr>
+          <w:rStyle w:val="Heading3Char"/>
+          <w:b/>
+        </w:rPr>
+        <w:t xml:space="preserve"> To be system</w:t>
+      </w:r>
       <w:bookmarkEnd w:id="28"/>
-    </w:p>
-    <w:p>
-      <w:pPr>
-        <w:jc w:val="both"/>
-        <w:rPr>
-          <w:rFonts w:ascii="Times New Roman" w:hAnsi="Times New Roman" w:cs="Times New Roman"/>
-          <w:sz w:val="24"/>
-          <w:szCs w:val="24"/>
-        </w:rPr>
-      </w:pPr>
-      <w:r>
-        <w:rPr>
-          <w:rFonts w:ascii="Times New Roman" w:hAnsi="Times New Roman" w:cs="Times New Roman"/>
-          <w:sz w:val="24"/>
-          <w:szCs w:val="24"/>
-        </w:rPr>
-        <w:t>E</w:t>
-      </w:r>
-      <w:r>
-        <w:rPr>
-          <w:rFonts w:ascii="Times New Roman" w:hAnsi="Times New Roman" w:cs="Times New Roman"/>
-          <w:sz w:val="24"/>
-          <w:szCs w:val="24"/>
-        </w:rPr>
-        <w:t>very organization has a certain percent of employees whose punctuality and work hours per d</w:t>
-      </w:r>
-      <w:r>
-        <w:rPr>
-          <w:rFonts w:ascii="Times New Roman" w:hAnsi="Times New Roman" w:cs="Times New Roman"/>
-          <w:sz w:val="24"/>
-          <w:szCs w:val="24"/>
-        </w:rPr>
-        <w:t xml:space="preserve">ay are questionable. Using </w:t>
-      </w:r>
-      <w:r>
-        <w:rPr>
-          <w:rFonts w:ascii="Times New Roman" w:hAnsi="Times New Roman" w:cs="Times New Roman"/>
-          <w:sz w:val="24"/>
-          <w:szCs w:val="24"/>
-        </w:rPr>
-        <w:t>Attendance</w:t>
-      </w:r>
-      <w:r>
-        <w:rPr>
-          <w:rFonts w:ascii="Times New Roman" w:hAnsi="Times New Roman" w:cs="Times New Roman"/>
-          <w:sz w:val="24"/>
-          <w:szCs w:val="24"/>
-        </w:rPr>
-        <w:t xml:space="preserve"> Management system, many </w:t>
-      </w:r>
-      <w:r>
-        <w:rPr>
-          <w:rFonts w:ascii="Times New Roman" w:hAnsi="Times New Roman" w:cs="Times New Roman"/>
-          <w:sz w:val="24"/>
-          <w:szCs w:val="24"/>
-        </w:rPr>
-        <w:t>organizations have been able to make their employees self-aware of their timings leading to a positive impact.</w:t>
-      </w:r>
-      <w:r>
-        <w:rPr>
-          <w:rFonts w:ascii="Times New Roman" w:hAnsi="Times New Roman" w:cs="Times New Roman"/>
-          <w:sz w:val="24"/>
-          <w:szCs w:val="24"/>
-        </w:rPr>
-        <w:t xml:space="preserve"> </w:t>
-      </w:r>
-      <w:r>
-        <w:rPr>
-          <w:rFonts w:ascii="Times New Roman" w:hAnsi="Times New Roman" w:cs="Times New Roman"/>
-          <w:sz w:val="24"/>
-          <w:szCs w:val="24"/>
-        </w:rPr>
-        <w:t xml:space="preserve">Attendance Management System allows seamless attendance tracking </w:t>
-      </w:r>
-      <w:r>
-        <w:rPr>
-          <w:rFonts w:ascii="Times New Roman" w:hAnsi="Times New Roman" w:cs="Times New Roman"/>
-          <w:sz w:val="24"/>
-          <w:szCs w:val="24"/>
-        </w:rPr>
-        <w:t>of every employee in the organization.</w:t>
-      </w:r>
-    </w:p>
-    <w:p>
-      <w:pPr>
-        <w:jc w:val="both"/>
-        <w:rPr>
-          <w:rFonts w:ascii="Times New Roman" w:hAnsi="Times New Roman" w:cs="Times New Roman"/>
-          <w:sz w:val="24"/>
-          <w:szCs w:val="24"/>
-        </w:rPr>
-      </w:pPr>
-      <w:r>
-        <w:rPr>
-          <w:rFonts w:ascii="Times New Roman" w:hAnsi="Times New Roman" w:cs="Times New Roman"/>
-          <w:sz w:val="24"/>
-          <w:szCs w:val="24"/>
-        </w:rPr>
-        <w:t>Attendance managemen</w:t>
-      </w:r>
-      <w:r>
-        <w:rPr>
-          <w:rFonts w:ascii="Times New Roman" w:hAnsi="Times New Roman" w:cs="Times New Roman"/>
-          <w:sz w:val="24"/>
-          <w:szCs w:val="24"/>
-        </w:rPr>
-        <w:t>t module is responsible to store, process and analyze</w:t>
-      </w:r>
-      <w:r>
-        <w:rPr>
-          <w:rFonts w:ascii="Times New Roman" w:hAnsi="Times New Roman" w:cs="Times New Roman"/>
-          <w:sz w:val="24"/>
-          <w:szCs w:val="24"/>
-        </w:rPr>
-        <w:t xml:space="preserve"> all the employees’ attendance</w:t>
-      </w:r>
-      <w:r>
-        <w:rPr>
-          <w:rFonts w:ascii="Times New Roman" w:hAnsi="Times New Roman" w:cs="Times New Roman"/>
-          <w:sz w:val="24"/>
-          <w:szCs w:val="24"/>
-        </w:rPr>
-        <w:t xml:space="preserve"> data</w:t>
-      </w:r>
-      <w:r>
-        <w:rPr>
-          <w:rFonts w:ascii="Times New Roman" w:hAnsi="Times New Roman" w:cs="Times New Roman"/>
-          <w:sz w:val="24"/>
-          <w:szCs w:val="24"/>
-        </w:rPr>
-        <w:t xml:space="preserve">. It will help to monitor employees late or absence </w:t>
-      </w:r>
-      <w:r>
-        <w:rPr>
-          <w:rFonts w:ascii="Times New Roman" w:hAnsi="Times New Roman" w:cs="Times New Roman"/>
-          <w:sz w:val="24"/>
-          <w:szCs w:val="24"/>
-        </w:rPr>
-        <w:t>summary also</w:t>
-      </w:r>
-      <w:r>
-        <w:rPr>
-          <w:rFonts w:ascii="Times New Roman" w:hAnsi="Times New Roman" w:cs="Times New Roman"/>
-          <w:sz w:val="24"/>
-          <w:szCs w:val="24"/>
-        </w:rPr>
-        <w:t>.</w:t>
-      </w:r>
-      <w:r>
-        <w:rPr>
-          <w:rFonts w:ascii="Times New Roman" w:hAnsi="Times New Roman" w:cs="Times New Roman"/>
-          <w:sz w:val="24"/>
-          <w:szCs w:val="24"/>
-        </w:rPr>
-        <w:t xml:space="preserve"> It will </w:t>
-      </w:r>
-      <w:r>
-        <w:rPr>
-          <w:rFonts w:ascii="Times New Roman" w:hAnsi="Times New Roman" w:cs="Times New Roman"/>
-          <w:sz w:val="24"/>
-          <w:szCs w:val="24"/>
-        </w:rPr>
-        <w:t xml:space="preserve">also </w:t>
-      </w:r>
-      <w:r>
-        <w:rPr>
-          <w:rFonts w:ascii="Times New Roman" w:hAnsi="Times New Roman" w:cs="Times New Roman"/>
-          <w:sz w:val="24"/>
-          <w:szCs w:val="24"/>
-        </w:rPr>
-        <w:t>help in employees’ pay slip generation.</w:t>
-      </w:r>
-    </w:p>
-    <w:p>
-      <w:pPr>
-        <w:ind w:hanging="90"/>
-        <w:rPr>
-          <w:rFonts w:ascii="Times New Roman" w:hAnsi="Times New Roman" w:cs="Times New Roman"/>
-          <w:b/>
-          <w:sz w:val="24"/>
-          <w:szCs w:val="24"/>
-        </w:rPr>
-      </w:pPr>
-      <w:r>
-        <w:rPr>
-          <w:rStyle w:val="Heading3Char"/>
-          <w:b/>
-        </w:rPr>
-        <w:t xml:space="preserve">   </w:t>
-      </w:r>
-      <w:bookmarkStart w:id="29" w:name="_Toc473225511"/>
-      <w:r>
-        <w:rPr>
-          <w:rStyle w:val="Heading3Char"/>
-          <w:b/>
-        </w:rPr>
-        <w:t>3.4.2</w:t>
-      </w:r>
-      <w:r>
-        <w:rPr>
-          <w:rStyle w:val="Heading3Char"/>
-          <w:b/>
-        </w:rPr>
-        <w:t xml:space="preserve"> To be system</w:t>
-      </w:r>
-      <w:bookmarkEnd w:id="29"/>
       <w:r>
         <w:rPr>
           <w:rFonts w:asciiTheme="majorHAnsi" w:hAnsiTheme="majorHAnsi"/>
@@ -8887,7 +8905,7 @@
           <v:shape id="_x0000_i1026" type="#_x0000_t75" style="width:457.5pt;height:318.75pt" o:ole="">
             <v:imagedata r:id="rId16" o:title=""/>
           </v:shape>
-          <o:OLEObject Type="Embed" ProgID="Visio.Drawing.11" ShapeID="_x0000_i1026" DrawAspect="Content" ObjectID="_1547195627" r:id="rId17"/>
+          <o:OLEObject Type="Embed" ProgID="Visio.Drawing.11" ShapeID="_x0000_i1026" DrawAspect="Content" ObjectID="_1547198532" r:id="rId17"/>
         </w:object>
       </w:r>
       <w:r>
@@ -8953,42 +8971,42 @@
         </w:rPr>
         <w:t xml:space="preserve"> </w:t>
       </w:r>
-      <w:bookmarkStart w:id="30" w:name="_Toc473225512"/>
+      <w:bookmarkStart w:id="29" w:name="_Toc473456630"/>
       <w:r>
         <w:rPr>
           <w:b/>
         </w:rPr>
         <w:t>3.5 Shift / Roster Management</w:t>
       </w:r>
+      <w:bookmarkEnd w:id="29"/>
+      <w:r>
+        <w:rPr>
+          <w:b/>
+        </w:rPr>
+        <w:t xml:space="preserve"> </w:t>
+      </w:r>
+    </w:p>
+    <w:p>
+      <w:pPr>
+        <w:pStyle w:val="Heading3"/>
+        <w:rPr>
+          <w:b/>
+        </w:rPr>
+      </w:pPr>
+      <w:r>
+        <w:rPr>
+          <w:b/>
+        </w:rPr>
+        <w:t xml:space="preserve">  </w:t>
+      </w:r>
+      <w:bookmarkStart w:id="30" w:name="_Toc473456631"/>
+      <w:r>
+        <w:rPr>
+          <w:b/>
+        </w:rPr>
+        <w:t>3.5.1 Module Overview</w:t>
+      </w:r>
       <w:bookmarkEnd w:id="30"/>
-      <w:r>
-        <w:rPr>
-          <w:b/>
-        </w:rPr>
-        <w:t xml:space="preserve"> </w:t>
-      </w:r>
-    </w:p>
-    <w:p>
-      <w:pPr>
-        <w:pStyle w:val="Heading3"/>
-        <w:rPr>
-          <w:b/>
-        </w:rPr>
-      </w:pPr>
-      <w:r>
-        <w:rPr>
-          <w:b/>
-        </w:rPr>
-        <w:t xml:space="preserve">  </w:t>
-      </w:r>
-      <w:bookmarkStart w:id="31" w:name="_Toc473225513"/>
-      <w:r>
-        <w:rPr>
-          <w:b/>
-        </w:rPr>
-        <w:t>3.5.1 Module Overview</w:t>
-      </w:r>
-      <w:bookmarkEnd w:id="31"/>
     </w:p>
     <w:p>
       <w:pPr>
@@ -9051,7 +9069,7 @@
           <w:b/>
         </w:rPr>
       </w:pPr>
-      <w:bookmarkStart w:id="32" w:name="_Toc473225514"/>
+      <w:bookmarkStart w:id="31" w:name="_Toc473456632"/>
       <w:r>
         <w:rPr>
           <w:b/>
@@ -9078,7 +9096,7 @@
         </w:rPr>
         <w:t xml:space="preserve"> be System</w:t>
       </w:r>
-      <w:bookmarkEnd w:id="32"/>
+      <w:bookmarkEnd w:id="31"/>
     </w:p>
     <w:p>
       <w:pPr>
@@ -9609,7 +9627,7 @@
           <w:b/>
         </w:rPr>
       </w:pPr>
-      <w:bookmarkStart w:id="33" w:name="_Toc473225515"/>
+      <w:bookmarkStart w:id="32" w:name="_Toc473456633"/>
       <w:r>
         <w:rPr>
           <w:b/>
@@ -9617,23 +9635,23 @@
         <w:lastRenderedPageBreak/>
         <w:t>3.6 Payroll Management</w:t>
       </w:r>
+      <w:bookmarkEnd w:id="32"/>
+    </w:p>
+    <w:p>
+      <w:pPr>
+        <w:pStyle w:val="Heading3"/>
+        <w:rPr>
+          <w:b/>
+        </w:rPr>
+      </w:pPr>
+      <w:bookmarkStart w:id="33" w:name="_Toc473456634"/>
+      <w:r>
+        <w:rPr>
+          <w:b/>
+        </w:rPr>
+        <w:t>3.6.1 Module Overview</w:t>
+      </w:r>
       <w:bookmarkEnd w:id="33"/>
-    </w:p>
-    <w:p>
-      <w:pPr>
-        <w:pStyle w:val="Heading3"/>
-        <w:rPr>
-          <w:b/>
-        </w:rPr>
-      </w:pPr>
-      <w:bookmarkStart w:id="34" w:name="_Toc473225516"/>
-      <w:r>
-        <w:rPr>
-          <w:b/>
-        </w:rPr>
-        <w:t>3.6.1 Module Overview</w:t>
-      </w:r>
-      <w:bookmarkEnd w:id="34"/>
     </w:p>
     <w:p>
       <w:pPr>
@@ -9880,7 +9898,7 @@
           <w:b/>
         </w:rPr>
       </w:pPr>
-      <w:bookmarkStart w:id="35" w:name="_Toc473225517"/>
+      <w:bookmarkStart w:id="34" w:name="_Toc473456635"/>
       <w:r>
         <w:rPr>
           <w:b/>
@@ -9888,7 +9906,7 @@
         <w:lastRenderedPageBreak/>
         <w:t>3.6.2 To Be System:</w:t>
       </w:r>
-      <w:bookmarkEnd w:id="35"/>
+      <w:bookmarkEnd w:id="34"/>
     </w:p>
     <w:p>
       <w:pPr>
@@ -11495,7 +11513,7 @@
           <w:b/>
         </w:rPr>
       </w:pPr>
-      <w:bookmarkStart w:id="36" w:name="_Toc473225518"/>
+      <w:bookmarkStart w:id="35" w:name="_Toc473456636"/>
       <w:r>
         <w:rPr>
           <w:b/>
@@ -11508,143 +11526,143 @@
         </w:rPr>
         <w:t>Employee Advance Salary Process</w:t>
       </w:r>
+      <w:bookmarkEnd w:id="35"/>
+    </w:p>
+    <w:p>
+      <w:pPr>
+        <w:pStyle w:val="Heading3"/>
+        <w:rPr>
+          <w:b/>
+        </w:rPr>
+      </w:pPr>
+      <w:bookmarkStart w:id="36" w:name="_Toc473456637"/>
+      <w:r>
+        <w:rPr>
+          <w:b/>
+        </w:rPr>
+        <w:t>3.7.1 Module Overview</w:t>
+      </w:r>
       <w:bookmarkEnd w:id="36"/>
     </w:p>
     <w:p>
       <w:pPr>
+        <w:jc w:val="both"/>
+        <w:rPr>
+          <w:rFonts w:ascii="Times New Roman" w:hAnsi="Times New Roman" w:cs="Times New Roman"/>
+          <w:sz w:val="24"/>
+          <w:szCs w:val="24"/>
+        </w:rPr>
+      </w:pPr>
+      <w:r>
+        <w:rPr>
+          <w:rFonts w:ascii="Times New Roman" w:hAnsi="Times New Roman" w:cs="Times New Roman"/>
+          <w:sz w:val="24"/>
+          <w:szCs w:val="24"/>
+        </w:rPr>
+        <w:t> </w:t>
+      </w:r>
+      <w:r>
+        <w:rPr>
+          <w:rFonts w:ascii="Times New Roman" w:hAnsi="Times New Roman" w:cs="Times New Roman"/>
+          <w:sz w:val="24"/>
+          <w:szCs w:val="24"/>
+        </w:rPr>
+        <w:t xml:space="preserve">If </w:t>
+      </w:r>
+      <w:r>
+        <w:rPr>
+          <w:rFonts w:ascii="Times New Roman" w:hAnsi="Times New Roman" w:cs="Times New Roman"/>
+          <w:sz w:val="24"/>
+          <w:szCs w:val="24"/>
+        </w:rPr>
+        <w:t>an employee is facing financial hardship they may have the opportunity to request a salary advance. To request a salary advance an employee will complete a Salary Advance Request and P</w:t>
+      </w:r>
+      <w:r>
+        <w:rPr>
+          <w:rFonts w:ascii="Times New Roman" w:hAnsi="Times New Roman" w:cs="Times New Roman"/>
+          <w:sz w:val="24"/>
+          <w:szCs w:val="24"/>
+        </w:rPr>
+        <w:t xml:space="preserve">ayroll Deduction Form. Once the authorized user </w:t>
+      </w:r>
+      <w:r>
+        <w:rPr>
+          <w:rFonts w:ascii="Times New Roman" w:hAnsi="Times New Roman" w:cs="Times New Roman"/>
+          <w:sz w:val="24"/>
+          <w:szCs w:val="24"/>
+        </w:rPr>
+        <w:t>receive</w:t>
+      </w:r>
+      <w:r>
+        <w:rPr>
+          <w:rFonts w:ascii="Times New Roman" w:hAnsi="Times New Roman" w:cs="Times New Roman"/>
+          <w:sz w:val="24"/>
+          <w:szCs w:val="24"/>
+        </w:rPr>
+        <w:t>s the form from applicant, he/she has</w:t>
+      </w:r>
+      <w:r>
+        <w:rPr>
+          <w:rFonts w:ascii="Times New Roman" w:hAnsi="Times New Roman" w:cs="Times New Roman"/>
+          <w:sz w:val="24"/>
+          <w:szCs w:val="24"/>
+        </w:rPr>
+        <w:t xml:space="preserve"> the ability to approve or deny the request according to the requirements. If the request is approved</w:t>
+      </w:r>
+      <w:r>
+        <w:rPr>
+          <w:rFonts w:ascii="Times New Roman" w:hAnsi="Times New Roman" w:cs="Times New Roman"/>
+          <w:sz w:val="24"/>
+          <w:szCs w:val="24"/>
+        </w:rPr>
+        <w:t>,</w:t>
+      </w:r>
+      <w:r>
+        <w:rPr>
+          <w:rFonts w:ascii="Times New Roman" w:hAnsi="Times New Roman" w:cs="Times New Roman"/>
+          <w:sz w:val="24"/>
+          <w:szCs w:val="24"/>
+        </w:rPr>
+        <w:t xml:space="preserve"> the next step is to calculate the amount the employee will be advanced. Normal taxes will</w:t>
+      </w:r>
+      <w:r>
+        <w:rPr>
+          <w:rFonts w:ascii="Times New Roman" w:hAnsi="Times New Roman" w:cs="Times New Roman"/>
+          <w:sz w:val="24"/>
+          <w:szCs w:val="24"/>
+        </w:rPr>
+        <w:t xml:space="preserve"> be deducted from this payment.</w:t>
+      </w:r>
+    </w:p>
+    <w:p>
+      <w:pPr>
         <w:pStyle w:val="Heading3"/>
         <w:rPr>
           <w:b/>
         </w:rPr>
       </w:pPr>
-      <w:bookmarkStart w:id="37" w:name="_Toc473225519"/>
-      <w:r>
-        <w:rPr>
-          <w:b/>
-        </w:rPr>
-        <w:t>3.7.1 Module Overview</w:t>
+      <w:bookmarkStart w:id="37" w:name="_Toc473456638"/>
+      <w:r>
+        <w:rPr>
+          <w:b/>
+        </w:rPr>
+        <w:t xml:space="preserve">3.7.2 </w:t>
+      </w:r>
+      <w:proofErr w:type="gramStart"/>
+      <w:r>
+        <w:rPr>
+          <w:b/>
+        </w:rPr>
+        <w:t>To</w:t>
+      </w:r>
+      <w:proofErr w:type="gramEnd"/>
+      <w:r>
+        <w:rPr>
+          <w:b/>
+        </w:rPr>
+        <w:t xml:space="preserve"> Be System</w:t>
       </w:r>
       <w:bookmarkEnd w:id="37"/>
-    </w:p>
-    <w:p>
-      <w:pPr>
-        <w:jc w:val="both"/>
-        <w:rPr>
-          <w:rFonts w:ascii="Times New Roman" w:hAnsi="Times New Roman" w:cs="Times New Roman"/>
-          <w:sz w:val="24"/>
-          <w:szCs w:val="24"/>
-        </w:rPr>
-      </w:pPr>
-      <w:r>
-        <w:rPr>
-          <w:rFonts w:ascii="Times New Roman" w:hAnsi="Times New Roman" w:cs="Times New Roman"/>
-          <w:sz w:val="24"/>
-          <w:szCs w:val="24"/>
-        </w:rPr>
-        <w:t> </w:t>
-      </w:r>
-      <w:r>
-        <w:rPr>
-          <w:rFonts w:ascii="Times New Roman" w:hAnsi="Times New Roman" w:cs="Times New Roman"/>
-          <w:sz w:val="24"/>
-          <w:szCs w:val="24"/>
-        </w:rPr>
-        <w:t xml:space="preserve">If </w:t>
-      </w:r>
-      <w:r>
-        <w:rPr>
-          <w:rFonts w:ascii="Times New Roman" w:hAnsi="Times New Roman" w:cs="Times New Roman"/>
-          <w:sz w:val="24"/>
-          <w:szCs w:val="24"/>
-        </w:rPr>
-        <w:t>an employee is facing financial hardship they may have the opportunity to request a salary advance. To request a salary advance an employee will complete a Salary Advance Request and P</w:t>
-      </w:r>
-      <w:r>
-        <w:rPr>
-          <w:rFonts w:ascii="Times New Roman" w:hAnsi="Times New Roman" w:cs="Times New Roman"/>
-          <w:sz w:val="24"/>
-          <w:szCs w:val="24"/>
-        </w:rPr>
-        <w:t xml:space="preserve">ayroll Deduction Form. Once the authorized user </w:t>
-      </w:r>
-      <w:r>
-        <w:rPr>
-          <w:rFonts w:ascii="Times New Roman" w:hAnsi="Times New Roman" w:cs="Times New Roman"/>
-          <w:sz w:val="24"/>
-          <w:szCs w:val="24"/>
-        </w:rPr>
-        <w:t>receive</w:t>
-      </w:r>
-      <w:r>
-        <w:rPr>
-          <w:rFonts w:ascii="Times New Roman" w:hAnsi="Times New Roman" w:cs="Times New Roman"/>
-          <w:sz w:val="24"/>
-          <w:szCs w:val="24"/>
-        </w:rPr>
-        <w:t>s the form from applicant, he/she has</w:t>
-      </w:r>
-      <w:r>
-        <w:rPr>
-          <w:rFonts w:ascii="Times New Roman" w:hAnsi="Times New Roman" w:cs="Times New Roman"/>
-          <w:sz w:val="24"/>
-          <w:szCs w:val="24"/>
-        </w:rPr>
-        <w:t xml:space="preserve"> the ability to approve or deny the request according to the requirements. If the request is approved</w:t>
-      </w:r>
-      <w:r>
-        <w:rPr>
-          <w:rFonts w:ascii="Times New Roman" w:hAnsi="Times New Roman" w:cs="Times New Roman"/>
-          <w:sz w:val="24"/>
-          <w:szCs w:val="24"/>
-        </w:rPr>
-        <w:t>,</w:t>
-      </w:r>
-      <w:r>
-        <w:rPr>
-          <w:rFonts w:ascii="Times New Roman" w:hAnsi="Times New Roman" w:cs="Times New Roman"/>
-          <w:sz w:val="24"/>
-          <w:szCs w:val="24"/>
-        </w:rPr>
-        <w:t xml:space="preserve"> the next step is to calculate the amount the employee will be advanced. Normal taxes will</w:t>
-      </w:r>
-      <w:r>
-        <w:rPr>
-          <w:rFonts w:ascii="Times New Roman" w:hAnsi="Times New Roman" w:cs="Times New Roman"/>
-          <w:sz w:val="24"/>
-          <w:szCs w:val="24"/>
-        </w:rPr>
-        <w:t xml:space="preserve"> be deducted from this payment.</w:t>
-      </w:r>
-    </w:p>
-    <w:p>
-      <w:pPr>
-        <w:pStyle w:val="Heading3"/>
-        <w:rPr>
-          <w:b/>
-        </w:rPr>
-      </w:pPr>
-      <w:bookmarkStart w:id="38" w:name="_Toc473225520"/>
-      <w:r>
-        <w:rPr>
-          <w:b/>
-        </w:rPr>
-        <w:t xml:space="preserve">3.7.2 </w:t>
-      </w:r>
-      <w:proofErr w:type="gramStart"/>
-      <w:r>
-        <w:rPr>
-          <w:b/>
-        </w:rPr>
-        <w:t>To</w:t>
-      </w:r>
-      <w:proofErr w:type="gramEnd"/>
-      <w:r>
-        <w:rPr>
-          <w:b/>
-        </w:rPr>
-        <w:t xml:space="preserve"> Be System</w:t>
-      </w:r>
-      <w:bookmarkEnd w:id="38"/>
     </w:p>
     <w:p>
       <w:pPr>
@@ -12036,7 +12054,7 @@
           <w:b/>
         </w:rPr>
       </w:pPr>
-      <w:bookmarkStart w:id="39" w:name="_Toc473225521"/>
+      <w:bookmarkStart w:id="38" w:name="_Toc473456639"/>
       <w:r>
         <w:rPr>
           <w:b/>
@@ -12080,22 +12098,136 @@
         </w:rPr>
         <w:t xml:space="preserve"> Management</w:t>
       </w:r>
+      <w:bookmarkEnd w:id="38"/>
+    </w:p>
+    <w:p>
+      <w:pPr>
+        <w:pStyle w:val="Heading3"/>
+        <w:rPr>
+          <w:b/>
+        </w:rPr>
+      </w:pPr>
+      <w:r>
+        <w:rPr>
+          <w:b/>
+        </w:rPr>
+        <w:t xml:space="preserve"> </w:t>
+      </w:r>
+      <w:bookmarkStart w:id="39" w:name="_Toc473456640"/>
+      <w:r>
+        <w:rPr>
+          <w:b/>
+        </w:rPr>
+        <w:t>3.8</w:t>
+      </w:r>
+      <w:r>
+        <w:rPr>
+          <w:b/>
+        </w:rPr>
+        <w:t>.1 Module Overview</w:t>
+      </w:r>
       <w:bookmarkEnd w:id="39"/>
     </w:p>
     <w:p>
       <w:pPr>
+        <w:jc w:val="both"/>
+        <w:rPr>
+          <w:rFonts w:ascii="Times New Roman" w:hAnsi="Times New Roman" w:cs="Times New Roman"/>
+          <w:sz w:val="24"/>
+          <w:szCs w:val="24"/>
+        </w:rPr>
+      </w:pPr>
+      <w:r>
+        <w:rPr>
+          <w:rFonts w:ascii="Times New Roman" w:hAnsi="Times New Roman" w:cs="Times New Roman"/>
+          <w:sz w:val="24"/>
+          <w:szCs w:val="24"/>
+        </w:rPr>
+        <w:t xml:space="preserve">In order to increase efficiency in hiring and retention and to ensure consistency and compliance in the recruitment and selection process, it is recommended </w:t>
+      </w:r>
+      <w:r>
+        <w:rPr>
+          <w:rFonts w:ascii="Times New Roman" w:hAnsi="Times New Roman" w:cs="Times New Roman"/>
+          <w:sz w:val="24"/>
+          <w:szCs w:val="24"/>
+        </w:rPr>
+        <w:t xml:space="preserve">to have this </w:t>
+      </w:r>
+      <w:r>
+        <w:rPr>
+          <w:rFonts w:ascii="Times New Roman" w:hAnsi="Times New Roman" w:cs="Times New Roman"/>
+          <w:sz w:val="24"/>
+          <w:szCs w:val="24"/>
+        </w:rPr>
+        <w:t xml:space="preserve">to </w:t>
+      </w:r>
+      <w:r>
+        <w:rPr>
+          <w:rFonts w:ascii="Times New Roman" w:hAnsi="Times New Roman" w:cs="Times New Roman"/>
+          <w:sz w:val="24"/>
+          <w:szCs w:val="24"/>
+        </w:rPr>
+        <w:t xml:space="preserve">module to </w:t>
+      </w:r>
+      <w:r>
+        <w:rPr>
+          <w:rFonts w:ascii="Times New Roman" w:hAnsi="Times New Roman" w:cs="Times New Roman"/>
+          <w:sz w:val="24"/>
+          <w:szCs w:val="24"/>
+        </w:rPr>
+        <w:t>attract a tale</w:t>
+      </w:r>
+      <w:r>
+        <w:rPr>
+          <w:rFonts w:ascii="Times New Roman" w:hAnsi="Times New Roman" w:cs="Times New Roman"/>
+          <w:sz w:val="24"/>
+          <w:szCs w:val="24"/>
+        </w:rPr>
+        <w:t>nted and diverse applicant pool.</w:t>
+      </w:r>
+    </w:p>
+    <w:p>
+      <w:pPr>
+        <w:jc w:val="both"/>
+        <w:rPr>
+          <w:rFonts w:ascii="Times New Roman" w:hAnsi="Times New Roman" w:cs="Times New Roman"/>
+          <w:sz w:val="24"/>
+          <w:szCs w:val="24"/>
+        </w:rPr>
+      </w:pPr>
+      <w:r>
+        <w:rPr>
+          <w:rFonts w:ascii="Times New Roman" w:hAnsi="Times New Roman" w:cs="Times New Roman"/>
+          <w:sz w:val="24"/>
+          <w:szCs w:val="24"/>
+        </w:rPr>
+        <w:t xml:space="preserve">This </w:t>
+      </w:r>
+      <w:r>
+        <w:rPr>
+          <w:rFonts w:ascii="Times New Roman" w:hAnsi="Times New Roman" w:cs="Times New Roman"/>
+          <w:sz w:val="24"/>
+          <w:szCs w:val="24"/>
+        </w:rPr>
+        <w:t xml:space="preserve">exit process </w:t>
+      </w:r>
+      <w:r>
+        <w:rPr>
+          <w:rFonts w:ascii="Times New Roman" w:hAnsi="Times New Roman" w:cs="Times New Roman"/>
+          <w:sz w:val="24"/>
+          <w:szCs w:val="24"/>
+        </w:rPr>
+        <w:t>module allow organization to handle employee exit process or when employee leaving organization.</w:t>
+      </w:r>
+    </w:p>
+    <w:p>
+      <w:pPr>
         <w:pStyle w:val="Heading3"/>
         <w:rPr>
           <w:b/>
         </w:rPr>
       </w:pPr>
-      <w:r>
-        <w:rPr>
-          <w:b/>
-        </w:rPr>
-        <w:t xml:space="preserve"> </w:t>
-      </w:r>
-      <w:bookmarkStart w:id="40" w:name="_Toc473225522"/>
+      <w:bookmarkStart w:id="40" w:name="_Toc473456641"/>
       <w:r>
         <w:rPr>
           <w:b/>
@@ -12106,123 +12238,9 @@
         <w:rPr>
           <w:b/>
         </w:rPr>
-        <w:t>.1 Module Overview</w:t>
+        <w:t>.2 To Be system</w:t>
       </w:r>
       <w:bookmarkEnd w:id="40"/>
-    </w:p>
-    <w:p>
-      <w:pPr>
-        <w:jc w:val="both"/>
-        <w:rPr>
-          <w:rFonts w:ascii="Times New Roman" w:hAnsi="Times New Roman" w:cs="Times New Roman"/>
-          <w:sz w:val="24"/>
-          <w:szCs w:val="24"/>
-        </w:rPr>
-      </w:pPr>
-      <w:r>
-        <w:rPr>
-          <w:rFonts w:ascii="Times New Roman" w:hAnsi="Times New Roman" w:cs="Times New Roman"/>
-          <w:sz w:val="24"/>
-          <w:szCs w:val="24"/>
-        </w:rPr>
-        <w:t xml:space="preserve">In order to increase efficiency in hiring and retention and to ensure consistency and compliance in the recruitment and selection process, it is recommended </w:t>
-      </w:r>
-      <w:r>
-        <w:rPr>
-          <w:rFonts w:ascii="Times New Roman" w:hAnsi="Times New Roman" w:cs="Times New Roman"/>
-          <w:sz w:val="24"/>
-          <w:szCs w:val="24"/>
-        </w:rPr>
-        <w:t xml:space="preserve">to have this </w:t>
-      </w:r>
-      <w:r>
-        <w:rPr>
-          <w:rFonts w:ascii="Times New Roman" w:hAnsi="Times New Roman" w:cs="Times New Roman"/>
-          <w:sz w:val="24"/>
-          <w:szCs w:val="24"/>
-        </w:rPr>
-        <w:t xml:space="preserve">to </w:t>
-      </w:r>
-      <w:r>
-        <w:rPr>
-          <w:rFonts w:ascii="Times New Roman" w:hAnsi="Times New Roman" w:cs="Times New Roman"/>
-          <w:sz w:val="24"/>
-          <w:szCs w:val="24"/>
-        </w:rPr>
-        <w:t xml:space="preserve">module to </w:t>
-      </w:r>
-      <w:r>
-        <w:rPr>
-          <w:rFonts w:ascii="Times New Roman" w:hAnsi="Times New Roman" w:cs="Times New Roman"/>
-          <w:sz w:val="24"/>
-          <w:szCs w:val="24"/>
-        </w:rPr>
-        <w:t>attract a tale</w:t>
-      </w:r>
-      <w:r>
-        <w:rPr>
-          <w:rFonts w:ascii="Times New Roman" w:hAnsi="Times New Roman" w:cs="Times New Roman"/>
-          <w:sz w:val="24"/>
-          <w:szCs w:val="24"/>
-        </w:rPr>
-        <w:t>nted and diverse applicant pool.</w:t>
-      </w:r>
-    </w:p>
-    <w:p>
-      <w:pPr>
-        <w:jc w:val="both"/>
-        <w:rPr>
-          <w:rFonts w:ascii="Times New Roman" w:hAnsi="Times New Roman" w:cs="Times New Roman"/>
-          <w:sz w:val="24"/>
-          <w:szCs w:val="24"/>
-        </w:rPr>
-      </w:pPr>
-      <w:r>
-        <w:rPr>
-          <w:rFonts w:ascii="Times New Roman" w:hAnsi="Times New Roman" w:cs="Times New Roman"/>
-          <w:sz w:val="24"/>
-          <w:szCs w:val="24"/>
-        </w:rPr>
-        <w:t xml:space="preserve">This </w:t>
-      </w:r>
-      <w:r>
-        <w:rPr>
-          <w:rFonts w:ascii="Times New Roman" w:hAnsi="Times New Roman" w:cs="Times New Roman"/>
-          <w:sz w:val="24"/>
-          <w:szCs w:val="24"/>
-        </w:rPr>
-        <w:t xml:space="preserve">exit process </w:t>
-      </w:r>
-      <w:r>
-        <w:rPr>
-          <w:rFonts w:ascii="Times New Roman" w:hAnsi="Times New Roman" w:cs="Times New Roman"/>
-          <w:sz w:val="24"/>
-          <w:szCs w:val="24"/>
-        </w:rPr>
-        <w:t>module allow organization to handle employee exit process or when employee leaving organization.</w:t>
-      </w:r>
-    </w:p>
-    <w:p>
-      <w:pPr>
-        <w:pStyle w:val="Heading3"/>
-        <w:rPr>
-          <w:b/>
-        </w:rPr>
-      </w:pPr>
-      <w:bookmarkStart w:id="41" w:name="_Toc473225523"/>
-      <w:r>
-        <w:rPr>
-          <w:b/>
-        </w:rPr>
-        <w:t>3.8</w:t>
-      </w:r>
-      <w:r>
-        <w:rPr>
-          <w:b/>
-        </w:rPr>
-        <w:t>.2 To Be system</w:t>
-      </w:r>
-      <w:bookmarkEnd w:id="41"/>
     </w:p>
     <w:p>
       <w:pPr>
@@ -13603,7 +13621,7 @@
           <w:b/>
         </w:rPr>
       </w:pPr>
-      <w:bookmarkStart w:id="42" w:name="_Toc473225524"/>
+      <w:bookmarkStart w:id="41" w:name="_Toc473456642"/>
       <w:r>
         <w:rPr>
           <w:b/>
@@ -13635,29 +13653,29 @@
         </w:rPr>
         <w:t>ment</w:t>
       </w:r>
+      <w:bookmarkEnd w:id="41"/>
+    </w:p>
+    <w:p>
+      <w:pPr>
+        <w:pStyle w:val="Heading3"/>
+        <w:rPr>
+          <w:b/>
+        </w:rPr>
+      </w:pPr>
+      <w:bookmarkStart w:id="42" w:name="_Toc473456643"/>
+      <w:r>
+        <w:rPr>
+          <w:b/>
+        </w:rPr>
+        <w:t>3.9</w:t>
+      </w:r>
+      <w:r>
+        <w:rPr>
+          <w:b/>
+        </w:rPr>
+        <w:t>.1 Module overview</w:t>
+      </w:r>
       <w:bookmarkEnd w:id="42"/>
-    </w:p>
-    <w:p>
-      <w:pPr>
-        <w:pStyle w:val="Heading3"/>
-        <w:rPr>
-          <w:b/>
-        </w:rPr>
-      </w:pPr>
-      <w:bookmarkStart w:id="43" w:name="_Toc473225525"/>
-      <w:r>
-        <w:rPr>
-          <w:b/>
-        </w:rPr>
-        <w:t>3.9</w:t>
-      </w:r>
-      <w:r>
-        <w:rPr>
-          <w:b/>
-        </w:rPr>
-        <w:t>.1 Module overview</w:t>
-      </w:r>
-      <w:bookmarkEnd w:id="43"/>
     </w:p>
     <w:p>
       <w:pPr>
@@ -13775,7 +13793,7 @@
           <w:b/>
         </w:rPr>
       </w:pPr>
-      <w:bookmarkStart w:id="44" w:name="_Toc473225526"/>
+      <w:bookmarkStart w:id="43" w:name="_Toc473456644"/>
       <w:r>
         <w:rPr>
           <w:b/>
@@ -13786,23 +13804,9 @@
         <w:rPr>
           <w:b/>
         </w:rPr>
-        <w:t xml:space="preserve">.2 </w:t>
-      </w:r>
-      <w:proofErr w:type="gramStart"/>
-      <w:r>
-        <w:rPr>
-          <w:b/>
-        </w:rPr>
-        <w:t>To</w:t>
-      </w:r>
-      <w:proofErr w:type="gramEnd"/>
-      <w:r>
-        <w:rPr>
-          <w:b/>
-        </w:rPr>
-        <w:t xml:space="preserve"> Be System</w:t>
-      </w:r>
-      <w:bookmarkEnd w:id="44"/>
+        <w:t>.2 To Be System</w:t>
+      </w:r>
+      <w:bookmarkEnd w:id="43"/>
     </w:p>
     <w:p>
       <w:pPr>
@@ -14218,7 +14222,7 @@
           <w:b/>
         </w:rPr>
       </w:pPr>
-      <w:bookmarkStart w:id="45" w:name="_Toc473225527"/>
+      <w:bookmarkStart w:id="44" w:name="_Toc473456645"/>
       <w:r>
         <w:rPr>
           <w:b/>
@@ -14231,7 +14235,7 @@
         </w:rPr>
         <w:t xml:space="preserve"> Employee Benefits Management</w:t>
       </w:r>
-      <w:bookmarkEnd w:id="45"/>
+      <w:bookmarkEnd w:id="44"/>
     </w:p>
     <w:p>
       <w:pPr>
@@ -14241,7 +14245,7 @@
           <w:b/>
         </w:rPr>
       </w:pPr>
-      <w:bookmarkStart w:id="46" w:name="_Toc473225528"/>
+      <w:bookmarkStart w:id="45" w:name="_Toc473456646"/>
       <w:r>
         <w:rPr>
           <w:b/>
@@ -14254,7 +14258,7 @@
         </w:rPr>
         <w:t>.1 Module overview</w:t>
       </w:r>
-      <w:bookmarkEnd w:id="46"/>
+      <w:bookmarkEnd w:id="45"/>
     </w:p>
     <w:p>
       <w:pPr>
@@ -14285,7 +14289,7 @@
           <w:b/>
         </w:rPr>
       </w:pPr>
-      <w:bookmarkStart w:id="47" w:name="_Toc473225529"/>
+      <w:bookmarkStart w:id="46" w:name="_Toc473456647"/>
       <w:r>
         <w:rPr>
           <w:b/>
@@ -14298,7 +14302,7 @@
         </w:rPr>
         <w:t>.2 To Be system</w:t>
       </w:r>
-      <w:bookmarkEnd w:id="47"/>
+      <w:bookmarkEnd w:id="46"/>
     </w:p>
     <w:p>
       <w:pPr>
@@ -15148,7 +15152,7 @@
           <w:b/>
         </w:rPr>
       </w:pPr>
-      <w:bookmarkStart w:id="48" w:name="_Toc473225530"/>
+      <w:bookmarkStart w:id="47" w:name="_Toc473456648"/>
       <w:r>
         <w:rPr>
           <w:b/>
@@ -15162,21 +15166,15 @@
         </w:rPr>
         <w:t xml:space="preserve"> </w:t>
       </w:r>
-      <w:proofErr w:type="gramStart"/>
-      <w:r>
-        <w:rPr>
-          <w:b/>
-        </w:rPr>
-        <w:t>To</w:t>
-      </w:r>
-      <w:proofErr w:type="gramEnd"/>
-      <w:r>
-        <w:rPr>
-          <w:b/>
-        </w:rPr>
-        <w:t xml:space="preserve"> be Determined</w:t>
-      </w:r>
+      <w:bookmarkStart w:id="48" w:name="_GoBack"/>
       <w:bookmarkEnd w:id="48"/>
+      <w:r>
+        <w:rPr>
+          <w:b/>
+        </w:rPr>
+        <w:t>To be Determined</w:t>
+      </w:r>
+      <w:bookmarkEnd w:id="47"/>
     </w:p>
     <w:p>
       <w:pPr>
@@ -16341,7 +16339,7 @@
       <w:rPr>
         <w:noProof/>
       </w:rPr>
-      <w:t>3</w:t>
+      <w:t>27</w:t>
     </w:r>
     <w:r>
       <w:fldChar w:fldCharType="end"/>
@@ -23235,7 +23233,7 @@
 </file>
 
 <file path=customXml/itemProps1.xml><?xml version="1.0" encoding="utf-8"?>
-<ds:datastoreItem xmlns:ds="http://schemas.openxmlformats.org/officeDocument/2006/customXml" ds:itemID="{432858D0-96AE-4178-8212-1AEC896629D8}">
+<ds:datastoreItem xmlns:ds="http://schemas.openxmlformats.org/officeDocument/2006/customXml" ds:itemID="{956013C2-A926-4076-8525-0E925ED84ED3}">
   <ds:schemaRefs>
     <ds:schemaRef ds:uri="http://schemas.openxmlformats.org/officeDocument/2006/bibliography"/>
   </ds:schemaRefs>

</xml_diff>

<commit_message>
Corrected one spelling mistake.
</commit_message>
<xml_diff>
--- a/CRS-Documents/HR/CRS/Samuda-CRS-HR-V-0.1.docx
+++ b/CRS-Documents/HR/CRS/Samuda-CRS-HR-V-0.1.docx
@@ -742,28 +742,12 @@
                 <w:rFonts w:ascii="AvantGarde" w:hAnsi="AvantGarde" w:cs="Arial"/>
               </w:rPr>
             </w:pPr>
-            <w:proofErr w:type="spellStart"/>
             <w:r>
               <w:rPr>
                 <w:rFonts w:ascii="AvantGarde" w:hAnsi="AvantGarde" w:cs="Arial"/>
               </w:rPr>
-              <w:t>Kamrun</w:t>
-            </w:r>
-            <w:proofErr w:type="spellEnd"/>
-            <w:r>
-              <w:rPr>
-                <w:rFonts w:ascii="AvantGarde" w:hAnsi="AvantGarde" w:cs="Arial"/>
-              </w:rPr>
-              <w:t xml:space="preserve"> </w:t>
-            </w:r>
-            <w:proofErr w:type="spellStart"/>
-            <w:r>
-              <w:rPr>
-                <w:rFonts w:ascii="AvantGarde" w:hAnsi="AvantGarde" w:cs="Arial"/>
-              </w:rPr>
-              <w:t>Nahar</w:t>
-            </w:r>
-            <w:proofErr w:type="spellEnd"/>
+              <w:t>Kamrun Nahar</w:t>
+            </w:r>
           </w:p>
         </w:tc>
       </w:tr>
@@ -2072,34 +2056,14 @@
                 <w:szCs w:val="18"/>
               </w:rPr>
             </w:pPr>
-            <w:proofErr w:type="spellStart"/>
             <w:r>
               <w:rPr>
                 <w:rFonts w:ascii="AvantGarde" w:hAnsi="AvantGarde"/>
                 <w:sz w:val="18"/>
                 <w:szCs w:val="18"/>
               </w:rPr>
-              <w:t>Kamrun</w:t>
-            </w:r>
-            <w:proofErr w:type="spellEnd"/>
-            <w:r>
-              <w:rPr>
-                <w:rFonts w:ascii="AvantGarde" w:hAnsi="AvantGarde"/>
-                <w:sz w:val="18"/>
-                <w:szCs w:val="18"/>
-              </w:rPr>
-              <w:t xml:space="preserve"> </w:t>
-            </w:r>
-            <w:proofErr w:type="spellStart"/>
-            <w:r>
-              <w:rPr>
-                <w:rFonts w:ascii="AvantGarde" w:hAnsi="AvantGarde"/>
-                <w:sz w:val="18"/>
-                <w:szCs w:val="18"/>
-              </w:rPr>
-              <w:t>Nahar</w:t>
-            </w:r>
-            <w:proofErr w:type="spellEnd"/>
+              <w:t>Kamrun Nahar</w:t>
+            </w:r>
           </w:p>
         </w:tc>
       </w:tr>
@@ -8597,7 +8561,7 @@
           <v:shape id="_x0000_i1025" type="#_x0000_t75" style="width:349.5pt;height:376.5pt" o:ole="">
             <v:imagedata r:id="rId13" o:title=""/>
           </v:shape>
-          <o:OLEObject Type="Embed" ProgID="Visio.Drawing.11" ShapeID="_x0000_i1025" DrawAspect="Content" ObjectID="_1547282358" r:id="rId14"/>
+          <o:OLEObject Type="Embed" ProgID="Visio.Drawing.11" ShapeID="_x0000_i1025" DrawAspect="Content" ObjectID="_1547284352" r:id="rId14"/>
         </w:object>
       </w:r>
     </w:p>
@@ -9718,7 +9682,7 @@
           <v:shape id="_x0000_i1026" type="#_x0000_t75" style="width:457.5pt;height:318.75pt" o:ole="">
             <v:imagedata r:id="rId16" o:title=""/>
           </v:shape>
-          <o:OLEObject Type="Embed" ProgID="Visio.Drawing.11" ShapeID="_x0000_i1026" DrawAspect="Content" ObjectID="_1547282359" r:id="rId17"/>
+          <o:OLEObject Type="Embed" ProgID="Visio.Drawing.11" ShapeID="_x0000_i1026" DrawAspect="Content" ObjectID="_1547284353" r:id="rId17"/>
         </w:object>
       </w:r>
       <w:r>
@@ -16042,19 +16006,11 @@
         </w:rPr>
         <w:t xml:space="preserve"> </w:t>
       </w:r>
-      <w:proofErr w:type="gramStart"/>
-      <w:r>
-        <w:rPr>
-          <w:b/>
-        </w:rPr>
-        <w:t>To</w:t>
-      </w:r>
-      <w:proofErr w:type="gramEnd"/>
-      <w:r>
-        <w:rPr>
-          <w:b/>
-        </w:rPr>
-        <w:t xml:space="preserve"> be Determined</w:t>
+      <w:r>
+        <w:rPr>
+          <w:b/>
+        </w:rPr>
+        <w:t>To be Determined</w:t>
       </w:r>
       <w:bookmarkEnd w:id="47"/>
     </w:p>
@@ -16157,151 +16113,151 @@
           <w:szCs w:val="24"/>
         </w:rPr>
       </w:pPr>
-    </w:p>
-    <w:p>
-      <w:pPr>
-        <w:jc w:val="both"/>
-        <w:rPr>
-          <w:rFonts w:ascii="Times New Roman" w:hAnsi="Times New Roman" w:cs="Times New Roman"/>
-          <w:color w:val="auto"/>
-          <w:sz w:val="24"/>
-          <w:szCs w:val="24"/>
-        </w:rPr>
-      </w:pPr>
-    </w:p>
-    <w:p>
-      <w:pPr>
-        <w:jc w:val="both"/>
-        <w:rPr>
-          <w:rFonts w:ascii="Times New Roman" w:hAnsi="Times New Roman" w:cs="Times New Roman"/>
-          <w:color w:val="auto"/>
-          <w:sz w:val="24"/>
-          <w:szCs w:val="24"/>
-        </w:rPr>
-      </w:pPr>
-    </w:p>
-    <w:p>
-      <w:pPr>
-        <w:jc w:val="both"/>
-        <w:rPr>
-          <w:rFonts w:ascii="Times New Roman" w:hAnsi="Times New Roman" w:cs="Times New Roman"/>
-          <w:color w:val="auto"/>
-          <w:sz w:val="24"/>
-          <w:szCs w:val="24"/>
-        </w:rPr>
-      </w:pPr>
-    </w:p>
-    <w:p>
-      <w:pPr>
-        <w:jc w:val="both"/>
-        <w:rPr>
-          <w:rFonts w:ascii="Times New Roman" w:hAnsi="Times New Roman" w:cs="Times New Roman"/>
-          <w:color w:val="auto"/>
-          <w:sz w:val="24"/>
-          <w:szCs w:val="24"/>
-        </w:rPr>
-      </w:pPr>
-    </w:p>
-    <w:p>
-      <w:pPr>
-        <w:jc w:val="both"/>
-        <w:rPr>
-          <w:rFonts w:ascii="Times New Roman" w:hAnsi="Times New Roman" w:cs="Times New Roman"/>
-          <w:color w:val="auto"/>
-          <w:sz w:val="24"/>
-          <w:szCs w:val="24"/>
-        </w:rPr>
-      </w:pPr>
-    </w:p>
-    <w:p>
-      <w:pPr>
-        <w:jc w:val="both"/>
-        <w:rPr>
-          <w:rFonts w:ascii="Times New Roman" w:hAnsi="Times New Roman" w:cs="Times New Roman"/>
-          <w:color w:val="auto"/>
-          <w:sz w:val="24"/>
-          <w:szCs w:val="24"/>
-        </w:rPr>
-      </w:pPr>
-    </w:p>
-    <w:p>
-      <w:pPr>
-        <w:jc w:val="both"/>
-        <w:rPr>
-          <w:rFonts w:ascii="Times New Roman" w:hAnsi="Times New Roman" w:cs="Times New Roman"/>
-          <w:color w:val="auto"/>
-          <w:sz w:val="24"/>
-          <w:szCs w:val="24"/>
-        </w:rPr>
-      </w:pPr>
-    </w:p>
-    <w:p>
-      <w:pPr>
-        <w:jc w:val="both"/>
-        <w:rPr>
-          <w:rFonts w:ascii="Times New Roman" w:hAnsi="Times New Roman" w:cs="Times New Roman"/>
-          <w:color w:val="auto"/>
-          <w:sz w:val="24"/>
-          <w:szCs w:val="24"/>
-        </w:rPr>
-      </w:pPr>
-    </w:p>
-    <w:p>
-      <w:pPr>
-        <w:jc w:val="both"/>
-        <w:rPr>
-          <w:rFonts w:ascii="Times New Roman" w:hAnsi="Times New Roman" w:cs="Times New Roman"/>
-          <w:color w:val="auto"/>
-          <w:sz w:val="24"/>
-          <w:szCs w:val="24"/>
-        </w:rPr>
-      </w:pPr>
-    </w:p>
-    <w:p>
-      <w:pPr>
-        <w:jc w:val="both"/>
-        <w:rPr>
-          <w:rFonts w:ascii="Times New Roman" w:hAnsi="Times New Roman" w:cs="Times New Roman"/>
-          <w:color w:val="auto"/>
-          <w:sz w:val="24"/>
-          <w:szCs w:val="24"/>
-        </w:rPr>
-      </w:pPr>
-    </w:p>
-    <w:p>
-      <w:pPr>
-        <w:jc w:val="both"/>
-        <w:rPr>
-          <w:rFonts w:ascii="Times New Roman" w:hAnsi="Times New Roman" w:cs="Times New Roman"/>
-          <w:color w:val="auto"/>
-          <w:sz w:val="24"/>
-          <w:szCs w:val="24"/>
-        </w:rPr>
-      </w:pPr>
-    </w:p>
-    <w:p>
-      <w:pPr>
-        <w:jc w:val="both"/>
-        <w:rPr>
-          <w:rFonts w:ascii="Times New Roman" w:hAnsi="Times New Roman" w:cs="Times New Roman"/>
-          <w:color w:val="auto"/>
-          <w:sz w:val="24"/>
-          <w:szCs w:val="24"/>
-        </w:rPr>
-      </w:pPr>
-    </w:p>
-    <w:p>
-      <w:pPr>
-        <w:jc w:val="both"/>
-        <w:rPr>
-          <w:rFonts w:ascii="Times New Roman" w:hAnsi="Times New Roman" w:cs="Times New Roman"/>
-          <w:color w:val="auto"/>
-          <w:sz w:val="24"/>
-          <w:szCs w:val="24"/>
-        </w:rPr>
-      </w:pPr>
       <w:bookmarkStart w:id="48" w:name="_GoBack"/>
       <w:bookmarkEnd w:id="48"/>
+    </w:p>
+    <w:p>
+      <w:pPr>
+        <w:jc w:val="both"/>
+        <w:rPr>
+          <w:rFonts w:ascii="Times New Roman" w:hAnsi="Times New Roman" w:cs="Times New Roman"/>
+          <w:color w:val="auto"/>
+          <w:sz w:val="24"/>
+          <w:szCs w:val="24"/>
+        </w:rPr>
+      </w:pPr>
+    </w:p>
+    <w:p>
+      <w:pPr>
+        <w:jc w:val="both"/>
+        <w:rPr>
+          <w:rFonts w:ascii="Times New Roman" w:hAnsi="Times New Roman" w:cs="Times New Roman"/>
+          <w:color w:val="auto"/>
+          <w:sz w:val="24"/>
+          <w:szCs w:val="24"/>
+        </w:rPr>
+      </w:pPr>
+    </w:p>
+    <w:p>
+      <w:pPr>
+        <w:jc w:val="both"/>
+        <w:rPr>
+          <w:rFonts w:ascii="Times New Roman" w:hAnsi="Times New Roman" w:cs="Times New Roman"/>
+          <w:color w:val="auto"/>
+          <w:sz w:val="24"/>
+          <w:szCs w:val="24"/>
+        </w:rPr>
+      </w:pPr>
+    </w:p>
+    <w:p>
+      <w:pPr>
+        <w:jc w:val="both"/>
+        <w:rPr>
+          <w:rFonts w:ascii="Times New Roman" w:hAnsi="Times New Roman" w:cs="Times New Roman"/>
+          <w:color w:val="auto"/>
+          <w:sz w:val="24"/>
+          <w:szCs w:val="24"/>
+        </w:rPr>
+      </w:pPr>
+    </w:p>
+    <w:p>
+      <w:pPr>
+        <w:jc w:val="both"/>
+        <w:rPr>
+          <w:rFonts w:ascii="Times New Roman" w:hAnsi="Times New Roman" w:cs="Times New Roman"/>
+          <w:color w:val="auto"/>
+          <w:sz w:val="24"/>
+          <w:szCs w:val="24"/>
+        </w:rPr>
+      </w:pPr>
+    </w:p>
+    <w:p>
+      <w:pPr>
+        <w:jc w:val="both"/>
+        <w:rPr>
+          <w:rFonts w:ascii="Times New Roman" w:hAnsi="Times New Roman" w:cs="Times New Roman"/>
+          <w:color w:val="auto"/>
+          <w:sz w:val="24"/>
+          <w:szCs w:val="24"/>
+        </w:rPr>
+      </w:pPr>
+    </w:p>
+    <w:p>
+      <w:pPr>
+        <w:jc w:val="both"/>
+        <w:rPr>
+          <w:rFonts w:ascii="Times New Roman" w:hAnsi="Times New Roman" w:cs="Times New Roman"/>
+          <w:color w:val="auto"/>
+          <w:sz w:val="24"/>
+          <w:szCs w:val="24"/>
+        </w:rPr>
+      </w:pPr>
+    </w:p>
+    <w:p>
+      <w:pPr>
+        <w:jc w:val="both"/>
+        <w:rPr>
+          <w:rFonts w:ascii="Times New Roman" w:hAnsi="Times New Roman" w:cs="Times New Roman"/>
+          <w:color w:val="auto"/>
+          <w:sz w:val="24"/>
+          <w:szCs w:val="24"/>
+        </w:rPr>
+      </w:pPr>
+    </w:p>
+    <w:p>
+      <w:pPr>
+        <w:jc w:val="both"/>
+        <w:rPr>
+          <w:rFonts w:ascii="Times New Roman" w:hAnsi="Times New Roman" w:cs="Times New Roman"/>
+          <w:color w:val="auto"/>
+          <w:sz w:val="24"/>
+          <w:szCs w:val="24"/>
+        </w:rPr>
+      </w:pPr>
+    </w:p>
+    <w:p>
+      <w:pPr>
+        <w:jc w:val="both"/>
+        <w:rPr>
+          <w:rFonts w:ascii="Times New Roman" w:hAnsi="Times New Roman" w:cs="Times New Roman"/>
+          <w:color w:val="auto"/>
+          <w:sz w:val="24"/>
+          <w:szCs w:val="24"/>
+        </w:rPr>
+      </w:pPr>
+    </w:p>
+    <w:p>
+      <w:pPr>
+        <w:jc w:val="both"/>
+        <w:rPr>
+          <w:rFonts w:ascii="Times New Roman" w:hAnsi="Times New Roman" w:cs="Times New Roman"/>
+          <w:color w:val="auto"/>
+          <w:sz w:val="24"/>
+          <w:szCs w:val="24"/>
+        </w:rPr>
+      </w:pPr>
+    </w:p>
+    <w:p>
+      <w:pPr>
+        <w:jc w:val="both"/>
+        <w:rPr>
+          <w:rFonts w:ascii="Times New Roman" w:hAnsi="Times New Roman" w:cs="Times New Roman"/>
+          <w:color w:val="auto"/>
+          <w:sz w:val="24"/>
+          <w:szCs w:val="24"/>
+        </w:rPr>
+      </w:pPr>
+    </w:p>
+    <w:p>
+      <w:pPr>
+        <w:jc w:val="both"/>
+        <w:rPr>
+          <w:rFonts w:ascii="Times New Roman" w:hAnsi="Times New Roman" w:cs="Times New Roman"/>
+          <w:color w:val="auto"/>
+          <w:sz w:val="24"/>
+          <w:szCs w:val="24"/>
+        </w:rPr>
+      </w:pPr>
     </w:p>
     <w:p>
       <w:pPr>
@@ -16929,7 +16885,7 @@
       <w:rPr>
         <w:noProof/>
       </w:rPr>
-      <w:t>26</w:t>
+      <w:t>24</w:t>
     </w:r>
     <w:r>
       <w:fldChar w:fldCharType="end"/>
@@ -23834,7 +23790,7 @@
 </file>
 
 <file path=customXml/itemProps1.xml><?xml version="1.0" encoding="utf-8"?>
-<ds:datastoreItem xmlns:ds="http://schemas.openxmlformats.org/officeDocument/2006/customXml" ds:itemID="{6C8A985B-62F7-4BA5-9DE9-7B871860AF9D}">
+<ds:datastoreItem xmlns:ds="http://schemas.openxmlformats.org/officeDocument/2006/customXml" ds:itemID="{7D4CFB2B-B81D-47E3-9DF7-CACA30040E98}">
   <ds:schemaRefs>
     <ds:schemaRef ds:uri="http://schemas.openxmlformats.org/officeDocument/2006/bibliography"/>
   </ds:schemaRefs>

</xml_diff>